<commit_message>
alterando a minha pergunta, objetivo, escopo e acrescentando a contribuição, palavra-chave
</commit_message>
<xml_diff>
--- a/exercise1/final-paper/docs/20180402_Dissertacao_MarceloMartins_QUALI_Marco.docx
+++ b/exercise1/final-paper/docs/20180402_Dissertacao_MarceloMartins_QUALI_Marco.docx
@@ -6,6 +6,7 @@
       <w:pPr>
         <w:jc w:val="center"/>
         <w:rPr>
+          <w:rFonts w:ascii="Arial" w:hAnsi="Arial" w:cs="Arial"/>
           <w:b/>
           <w:sz w:val="28"/>
           <w:szCs w:val="28"/>
@@ -13,6 +14,7 @@
       </w:pPr>
       <w:r>
         <w:rPr>
+          <w:rFonts w:ascii="Arial" w:hAnsi="Arial" w:cs="Arial"/>
           <w:b/>
           <w:sz w:val="28"/>
           <w:szCs w:val="28"/>
@@ -244,6 +246,7 @@
       <w:pPr>
         <w:jc w:val="center"/>
         <w:rPr>
+          <w:rFonts w:ascii="Arial" w:hAnsi="Arial" w:cs="Arial"/>
           <w:b/>
           <w:sz w:val="28"/>
           <w:szCs w:val="28"/>
@@ -252,6 +255,7 @@
       <w:proofErr w:type="spellStart"/>
       <w:r>
         <w:rPr>
+          <w:rFonts w:ascii="Arial" w:hAnsi="Arial" w:cs="Arial"/>
           <w:b/>
           <w:sz w:val="28"/>
           <w:szCs w:val="28"/>
@@ -261,6 +265,7 @@
       <w:proofErr w:type="spellEnd"/>
       <w:r>
         <w:rPr>
+          <w:rFonts w:ascii="Arial" w:hAnsi="Arial" w:cs="Arial"/>
           <w:b/>
           <w:sz w:val="28"/>
           <w:szCs w:val="28"/>
@@ -270,6 +275,7 @@
       <w:proofErr w:type="spellStart"/>
       <w:r>
         <w:rPr>
+          <w:rFonts w:ascii="Arial" w:hAnsi="Arial" w:cs="Arial"/>
           <w:b/>
           <w:sz w:val="28"/>
           <w:szCs w:val="28"/>
@@ -279,6 +285,7 @@
       <w:proofErr w:type="spellEnd"/>
       <w:r>
         <w:rPr>
+          <w:rFonts w:ascii="Arial" w:hAnsi="Arial" w:cs="Arial"/>
           <w:b/>
           <w:sz w:val="28"/>
           <w:szCs w:val="28"/>
@@ -288,6 +295,7 @@
       <w:proofErr w:type="spellStart"/>
       <w:r>
         <w:rPr>
+          <w:rFonts w:ascii="Arial" w:hAnsi="Arial" w:cs="Arial"/>
           <w:b/>
           <w:sz w:val="28"/>
           <w:szCs w:val="28"/>
@@ -297,6 +305,7 @@
       <w:proofErr w:type="spellEnd"/>
       <w:r>
         <w:rPr>
+          <w:rFonts w:ascii="Arial" w:hAnsi="Arial" w:cs="Arial"/>
           <w:b/>
           <w:sz w:val="28"/>
           <w:szCs w:val="28"/>
@@ -306,6 +315,7 @@
       <w:proofErr w:type="spellStart"/>
       <w:r>
         <w:rPr>
+          <w:rFonts w:ascii="Arial" w:hAnsi="Arial" w:cs="Arial"/>
           <w:b/>
           <w:sz w:val="28"/>
           <w:szCs w:val="28"/>
@@ -315,6 +325,7 @@
       <w:proofErr w:type="spellEnd"/>
       <w:r>
         <w:rPr>
+          <w:rFonts w:ascii="Arial" w:hAnsi="Arial" w:cs="Arial"/>
           <w:b/>
           <w:sz w:val="28"/>
           <w:szCs w:val="28"/>
@@ -324,6 +335,7 @@
       <w:proofErr w:type="spellStart"/>
       <w:r>
         <w:rPr>
+          <w:rFonts w:ascii="Arial" w:hAnsi="Arial" w:cs="Arial"/>
           <w:b/>
           <w:sz w:val="28"/>
           <w:szCs w:val="28"/>
@@ -333,6 +345,7 @@
       <w:proofErr w:type="spellEnd"/>
       <w:r>
         <w:rPr>
+          <w:rFonts w:ascii="Arial" w:hAnsi="Arial" w:cs="Arial"/>
           <w:b/>
           <w:sz w:val="28"/>
           <w:szCs w:val="28"/>
@@ -342,6 +355,7 @@
       <w:proofErr w:type="spellStart"/>
       <w:r>
         <w:rPr>
+          <w:rFonts w:ascii="Arial" w:hAnsi="Arial" w:cs="Arial"/>
           <w:b/>
           <w:sz w:val="28"/>
           <w:szCs w:val="28"/>
@@ -351,6 +365,7 @@
       <w:proofErr w:type="spellEnd"/>
       <w:r>
         <w:rPr>
+          <w:rFonts w:ascii="Arial" w:hAnsi="Arial" w:cs="Arial"/>
           <w:b/>
           <w:sz w:val="28"/>
           <w:szCs w:val="28"/>
@@ -360,6 +375,7 @@
       <w:proofErr w:type="spellStart"/>
       <w:r>
         <w:rPr>
+          <w:rFonts w:ascii="Arial" w:hAnsi="Arial" w:cs="Arial"/>
           <w:b/>
           <w:sz w:val="28"/>
           <w:szCs w:val="28"/>
@@ -369,6 +385,7 @@
       <w:proofErr w:type="spellEnd"/>
       <w:r>
         <w:rPr>
+          <w:rFonts w:ascii="Arial" w:hAnsi="Arial" w:cs="Arial"/>
           <w:b/>
           <w:sz w:val="28"/>
           <w:szCs w:val="28"/>
@@ -378,6 +395,7 @@
       <w:proofErr w:type="spellStart"/>
       <w:r>
         <w:rPr>
+          <w:rFonts w:ascii="Arial" w:hAnsi="Arial" w:cs="Arial"/>
           <w:b/>
           <w:sz w:val="28"/>
           <w:szCs w:val="28"/>
@@ -387,6 +405,7 @@
       <w:proofErr w:type="spellEnd"/>
       <w:r>
         <w:rPr>
+          <w:rFonts w:ascii="Arial" w:hAnsi="Arial" w:cs="Arial"/>
           <w:b/>
           <w:sz w:val="28"/>
           <w:szCs w:val="28"/>
@@ -396,6 +415,7 @@
       <w:proofErr w:type="spellStart"/>
       <w:r>
         <w:rPr>
+          <w:rFonts w:ascii="Arial" w:hAnsi="Arial" w:cs="Arial"/>
           <w:b/>
           <w:sz w:val="28"/>
           <w:szCs w:val="28"/>
@@ -405,6 +425,7 @@
       <w:proofErr w:type="spellEnd"/>
       <w:r>
         <w:rPr>
+          <w:rFonts w:ascii="Arial" w:hAnsi="Arial" w:cs="Arial"/>
           <w:b/>
           <w:sz w:val="28"/>
           <w:szCs w:val="28"/>
@@ -2458,7 +2479,7 @@
           <w:caps/>
         </w:rPr>
       </w:pPr>
-      <w:bookmarkStart w:id="6" w:name="_Toc304451589"/>
+      <w:bookmarkStart w:id="4" w:name="_Toc304451589"/>
       <w:r>
         <w:rPr>
           <w:rStyle w:val="BookTitle"/>
@@ -2476,7 +2497,7 @@
           <w:b/>
         </w:rPr>
       </w:pPr>
-      <w:bookmarkStart w:id="7" w:name="_Toc507865746"/>
+      <w:bookmarkStart w:id="5" w:name="_Toc507865746"/>
       <w:r>
         <w:rPr>
           <w:rStyle w:val="BookTitle"/>
@@ -2485,7 +2506,7 @@
         <w:lastRenderedPageBreak/>
         <w:t>Resumo</w:t>
       </w:r>
-      <w:bookmarkEnd w:id="7"/>
+      <w:bookmarkEnd w:id="5"/>
     </w:p>
     <w:p>
       <w:pPr>
@@ -2511,30 +2532,224 @@
     <w:p/>
     <w:p/>
     <w:p/>
-    <w:p/>
-    <w:p>
-      <w:pPr>
-        <w:rPr>
-          <w:rFonts w:ascii="Arial" w:hAnsi="Arial" w:cs="Arial"/>
-        </w:rPr>
-      </w:pPr>
-      <w:r>
-        <w:rPr>
-          <w:rFonts w:ascii="Arial" w:hAnsi="Arial" w:cs="Arial"/>
-        </w:rPr>
-        <w:t>Palavras chave:</w:t>
-      </w:r>
+    <w:p>
+      <w:pPr>
+        <w:rPr>
+          <w:rFonts w:ascii="Arial" w:hAnsi="Arial" w:cs="Arial"/>
+        </w:rPr>
+      </w:pPr>
+      <w:proofErr w:type="spellStart"/>
+      <w:r>
+        <w:rPr>
+          <w:rFonts w:ascii="Arial" w:hAnsi="Arial" w:cs="Arial"/>
+        </w:rPr>
+        <w:t>Palavras-cha</w:t>
+      </w:r>
+      <w:bookmarkStart w:id="6" w:name="_GoBack"/>
+      <w:bookmarkEnd w:id="6"/>
+      <w:r>
+        <w:rPr>
+          <w:rFonts w:ascii="Arial" w:hAnsi="Arial" w:cs="Arial"/>
+        </w:rPr>
+        <w:t>ve</w:t>
+      </w:r>
+      <w:proofErr w:type="spellEnd"/>
+      <w:r>
+        <w:rPr>
+          <w:rFonts w:ascii="Arial" w:hAnsi="Arial" w:cs="Arial"/>
+        </w:rPr>
+        <w:t xml:space="preserve">: </w:t>
+      </w:r>
+      <w:proofErr w:type="spellStart"/>
+      <w:r>
+        <w:rPr>
+          <w:rFonts w:ascii="Arial" w:hAnsi="Arial" w:cs="Arial"/>
+        </w:rPr>
+        <w:t>redes</w:t>
+      </w:r>
+      <w:proofErr w:type="spellEnd"/>
       <w:r>
         <w:rPr>
           <w:rFonts w:ascii="Arial" w:hAnsi="Arial" w:cs="Arial"/>
         </w:rPr>
         <w:t xml:space="preserve"> </w:t>
       </w:r>
-      <w:r>
-        <w:rPr>
-          <w:rFonts w:ascii="Arial" w:hAnsi="Arial" w:cs="Arial"/>
-        </w:rPr>
-        <w:t>.</w:t>
+      <w:proofErr w:type="spellStart"/>
+      <w:r>
+        <w:rPr>
+          <w:rFonts w:ascii="Arial" w:hAnsi="Arial" w:cs="Arial"/>
+        </w:rPr>
+        <w:t>neurais</w:t>
+      </w:r>
+      <w:proofErr w:type="spellEnd"/>
+      <w:r>
+        <w:rPr>
+          <w:rFonts w:ascii="Arial" w:hAnsi="Arial" w:cs="Arial"/>
+        </w:rPr>
+        <w:t xml:space="preserve"> </w:t>
+      </w:r>
+      <w:proofErr w:type="spellStart"/>
+      <w:r>
+        <w:rPr>
+          <w:rFonts w:ascii="Arial" w:hAnsi="Arial" w:cs="Arial"/>
+        </w:rPr>
+        <w:t>recorrentes</w:t>
+      </w:r>
+      <w:proofErr w:type="spellEnd"/>
+      <w:r>
+        <w:rPr>
+          <w:rFonts w:ascii="Arial" w:hAnsi="Arial" w:cs="Arial"/>
+        </w:rPr>
+        <w:t xml:space="preserve">, </w:t>
+      </w:r>
+      <w:proofErr w:type="spellStart"/>
+      <w:r>
+        <w:rPr>
+          <w:rFonts w:ascii="Arial" w:hAnsi="Arial" w:cs="Arial"/>
+        </w:rPr>
+        <w:t>aprendizagem</w:t>
+      </w:r>
+      <w:proofErr w:type="spellEnd"/>
+      <w:r>
+        <w:rPr>
+          <w:rFonts w:ascii="Arial" w:hAnsi="Arial" w:cs="Arial"/>
+        </w:rPr>
+        <w:t xml:space="preserve"> de </w:t>
+      </w:r>
+      <w:proofErr w:type="spellStart"/>
+      <w:r>
+        <w:rPr>
+          <w:rFonts w:ascii="Arial" w:hAnsi="Arial" w:cs="Arial"/>
+        </w:rPr>
+        <w:t>máquina</w:t>
+      </w:r>
+      <w:proofErr w:type="spellEnd"/>
+      <w:r>
+        <w:rPr>
+          <w:rFonts w:ascii="Arial" w:hAnsi="Arial" w:cs="Arial"/>
+        </w:rPr>
+        <w:t xml:space="preserve">, </w:t>
+      </w:r>
+      <w:proofErr w:type="spellStart"/>
+      <w:r>
+        <w:rPr>
+          <w:rFonts w:ascii="Arial" w:hAnsi="Arial" w:cs="Arial"/>
+        </w:rPr>
+        <w:t>dificuldades</w:t>
+      </w:r>
+      <w:proofErr w:type="spellEnd"/>
+      <w:r>
+        <w:rPr>
+          <w:rFonts w:ascii="Arial" w:hAnsi="Arial" w:cs="Arial"/>
+        </w:rPr>
+        <w:t xml:space="preserve">, </w:t>
+      </w:r>
+      <w:proofErr w:type="spellStart"/>
+      <w:r>
+        <w:rPr>
+          <w:rFonts w:ascii="Arial" w:hAnsi="Arial" w:cs="Arial"/>
+        </w:rPr>
+        <w:t>erros</w:t>
+      </w:r>
+      <w:proofErr w:type="spellEnd"/>
+      <w:r>
+        <w:rPr>
+          <w:rFonts w:ascii="Arial" w:hAnsi="Arial" w:cs="Arial"/>
+        </w:rPr>
+        <w:t xml:space="preserve">, </w:t>
+      </w:r>
+      <w:proofErr w:type="spellStart"/>
+      <w:r>
+        <w:rPr>
+          <w:rFonts w:ascii="Arial" w:hAnsi="Arial" w:cs="Arial"/>
+        </w:rPr>
+        <w:t>ciências</w:t>
+      </w:r>
+      <w:proofErr w:type="spellEnd"/>
+      <w:r>
+        <w:rPr>
+          <w:rFonts w:ascii="Arial" w:hAnsi="Arial" w:cs="Arial"/>
+        </w:rPr>
+        <w:t xml:space="preserve"> da </w:t>
+      </w:r>
+      <w:proofErr w:type="spellStart"/>
+      <w:r>
+        <w:rPr>
+          <w:rFonts w:ascii="Arial" w:hAnsi="Arial" w:cs="Arial"/>
+        </w:rPr>
+        <w:t>computação</w:t>
+      </w:r>
+      <w:proofErr w:type="spellEnd"/>
+      <w:r>
+        <w:rPr>
+          <w:rFonts w:ascii="Arial" w:hAnsi="Arial" w:cs="Arial"/>
+        </w:rPr>
+        <w:t xml:space="preserve"> e </w:t>
+      </w:r>
+      <w:proofErr w:type="spellStart"/>
+      <w:r>
+        <w:rPr>
+          <w:rFonts w:ascii="Arial" w:hAnsi="Arial" w:cs="Arial"/>
+        </w:rPr>
+        <w:t>educação</w:t>
+      </w:r>
+      <w:proofErr w:type="spellEnd"/>
+    </w:p>
+    <w:p>
+      <w:pPr>
+        <w:rPr>
+          <w:rFonts w:ascii="Arial" w:hAnsi="Arial" w:cs="Arial"/>
+        </w:rPr>
+      </w:pPr>
+      <w:r>
+        <w:rPr>
+          <w:rFonts w:ascii="Arial" w:hAnsi="Arial" w:cs="Arial"/>
+        </w:rPr>
+        <w:t>Keywords</w:t>
+      </w:r>
+      <w:r>
+        <w:rPr>
+          <w:rFonts w:ascii="Arial" w:hAnsi="Arial" w:cs="Arial"/>
+        </w:rPr>
+        <w:t>:</w:t>
+      </w:r>
+      <w:r>
+        <w:rPr>
+          <w:rFonts w:ascii="Arial" w:hAnsi="Arial" w:cs="Arial"/>
+        </w:rPr>
+        <w:t xml:space="preserve"> </w:t>
+      </w:r>
+      <w:r>
+        <w:rPr>
+          <w:rFonts w:ascii="Arial" w:hAnsi="Arial" w:cs="Arial"/>
+        </w:rPr>
+        <w:t>recurrent neural networks, machine learning, difficulties,</w:t>
+      </w:r>
+      <w:r>
+        <w:rPr>
+          <w:rFonts w:ascii="Arial" w:hAnsi="Arial" w:cs="Arial"/>
+        </w:rPr>
+        <w:t xml:space="preserve"> errors, </w:t>
+      </w:r>
+      <w:proofErr w:type="spellStart"/>
+      <w:r>
+        <w:rPr>
+          <w:rFonts w:ascii="Arial" w:hAnsi="Arial" w:cs="Arial"/>
+        </w:rPr>
+        <w:t>ai</w:t>
+      </w:r>
+      <w:proofErr w:type="spellEnd"/>
+      <w:r>
+        <w:rPr>
+          <w:rFonts w:ascii="Arial" w:hAnsi="Arial" w:cs="Arial"/>
+        </w:rPr>
+        <w:t xml:space="preserve"> for education, com</w:t>
+      </w:r>
+      <w:r>
+        <w:rPr>
+          <w:rFonts w:ascii="Arial" w:hAnsi="Arial" w:cs="Arial"/>
+        </w:rPr>
+        <w:t>puter science education.</w:t>
       </w:r>
     </w:p>
     <w:p>
@@ -2560,7 +2775,7 @@
           <w:rStyle w:val="BookTitle"/>
         </w:rPr>
       </w:pPr>
-      <w:bookmarkStart w:id="8" w:name="_Toc507865747"/>
+      <w:bookmarkStart w:id="7" w:name="_Toc507865747"/>
       <w:r>
         <w:rPr>
           <w:rStyle w:val="BookTitle"/>
@@ -2568,20 +2783,35 @@
         <w:lastRenderedPageBreak/>
         <w:t>LISTA DE FIGURAS</w:t>
       </w:r>
-      <w:bookmarkEnd w:id="8"/>
-    </w:p>
-    <w:p>
-      <w:r>
+      <w:bookmarkEnd w:id="7"/>
+    </w:p>
+    <w:p>
+      <w:pPr>
+        <w:rPr>
+          <w:rFonts w:ascii="Arial" w:hAnsi="Arial" w:cs="Arial"/>
+        </w:rPr>
+      </w:pPr>
+      <w:r>
+        <w:rPr>
+          <w:rFonts w:ascii="Arial" w:hAnsi="Arial" w:cs="Arial"/>
+        </w:rPr>
         <w:fldChar w:fldCharType="begin"/>
       </w:r>
       <w:r>
+        <w:rPr>
+          <w:rFonts w:ascii="Arial" w:hAnsi="Arial" w:cs="Arial"/>
+        </w:rPr>
         <w:instrText xml:space="preserve"> TOC \h \z \c "Figura" </w:instrText>
       </w:r>
       <w:r>
+        <w:rPr>
+          <w:rFonts w:ascii="Arial" w:hAnsi="Arial" w:cs="Arial"/>
+        </w:rPr>
         <w:fldChar w:fldCharType="separate"/>
       </w:r>
       <w:r>
         <w:rPr>
+          <w:rFonts w:ascii="Arial" w:hAnsi="Arial" w:cs="Arial"/>
           <w:b/>
           <w:bCs/>
           <w:noProof/>
@@ -2589,6 +2819,9 @@
         <w:t>No table of figures entries found.</w:t>
       </w:r>
       <w:r>
+        <w:rPr>
+          <w:rFonts w:ascii="Arial" w:hAnsi="Arial" w:cs="Arial"/>
+        </w:rPr>
         <w:fldChar w:fldCharType="end"/>
       </w:r>
     </w:p>
@@ -2605,7 +2838,7 @@
           <w:noProof/>
         </w:rPr>
       </w:pPr>
-      <w:bookmarkStart w:id="9" w:name="_Toc507865748"/>
+      <w:bookmarkStart w:id="8" w:name="_Toc507865748"/>
       <w:r>
         <w:rPr>
           <w:rStyle w:val="BookTitle"/>
@@ -2613,7 +2846,7 @@
         <w:lastRenderedPageBreak/>
         <w:t>LISTA DE QUADROS</w:t>
       </w:r>
-      <w:bookmarkEnd w:id="9"/>
+      <w:bookmarkEnd w:id="8"/>
       <w:r>
         <w:rPr>
           <w:rStyle w:val="BookTitle"/>
@@ -2779,7 +3012,7 @@
           <w:rStyle w:val="BookTitle"/>
         </w:rPr>
       </w:pPr>
-      <w:bookmarkStart w:id="10" w:name="_Toc507865749"/>
+      <w:bookmarkStart w:id="9" w:name="_Toc507865749"/>
       <w:r>
         <w:rPr>
           <w:rStyle w:val="BookTitle"/>
@@ -2787,7 +3020,7 @@
         <w:lastRenderedPageBreak/>
         <w:t>SUMÁRIO</w:t>
       </w:r>
-      <w:bookmarkEnd w:id="10"/>
+      <w:bookmarkEnd w:id="9"/>
     </w:p>
     <w:p>
       <w:pPr>
@@ -5663,17 +5896,17 @@
       <w:pPr>
         <w:pStyle w:val="Heading1"/>
       </w:pPr>
-      <w:bookmarkStart w:id="11" w:name="_Ref309840413"/>
-      <w:bookmarkStart w:id="12" w:name="_Ref309840416"/>
-      <w:bookmarkStart w:id="13" w:name="_Toc507865750"/>
+      <w:bookmarkStart w:id="10" w:name="_Ref309840413"/>
+      <w:bookmarkStart w:id="11" w:name="_Ref309840416"/>
+      <w:bookmarkStart w:id="12" w:name="_Toc507865750"/>
       <w:r>
         <w:lastRenderedPageBreak/>
         <w:t>Introdução</w:t>
       </w:r>
-      <w:bookmarkEnd w:id="6"/>
+      <w:bookmarkEnd w:id="4"/>
+      <w:bookmarkEnd w:id="10"/>
       <w:bookmarkEnd w:id="11"/>
       <w:bookmarkEnd w:id="12"/>
-      <w:bookmarkEnd w:id="13"/>
     </w:p>
     <w:p>
       <w:r>
@@ -5882,7 +6115,21 @@
         <w:rPr>
           <w:rFonts w:ascii="Arial" w:hAnsi="Arial" w:cs="Arial"/>
         </w:rPr>
-        <w:t xml:space="preserve"> máquina teórica capaz de resolver qualquer problema que pudesse ser descrito através de instruções pré-definidas </w:t>
+        <w:t xml:space="preserve"> </w:t>
+      </w:r>
+      <w:proofErr w:type="spellStart"/>
+      <w:r>
+        <w:rPr>
+          <w:rFonts w:ascii="Arial" w:hAnsi="Arial" w:cs="Arial"/>
+        </w:rPr>
+        <w:t>máquina</w:t>
+      </w:r>
+      <w:proofErr w:type="spellEnd"/>
+      <w:r>
+        <w:rPr>
+          <w:rFonts w:ascii="Arial" w:hAnsi="Arial" w:cs="Arial"/>
+        </w:rPr>
+        <w:t xml:space="preserve"> teórica capaz de resolver qualquer problema que pudesse ser descrito através de instruções pré-definidas </w:t>
       </w:r>
       <w:r>
         <w:rPr>
@@ -6218,7 +6465,21 @@
         <w:rPr>
           <w:rFonts w:ascii="Arial" w:hAnsi="Arial" w:cs="Arial"/>
         </w:rPr>
-        <w:t xml:space="preserve"> 4.0. Todas tem um </w:t>
+        <w:t xml:space="preserve"> 4.0. </w:t>
+      </w:r>
+      <w:proofErr w:type="spellStart"/>
+      <w:r>
+        <w:rPr>
+          <w:rFonts w:ascii="Arial" w:hAnsi="Arial" w:cs="Arial"/>
+        </w:rPr>
+        <w:t>Todas</w:t>
+      </w:r>
+      <w:proofErr w:type="spellEnd"/>
+      <w:r>
+        <w:rPr>
+          <w:rFonts w:ascii="Arial" w:hAnsi="Arial" w:cs="Arial"/>
+        </w:rPr>
+        <w:t xml:space="preserve"> tem um </w:t>
       </w:r>
       <w:proofErr w:type="spellStart"/>
       <w:r>
@@ -6323,7 +6584,91 @@
           <w:rFonts w:ascii="Arial" w:hAnsi="Arial" w:cs="Arial"/>
         </w:rPr>
         <w:lastRenderedPageBreak/>
-        <w:t xml:space="preserve">empregos que tem uma tarefa repetitiva, que não exige criatividade e interação social, serão automatizados. Em sua maioria, são empregos exercidos </w:t>
+        <w:t xml:space="preserve">empregos que tem uma tarefa repetitiva, que não exige criatividade e interação social, serão automatizados. </w:t>
+      </w:r>
+      <w:proofErr w:type="spellStart"/>
+      <w:r>
+        <w:rPr>
+          <w:rFonts w:ascii="Arial" w:hAnsi="Arial" w:cs="Arial"/>
+        </w:rPr>
+        <w:t>Em</w:t>
+      </w:r>
+      <w:proofErr w:type="spellEnd"/>
+      <w:r>
+        <w:rPr>
+          <w:rFonts w:ascii="Arial" w:hAnsi="Arial" w:cs="Arial"/>
+        </w:rPr>
+        <w:t xml:space="preserve"> </w:t>
+      </w:r>
+      <w:proofErr w:type="spellStart"/>
+      <w:r>
+        <w:rPr>
+          <w:rFonts w:ascii="Arial" w:hAnsi="Arial" w:cs="Arial"/>
+        </w:rPr>
+        <w:t>sua</w:t>
+      </w:r>
+      <w:proofErr w:type="spellEnd"/>
+      <w:r>
+        <w:rPr>
+          <w:rFonts w:ascii="Arial" w:hAnsi="Arial" w:cs="Arial"/>
+        </w:rPr>
+        <w:t xml:space="preserve"> </w:t>
+      </w:r>
+      <w:proofErr w:type="spellStart"/>
+      <w:r>
+        <w:rPr>
+          <w:rFonts w:ascii="Arial" w:hAnsi="Arial" w:cs="Arial"/>
+        </w:rPr>
+        <w:t>maioria</w:t>
+      </w:r>
+      <w:proofErr w:type="spellEnd"/>
+      <w:r>
+        <w:rPr>
+          <w:rFonts w:ascii="Arial" w:hAnsi="Arial" w:cs="Arial"/>
+        </w:rPr>
+        <w:t xml:space="preserve">, </w:t>
+      </w:r>
+      <w:proofErr w:type="spellStart"/>
+      <w:r>
+        <w:rPr>
+          <w:rFonts w:ascii="Arial" w:hAnsi="Arial" w:cs="Arial"/>
+        </w:rPr>
+        <w:t>são</w:t>
+      </w:r>
+      <w:proofErr w:type="spellEnd"/>
+      <w:r>
+        <w:rPr>
+          <w:rFonts w:ascii="Arial" w:hAnsi="Arial" w:cs="Arial"/>
+        </w:rPr>
+        <w:t xml:space="preserve"> </w:t>
+      </w:r>
+      <w:proofErr w:type="spellStart"/>
+      <w:r>
+        <w:rPr>
+          <w:rFonts w:ascii="Arial" w:hAnsi="Arial" w:cs="Arial"/>
+        </w:rPr>
+        <w:t>empregos</w:t>
+      </w:r>
+      <w:proofErr w:type="spellEnd"/>
+      <w:r>
+        <w:rPr>
+          <w:rFonts w:ascii="Arial" w:hAnsi="Arial" w:cs="Arial"/>
+        </w:rPr>
+        <w:t xml:space="preserve"> </w:t>
+      </w:r>
+      <w:proofErr w:type="spellStart"/>
+      <w:r>
+        <w:rPr>
+          <w:rFonts w:ascii="Arial" w:hAnsi="Arial" w:cs="Arial"/>
+        </w:rPr>
+        <w:t>exercidos</w:t>
+      </w:r>
+      <w:proofErr w:type="spellEnd"/>
+      <w:r>
+        <w:rPr>
+          <w:rFonts w:ascii="Arial" w:hAnsi="Arial" w:cs="Arial"/>
+        </w:rPr>
+        <w:t xml:space="preserve"> </w:t>
       </w:r>
       <w:proofErr w:type="spellStart"/>
       <w:r>
@@ -6391,13 +6736,69 @@
         <w:rPr>
           <w:rFonts w:ascii="Arial" w:hAnsi="Arial" w:cs="Arial"/>
         </w:rPr>
-        <w:t>. Segundo um relatório da OCDE, este desemprego em massa não ocorrerá tão rapidamente, pois o computador consegue fazer somente tarefas bem definidas e a maioria dos trabalhos não tem uma definição cl</w:t>
-      </w:r>
-      <w:r>
-        <w:rPr>
-          <w:rFonts w:ascii="Arial" w:hAnsi="Arial" w:cs="Arial"/>
-        </w:rPr>
-        <w:t xml:space="preserve">ara das </w:t>
+        <w:t xml:space="preserve">. Segundo um relatório da OCDE, este desemprego em massa não ocorrerá tão rapidamente, pois o computador consegue fazer somente tarefas bem definidas e a maioria dos trabalhos </w:t>
+      </w:r>
+      <w:proofErr w:type="spellStart"/>
+      <w:r>
+        <w:rPr>
+          <w:rFonts w:ascii="Arial" w:hAnsi="Arial" w:cs="Arial"/>
+        </w:rPr>
+        <w:t>não</w:t>
+      </w:r>
+      <w:proofErr w:type="spellEnd"/>
+      <w:r>
+        <w:rPr>
+          <w:rFonts w:ascii="Arial" w:hAnsi="Arial" w:cs="Arial"/>
+        </w:rPr>
+        <w:t xml:space="preserve"> tem </w:t>
+      </w:r>
+      <w:proofErr w:type="spellStart"/>
+      <w:r>
+        <w:rPr>
+          <w:rFonts w:ascii="Arial" w:hAnsi="Arial" w:cs="Arial"/>
+        </w:rPr>
+        <w:t>uma</w:t>
+      </w:r>
+      <w:proofErr w:type="spellEnd"/>
+      <w:r>
+        <w:rPr>
+          <w:rFonts w:ascii="Arial" w:hAnsi="Arial" w:cs="Arial"/>
+        </w:rPr>
+        <w:t xml:space="preserve"> </w:t>
+      </w:r>
+      <w:proofErr w:type="spellStart"/>
+      <w:r>
+        <w:rPr>
+          <w:rFonts w:ascii="Arial" w:hAnsi="Arial" w:cs="Arial"/>
+        </w:rPr>
+        <w:t>definição</w:t>
+      </w:r>
+      <w:proofErr w:type="spellEnd"/>
+      <w:r>
+        <w:rPr>
+          <w:rFonts w:ascii="Arial" w:hAnsi="Arial" w:cs="Arial"/>
+        </w:rPr>
+        <w:t xml:space="preserve"> </w:t>
+      </w:r>
+      <w:proofErr w:type="spellStart"/>
+      <w:r>
+        <w:rPr>
+          <w:rFonts w:ascii="Arial" w:hAnsi="Arial" w:cs="Arial"/>
+        </w:rPr>
+        <w:t>cl</w:t>
+      </w:r>
+      <w:r>
+        <w:rPr>
+          <w:rFonts w:ascii="Arial" w:hAnsi="Arial" w:cs="Arial"/>
+        </w:rPr>
+        <w:t>ara</w:t>
+      </w:r>
+      <w:proofErr w:type="spellEnd"/>
+      <w:r>
+        <w:rPr>
+          <w:rFonts w:ascii="Arial" w:hAnsi="Arial" w:cs="Arial"/>
+        </w:rPr>
+        <w:t xml:space="preserve"> das </w:t>
       </w:r>
       <w:proofErr w:type="spellStart"/>
       <w:r>
@@ -6827,7 +7228,35 @@
         <w:rPr>
           <w:rFonts w:ascii="Arial" w:hAnsi="Arial" w:cs="Arial"/>
         </w:rPr>
-        <w:t xml:space="preserve">Mas aprender a programar não é uma tarefa fácil. Diversos estudos que apontam para a alta taxa de evasão dos alunos dos </w:t>
+        <w:t xml:space="preserve">Mas aprender a programar não é uma tarefa fácil. Diversos estudos que apontam para a alta taxa de </w:t>
+      </w:r>
+      <w:proofErr w:type="spellStart"/>
+      <w:r>
+        <w:rPr>
+          <w:rFonts w:ascii="Arial" w:hAnsi="Arial" w:cs="Arial"/>
+        </w:rPr>
+        <w:t>evasão</w:t>
+      </w:r>
+      <w:proofErr w:type="spellEnd"/>
+      <w:r>
+        <w:rPr>
+          <w:rFonts w:ascii="Arial" w:hAnsi="Arial" w:cs="Arial"/>
+        </w:rPr>
+        <w:t xml:space="preserve"> dos </w:t>
+      </w:r>
+      <w:proofErr w:type="spellStart"/>
+      <w:r>
+        <w:rPr>
+          <w:rFonts w:ascii="Arial" w:hAnsi="Arial" w:cs="Arial"/>
+        </w:rPr>
+        <w:t>alunos</w:t>
+      </w:r>
+      <w:proofErr w:type="spellEnd"/>
+      <w:r>
+        <w:rPr>
+          <w:rFonts w:ascii="Arial" w:hAnsi="Arial" w:cs="Arial"/>
+        </w:rPr>
+        <w:t xml:space="preserve"> dos </w:t>
       </w:r>
       <w:proofErr w:type="spellStart"/>
       <w:r>
@@ -6898,7 +7327,35 @@
         <w:rPr>
           <w:rFonts w:ascii="Arial" w:hAnsi="Arial" w:cs="Arial"/>
         </w:rPr>
-        <w:t xml:space="preserve">. E outros estudos apontam a alta taxa de reprovação por parte dos alunos </w:t>
+        <w:t xml:space="preserve">. E outros estudos apontam a alta taxa de reprovação </w:t>
+      </w:r>
+      <w:proofErr w:type="spellStart"/>
+      <w:r>
+        <w:rPr>
+          <w:rFonts w:ascii="Arial" w:hAnsi="Arial" w:cs="Arial"/>
+        </w:rPr>
+        <w:t>por</w:t>
+      </w:r>
+      <w:proofErr w:type="spellEnd"/>
+      <w:r>
+        <w:rPr>
+          <w:rFonts w:ascii="Arial" w:hAnsi="Arial" w:cs="Arial"/>
+        </w:rPr>
+        <w:t xml:space="preserve"> parte dos </w:t>
+      </w:r>
+      <w:proofErr w:type="spellStart"/>
+      <w:r>
+        <w:rPr>
+          <w:rFonts w:ascii="Arial" w:hAnsi="Arial" w:cs="Arial"/>
+        </w:rPr>
+        <w:t>alunos</w:t>
+      </w:r>
+      <w:proofErr w:type="spellEnd"/>
+      <w:r>
+        <w:rPr>
+          <w:rFonts w:ascii="Arial" w:hAnsi="Arial" w:cs="Arial"/>
+        </w:rPr>
+        <w:t xml:space="preserve"> </w:t>
       </w:r>
       <w:proofErr w:type="spellStart"/>
       <w:r>
@@ -7364,7 +7821,21 @@
         <w:rPr>
           <w:rFonts w:ascii="Arial" w:hAnsi="Arial" w:cs="Arial"/>
         </w:rPr>
-        <w:t xml:space="preserve"> é um processo para resolução de problemas. Inicia-se com a identificação do problema através da abstração e decomposição. Para entender melhor e solucionar o problema, é necessário coletar, representar e analisar os dados. No processo de coleta e análise, reconhecimento de padrões, conceptualização e representação dos dados devem ser levados em consideração. Para </w:t>
+        <w:t xml:space="preserve"> é um </w:t>
+      </w:r>
+      <w:proofErr w:type="spellStart"/>
+      <w:r>
+        <w:rPr>
+          <w:rFonts w:ascii="Arial" w:hAnsi="Arial" w:cs="Arial"/>
+        </w:rPr>
+        <w:t>processo</w:t>
+      </w:r>
+      <w:proofErr w:type="spellEnd"/>
+      <w:r>
+        <w:rPr>
+          <w:rFonts w:ascii="Arial" w:hAnsi="Arial" w:cs="Arial"/>
+        </w:rPr>
+        <w:t xml:space="preserve"> para resolução de problemas. Inicia-se com a identificação do problema através da abstração e decomposição. Para entender melhor e solucionar o problema, é necessário coletar, representar e analisar os dados. No processo de coleta e análise, reconhecimento de padrões, conceptualização e representação dos dados devem ser levados em consideração. Para </w:t>
       </w:r>
       <w:proofErr w:type="spellStart"/>
       <w:r>
@@ -7573,7 +8044,21 @@
         <w:rPr>
           <w:rFonts w:ascii="Arial" w:hAnsi="Arial" w:cs="Arial"/>
         </w:rPr>
-        <w:t xml:space="preserve"> o pensamento </w:t>
+        <w:t xml:space="preserve"> o </w:t>
+      </w:r>
+      <w:proofErr w:type="spellStart"/>
+      <w:r>
+        <w:rPr>
+          <w:rFonts w:ascii="Arial" w:hAnsi="Arial" w:cs="Arial"/>
+        </w:rPr>
+        <w:t>pensamento</w:t>
+      </w:r>
+      <w:proofErr w:type="spellEnd"/>
+      <w:r>
+        <w:rPr>
+          <w:rFonts w:ascii="Arial" w:hAnsi="Arial" w:cs="Arial"/>
+        </w:rPr>
+        <w:t xml:space="preserve"> </w:t>
       </w:r>
       <w:proofErr w:type="spellStart"/>
       <w:r>
@@ -7587,7 +8072,105 @@
         <w:rPr>
           <w:rFonts w:ascii="Arial" w:hAnsi="Arial" w:cs="Arial"/>
         </w:rPr>
-        <w:t xml:space="preserve"> envolve diversos modelos mentais como abstração, resolução de problemas, reconhecimento de </w:t>
+        <w:t xml:space="preserve"> </w:t>
+      </w:r>
+      <w:proofErr w:type="spellStart"/>
+      <w:r>
+        <w:rPr>
+          <w:rFonts w:ascii="Arial" w:hAnsi="Arial" w:cs="Arial"/>
+        </w:rPr>
+        <w:t>envolve</w:t>
+      </w:r>
+      <w:proofErr w:type="spellEnd"/>
+      <w:r>
+        <w:rPr>
+          <w:rFonts w:ascii="Arial" w:hAnsi="Arial" w:cs="Arial"/>
+        </w:rPr>
+        <w:t xml:space="preserve"> </w:t>
+      </w:r>
+      <w:proofErr w:type="spellStart"/>
+      <w:r>
+        <w:rPr>
+          <w:rFonts w:ascii="Arial" w:hAnsi="Arial" w:cs="Arial"/>
+        </w:rPr>
+        <w:t>diversos</w:t>
+      </w:r>
+      <w:proofErr w:type="spellEnd"/>
+      <w:r>
+        <w:rPr>
+          <w:rFonts w:ascii="Arial" w:hAnsi="Arial" w:cs="Arial"/>
+        </w:rPr>
+        <w:t xml:space="preserve"> </w:t>
+      </w:r>
+      <w:proofErr w:type="spellStart"/>
+      <w:r>
+        <w:rPr>
+          <w:rFonts w:ascii="Arial" w:hAnsi="Arial" w:cs="Arial"/>
+        </w:rPr>
+        <w:t>modelos</w:t>
+      </w:r>
+      <w:proofErr w:type="spellEnd"/>
+      <w:r>
+        <w:rPr>
+          <w:rFonts w:ascii="Arial" w:hAnsi="Arial" w:cs="Arial"/>
+        </w:rPr>
+        <w:t xml:space="preserve"> mentais como </w:t>
+      </w:r>
+      <w:proofErr w:type="spellStart"/>
+      <w:r>
+        <w:rPr>
+          <w:rFonts w:ascii="Arial" w:hAnsi="Arial" w:cs="Arial"/>
+        </w:rPr>
+        <w:t>abstração</w:t>
+      </w:r>
+      <w:proofErr w:type="spellEnd"/>
+      <w:r>
+        <w:rPr>
+          <w:rFonts w:ascii="Arial" w:hAnsi="Arial" w:cs="Arial"/>
+        </w:rPr>
+        <w:t xml:space="preserve">, </w:t>
+      </w:r>
+      <w:proofErr w:type="spellStart"/>
+      <w:r>
+        <w:rPr>
+          <w:rFonts w:ascii="Arial" w:hAnsi="Arial" w:cs="Arial"/>
+        </w:rPr>
+        <w:t>resolução</w:t>
+      </w:r>
+      <w:proofErr w:type="spellEnd"/>
+      <w:r>
+        <w:rPr>
+          <w:rFonts w:ascii="Arial" w:hAnsi="Arial" w:cs="Arial"/>
+        </w:rPr>
+        <w:t xml:space="preserve"> de </w:t>
+      </w:r>
+      <w:proofErr w:type="spellStart"/>
+      <w:r>
+        <w:rPr>
+          <w:rFonts w:ascii="Arial" w:hAnsi="Arial" w:cs="Arial"/>
+        </w:rPr>
+        <w:t>problemas</w:t>
+      </w:r>
+      <w:proofErr w:type="spellEnd"/>
+      <w:r>
+        <w:rPr>
+          <w:rFonts w:ascii="Arial" w:hAnsi="Arial" w:cs="Arial"/>
+        </w:rPr>
+        <w:t xml:space="preserve">, </w:t>
+      </w:r>
+      <w:proofErr w:type="spellStart"/>
+      <w:r>
+        <w:rPr>
+          <w:rFonts w:ascii="Arial" w:hAnsi="Arial" w:cs="Arial"/>
+        </w:rPr>
+        <w:t>reconhecimento</w:t>
+      </w:r>
+      <w:proofErr w:type="spellEnd"/>
+      <w:r>
+        <w:rPr>
+          <w:rFonts w:ascii="Arial" w:hAnsi="Arial" w:cs="Arial"/>
+        </w:rPr>
+        <w:t xml:space="preserve"> de </w:t>
       </w:r>
       <w:proofErr w:type="spellStart"/>
       <w:r>
@@ -8179,7 +8762,49 @@
         <w:rPr>
           <w:rFonts w:ascii="Arial" w:hAnsi="Arial" w:cs="Arial"/>
         </w:rPr>
-        <w:t xml:space="preserve">. A partir dos erros comumente cometidos pelos alunos, é possível elaborar materiais e alterar o ritmo da aula para um melhor aprendizado do estudante. Porém, a maioria dos estudos adotam a abordagem de entrevista com alunos e professores, catalogação dos erros verificados e posterior </w:t>
+        <w:t xml:space="preserve">. A partir dos erros comumente cometidos pelos alunos, é possível elaborar materiais e alterar o ritmo da aula para um melhor aprendizado do estudante. Porém, a maioria dos estudos adotam a abordagem de entrevista com alunos e professores, </w:t>
+      </w:r>
+      <w:proofErr w:type="spellStart"/>
+      <w:r>
+        <w:rPr>
+          <w:rFonts w:ascii="Arial" w:hAnsi="Arial" w:cs="Arial"/>
+        </w:rPr>
+        <w:t>catalogação</w:t>
+      </w:r>
+      <w:proofErr w:type="spellEnd"/>
+      <w:r>
+        <w:rPr>
+          <w:rFonts w:ascii="Arial" w:hAnsi="Arial" w:cs="Arial"/>
+        </w:rPr>
+        <w:t xml:space="preserve"> dos </w:t>
+      </w:r>
+      <w:proofErr w:type="spellStart"/>
+      <w:r>
+        <w:rPr>
+          <w:rFonts w:ascii="Arial" w:hAnsi="Arial" w:cs="Arial"/>
+        </w:rPr>
+        <w:t>erros</w:t>
+      </w:r>
+      <w:proofErr w:type="spellEnd"/>
+      <w:r>
+        <w:rPr>
+          <w:rFonts w:ascii="Arial" w:hAnsi="Arial" w:cs="Arial"/>
+        </w:rPr>
+        <w:t xml:space="preserve"> </w:t>
+      </w:r>
+      <w:proofErr w:type="spellStart"/>
+      <w:r>
+        <w:rPr>
+          <w:rFonts w:ascii="Arial" w:hAnsi="Arial" w:cs="Arial"/>
+        </w:rPr>
+        <w:t>verificados</w:t>
+      </w:r>
+      <w:proofErr w:type="spellEnd"/>
+      <w:r>
+        <w:rPr>
+          <w:rFonts w:ascii="Arial" w:hAnsi="Arial" w:cs="Arial"/>
+        </w:rPr>
+        <w:t xml:space="preserve"> e posterior </w:t>
       </w:r>
       <w:proofErr w:type="spellStart"/>
       <w:r>
@@ -8221,7 +8846,35 @@
         <w:rPr>
           <w:rFonts w:ascii="Arial" w:hAnsi="Arial" w:cs="Arial"/>
         </w:rPr>
-        <w:t xml:space="preserve">Com o aumento do poder computacional, crescente uso de ferramentas de aprendizagem de máquina e a </w:t>
+        <w:t xml:space="preserve">Com o aumento do poder computacional, crescente uso de ferramentas de </w:t>
+      </w:r>
+      <w:proofErr w:type="spellStart"/>
+      <w:r>
+        <w:rPr>
+          <w:rFonts w:ascii="Arial" w:hAnsi="Arial" w:cs="Arial"/>
+        </w:rPr>
+        <w:t>aprendizagem</w:t>
+      </w:r>
+      <w:proofErr w:type="spellEnd"/>
+      <w:r>
+        <w:rPr>
+          <w:rFonts w:ascii="Arial" w:hAnsi="Arial" w:cs="Arial"/>
+        </w:rPr>
+        <w:t xml:space="preserve"> de </w:t>
+      </w:r>
+      <w:proofErr w:type="spellStart"/>
+      <w:r>
+        <w:rPr>
+          <w:rFonts w:ascii="Arial" w:hAnsi="Arial" w:cs="Arial"/>
+        </w:rPr>
+        <w:t>máquina</w:t>
+      </w:r>
+      <w:proofErr w:type="spellEnd"/>
+      <w:r>
+        <w:rPr>
+          <w:rFonts w:ascii="Arial" w:hAnsi="Arial" w:cs="Arial"/>
+        </w:rPr>
+        <w:t xml:space="preserve"> e a </w:t>
       </w:r>
       <w:proofErr w:type="spellStart"/>
       <w:r>
@@ -8495,7 +9148,63 @@
         <w:rPr>
           <w:rFonts w:ascii="Arial" w:hAnsi="Arial" w:cs="Arial"/>
         </w:rPr>
-        <w:t xml:space="preserve"> ferramentas que sejam capazes de aprender a partir dos </w:t>
+        <w:t xml:space="preserve"> </w:t>
+      </w:r>
+      <w:proofErr w:type="spellStart"/>
+      <w:r>
+        <w:rPr>
+          <w:rFonts w:ascii="Arial" w:hAnsi="Arial" w:cs="Arial"/>
+        </w:rPr>
+        <w:t>ferramentas</w:t>
+      </w:r>
+      <w:proofErr w:type="spellEnd"/>
+      <w:r>
+        <w:rPr>
+          <w:rFonts w:ascii="Arial" w:hAnsi="Arial" w:cs="Arial"/>
+        </w:rPr>
+        <w:t xml:space="preserve"> que </w:t>
+      </w:r>
+      <w:proofErr w:type="spellStart"/>
+      <w:r>
+        <w:rPr>
+          <w:rFonts w:ascii="Arial" w:hAnsi="Arial" w:cs="Arial"/>
+        </w:rPr>
+        <w:t>sejam</w:t>
+      </w:r>
+      <w:proofErr w:type="spellEnd"/>
+      <w:r>
+        <w:rPr>
+          <w:rFonts w:ascii="Arial" w:hAnsi="Arial" w:cs="Arial"/>
+        </w:rPr>
+        <w:t xml:space="preserve"> capazes de </w:t>
+      </w:r>
+      <w:proofErr w:type="spellStart"/>
+      <w:r>
+        <w:rPr>
+          <w:rFonts w:ascii="Arial" w:hAnsi="Arial" w:cs="Arial"/>
+        </w:rPr>
+        <w:t>aprender</w:t>
+      </w:r>
+      <w:proofErr w:type="spellEnd"/>
+      <w:r>
+        <w:rPr>
+          <w:rFonts w:ascii="Arial" w:hAnsi="Arial" w:cs="Arial"/>
+        </w:rPr>
+        <w:t xml:space="preserve"> a </w:t>
+      </w:r>
+      <w:proofErr w:type="spellStart"/>
+      <w:r>
+        <w:rPr>
+          <w:rFonts w:ascii="Arial" w:hAnsi="Arial" w:cs="Arial"/>
+        </w:rPr>
+        <w:t>partir</w:t>
+      </w:r>
+      <w:proofErr w:type="spellEnd"/>
+      <w:r>
+        <w:rPr>
+          <w:rFonts w:ascii="Arial" w:hAnsi="Arial" w:cs="Arial"/>
+        </w:rPr>
+        <w:t xml:space="preserve"> dos </w:t>
       </w:r>
       <w:proofErr w:type="spellStart"/>
       <w:r>
@@ -8558,7 +9267,49 @@
           <w:rFonts w:ascii="Arial" w:hAnsi="Arial" w:cs="Arial"/>
         </w:rPr>
         <w:lastRenderedPageBreak/>
-        <w:t xml:space="preserve">conhecimento que podemos adquirir a partir da análise dos repositórios, podemos construir ferramentas para analisar a arquitetura de um projeto, verificar se o código fonte ou o nome do método está de acordo com a convenção, detectar erros de </w:t>
+        <w:t xml:space="preserve">conhecimento que podemos adquirir a partir da análise dos repositórios, podemos construir ferramentas para analisar a arquitetura de um projeto, verificar se o código fonte ou o nome do método está de acordo com a </w:t>
+      </w:r>
+      <w:proofErr w:type="spellStart"/>
+      <w:r>
+        <w:rPr>
+          <w:rFonts w:ascii="Arial" w:hAnsi="Arial" w:cs="Arial"/>
+        </w:rPr>
+        <w:t>convenção</w:t>
+      </w:r>
+      <w:proofErr w:type="spellEnd"/>
+      <w:r>
+        <w:rPr>
+          <w:rFonts w:ascii="Arial" w:hAnsi="Arial" w:cs="Arial"/>
+        </w:rPr>
+        <w:t xml:space="preserve">, </w:t>
+      </w:r>
+      <w:proofErr w:type="spellStart"/>
+      <w:r>
+        <w:rPr>
+          <w:rFonts w:ascii="Arial" w:hAnsi="Arial" w:cs="Arial"/>
+        </w:rPr>
+        <w:t>detectar</w:t>
+      </w:r>
+      <w:proofErr w:type="spellEnd"/>
+      <w:r>
+        <w:rPr>
+          <w:rFonts w:ascii="Arial" w:hAnsi="Arial" w:cs="Arial"/>
+        </w:rPr>
+        <w:t xml:space="preserve"> </w:t>
+      </w:r>
+      <w:proofErr w:type="spellStart"/>
+      <w:r>
+        <w:rPr>
+          <w:rFonts w:ascii="Arial" w:hAnsi="Arial" w:cs="Arial"/>
+        </w:rPr>
+        <w:t>erros</w:t>
+      </w:r>
+      <w:proofErr w:type="spellEnd"/>
+      <w:r>
+        <w:rPr>
+          <w:rFonts w:ascii="Arial" w:hAnsi="Arial" w:cs="Arial"/>
+        </w:rPr>
+        <w:t xml:space="preserve"> de </w:t>
       </w:r>
       <w:proofErr w:type="spellStart"/>
       <w:r>
@@ -8678,7 +9429,63 @@
         <w:rPr>
           <w:rFonts w:ascii="Arial" w:hAnsi="Arial" w:cs="Arial"/>
         </w:rPr>
-        <w:t xml:space="preserve"> para identificar as correções necessárias no código </w:t>
+        <w:t xml:space="preserve"> para </w:t>
+      </w:r>
+      <w:proofErr w:type="spellStart"/>
+      <w:r>
+        <w:rPr>
+          <w:rFonts w:ascii="Arial" w:hAnsi="Arial" w:cs="Arial"/>
+        </w:rPr>
+        <w:t>identificar</w:t>
+      </w:r>
+      <w:proofErr w:type="spellEnd"/>
+      <w:r>
+        <w:rPr>
+          <w:rFonts w:ascii="Arial" w:hAnsi="Arial" w:cs="Arial"/>
+        </w:rPr>
+        <w:t xml:space="preserve"> as </w:t>
+      </w:r>
+      <w:proofErr w:type="spellStart"/>
+      <w:r>
+        <w:rPr>
+          <w:rFonts w:ascii="Arial" w:hAnsi="Arial" w:cs="Arial"/>
+        </w:rPr>
+        <w:t>correções</w:t>
+      </w:r>
+      <w:proofErr w:type="spellEnd"/>
+      <w:r>
+        <w:rPr>
+          <w:rFonts w:ascii="Arial" w:hAnsi="Arial" w:cs="Arial"/>
+        </w:rPr>
+        <w:t xml:space="preserve"> </w:t>
+      </w:r>
+      <w:proofErr w:type="spellStart"/>
+      <w:r>
+        <w:rPr>
+          <w:rFonts w:ascii="Arial" w:hAnsi="Arial" w:cs="Arial"/>
+        </w:rPr>
+        <w:t>necessárias</w:t>
+      </w:r>
+      <w:proofErr w:type="spellEnd"/>
+      <w:r>
+        <w:rPr>
+          <w:rFonts w:ascii="Arial" w:hAnsi="Arial" w:cs="Arial"/>
+        </w:rPr>
+        <w:t xml:space="preserve"> no </w:t>
+      </w:r>
+      <w:proofErr w:type="spellStart"/>
+      <w:r>
+        <w:rPr>
+          <w:rFonts w:ascii="Arial" w:hAnsi="Arial" w:cs="Arial"/>
+        </w:rPr>
+        <w:t>código</w:t>
+      </w:r>
+      <w:proofErr w:type="spellEnd"/>
+      <w:r>
+        <w:rPr>
+          <w:rFonts w:ascii="Arial" w:hAnsi="Arial" w:cs="Arial"/>
+        </w:rPr>
+        <w:t xml:space="preserve"> </w:t>
       </w:r>
       <w:proofErr w:type="spellStart"/>
       <w:r>
@@ -8803,22 +9610,22 @@
           <w:szCs w:val="28"/>
         </w:rPr>
       </w:pPr>
-      <w:bookmarkStart w:id="14" w:name="_Toc309760865"/>
-      <w:bookmarkStart w:id="15" w:name="_Toc310245714"/>
-      <w:bookmarkStart w:id="16" w:name="_Toc507865751"/>
+      <w:bookmarkStart w:id="13" w:name="_Toc309760865"/>
+      <w:bookmarkStart w:id="14" w:name="_Toc310245714"/>
+      <w:bookmarkStart w:id="15" w:name="_Toc507865751"/>
+      <w:bookmarkEnd w:id="13"/>
       <w:bookmarkEnd w:id="14"/>
       <w:bookmarkEnd w:id="15"/>
+    </w:p>
+    <w:p>
+      <w:pPr>
+        <w:pStyle w:val="Heading2"/>
+      </w:pPr>
+      <w:bookmarkStart w:id="16" w:name="_Toc507865752"/>
+      <w:r>
+        <w:t>Considerações preliminares</w:t>
+      </w:r>
       <w:bookmarkEnd w:id="16"/>
-    </w:p>
-    <w:p>
-      <w:pPr>
-        <w:pStyle w:val="Heading2"/>
-      </w:pPr>
-      <w:bookmarkStart w:id="17" w:name="_Toc507865752"/>
-      <w:r>
-        <w:t>Considerações preliminares</w:t>
-      </w:r>
-      <w:bookmarkEnd w:id="17"/>
     </w:p>
     <w:p>
       <w:pPr>
@@ -8927,16 +9734,16 @@
       <w:pPr>
         <w:pStyle w:val="Heading2"/>
       </w:pPr>
-      <w:bookmarkStart w:id="18" w:name="_Toc303704862"/>
-      <w:bookmarkStart w:id="19" w:name="_Toc507865753"/>
+      <w:bookmarkStart w:id="17" w:name="_Toc303704862"/>
+      <w:bookmarkStart w:id="18" w:name="_Toc507865753"/>
       <w:r>
         <w:t>Objetivo</w:t>
       </w:r>
+      <w:bookmarkEnd w:id="17"/>
+      <w:r>
+        <w:t xml:space="preserve"> e escopo</w:t>
+      </w:r>
       <w:bookmarkEnd w:id="18"/>
-      <w:r>
-        <w:t xml:space="preserve"> e escopo</w:t>
-      </w:r>
-      <w:bookmarkEnd w:id="19"/>
     </w:p>
     <w:p>
       <w:pPr>
@@ -9010,7 +9817,7 @@
           <w:szCs w:val="24"/>
           <w:lang w:val="pt-BR"/>
         </w:rPr>
-        <w:t xml:space="preserve"> se um ano é bissexto ou n</w:t>
+        <w:t xml:space="preserve"> se um ano é bissexto </w:t>
       </w:r>
       <w:r>
         <w:rPr>
@@ -9019,7 +9826,7 @@
           <w:szCs w:val="24"/>
           <w:lang w:val="pt-BR"/>
         </w:rPr>
-        <w:t>ão</w:t>
+        <w:t>é reforçar</w:t>
       </w:r>
       <w:r>
         <w:rPr>
@@ -9028,7 +9835,7 @@
           <w:szCs w:val="24"/>
           <w:lang w:val="pt-BR"/>
         </w:rPr>
-        <w:t xml:space="preserve"> </w:t>
+        <w:t xml:space="preserve"> o</w:t>
       </w:r>
       <w:r>
         <w:rPr>
@@ -9037,7 +9844,7 @@
           <w:szCs w:val="24"/>
           <w:lang w:val="pt-BR"/>
         </w:rPr>
-        <w:t>é reforçar</w:t>
+        <w:t>s</w:t>
       </w:r>
       <w:r>
         <w:rPr>
@@ -9046,7 +9853,7 @@
           <w:szCs w:val="24"/>
           <w:lang w:val="pt-BR"/>
         </w:rPr>
-        <w:t xml:space="preserve"> o</w:t>
+        <w:t xml:space="preserve"> conceito</w:t>
       </w:r>
       <w:r>
         <w:rPr>
@@ -9064,7 +9871,7 @@
           <w:szCs w:val="24"/>
           <w:lang w:val="pt-BR"/>
         </w:rPr>
-        <w:t xml:space="preserve"> conceito</w:t>
+        <w:t xml:space="preserve"> de instrução de decisão, operador</w:t>
       </w:r>
       <w:r>
         <w:rPr>
@@ -9073,7 +9880,7 @@
           <w:szCs w:val="24"/>
           <w:lang w:val="pt-BR"/>
         </w:rPr>
-        <w:t>s</w:t>
+        <w:t>es</w:t>
       </w:r>
       <w:r>
         <w:rPr>
@@ -9082,7 +9889,7 @@
           <w:szCs w:val="24"/>
           <w:lang w:val="pt-BR"/>
         </w:rPr>
-        <w:t xml:space="preserve"> de instrução de decisão, operador</w:t>
+        <w:t xml:space="preserve"> booleanos. </w:t>
       </w:r>
       <w:r>
         <w:rPr>
@@ -9091,7 +9898,7 @@
           <w:szCs w:val="24"/>
           <w:lang w:val="pt-BR"/>
         </w:rPr>
-        <w:t>es</w:t>
+        <w:t>Já um programa para exibir</w:t>
       </w:r>
       <w:r>
         <w:rPr>
@@ -9100,7 +9907,7 @@
           <w:szCs w:val="24"/>
           <w:lang w:val="pt-BR"/>
         </w:rPr>
-        <w:t xml:space="preserve"> booleanos. </w:t>
+        <w:t xml:space="preserve"> um calend</w:t>
       </w:r>
       <w:r>
         <w:rPr>
@@ -9109,7 +9916,7 @@
           <w:szCs w:val="24"/>
           <w:lang w:val="pt-BR"/>
         </w:rPr>
-        <w:t>Já um programa para exibir</w:t>
+        <w:t>ário</w:t>
       </w:r>
       <w:r>
         <w:rPr>
@@ -9118,7 +9925,7 @@
           <w:szCs w:val="24"/>
           <w:lang w:val="pt-BR"/>
         </w:rPr>
-        <w:t xml:space="preserve"> um calend</w:t>
+        <w:t xml:space="preserve"> </w:t>
       </w:r>
       <w:r>
         <w:rPr>
@@ -9127,7 +9934,7 @@
           <w:szCs w:val="24"/>
           <w:lang w:val="pt-BR"/>
         </w:rPr>
-        <w:t>ário</w:t>
+        <w:t>reforça</w:t>
       </w:r>
       <w:r>
         <w:rPr>
@@ -9136,7 +9943,7 @@
           <w:szCs w:val="24"/>
           <w:lang w:val="pt-BR"/>
         </w:rPr>
-        <w:t xml:space="preserve"> </w:t>
+        <w:t xml:space="preserve"> os conceitos </w:t>
       </w:r>
       <w:r>
         <w:rPr>
@@ -9145,7 +9952,7 @@
           <w:szCs w:val="24"/>
           <w:lang w:val="pt-BR"/>
         </w:rPr>
-        <w:t>reforça</w:t>
+        <w:t xml:space="preserve">de </w:t>
       </w:r>
       <w:r>
         <w:rPr>
@@ -9154,7 +9961,7 @@
           <w:szCs w:val="24"/>
           <w:lang w:val="pt-BR"/>
         </w:rPr>
-        <w:t xml:space="preserve"> os conceitos </w:t>
+        <w:t>instrução de decisão, instrução de repetição, operadores booleanos, formatação da saída, porém não exige o  conhecimento de matrizes, por exemplo.</w:t>
       </w:r>
       <w:r>
         <w:rPr>
@@ -9163,7 +9970,7 @@
           <w:szCs w:val="24"/>
           <w:lang w:val="pt-BR"/>
         </w:rPr>
-        <w:t xml:space="preserve">de </w:t>
+        <w:t xml:space="preserve"> </w:t>
       </w:r>
       <w:r>
         <w:rPr>
@@ -9172,826 +9979,879 @@
           <w:szCs w:val="24"/>
           <w:lang w:val="pt-BR"/>
         </w:rPr>
-        <w:t>instrução de decisão, instrução de repetição, operadores booleanos, formatação da saída, porém não exige o  conhecimento de matrizes, por exemplo.</w:t>
+        <w:t xml:space="preserve"> </w:t>
+      </w:r>
+      <w:r>
+        <w:rPr>
+          <w:rFonts w:ascii="Arial" w:hAnsi="Arial" w:cs="Arial"/>
+          <w:sz w:val="24"/>
+          <w:szCs w:val="24"/>
+          <w:lang w:val="pt-BR"/>
+        </w:rPr>
+        <w:t>Neste estudo, a</w:t>
+      </w:r>
+      <w:r>
+        <w:rPr>
+          <w:rFonts w:ascii="Arial" w:hAnsi="Arial" w:cs="Arial"/>
+          <w:sz w:val="24"/>
+          <w:szCs w:val="24"/>
+          <w:lang w:val="pt-BR"/>
+        </w:rPr>
+        <w:t>s</w:t>
+      </w:r>
+      <w:r>
+        <w:rPr>
+          <w:rFonts w:ascii="Arial" w:hAnsi="Arial" w:cs="Arial"/>
+          <w:sz w:val="24"/>
+          <w:szCs w:val="24"/>
+          <w:lang w:val="pt-BR"/>
+        </w:rPr>
+        <w:t xml:space="preserve"> redes neurais recorrentes </w:t>
+      </w:r>
+      <w:r>
+        <w:rPr>
+          <w:rFonts w:ascii="Arial" w:hAnsi="Arial" w:cs="Arial"/>
+          <w:sz w:val="24"/>
+          <w:szCs w:val="24"/>
+          <w:lang w:val="pt-BR"/>
+        </w:rPr>
+        <w:t>serão utilizadas para detectar padrões de erros de lógica em códigos-fontes feitos em Python, inicialmente.</w:t>
       </w:r>
     </w:p>
     <w:p>
       <w:pPr>
         <w:pStyle w:val="Heading2"/>
       </w:pPr>
-      <w:bookmarkStart w:id="20" w:name="_Toc507865754"/>
+      <w:bookmarkStart w:id="19" w:name="_Toc507865754"/>
       <w:r>
         <w:t>Contribuições</w:t>
       </w:r>
+      <w:bookmarkEnd w:id="19"/>
+    </w:p>
+    <w:p>
+      <w:pPr>
+        <w:rPr>
+          <w:rFonts w:ascii="Arial" w:hAnsi="Arial" w:cs="Arial"/>
+        </w:rPr>
+      </w:pPr>
+      <w:bookmarkStart w:id="20" w:name="_Toc303704863"/>
+      <w:r>
+        <w:t xml:space="preserve"> </w:t>
+      </w:r>
+      <w:proofErr w:type="spellStart"/>
+      <w:r>
+        <w:rPr>
+          <w:rFonts w:ascii="Arial" w:hAnsi="Arial" w:cs="Arial"/>
+        </w:rPr>
+        <w:t>Conforme</w:t>
+      </w:r>
+      <w:proofErr w:type="spellEnd"/>
+      <w:r>
+        <w:rPr>
+          <w:rFonts w:ascii="Arial" w:hAnsi="Arial" w:cs="Arial"/>
+        </w:rPr>
+        <w:t xml:space="preserve"> </w:t>
+      </w:r>
+      <w:proofErr w:type="spellStart"/>
+      <w:r>
+        <w:rPr>
+          <w:rFonts w:ascii="Arial" w:hAnsi="Arial" w:cs="Arial"/>
+        </w:rPr>
+        <w:t>mencionado</w:t>
+      </w:r>
+      <w:proofErr w:type="spellEnd"/>
+      <w:r>
+        <w:rPr>
+          <w:rFonts w:ascii="Arial" w:hAnsi="Arial" w:cs="Arial"/>
+        </w:rPr>
+        <w:t xml:space="preserve"> </w:t>
+      </w:r>
+      <w:proofErr w:type="spellStart"/>
+      <w:r>
+        <w:rPr>
+          <w:rFonts w:ascii="Arial" w:hAnsi="Arial" w:cs="Arial"/>
+        </w:rPr>
+        <w:t>anteriormente</w:t>
+      </w:r>
+      <w:proofErr w:type="spellEnd"/>
+      <w:r>
+        <w:rPr>
+          <w:rFonts w:ascii="Arial" w:hAnsi="Arial" w:cs="Arial"/>
+        </w:rPr>
+        <w:t xml:space="preserve">, o </w:t>
+      </w:r>
+      <w:proofErr w:type="spellStart"/>
+      <w:r>
+        <w:rPr>
+          <w:rFonts w:ascii="Arial" w:hAnsi="Arial" w:cs="Arial"/>
+        </w:rPr>
+        <w:t>contexto</w:t>
+      </w:r>
+      <w:proofErr w:type="spellEnd"/>
+      <w:r>
+        <w:rPr>
+          <w:rFonts w:ascii="Arial" w:hAnsi="Arial" w:cs="Arial"/>
+        </w:rPr>
+        <w:t xml:space="preserve"> do </w:t>
+      </w:r>
+      <w:proofErr w:type="spellStart"/>
+      <w:r>
+        <w:rPr>
+          <w:rFonts w:ascii="Arial" w:hAnsi="Arial" w:cs="Arial"/>
+        </w:rPr>
+        <w:t>uso</w:t>
+      </w:r>
+      <w:proofErr w:type="spellEnd"/>
+      <w:r>
+        <w:rPr>
+          <w:rFonts w:ascii="Arial" w:hAnsi="Arial" w:cs="Arial"/>
+        </w:rPr>
+        <w:t xml:space="preserve"> de </w:t>
+      </w:r>
+      <w:proofErr w:type="spellStart"/>
+      <w:r>
+        <w:rPr>
+          <w:rFonts w:ascii="Arial" w:hAnsi="Arial" w:cs="Arial"/>
+        </w:rPr>
+        <w:t>redes</w:t>
+      </w:r>
+      <w:proofErr w:type="spellEnd"/>
+      <w:r>
+        <w:rPr>
+          <w:rFonts w:ascii="Arial" w:hAnsi="Arial" w:cs="Arial"/>
+        </w:rPr>
+        <w:t xml:space="preserve"> </w:t>
+      </w:r>
+      <w:proofErr w:type="spellStart"/>
+      <w:r>
+        <w:rPr>
+          <w:rFonts w:ascii="Arial" w:hAnsi="Arial" w:cs="Arial"/>
+        </w:rPr>
+        <w:t>neurais</w:t>
+      </w:r>
+      <w:proofErr w:type="spellEnd"/>
+      <w:r>
+        <w:rPr>
+          <w:rFonts w:ascii="Arial" w:hAnsi="Arial" w:cs="Arial"/>
+        </w:rPr>
+        <w:t xml:space="preserve"> </w:t>
+      </w:r>
+      <w:proofErr w:type="spellStart"/>
+      <w:r>
+        <w:rPr>
+          <w:rFonts w:ascii="Arial" w:hAnsi="Arial" w:cs="Arial"/>
+        </w:rPr>
+        <w:t>recorrentes</w:t>
+      </w:r>
+      <w:proofErr w:type="spellEnd"/>
+      <w:r>
+        <w:rPr>
+          <w:rFonts w:ascii="Arial" w:hAnsi="Arial" w:cs="Arial"/>
+        </w:rPr>
+        <w:t xml:space="preserve"> </w:t>
+      </w:r>
+      <w:proofErr w:type="spellStart"/>
+      <w:r>
+        <w:rPr>
+          <w:rFonts w:ascii="Arial" w:hAnsi="Arial" w:cs="Arial"/>
+        </w:rPr>
+        <w:t>na</w:t>
+      </w:r>
+      <w:proofErr w:type="spellEnd"/>
+      <w:r>
+        <w:rPr>
+          <w:rFonts w:ascii="Arial" w:hAnsi="Arial" w:cs="Arial"/>
+        </w:rPr>
+        <w:t xml:space="preserve"> </w:t>
+      </w:r>
+      <w:proofErr w:type="spellStart"/>
+      <w:r>
+        <w:rPr>
+          <w:rFonts w:ascii="Arial" w:hAnsi="Arial" w:cs="Arial"/>
+        </w:rPr>
+        <w:t>detecção</w:t>
+      </w:r>
+      <w:proofErr w:type="spellEnd"/>
+      <w:r>
+        <w:rPr>
+          <w:rFonts w:ascii="Arial" w:hAnsi="Arial" w:cs="Arial"/>
+        </w:rPr>
+        <w:t xml:space="preserve"> de </w:t>
+      </w:r>
+      <w:proofErr w:type="spellStart"/>
+      <w:r>
+        <w:rPr>
+          <w:rFonts w:ascii="Arial" w:hAnsi="Arial" w:cs="Arial"/>
+        </w:rPr>
+        <w:t>padrões</w:t>
+      </w:r>
+      <w:proofErr w:type="spellEnd"/>
+      <w:r>
+        <w:rPr>
+          <w:rFonts w:ascii="Arial" w:hAnsi="Arial" w:cs="Arial"/>
+        </w:rPr>
+        <w:t xml:space="preserve"> de </w:t>
+      </w:r>
+      <w:proofErr w:type="spellStart"/>
+      <w:r>
+        <w:rPr>
+          <w:rFonts w:ascii="Arial" w:hAnsi="Arial" w:cs="Arial"/>
+        </w:rPr>
+        <w:t>erros</w:t>
+      </w:r>
+      <w:proofErr w:type="spellEnd"/>
+      <w:r>
+        <w:rPr>
+          <w:rFonts w:ascii="Arial" w:hAnsi="Arial" w:cs="Arial"/>
+        </w:rPr>
+        <w:t xml:space="preserve"> </w:t>
+      </w:r>
+      <w:proofErr w:type="spellStart"/>
+      <w:r>
+        <w:rPr>
+          <w:rFonts w:ascii="Arial" w:hAnsi="Arial" w:cs="Arial"/>
+        </w:rPr>
+        <w:t>será</w:t>
+      </w:r>
+      <w:proofErr w:type="spellEnd"/>
+      <w:r>
+        <w:rPr>
+          <w:rFonts w:ascii="Arial" w:hAnsi="Arial" w:cs="Arial"/>
+        </w:rPr>
+        <w:t xml:space="preserve"> a principal</w:t>
+      </w:r>
+      <w:r>
+        <w:rPr>
+          <w:rFonts w:ascii="Arial" w:hAnsi="Arial" w:cs="Arial"/>
+        </w:rPr>
+        <w:t xml:space="preserve"> </w:t>
+      </w:r>
+      <w:proofErr w:type="spellStart"/>
+      <w:r>
+        <w:rPr>
+          <w:rFonts w:ascii="Arial" w:hAnsi="Arial" w:cs="Arial"/>
+        </w:rPr>
+        <w:t>contribuiç</w:t>
+      </w:r>
+      <w:r>
+        <w:rPr>
+          <w:rFonts w:ascii="Arial" w:hAnsi="Arial" w:cs="Arial"/>
+        </w:rPr>
+        <w:t>ão</w:t>
+      </w:r>
+      <w:proofErr w:type="spellEnd"/>
+      <w:r>
+        <w:rPr>
+          <w:rFonts w:ascii="Arial" w:hAnsi="Arial" w:cs="Arial"/>
+        </w:rPr>
+        <w:t xml:space="preserve"> </w:t>
+      </w:r>
+      <w:proofErr w:type="spellStart"/>
+      <w:r>
+        <w:rPr>
+          <w:rFonts w:ascii="Arial" w:hAnsi="Arial" w:cs="Arial"/>
+        </w:rPr>
+        <w:t>deste</w:t>
+      </w:r>
+      <w:proofErr w:type="spellEnd"/>
+      <w:r>
+        <w:rPr>
+          <w:rFonts w:ascii="Arial" w:hAnsi="Arial" w:cs="Arial"/>
+        </w:rPr>
+        <w:t xml:space="preserve"> </w:t>
+      </w:r>
+      <w:proofErr w:type="spellStart"/>
+      <w:r>
+        <w:rPr>
+          <w:rFonts w:ascii="Arial" w:hAnsi="Arial" w:cs="Arial"/>
+        </w:rPr>
+        <w:t>trabalho</w:t>
+      </w:r>
+      <w:proofErr w:type="spellEnd"/>
+      <w:r>
+        <w:rPr>
+          <w:rFonts w:ascii="Arial" w:hAnsi="Arial" w:cs="Arial"/>
+        </w:rPr>
+        <w:t>.</w:t>
+      </w:r>
+      <w:r>
+        <w:rPr>
+          <w:rFonts w:ascii="Arial" w:hAnsi="Arial" w:cs="Arial"/>
+        </w:rPr>
+        <w:t xml:space="preserve"> </w:t>
+      </w:r>
+      <w:proofErr w:type="spellStart"/>
+      <w:r>
+        <w:rPr>
+          <w:rFonts w:ascii="Arial" w:hAnsi="Arial" w:cs="Arial"/>
+        </w:rPr>
+        <w:t>Contribuições</w:t>
+      </w:r>
+      <w:proofErr w:type="spellEnd"/>
+      <w:r>
+        <w:rPr>
+          <w:rFonts w:ascii="Arial" w:hAnsi="Arial" w:cs="Arial"/>
+        </w:rPr>
+        <w:t xml:space="preserve"> </w:t>
+      </w:r>
+      <w:proofErr w:type="spellStart"/>
+      <w:r>
+        <w:rPr>
+          <w:rFonts w:ascii="Arial" w:hAnsi="Arial" w:cs="Arial"/>
+        </w:rPr>
+        <w:t>secundárias</w:t>
+      </w:r>
+      <w:proofErr w:type="spellEnd"/>
+      <w:r>
+        <w:rPr>
+          <w:rFonts w:ascii="Arial" w:hAnsi="Arial" w:cs="Arial"/>
+        </w:rPr>
+        <w:t xml:space="preserve"> </w:t>
+      </w:r>
+      <w:proofErr w:type="spellStart"/>
+      <w:r>
+        <w:rPr>
+          <w:rFonts w:ascii="Arial" w:hAnsi="Arial" w:cs="Arial"/>
+        </w:rPr>
+        <w:t>serão</w:t>
+      </w:r>
+      <w:proofErr w:type="spellEnd"/>
+      <w:r>
+        <w:rPr>
+          <w:rFonts w:ascii="Arial" w:hAnsi="Arial" w:cs="Arial"/>
+        </w:rPr>
+        <w:t xml:space="preserve"> o </w:t>
+      </w:r>
+      <w:proofErr w:type="spellStart"/>
+      <w:r>
+        <w:rPr>
+          <w:rFonts w:ascii="Arial" w:hAnsi="Arial" w:cs="Arial"/>
+        </w:rPr>
+        <w:t>levantamento</w:t>
+      </w:r>
+      <w:proofErr w:type="spellEnd"/>
+      <w:r>
+        <w:rPr>
+          <w:rFonts w:ascii="Arial" w:hAnsi="Arial" w:cs="Arial"/>
+        </w:rPr>
+        <w:t xml:space="preserve"> de </w:t>
+      </w:r>
+      <w:proofErr w:type="spellStart"/>
+      <w:r>
+        <w:rPr>
+          <w:rFonts w:ascii="Arial" w:hAnsi="Arial" w:cs="Arial"/>
+        </w:rPr>
+        <w:t>padrões</w:t>
+      </w:r>
+      <w:proofErr w:type="spellEnd"/>
+      <w:r>
+        <w:rPr>
+          <w:rFonts w:ascii="Arial" w:hAnsi="Arial" w:cs="Arial"/>
+        </w:rPr>
+        <w:t xml:space="preserve"> de </w:t>
+      </w:r>
+      <w:proofErr w:type="spellStart"/>
+      <w:r>
+        <w:rPr>
+          <w:rFonts w:ascii="Arial" w:hAnsi="Arial" w:cs="Arial"/>
+        </w:rPr>
+        <w:t>erros</w:t>
+      </w:r>
+      <w:proofErr w:type="spellEnd"/>
+      <w:r>
+        <w:rPr>
+          <w:rFonts w:ascii="Arial" w:hAnsi="Arial" w:cs="Arial"/>
+        </w:rPr>
+        <w:t xml:space="preserve"> de </w:t>
+      </w:r>
+      <w:proofErr w:type="spellStart"/>
+      <w:r>
+        <w:rPr>
+          <w:rFonts w:ascii="Arial" w:hAnsi="Arial" w:cs="Arial"/>
+        </w:rPr>
+        <w:t>lógica</w:t>
+      </w:r>
+      <w:proofErr w:type="spellEnd"/>
+      <w:r>
+        <w:rPr>
+          <w:rFonts w:ascii="Arial" w:hAnsi="Arial" w:cs="Arial"/>
+        </w:rPr>
+        <w:t xml:space="preserve"> </w:t>
+      </w:r>
+      <w:proofErr w:type="spellStart"/>
+      <w:r>
+        <w:rPr>
+          <w:rFonts w:ascii="Arial" w:hAnsi="Arial" w:cs="Arial"/>
+        </w:rPr>
+        <w:t>cometidos</w:t>
+      </w:r>
+      <w:proofErr w:type="spellEnd"/>
+      <w:r>
+        <w:rPr>
+          <w:rFonts w:ascii="Arial" w:hAnsi="Arial" w:cs="Arial"/>
+        </w:rPr>
+        <w:t xml:space="preserve"> </w:t>
+      </w:r>
+      <w:proofErr w:type="spellStart"/>
+      <w:r>
+        <w:rPr>
+          <w:rFonts w:ascii="Arial" w:hAnsi="Arial" w:cs="Arial"/>
+        </w:rPr>
+        <w:t>por</w:t>
+      </w:r>
+      <w:proofErr w:type="spellEnd"/>
+      <w:r>
+        <w:rPr>
+          <w:rFonts w:ascii="Arial" w:hAnsi="Arial" w:cs="Arial"/>
+        </w:rPr>
+        <w:t xml:space="preserve"> </w:t>
+      </w:r>
+      <w:proofErr w:type="spellStart"/>
+      <w:r>
+        <w:rPr>
+          <w:rFonts w:ascii="Arial" w:hAnsi="Arial" w:cs="Arial"/>
+        </w:rPr>
+        <w:t>alunos</w:t>
+      </w:r>
+      <w:proofErr w:type="spellEnd"/>
+      <w:r>
+        <w:rPr>
+          <w:rFonts w:ascii="Arial" w:hAnsi="Arial" w:cs="Arial"/>
+        </w:rPr>
+        <w:t xml:space="preserve"> </w:t>
+      </w:r>
+      <w:proofErr w:type="spellStart"/>
+      <w:r>
+        <w:rPr>
+          <w:rFonts w:ascii="Arial" w:hAnsi="Arial" w:cs="Arial"/>
+        </w:rPr>
+        <w:t>novatos</w:t>
+      </w:r>
+      <w:proofErr w:type="spellEnd"/>
+      <w:r>
+        <w:rPr>
+          <w:rFonts w:ascii="Arial" w:hAnsi="Arial" w:cs="Arial"/>
+        </w:rPr>
+        <w:t xml:space="preserve"> </w:t>
+      </w:r>
+      <w:proofErr w:type="spellStart"/>
+      <w:r>
+        <w:rPr>
+          <w:rFonts w:ascii="Arial" w:hAnsi="Arial" w:cs="Arial"/>
+        </w:rPr>
+        <w:t>durante</w:t>
+      </w:r>
+      <w:proofErr w:type="spellEnd"/>
+      <w:r>
+        <w:rPr>
+          <w:rFonts w:ascii="Arial" w:hAnsi="Arial" w:cs="Arial"/>
+        </w:rPr>
+        <w:t xml:space="preserve"> a </w:t>
+      </w:r>
+      <w:proofErr w:type="spellStart"/>
+      <w:r>
+        <w:rPr>
+          <w:rFonts w:ascii="Arial" w:hAnsi="Arial" w:cs="Arial"/>
+        </w:rPr>
+        <w:t>aprendizagem</w:t>
+      </w:r>
+      <w:proofErr w:type="spellEnd"/>
+      <w:r>
+        <w:rPr>
+          <w:rFonts w:ascii="Arial" w:hAnsi="Arial" w:cs="Arial"/>
+        </w:rPr>
+        <w:t xml:space="preserve"> de </w:t>
+      </w:r>
+      <w:proofErr w:type="spellStart"/>
+      <w:r>
+        <w:rPr>
+          <w:rFonts w:ascii="Arial" w:hAnsi="Arial" w:cs="Arial"/>
+        </w:rPr>
+        <w:t>programação</w:t>
+      </w:r>
+      <w:proofErr w:type="spellEnd"/>
+      <w:r>
+        <w:rPr>
+          <w:rFonts w:ascii="Arial" w:hAnsi="Arial" w:cs="Arial"/>
+        </w:rPr>
+        <w:t xml:space="preserve">, </w:t>
+      </w:r>
+      <w:proofErr w:type="spellStart"/>
+      <w:r>
+        <w:rPr>
+          <w:rFonts w:ascii="Arial" w:hAnsi="Arial" w:cs="Arial"/>
+        </w:rPr>
+        <w:t>definição</w:t>
+      </w:r>
+      <w:proofErr w:type="spellEnd"/>
+      <w:r>
+        <w:rPr>
+          <w:rFonts w:ascii="Arial" w:hAnsi="Arial" w:cs="Arial"/>
+        </w:rPr>
+        <w:t xml:space="preserve"> de </w:t>
+      </w:r>
+      <w:proofErr w:type="spellStart"/>
+      <w:r>
+        <w:rPr>
+          <w:rFonts w:ascii="Arial" w:hAnsi="Arial" w:cs="Arial"/>
+        </w:rPr>
+        <w:t>classe</w:t>
+      </w:r>
+      <w:proofErr w:type="spellEnd"/>
+      <w:r>
+        <w:rPr>
+          <w:rFonts w:ascii="Arial" w:hAnsi="Arial" w:cs="Arial"/>
+        </w:rPr>
+        <w:t xml:space="preserve"> de </w:t>
+      </w:r>
+      <w:proofErr w:type="spellStart"/>
+      <w:r>
+        <w:rPr>
+          <w:rFonts w:ascii="Arial" w:hAnsi="Arial" w:cs="Arial"/>
+        </w:rPr>
+        <w:t>problemas</w:t>
+      </w:r>
+      <w:proofErr w:type="spellEnd"/>
+      <w:r>
+        <w:rPr>
+          <w:rFonts w:ascii="Arial" w:hAnsi="Arial" w:cs="Arial"/>
+        </w:rPr>
+        <w:t xml:space="preserve"> e </w:t>
+      </w:r>
+      <w:proofErr w:type="spellStart"/>
+      <w:r>
+        <w:rPr>
+          <w:rFonts w:ascii="Arial" w:hAnsi="Arial" w:cs="Arial"/>
+        </w:rPr>
+        <w:t>exercícios</w:t>
+      </w:r>
+      <w:proofErr w:type="spellEnd"/>
+      <w:r>
+        <w:rPr>
+          <w:rFonts w:ascii="Arial" w:hAnsi="Arial" w:cs="Arial"/>
+        </w:rPr>
+        <w:t xml:space="preserve">, </w:t>
+      </w:r>
+      <w:proofErr w:type="spellStart"/>
+      <w:r>
+        <w:rPr>
+          <w:rFonts w:ascii="Arial" w:hAnsi="Arial" w:cs="Arial"/>
+        </w:rPr>
+        <w:t>definição</w:t>
+      </w:r>
+      <w:proofErr w:type="spellEnd"/>
+      <w:r>
+        <w:rPr>
+          <w:rFonts w:ascii="Arial" w:hAnsi="Arial" w:cs="Arial"/>
+        </w:rPr>
+        <w:t xml:space="preserve"> dos </w:t>
+      </w:r>
+      <w:proofErr w:type="spellStart"/>
+      <w:r>
+        <w:rPr>
+          <w:rFonts w:ascii="Arial" w:hAnsi="Arial" w:cs="Arial"/>
+        </w:rPr>
+        <w:t>atributos</w:t>
+      </w:r>
+      <w:proofErr w:type="spellEnd"/>
+      <w:r>
+        <w:rPr>
+          <w:rFonts w:ascii="Arial" w:hAnsi="Arial" w:cs="Arial"/>
+        </w:rPr>
+        <w:t xml:space="preserve"> que </w:t>
+      </w:r>
+      <w:proofErr w:type="spellStart"/>
+      <w:r>
+        <w:rPr>
+          <w:rFonts w:ascii="Arial" w:hAnsi="Arial" w:cs="Arial"/>
+        </w:rPr>
+        <w:t>serão</w:t>
+      </w:r>
+      <w:proofErr w:type="spellEnd"/>
+      <w:r>
+        <w:rPr>
+          <w:rFonts w:ascii="Arial" w:hAnsi="Arial" w:cs="Arial"/>
+        </w:rPr>
+        <w:t xml:space="preserve"> </w:t>
+      </w:r>
+      <w:proofErr w:type="spellStart"/>
+      <w:r>
+        <w:rPr>
+          <w:rFonts w:ascii="Arial" w:hAnsi="Arial" w:cs="Arial"/>
+        </w:rPr>
+        <w:t>levados</w:t>
+      </w:r>
+      <w:proofErr w:type="spellEnd"/>
+      <w:r>
+        <w:rPr>
+          <w:rFonts w:ascii="Arial" w:hAnsi="Arial" w:cs="Arial"/>
+        </w:rPr>
+        <w:t xml:space="preserve"> </w:t>
+      </w:r>
+      <w:proofErr w:type="spellStart"/>
+      <w:r>
+        <w:rPr>
+          <w:rFonts w:ascii="Arial" w:hAnsi="Arial" w:cs="Arial"/>
+        </w:rPr>
+        <w:t>em</w:t>
+      </w:r>
+      <w:proofErr w:type="spellEnd"/>
+      <w:r>
+        <w:rPr>
+          <w:rFonts w:ascii="Arial" w:hAnsi="Arial" w:cs="Arial"/>
+        </w:rPr>
+        <w:t xml:space="preserve"> </w:t>
+      </w:r>
+      <w:proofErr w:type="spellStart"/>
+      <w:r>
+        <w:rPr>
+          <w:rFonts w:ascii="Arial" w:hAnsi="Arial" w:cs="Arial"/>
+        </w:rPr>
+        <w:t>c</w:t>
+      </w:r>
+      <w:r>
+        <w:rPr>
+          <w:rFonts w:ascii="Arial" w:hAnsi="Arial" w:cs="Arial"/>
+        </w:rPr>
+        <w:t>onsideração</w:t>
+      </w:r>
+      <w:proofErr w:type="spellEnd"/>
+      <w:r>
+        <w:rPr>
+          <w:rFonts w:ascii="Arial" w:hAnsi="Arial" w:cs="Arial"/>
+        </w:rPr>
+        <w:t xml:space="preserve"> para o </w:t>
+      </w:r>
+      <w:proofErr w:type="spellStart"/>
+      <w:r>
+        <w:rPr>
+          <w:rFonts w:ascii="Arial" w:hAnsi="Arial" w:cs="Arial"/>
+        </w:rPr>
+        <w:t>treinamento</w:t>
+      </w:r>
+      <w:proofErr w:type="spellEnd"/>
+      <w:r>
+        <w:rPr>
+          <w:rFonts w:ascii="Arial" w:hAnsi="Arial" w:cs="Arial"/>
+        </w:rPr>
+        <w:t>,</w:t>
+      </w:r>
+      <w:r>
+        <w:rPr>
+          <w:rFonts w:ascii="Arial" w:hAnsi="Arial" w:cs="Arial"/>
+        </w:rPr>
+        <w:t xml:space="preserve"> </w:t>
+      </w:r>
+      <w:proofErr w:type="spellStart"/>
+      <w:r>
+        <w:rPr>
+          <w:rFonts w:ascii="Arial" w:hAnsi="Arial" w:cs="Arial"/>
+        </w:rPr>
+        <w:t>análise</w:t>
+      </w:r>
+      <w:proofErr w:type="spellEnd"/>
+      <w:r>
+        <w:rPr>
+          <w:rFonts w:ascii="Arial" w:hAnsi="Arial" w:cs="Arial"/>
+        </w:rPr>
+        <w:t xml:space="preserve"> e </w:t>
+      </w:r>
+      <w:proofErr w:type="spellStart"/>
+      <w:r>
+        <w:rPr>
+          <w:rFonts w:ascii="Arial" w:hAnsi="Arial" w:cs="Arial"/>
+        </w:rPr>
+        <w:t>validação</w:t>
+      </w:r>
+      <w:proofErr w:type="spellEnd"/>
+      <w:r>
+        <w:rPr>
+          <w:rFonts w:ascii="Arial" w:hAnsi="Arial" w:cs="Arial"/>
+        </w:rPr>
+        <w:t xml:space="preserve"> </w:t>
+      </w:r>
+      <w:r>
+        <w:rPr>
+          <w:rFonts w:ascii="Arial" w:hAnsi="Arial" w:cs="Arial"/>
+        </w:rPr>
+        <w:t xml:space="preserve">do </w:t>
+      </w:r>
+      <w:proofErr w:type="spellStart"/>
+      <w:r>
+        <w:rPr>
+          <w:rFonts w:ascii="Arial" w:hAnsi="Arial" w:cs="Arial"/>
+        </w:rPr>
+        <w:t>uso</w:t>
+      </w:r>
+      <w:proofErr w:type="spellEnd"/>
+      <w:r>
+        <w:rPr>
+          <w:rFonts w:ascii="Arial" w:hAnsi="Arial" w:cs="Arial"/>
+        </w:rPr>
+        <w:t xml:space="preserve"> de </w:t>
+      </w:r>
+      <w:proofErr w:type="spellStart"/>
+      <w:r>
+        <w:rPr>
+          <w:rFonts w:ascii="Arial" w:hAnsi="Arial" w:cs="Arial"/>
+        </w:rPr>
+        <w:t>redes</w:t>
+      </w:r>
+      <w:proofErr w:type="spellEnd"/>
+      <w:r>
+        <w:rPr>
+          <w:rFonts w:ascii="Arial" w:hAnsi="Arial" w:cs="Arial"/>
+        </w:rPr>
+        <w:t xml:space="preserve"> </w:t>
+      </w:r>
+      <w:proofErr w:type="spellStart"/>
+      <w:r>
+        <w:rPr>
+          <w:rFonts w:ascii="Arial" w:hAnsi="Arial" w:cs="Arial"/>
+        </w:rPr>
+        <w:t>neurais</w:t>
+      </w:r>
+      <w:proofErr w:type="spellEnd"/>
+      <w:r>
+        <w:rPr>
+          <w:rFonts w:ascii="Arial" w:hAnsi="Arial" w:cs="Arial"/>
+        </w:rPr>
+        <w:t xml:space="preserve"> </w:t>
+      </w:r>
+      <w:proofErr w:type="spellStart"/>
+      <w:r>
+        <w:rPr>
+          <w:rFonts w:ascii="Arial" w:hAnsi="Arial" w:cs="Arial"/>
+        </w:rPr>
+        <w:t>recorrentes</w:t>
+      </w:r>
+      <w:proofErr w:type="spellEnd"/>
+      <w:r>
+        <w:rPr>
+          <w:rFonts w:ascii="Arial" w:hAnsi="Arial" w:cs="Arial"/>
+        </w:rPr>
+        <w:t xml:space="preserve"> para </w:t>
+      </w:r>
+      <w:proofErr w:type="spellStart"/>
+      <w:r>
+        <w:rPr>
+          <w:rFonts w:ascii="Arial" w:hAnsi="Arial" w:cs="Arial"/>
+        </w:rPr>
+        <w:t>detecção</w:t>
+      </w:r>
+      <w:proofErr w:type="spellEnd"/>
+      <w:r>
+        <w:rPr>
+          <w:rFonts w:ascii="Arial" w:hAnsi="Arial" w:cs="Arial"/>
+        </w:rPr>
+        <w:t xml:space="preserve"> de </w:t>
+      </w:r>
+      <w:proofErr w:type="spellStart"/>
+      <w:r>
+        <w:rPr>
+          <w:rFonts w:ascii="Arial" w:hAnsi="Arial" w:cs="Arial"/>
+        </w:rPr>
+        <w:t>padrões</w:t>
+      </w:r>
+      <w:proofErr w:type="spellEnd"/>
+      <w:r>
+        <w:rPr>
+          <w:rFonts w:ascii="Arial" w:hAnsi="Arial" w:cs="Arial"/>
+        </w:rPr>
+        <w:t xml:space="preserve"> de </w:t>
+      </w:r>
+      <w:proofErr w:type="spellStart"/>
+      <w:r>
+        <w:rPr>
+          <w:rFonts w:ascii="Arial" w:hAnsi="Arial" w:cs="Arial"/>
+        </w:rPr>
+        <w:t>erros</w:t>
+      </w:r>
+      <w:proofErr w:type="spellEnd"/>
+      <w:r>
+        <w:rPr>
+          <w:rFonts w:ascii="Arial" w:hAnsi="Arial" w:cs="Arial"/>
+        </w:rPr>
+        <w:t xml:space="preserve"> no </w:t>
+      </w:r>
+      <w:proofErr w:type="spellStart"/>
+      <w:r>
+        <w:rPr>
+          <w:rFonts w:ascii="Arial" w:hAnsi="Arial" w:cs="Arial"/>
+        </w:rPr>
+        <w:t>contexto</w:t>
+      </w:r>
+      <w:proofErr w:type="spellEnd"/>
+      <w:r>
+        <w:rPr>
+          <w:rFonts w:ascii="Arial" w:hAnsi="Arial" w:cs="Arial"/>
+        </w:rPr>
+        <w:t xml:space="preserve"> </w:t>
+      </w:r>
+      <w:proofErr w:type="spellStart"/>
+      <w:r>
+        <w:rPr>
+          <w:rFonts w:ascii="Arial" w:hAnsi="Arial" w:cs="Arial"/>
+        </w:rPr>
+        <w:t>deste</w:t>
+      </w:r>
+      <w:proofErr w:type="spellEnd"/>
+      <w:r>
+        <w:rPr>
+          <w:rFonts w:ascii="Arial" w:hAnsi="Arial" w:cs="Arial"/>
+        </w:rPr>
+        <w:t xml:space="preserve"> </w:t>
+      </w:r>
+      <w:proofErr w:type="spellStart"/>
+      <w:r>
+        <w:rPr>
+          <w:rFonts w:ascii="Arial" w:hAnsi="Arial" w:cs="Arial"/>
+        </w:rPr>
+        <w:t>trabalho</w:t>
+      </w:r>
+      <w:proofErr w:type="spellEnd"/>
+      <w:r>
+        <w:rPr>
+          <w:rFonts w:ascii="Arial" w:hAnsi="Arial" w:cs="Arial"/>
+        </w:rPr>
+        <w:t>.</w:t>
+      </w:r>
+      <w:r>
+        <w:rPr>
+          <w:rFonts w:ascii="Arial" w:hAnsi="Arial" w:cs="Arial"/>
+        </w:rPr>
+        <w:t xml:space="preserve"> </w:t>
+      </w:r>
+    </w:p>
+    <w:p>
+      <w:pPr>
+        <w:pStyle w:val="Heading2"/>
+      </w:pPr>
+      <w:bookmarkStart w:id="21" w:name="_Toc507865755"/>
+      <w:r>
+        <w:t>M</w:t>
+      </w:r>
       <w:bookmarkEnd w:id="20"/>
-    </w:p>
-    <w:p>
-      <w:pPr>
-        <w:rPr>
-          <w:rFonts w:ascii="Arial" w:hAnsi="Arial" w:cs="Arial"/>
-        </w:rPr>
-      </w:pPr>
-      <w:bookmarkStart w:id="21" w:name="_Toc303704863"/>
-      <w:r>
-        <w:t xml:space="preserve"> </w:t>
-      </w:r>
-      <w:proofErr w:type="spellStart"/>
-      <w:r>
-        <w:rPr>
-          <w:rFonts w:ascii="Arial" w:hAnsi="Arial" w:cs="Arial"/>
-        </w:rPr>
-        <w:t>Conforme</w:t>
-      </w:r>
-      <w:proofErr w:type="spellEnd"/>
-      <w:r>
-        <w:rPr>
-          <w:rFonts w:ascii="Arial" w:hAnsi="Arial" w:cs="Arial"/>
-        </w:rPr>
-        <w:t xml:space="preserve"> </w:t>
-      </w:r>
-      <w:proofErr w:type="spellStart"/>
-      <w:r>
-        <w:rPr>
-          <w:rFonts w:ascii="Arial" w:hAnsi="Arial" w:cs="Arial"/>
-        </w:rPr>
-        <w:t>mencionado</w:t>
-      </w:r>
-      <w:proofErr w:type="spellEnd"/>
-      <w:r>
-        <w:rPr>
-          <w:rFonts w:ascii="Arial" w:hAnsi="Arial" w:cs="Arial"/>
-        </w:rPr>
-        <w:t xml:space="preserve"> </w:t>
-      </w:r>
-      <w:proofErr w:type="spellStart"/>
-      <w:r>
-        <w:rPr>
-          <w:rFonts w:ascii="Arial" w:hAnsi="Arial" w:cs="Arial"/>
-        </w:rPr>
-        <w:t>anteriormente</w:t>
-      </w:r>
-      <w:proofErr w:type="spellEnd"/>
-      <w:r>
-        <w:rPr>
-          <w:rFonts w:ascii="Arial" w:hAnsi="Arial" w:cs="Arial"/>
-        </w:rPr>
-        <w:t xml:space="preserve">, o </w:t>
-      </w:r>
-      <w:proofErr w:type="spellStart"/>
-      <w:r>
-        <w:rPr>
-          <w:rFonts w:ascii="Arial" w:hAnsi="Arial" w:cs="Arial"/>
-        </w:rPr>
-        <w:t>contexto</w:t>
-      </w:r>
-      <w:proofErr w:type="spellEnd"/>
-      <w:r>
-        <w:rPr>
-          <w:rFonts w:ascii="Arial" w:hAnsi="Arial" w:cs="Arial"/>
-        </w:rPr>
-        <w:t xml:space="preserve"> do </w:t>
-      </w:r>
-      <w:proofErr w:type="spellStart"/>
-      <w:r>
-        <w:rPr>
-          <w:rFonts w:ascii="Arial" w:hAnsi="Arial" w:cs="Arial"/>
-        </w:rPr>
-        <w:t>uso</w:t>
-      </w:r>
-      <w:proofErr w:type="spellEnd"/>
-      <w:r>
-        <w:rPr>
-          <w:rFonts w:ascii="Arial" w:hAnsi="Arial" w:cs="Arial"/>
-        </w:rPr>
-        <w:t xml:space="preserve"> de </w:t>
-      </w:r>
-      <w:proofErr w:type="spellStart"/>
-      <w:r>
-        <w:rPr>
-          <w:rFonts w:ascii="Arial" w:hAnsi="Arial" w:cs="Arial"/>
-        </w:rPr>
-        <w:t>redes</w:t>
-      </w:r>
-      <w:proofErr w:type="spellEnd"/>
-      <w:r>
-        <w:rPr>
-          <w:rFonts w:ascii="Arial" w:hAnsi="Arial" w:cs="Arial"/>
-        </w:rPr>
-        <w:t xml:space="preserve"> </w:t>
-      </w:r>
-      <w:proofErr w:type="spellStart"/>
-      <w:r>
-        <w:rPr>
-          <w:rFonts w:ascii="Arial" w:hAnsi="Arial" w:cs="Arial"/>
-        </w:rPr>
-        <w:t>neurais</w:t>
-      </w:r>
-      <w:proofErr w:type="spellEnd"/>
-      <w:r>
-        <w:rPr>
-          <w:rFonts w:ascii="Arial" w:hAnsi="Arial" w:cs="Arial"/>
-        </w:rPr>
-        <w:t xml:space="preserve"> </w:t>
-      </w:r>
-      <w:proofErr w:type="spellStart"/>
-      <w:r>
-        <w:rPr>
-          <w:rFonts w:ascii="Arial" w:hAnsi="Arial" w:cs="Arial"/>
-        </w:rPr>
-        <w:t>recorrentes</w:t>
-      </w:r>
-      <w:proofErr w:type="spellEnd"/>
-      <w:r>
-        <w:rPr>
-          <w:rFonts w:ascii="Arial" w:hAnsi="Arial" w:cs="Arial"/>
-        </w:rPr>
-        <w:t xml:space="preserve"> </w:t>
-      </w:r>
-      <w:proofErr w:type="spellStart"/>
-      <w:r>
-        <w:rPr>
-          <w:rFonts w:ascii="Arial" w:hAnsi="Arial" w:cs="Arial"/>
-        </w:rPr>
-        <w:t>na</w:t>
-      </w:r>
-      <w:proofErr w:type="spellEnd"/>
-      <w:r>
-        <w:rPr>
-          <w:rFonts w:ascii="Arial" w:hAnsi="Arial" w:cs="Arial"/>
-        </w:rPr>
-        <w:t xml:space="preserve"> </w:t>
-      </w:r>
-      <w:proofErr w:type="spellStart"/>
-      <w:r>
-        <w:rPr>
-          <w:rFonts w:ascii="Arial" w:hAnsi="Arial" w:cs="Arial"/>
-        </w:rPr>
-        <w:t>detecção</w:t>
-      </w:r>
-      <w:proofErr w:type="spellEnd"/>
-      <w:r>
-        <w:rPr>
-          <w:rFonts w:ascii="Arial" w:hAnsi="Arial" w:cs="Arial"/>
-        </w:rPr>
-        <w:t xml:space="preserve"> de </w:t>
-      </w:r>
-      <w:proofErr w:type="spellStart"/>
-      <w:r>
-        <w:rPr>
-          <w:rFonts w:ascii="Arial" w:hAnsi="Arial" w:cs="Arial"/>
-        </w:rPr>
-        <w:t>padrões</w:t>
-      </w:r>
-      <w:proofErr w:type="spellEnd"/>
-      <w:r>
-        <w:rPr>
-          <w:rFonts w:ascii="Arial" w:hAnsi="Arial" w:cs="Arial"/>
-        </w:rPr>
-        <w:t xml:space="preserve"> de </w:t>
-      </w:r>
-      <w:proofErr w:type="spellStart"/>
-      <w:r>
-        <w:rPr>
-          <w:rFonts w:ascii="Arial" w:hAnsi="Arial" w:cs="Arial"/>
-        </w:rPr>
-        <w:t>erros</w:t>
-      </w:r>
-      <w:proofErr w:type="spellEnd"/>
-      <w:r>
-        <w:rPr>
-          <w:rFonts w:ascii="Arial" w:hAnsi="Arial" w:cs="Arial"/>
-        </w:rPr>
-        <w:t xml:space="preserve"> </w:t>
-      </w:r>
-      <w:proofErr w:type="spellStart"/>
-      <w:r>
-        <w:rPr>
-          <w:rFonts w:ascii="Arial" w:hAnsi="Arial" w:cs="Arial"/>
-        </w:rPr>
-        <w:t>será</w:t>
-      </w:r>
-      <w:proofErr w:type="spellEnd"/>
-      <w:r>
-        <w:rPr>
-          <w:rFonts w:ascii="Arial" w:hAnsi="Arial" w:cs="Arial"/>
-        </w:rPr>
-        <w:t xml:space="preserve"> a principal</w:t>
-      </w:r>
-      <w:r>
-        <w:rPr>
-          <w:rFonts w:ascii="Arial" w:hAnsi="Arial" w:cs="Arial"/>
-        </w:rPr>
-        <w:t xml:space="preserve"> </w:t>
-      </w:r>
-      <w:proofErr w:type="spellStart"/>
-      <w:r>
-        <w:rPr>
-          <w:rFonts w:ascii="Arial" w:hAnsi="Arial" w:cs="Arial"/>
-        </w:rPr>
-        <w:t>contribuiç</w:t>
-      </w:r>
-      <w:r>
-        <w:rPr>
-          <w:rFonts w:ascii="Arial" w:hAnsi="Arial" w:cs="Arial"/>
-        </w:rPr>
-        <w:t>ão</w:t>
-      </w:r>
-      <w:proofErr w:type="spellEnd"/>
-      <w:r>
-        <w:rPr>
-          <w:rFonts w:ascii="Arial" w:hAnsi="Arial" w:cs="Arial"/>
-        </w:rPr>
-        <w:t xml:space="preserve"> </w:t>
-      </w:r>
-      <w:proofErr w:type="spellStart"/>
-      <w:r>
-        <w:rPr>
-          <w:rFonts w:ascii="Arial" w:hAnsi="Arial" w:cs="Arial"/>
-        </w:rPr>
-        <w:t>deste</w:t>
-      </w:r>
-      <w:proofErr w:type="spellEnd"/>
-      <w:r>
-        <w:rPr>
-          <w:rFonts w:ascii="Arial" w:hAnsi="Arial" w:cs="Arial"/>
-        </w:rPr>
-        <w:t xml:space="preserve"> </w:t>
-      </w:r>
-      <w:proofErr w:type="spellStart"/>
-      <w:r>
-        <w:rPr>
-          <w:rFonts w:ascii="Arial" w:hAnsi="Arial" w:cs="Arial"/>
-        </w:rPr>
-        <w:t>trabalho</w:t>
-      </w:r>
-      <w:proofErr w:type="spellEnd"/>
-      <w:r>
-        <w:rPr>
-          <w:rFonts w:ascii="Arial" w:hAnsi="Arial" w:cs="Arial"/>
-        </w:rPr>
-        <w:t>.</w:t>
-      </w:r>
-      <w:r>
-        <w:rPr>
-          <w:rFonts w:ascii="Arial" w:hAnsi="Arial" w:cs="Arial"/>
-        </w:rPr>
-        <w:t xml:space="preserve"> </w:t>
-      </w:r>
-      <w:proofErr w:type="spellStart"/>
-      <w:r>
-        <w:rPr>
-          <w:rFonts w:ascii="Arial" w:hAnsi="Arial" w:cs="Arial"/>
-        </w:rPr>
-        <w:t>Contribuições</w:t>
-      </w:r>
-      <w:proofErr w:type="spellEnd"/>
-      <w:r>
-        <w:rPr>
-          <w:rFonts w:ascii="Arial" w:hAnsi="Arial" w:cs="Arial"/>
-        </w:rPr>
-        <w:t xml:space="preserve"> </w:t>
-      </w:r>
-      <w:proofErr w:type="spellStart"/>
-      <w:r>
-        <w:rPr>
-          <w:rFonts w:ascii="Arial" w:hAnsi="Arial" w:cs="Arial"/>
-        </w:rPr>
-        <w:t>secundárias</w:t>
-      </w:r>
-      <w:proofErr w:type="spellEnd"/>
-      <w:r>
-        <w:rPr>
-          <w:rFonts w:ascii="Arial" w:hAnsi="Arial" w:cs="Arial"/>
-        </w:rPr>
-        <w:t xml:space="preserve"> </w:t>
-      </w:r>
-      <w:proofErr w:type="spellStart"/>
-      <w:r>
-        <w:rPr>
-          <w:rFonts w:ascii="Arial" w:hAnsi="Arial" w:cs="Arial"/>
-        </w:rPr>
-        <w:t>s</w:t>
-      </w:r>
-      <w:bookmarkStart w:id="22" w:name="_GoBack"/>
+      <w:r>
+        <w:t>étodo de trabalho</w:t>
+      </w:r>
+      <w:bookmarkEnd w:id="21"/>
+    </w:p>
+    <w:p/>
+    <w:p>
+      <w:pPr>
+        <w:pStyle w:val="Heading2"/>
+      </w:pPr>
+      <w:bookmarkStart w:id="22" w:name="_Toc303704864"/>
+      <w:bookmarkStart w:id="23" w:name="_Toc507865756"/>
+      <w:r>
+        <w:t>Estrutura do trabalho</w:t>
+      </w:r>
       <w:bookmarkEnd w:id="22"/>
-      <w:r>
-        <w:rPr>
-          <w:rFonts w:ascii="Arial" w:hAnsi="Arial" w:cs="Arial"/>
-        </w:rPr>
-        <w:t>erão</w:t>
-      </w:r>
-      <w:proofErr w:type="spellEnd"/>
-      <w:r>
-        <w:rPr>
-          <w:rFonts w:ascii="Arial" w:hAnsi="Arial" w:cs="Arial"/>
-        </w:rPr>
-        <w:t xml:space="preserve"> o </w:t>
-      </w:r>
-      <w:proofErr w:type="spellStart"/>
-      <w:r>
-        <w:rPr>
-          <w:rFonts w:ascii="Arial" w:hAnsi="Arial" w:cs="Arial"/>
-        </w:rPr>
-        <w:t>levantamento</w:t>
-      </w:r>
-      <w:proofErr w:type="spellEnd"/>
-      <w:r>
-        <w:rPr>
-          <w:rFonts w:ascii="Arial" w:hAnsi="Arial" w:cs="Arial"/>
-        </w:rPr>
-        <w:t xml:space="preserve"> de </w:t>
-      </w:r>
-      <w:proofErr w:type="spellStart"/>
-      <w:r>
-        <w:rPr>
-          <w:rFonts w:ascii="Arial" w:hAnsi="Arial" w:cs="Arial"/>
-        </w:rPr>
-        <w:t>padrões</w:t>
-      </w:r>
-      <w:proofErr w:type="spellEnd"/>
-      <w:r>
-        <w:rPr>
-          <w:rFonts w:ascii="Arial" w:hAnsi="Arial" w:cs="Arial"/>
-        </w:rPr>
-        <w:t xml:space="preserve"> de </w:t>
-      </w:r>
-      <w:proofErr w:type="spellStart"/>
-      <w:r>
-        <w:rPr>
-          <w:rFonts w:ascii="Arial" w:hAnsi="Arial" w:cs="Arial"/>
-        </w:rPr>
-        <w:t>erros</w:t>
-      </w:r>
-      <w:proofErr w:type="spellEnd"/>
-      <w:r>
-        <w:rPr>
-          <w:rFonts w:ascii="Arial" w:hAnsi="Arial" w:cs="Arial"/>
-        </w:rPr>
-        <w:t xml:space="preserve"> </w:t>
-      </w:r>
-      <w:proofErr w:type="spellStart"/>
-      <w:r>
-        <w:rPr>
-          <w:rFonts w:ascii="Arial" w:hAnsi="Arial" w:cs="Arial"/>
-        </w:rPr>
-        <w:t>cometidos</w:t>
-      </w:r>
-      <w:proofErr w:type="spellEnd"/>
-      <w:r>
-        <w:rPr>
-          <w:rFonts w:ascii="Arial" w:hAnsi="Arial" w:cs="Arial"/>
-        </w:rPr>
-        <w:t xml:space="preserve"> </w:t>
-      </w:r>
-      <w:proofErr w:type="spellStart"/>
-      <w:r>
-        <w:rPr>
-          <w:rFonts w:ascii="Arial" w:hAnsi="Arial" w:cs="Arial"/>
-        </w:rPr>
-        <w:t>por</w:t>
-      </w:r>
-      <w:proofErr w:type="spellEnd"/>
-      <w:r>
-        <w:rPr>
-          <w:rFonts w:ascii="Arial" w:hAnsi="Arial" w:cs="Arial"/>
-        </w:rPr>
-        <w:t xml:space="preserve"> </w:t>
-      </w:r>
-      <w:proofErr w:type="spellStart"/>
-      <w:r>
-        <w:rPr>
-          <w:rFonts w:ascii="Arial" w:hAnsi="Arial" w:cs="Arial"/>
-        </w:rPr>
-        <w:t>alunos</w:t>
-      </w:r>
-      <w:proofErr w:type="spellEnd"/>
-      <w:r>
-        <w:rPr>
-          <w:rFonts w:ascii="Arial" w:hAnsi="Arial" w:cs="Arial"/>
-        </w:rPr>
-        <w:t xml:space="preserve"> </w:t>
-      </w:r>
-      <w:proofErr w:type="spellStart"/>
-      <w:r>
-        <w:rPr>
-          <w:rFonts w:ascii="Arial" w:hAnsi="Arial" w:cs="Arial"/>
-        </w:rPr>
-        <w:t>novatos</w:t>
-      </w:r>
-      <w:proofErr w:type="spellEnd"/>
-      <w:r>
-        <w:rPr>
-          <w:rFonts w:ascii="Arial" w:hAnsi="Arial" w:cs="Arial"/>
-        </w:rPr>
-        <w:t xml:space="preserve"> </w:t>
-      </w:r>
-      <w:proofErr w:type="spellStart"/>
-      <w:r>
-        <w:rPr>
-          <w:rFonts w:ascii="Arial" w:hAnsi="Arial" w:cs="Arial"/>
-        </w:rPr>
-        <w:t>durante</w:t>
-      </w:r>
-      <w:proofErr w:type="spellEnd"/>
-      <w:r>
-        <w:rPr>
-          <w:rFonts w:ascii="Arial" w:hAnsi="Arial" w:cs="Arial"/>
-        </w:rPr>
-        <w:t xml:space="preserve"> a </w:t>
-      </w:r>
-      <w:proofErr w:type="spellStart"/>
-      <w:r>
-        <w:rPr>
-          <w:rFonts w:ascii="Arial" w:hAnsi="Arial" w:cs="Arial"/>
-        </w:rPr>
-        <w:t>aprendizagem</w:t>
-      </w:r>
-      <w:proofErr w:type="spellEnd"/>
-      <w:r>
-        <w:rPr>
-          <w:rFonts w:ascii="Arial" w:hAnsi="Arial" w:cs="Arial"/>
-        </w:rPr>
-        <w:t xml:space="preserve"> de </w:t>
-      </w:r>
-      <w:proofErr w:type="spellStart"/>
-      <w:r>
-        <w:rPr>
-          <w:rFonts w:ascii="Arial" w:hAnsi="Arial" w:cs="Arial"/>
-        </w:rPr>
-        <w:t>programação</w:t>
-      </w:r>
-      <w:proofErr w:type="spellEnd"/>
-      <w:r>
-        <w:rPr>
-          <w:rFonts w:ascii="Arial" w:hAnsi="Arial" w:cs="Arial"/>
-        </w:rPr>
-        <w:t xml:space="preserve">, </w:t>
-      </w:r>
-      <w:proofErr w:type="spellStart"/>
-      <w:r>
-        <w:rPr>
-          <w:rFonts w:ascii="Arial" w:hAnsi="Arial" w:cs="Arial"/>
-        </w:rPr>
-        <w:t>definição</w:t>
-      </w:r>
-      <w:proofErr w:type="spellEnd"/>
-      <w:r>
-        <w:rPr>
-          <w:rFonts w:ascii="Arial" w:hAnsi="Arial" w:cs="Arial"/>
-        </w:rPr>
-        <w:t xml:space="preserve"> de </w:t>
-      </w:r>
-      <w:proofErr w:type="spellStart"/>
-      <w:r>
-        <w:rPr>
-          <w:rFonts w:ascii="Arial" w:hAnsi="Arial" w:cs="Arial"/>
-        </w:rPr>
-        <w:t>classe</w:t>
-      </w:r>
-      <w:proofErr w:type="spellEnd"/>
-      <w:r>
-        <w:rPr>
-          <w:rFonts w:ascii="Arial" w:hAnsi="Arial" w:cs="Arial"/>
-        </w:rPr>
-        <w:t xml:space="preserve"> de </w:t>
-      </w:r>
-      <w:proofErr w:type="spellStart"/>
-      <w:r>
-        <w:rPr>
-          <w:rFonts w:ascii="Arial" w:hAnsi="Arial" w:cs="Arial"/>
-        </w:rPr>
-        <w:t>problemas</w:t>
-      </w:r>
-      <w:proofErr w:type="spellEnd"/>
-      <w:r>
-        <w:rPr>
-          <w:rFonts w:ascii="Arial" w:hAnsi="Arial" w:cs="Arial"/>
-        </w:rPr>
-        <w:t xml:space="preserve"> e </w:t>
-      </w:r>
-      <w:proofErr w:type="spellStart"/>
-      <w:r>
-        <w:rPr>
-          <w:rFonts w:ascii="Arial" w:hAnsi="Arial" w:cs="Arial"/>
-        </w:rPr>
-        <w:t>exercícios</w:t>
-      </w:r>
-      <w:proofErr w:type="spellEnd"/>
-      <w:r>
-        <w:rPr>
-          <w:rFonts w:ascii="Arial" w:hAnsi="Arial" w:cs="Arial"/>
-        </w:rPr>
-        <w:t xml:space="preserve">, </w:t>
-      </w:r>
-      <w:proofErr w:type="spellStart"/>
-      <w:r>
-        <w:rPr>
-          <w:rFonts w:ascii="Arial" w:hAnsi="Arial" w:cs="Arial"/>
-        </w:rPr>
-        <w:t>definição</w:t>
-      </w:r>
-      <w:proofErr w:type="spellEnd"/>
-      <w:r>
-        <w:rPr>
-          <w:rFonts w:ascii="Arial" w:hAnsi="Arial" w:cs="Arial"/>
-        </w:rPr>
-        <w:t xml:space="preserve"> dos </w:t>
-      </w:r>
-      <w:proofErr w:type="spellStart"/>
-      <w:r>
-        <w:rPr>
-          <w:rFonts w:ascii="Arial" w:hAnsi="Arial" w:cs="Arial"/>
-        </w:rPr>
-        <w:t>atributos</w:t>
-      </w:r>
-      <w:proofErr w:type="spellEnd"/>
-      <w:r>
-        <w:rPr>
-          <w:rFonts w:ascii="Arial" w:hAnsi="Arial" w:cs="Arial"/>
-        </w:rPr>
-        <w:t xml:space="preserve"> que </w:t>
-      </w:r>
-      <w:proofErr w:type="spellStart"/>
-      <w:r>
-        <w:rPr>
-          <w:rFonts w:ascii="Arial" w:hAnsi="Arial" w:cs="Arial"/>
-        </w:rPr>
-        <w:t>serão</w:t>
-      </w:r>
-      <w:proofErr w:type="spellEnd"/>
-      <w:r>
-        <w:rPr>
-          <w:rFonts w:ascii="Arial" w:hAnsi="Arial" w:cs="Arial"/>
-        </w:rPr>
-        <w:t xml:space="preserve"> </w:t>
-      </w:r>
-      <w:proofErr w:type="spellStart"/>
-      <w:r>
-        <w:rPr>
-          <w:rFonts w:ascii="Arial" w:hAnsi="Arial" w:cs="Arial"/>
-        </w:rPr>
-        <w:t>levados</w:t>
-      </w:r>
-      <w:proofErr w:type="spellEnd"/>
-      <w:r>
-        <w:rPr>
-          <w:rFonts w:ascii="Arial" w:hAnsi="Arial" w:cs="Arial"/>
-        </w:rPr>
-        <w:t xml:space="preserve"> </w:t>
-      </w:r>
-      <w:proofErr w:type="spellStart"/>
-      <w:r>
-        <w:rPr>
-          <w:rFonts w:ascii="Arial" w:hAnsi="Arial" w:cs="Arial"/>
-        </w:rPr>
-        <w:t>em</w:t>
-      </w:r>
-      <w:proofErr w:type="spellEnd"/>
-      <w:r>
-        <w:rPr>
-          <w:rFonts w:ascii="Arial" w:hAnsi="Arial" w:cs="Arial"/>
-        </w:rPr>
-        <w:t xml:space="preserve"> </w:t>
-      </w:r>
-      <w:proofErr w:type="spellStart"/>
-      <w:r>
-        <w:rPr>
-          <w:rFonts w:ascii="Arial" w:hAnsi="Arial" w:cs="Arial"/>
-        </w:rPr>
-        <w:t>consideração</w:t>
-      </w:r>
-      <w:proofErr w:type="spellEnd"/>
-      <w:r>
-        <w:rPr>
-          <w:rFonts w:ascii="Arial" w:hAnsi="Arial" w:cs="Arial"/>
-        </w:rPr>
-        <w:t xml:space="preserve"> para o </w:t>
-      </w:r>
-      <w:proofErr w:type="spellStart"/>
-      <w:r>
-        <w:rPr>
-          <w:rFonts w:ascii="Arial" w:hAnsi="Arial" w:cs="Arial"/>
-        </w:rPr>
-        <w:t>treinamento</w:t>
-      </w:r>
-      <w:proofErr w:type="spellEnd"/>
-      <w:r>
-        <w:rPr>
-          <w:rFonts w:ascii="Arial" w:hAnsi="Arial" w:cs="Arial"/>
-        </w:rPr>
-        <w:t xml:space="preserve"> e </w:t>
-      </w:r>
-      <w:proofErr w:type="spellStart"/>
-      <w:r>
-        <w:rPr>
-          <w:rFonts w:ascii="Arial" w:hAnsi="Arial" w:cs="Arial"/>
-        </w:rPr>
-        <w:t>análise</w:t>
-      </w:r>
-      <w:proofErr w:type="spellEnd"/>
-      <w:r>
-        <w:rPr>
-          <w:rFonts w:ascii="Arial" w:hAnsi="Arial" w:cs="Arial"/>
-        </w:rPr>
-        <w:t xml:space="preserve"> e </w:t>
-      </w:r>
-      <w:proofErr w:type="spellStart"/>
-      <w:r>
-        <w:rPr>
-          <w:rFonts w:ascii="Arial" w:hAnsi="Arial" w:cs="Arial"/>
-        </w:rPr>
-        <w:t>verificação</w:t>
-      </w:r>
-      <w:proofErr w:type="spellEnd"/>
-      <w:r>
-        <w:rPr>
-          <w:rFonts w:ascii="Arial" w:hAnsi="Arial" w:cs="Arial"/>
-        </w:rPr>
-        <w:t xml:space="preserve"> </w:t>
-      </w:r>
-      <w:r>
-        <w:rPr>
-          <w:rFonts w:ascii="Arial" w:hAnsi="Arial" w:cs="Arial"/>
-        </w:rPr>
-        <w:t xml:space="preserve">do </w:t>
-      </w:r>
-      <w:proofErr w:type="spellStart"/>
-      <w:r>
-        <w:rPr>
-          <w:rFonts w:ascii="Arial" w:hAnsi="Arial" w:cs="Arial"/>
-        </w:rPr>
-        <w:t>uso</w:t>
-      </w:r>
-      <w:proofErr w:type="spellEnd"/>
-      <w:r>
-        <w:rPr>
-          <w:rFonts w:ascii="Arial" w:hAnsi="Arial" w:cs="Arial"/>
-        </w:rPr>
-        <w:t xml:space="preserve"> de </w:t>
-      </w:r>
-      <w:proofErr w:type="spellStart"/>
-      <w:r>
-        <w:rPr>
-          <w:rFonts w:ascii="Arial" w:hAnsi="Arial" w:cs="Arial"/>
-        </w:rPr>
-        <w:t>redes</w:t>
-      </w:r>
-      <w:proofErr w:type="spellEnd"/>
-      <w:r>
-        <w:rPr>
-          <w:rFonts w:ascii="Arial" w:hAnsi="Arial" w:cs="Arial"/>
-        </w:rPr>
-        <w:t xml:space="preserve"> </w:t>
-      </w:r>
-      <w:proofErr w:type="spellStart"/>
-      <w:r>
-        <w:rPr>
-          <w:rFonts w:ascii="Arial" w:hAnsi="Arial" w:cs="Arial"/>
-        </w:rPr>
-        <w:t>neurais</w:t>
-      </w:r>
-      <w:proofErr w:type="spellEnd"/>
-      <w:r>
-        <w:rPr>
-          <w:rFonts w:ascii="Arial" w:hAnsi="Arial" w:cs="Arial"/>
-        </w:rPr>
-        <w:t xml:space="preserve"> </w:t>
-      </w:r>
-      <w:proofErr w:type="spellStart"/>
-      <w:r>
-        <w:rPr>
-          <w:rFonts w:ascii="Arial" w:hAnsi="Arial" w:cs="Arial"/>
-        </w:rPr>
-        <w:t>recorrentes</w:t>
-      </w:r>
-      <w:proofErr w:type="spellEnd"/>
-      <w:r>
-        <w:rPr>
-          <w:rFonts w:ascii="Arial" w:hAnsi="Arial" w:cs="Arial"/>
-        </w:rPr>
-        <w:t xml:space="preserve"> para </w:t>
-      </w:r>
-      <w:proofErr w:type="spellStart"/>
-      <w:r>
-        <w:rPr>
-          <w:rFonts w:ascii="Arial" w:hAnsi="Arial" w:cs="Arial"/>
-        </w:rPr>
-        <w:t>detecção</w:t>
-      </w:r>
-      <w:proofErr w:type="spellEnd"/>
-      <w:r>
-        <w:rPr>
-          <w:rFonts w:ascii="Arial" w:hAnsi="Arial" w:cs="Arial"/>
-        </w:rPr>
-        <w:t xml:space="preserve"> de </w:t>
-      </w:r>
-      <w:proofErr w:type="spellStart"/>
-      <w:r>
-        <w:rPr>
-          <w:rFonts w:ascii="Arial" w:hAnsi="Arial" w:cs="Arial"/>
-        </w:rPr>
-        <w:t>padrões</w:t>
-      </w:r>
-      <w:proofErr w:type="spellEnd"/>
-      <w:r>
-        <w:rPr>
-          <w:rFonts w:ascii="Arial" w:hAnsi="Arial" w:cs="Arial"/>
-        </w:rPr>
-        <w:t xml:space="preserve"> de </w:t>
-      </w:r>
-      <w:proofErr w:type="spellStart"/>
-      <w:r>
-        <w:rPr>
-          <w:rFonts w:ascii="Arial" w:hAnsi="Arial" w:cs="Arial"/>
-        </w:rPr>
-        <w:t>erros</w:t>
-      </w:r>
-      <w:proofErr w:type="spellEnd"/>
-      <w:r>
-        <w:rPr>
-          <w:rFonts w:ascii="Arial" w:hAnsi="Arial" w:cs="Arial"/>
-        </w:rPr>
-        <w:t xml:space="preserve"> no </w:t>
-      </w:r>
-      <w:proofErr w:type="spellStart"/>
-      <w:r>
-        <w:rPr>
-          <w:rFonts w:ascii="Arial" w:hAnsi="Arial" w:cs="Arial"/>
-        </w:rPr>
-        <w:t>contexto</w:t>
-      </w:r>
-      <w:proofErr w:type="spellEnd"/>
-      <w:r>
-        <w:rPr>
-          <w:rFonts w:ascii="Arial" w:hAnsi="Arial" w:cs="Arial"/>
-        </w:rPr>
-        <w:t xml:space="preserve"> </w:t>
-      </w:r>
-      <w:proofErr w:type="spellStart"/>
-      <w:r>
-        <w:rPr>
-          <w:rFonts w:ascii="Arial" w:hAnsi="Arial" w:cs="Arial"/>
-        </w:rPr>
-        <w:t>deste</w:t>
-      </w:r>
-      <w:proofErr w:type="spellEnd"/>
-      <w:r>
-        <w:rPr>
-          <w:rFonts w:ascii="Arial" w:hAnsi="Arial" w:cs="Arial"/>
-        </w:rPr>
-        <w:t xml:space="preserve"> </w:t>
-      </w:r>
-      <w:proofErr w:type="spellStart"/>
-      <w:r>
-        <w:rPr>
-          <w:rFonts w:ascii="Arial" w:hAnsi="Arial" w:cs="Arial"/>
-        </w:rPr>
-        <w:t>trabalho</w:t>
-      </w:r>
-      <w:proofErr w:type="spellEnd"/>
-      <w:r>
-        <w:rPr>
-          <w:rFonts w:ascii="Arial" w:hAnsi="Arial" w:cs="Arial"/>
-        </w:rPr>
-        <w:t>.</w:t>
-      </w:r>
-      <w:r>
-        <w:rPr>
-          <w:rFonts w:ascii="Arial" w:hAnsi="Arial" w:cs="Arial"/>
-        </w:rPr>
-        <w:t xml:space="preserve"> </w:t>
-      </w:r>
-    </w:p>
-    <w:p>
-      <w:pPr>
-        <w:pStyle w:val="Heading2"/>
-      </w:pPr>
-      <w:bookmarkStart w:id="23" w:name="_Toc507865755"/>
-      <w:r>
-        <w:t>M</w:t>
-      </w:r>
-      <w:bookmarkEnd w:id="21"/>
-      <w:r>
-        <w:t>étodo de trabalho</w:t>
-      </w:r>
       <w:bookmarkEnd w:id="23"/>
     </w:p>
-    <w:p/>
-    <w:p>
-      <w:pPr>
-        <w:pStyle w:val="Heading2"/>
-      </w:pPr>
-      <w:bookmarkStart w:id="24" w:name="_Toc303704864"/>
-      <w:bookmarkStart w:id="25" w:name="_Toc507865756"/>
-      <w:r>
-        <w:lastRenderedPageBreak/>
-        <w:t>Estrutura do trabalho</w:t>
-      </w:r>
-      <w:bookmarkEnd w:id="24"/>
-      <w:bookmarkEnd w:id="25"/>
-    </w:p>
-    <w:p>
-      <w:bookmarkStart w:id="26" w:name="_Toc303704874"/>
+    <w:p>
+      <w:bookmarkStart w:id="24" w:name="_Toc303704874"/>
     </w:p>
     <w:p/>
     <w:p>
@@ -10011,33 +10871,33 @@
       <w:pPr>
         <w:pStyle w:val="Heading2"/>
       </w:pPr>
-      <w:bookmarkStart w:id="27" w:name="_Ref309840432"/>
-      <w:bookmarkStart w:id="28" w:name="_Ref309840435"/>
-      <w:bookmarkStart w:id="29" w:name="_Toc507865757"/>
-      <w:bookmarkEnd w:id="26"/>
+      <w:bookmarkStart w:id="25" w:name="_Ref309840432"/>
+      <w:bookmarkStart w:id="26" w:name="_Ref309840435"/>
+      <w:bookmarkStart w:id="27" w:name="_Toc507865757"/>
+      <w:bookmarkEnd w:id="24"/>
       <w:r>
         <w:lastRenderedPageBreak/>
         <w:t>Cronograma</w:t>
       </w:r>
+      <w:bookmarkEnd w:id="25"/>
+      <w:bookmarkEnd w:id="26"/>
       <w:bookmarkEnd w:id="27"/>
+    </w:p>
+    <w:p>
+      <w:pPr>
+        <w:pStyle w:val="Heading1"/>
+        <w:rPr>
+          <w:lang w:eastAsia="zh-CN" w:bidi="ar-SA"/>
+        </w:rPr>
+      </w:pPr>
+      <w:bookmarkStart w:id="28" w:name="_Toc507865758"/>
+      <w:r>
+        <w:t>Fundamentação</w:t>
+      </w:r>
+      <w:r>
+        <w:t xml:space="preserve"> teórica</w:t>
+      </w:r>
       <w:bookmarkEnd w:id="28"/>
-      <w:bookmarkEnd w:id="29"/>
-    </w:p>
-    <w:p>
-      <w:pPr>
-        <w:pStyle w:val="Heading1"/>
-        <w:rPr>
-          <w:lang w:eastAsia="zh-CN" w:bidi="ar-SA"/>
-        </w:rPr>
-      </w:pPr>
-      <w:bookmarkStart w:id="30" w:name="_Toc507865758"/>
-      <w:r>
-        <w:t>Fundamentação</w:t>
-      </w:r>
-      <w:r>
-        <w:t xml:space="preserve"> teórica</w:t>
-      </w:r>
-      <w:bookmarkEnd w:id="30"/>
     </w:p>
     <w:p>
       <w:pPr>
@@ -10058,13 +10918,13 @@
           <w:szCs w:val="28"/>
         </w:rPr>
       </w:pPr>
-      <w:bookmarkStart w:id="31" w:name="_Toc309760873"/>
-      <w:bookmarkStart w:id="32" w:name="_Toc310245722"/>
-      <w:bookmarkStart w:id="33" w:name="_Ref309710305"/>
-      <w:bookmarkStart w:id="34" w:name="_Toc507865759"/>
+      <w:bookmarkStart w:id="29" w:name="_Toc309760873"/>
+      <w:bookmarkStart w:id="30" w:name="_Toc310245722"/>
+      <w:bookmarkStart w:id="31" w:name="_Toc507865759"/>
+      <w:bookmarkStart w:id="32" w:name="_Ref309710305"/>
+      <w:bookmarkEnd w:id="29"/>
+      <w:bookmarkEnd w:id="30"/>
       <w:bookmarkEnd w:id="31"/>
-      <w:bookmarkEnd w:id="32"/>
-      <w:bookmarkEnd w:id="34"/>
     </w:p>
     <w:p>
       <w:pPr>
@@ -10085,29 +10945,29 @@
           <w:szCs w:val="28"/>
         </w:rPr>
       </w:pPr>
-      <w:bookmarkStart w:id="35" w:name="_Toc309760874"/>
-      <w:bookmarkStart w:id="36" w:name="_Toc310245723"/>
-      <w:bookmarkStart w:id="37" w:name="_Toc507865760"/>
+      <w:bookmarkStart w:id="33" w:name="_Toc309760874"/>
+      <w:bookmarkStart w:id="34" w:name="_Toc310245723"/>
+      <w:bookmarkStart w:id="35" w:name="_Toc507865760"/>
+      <w:bookmarkEnd w:id="33"/>
+      <w:bookmarkEnd w:id="34"/>
       <w:bookmarkEnd w:id="35"/>
+    </w:p>
+    <w:p>
+      <w:pPr>
+        <w:pStyle w:val="Heading2"/>
+      </w:pPr>
+      <w:bookmarkStart w:id="36" w:name="_Toc507865761"/>
+      <w:r>
+        <w:t>Sistemas legados e a e</w:t>
+      </w:r>
+      <w:r>
+        <w:t>volução do ciclo de vida do software</w:t>
+      </w:r>
+      <w:bookmarkEnd w:id="32"/>
       <w:bookmarkEnd w:id="36"/>
-      <w:bookmarkEnd w:id="37"/>
-    </w:p>
-    <w:p>
-      <w:pPr>
-        <w:pStyle w:val="Heading2"/>
-      </w:pPr>
-      <w:bookmarkStart w:id="38" w:name="_Toc507865761"/>
-      <w:r>
-        <w:t>Sistemas legados e a e</w:t>
-      </w:r>
-      <w:r>
-        <w:t>volução do ciclo de vida do software</w:t>
-      </w:r>
-      <w:bookmarkEnd w:id="33"/>
-      <w:bookmarkEnd w:id="38"/>
-    </w:p>
-    <w:p>
-      <w:bookmarkStart w:id="39" w:name="_Ref309711203"/>
+    </w:p>
+    <w:p>
+      <w:bookmarkStart w:id="37" w:name="_Ref309711203"/>
     </w:p>
     <w:p>
       <w:pPr>
@@ -10127,7 +10987,7 @@
       <w:pPr>
         <w:pStyle w:val="Heading2"/>
       </w:pPr>
-      <w:bookmarkStart w:id="40" w:name="_Toc507865762"/>
+      <w:bookmarkStart w:id="38" w:name="_Toc507865762"/>
       <w:r>
         <w:lastRenderedPageBreak/>
         <w:t xml:space="preserve">A </w:t>
@@ -10141,67 +11001,67 @@
       <w:r>
         <w:t>aplicada a sistemas legados</w:t>
       </w:r>
+      <w:bookmarkEnd w:id="37"/>
+      <w:bookmarkEnd w:id="38"/>
+    </w:p>
+    <w:p>
+      <w:pPr>
+        <w:pStyle w:val="Heading2"/>
+      </w:pPr>
+      <w:bookmarkStart w:id="39" w:name="_Ref309712556"/>
+      <w:bookmarkStart w:id="40" w:name="_Ref309712623"/>
+      <w:bookmarkStart w:id="41" w:name="_Toc507865763"/>
+      <w:r>
+        <w:t xml:space="preserve">A engenharia de requisitos e a </w:t>
+      </w:r>
       <w:bookmarkEnd w:id="39"/>
+      <w:r>
+        <w:t>UML</w:t>
+      </w:r>
       <w:bookmarkEnd w:id="40"/>
-    </w:p>
+      <w:bookmarkEnd w:id="41"/>
+    </w:p>
+    <w:p/>
     <w:p>
       <w:pPr>
         <w:pStyle w:val="Heading2"/>
       </w:pPr>
-      <w:bookmarkStart w:id="41" w:name="_Ref309712556"/>
-      <w:bookmarkStart w:id="42" w:name="_Ref309712623"/>
-      <w:bookmarkStart w:id="43" w:name="_Toc507865763"/>
-      <w:r>
-        <w:t xml:space="preserve">A engenharia de requisitos e a </w:t>
-      </w:r>
-      <w:bookmarkEnd w:id="41"/>
-      <w:r>
-        <w:t>UML</w:t>
+      <w:bookmarkStart w:id="42" w:name="_Toc507865764"/>
+      <w:r>
+        <w:t xml:space="preserve">Pesquisas recentes sobre </w:t>
+      </w:r>
+      <w:r>
+        <w:t>a</w:t>
+      </w:r>
+      <w:r>
+        <w:t xml:space="preserve"> extração de requisitos </w:t>
+      </w:r>
+      <w:r>
+        <w:t xml:space="preserve">(conhecimento) </w:t>
+      </w:r>
+      <w:r>
+        <w:t xml:space="preserve">de </w:t>
+      </w:r>
+      <w:r>
+        <w:t>sistemas</w:t>
+      </w:r>
+      <w:r>
+        <w:t xml:space="preserve"> legados</w:t>
       </w:r>
       <w:bookmarkEnd w:id="42"/>
+    </w:p>
+    <w:p>
+      <w:pPr>
+        <w:pStyle w:val="Heading1"/>
+      </w:pPr>
+      <w:bookmarkStart w:id="43" w:name="_Toc507865765"/>
+      <w:bookmarkStart w:id="44" w:name="_Toc303704876"/>
+      <w:bookmarkStart w:id="45" w:name="_Ref309635548"/>
+      <w:bookmarkStart w:id="46" w:name="_Ref309635569"/>
+      <w:r>
+        <w:t>Metodologia de pesquisa</w:t>
+      </w:r>
       <w:bookmarkEnd w:id="43"/>
-    </w:p>
-    <w:p/>
-    <w:p>
-      <w:pPr>
-        <w:pStyle w:val="Heading2"/>
-      </w:pPr>
-      <w:bookmarkStart w:id="44" w:name="_Toc507865764"/>
-      <w:r>
-        <w:t xml:space="preserve">Pesquisas recentes sobre </w:t>
-      </w:r>
-      <w:r>
-        <w:t>a</w:t>
-      </w:r>
-      <w:r>
-        <w:t xml:space="preserve"> extração de requisitos </w:t>
-      </w:r>
-      <w:r>
-        <w:t xml:space="preserve">(conhecimento) </w:t>
-      </w:r>
-      <w:r>
-        <w:t xml:space="preserve">de </w:t>
-      </w:r>
-      <w:r>
-        <w:t>sistemas</w:t>
-      </w:r>
-      <w:r>
-        <w:t xml:space="preserve"> legados</w:t>
-      </w:r>
-      <w:bookmarkEnd w:id="44"/>
-    </w:p>
-    <w:p>
-      <w:pPr>
-        <w:pStyle w:val="Heading1"/>
-      </w:pPr>
-      <w:bookmarkStart w:id="45" w:name="_Toc303704876"/>
-      <w:bookmarkStart w:id="46" w:name="_Ref309635548"/>
-      <w:bookmarkStart w:id="47" w:name="_Ref309635569"/>
-      <w:bookmarkStart w:id="48" w:name="_Toc507865765"/>
-      <w:r>
-        <w:t>Metodologia de pesquisa</w:t>
-      </w:r>
-      <w:bookmarkEnd w:id="48"/>
     </w:p>
     <w:p>
       <w:pPr>
@@ -10222,134 +11082,134 @@
           <w:szCs w:val="28"/>
         </w:rPr>
       </w:pPr>
-      <w:bookmarkStart w:id="49" w:name="_Toc309760884"/>
-      <w:bookmarkStart w:id="50" w:name="_Toc310245733"/>
-      <w:bookmarkStart w:id="51" w:name="_Toc507865766"/>
+      <w:bookmarkStart w:id="47" w:name="_Toc309760884"/>
+      <w:bookmarkStart w:id="48" w:name="_Toc310245733"/>
+      <w:bookmarkStart w:id="49" w:name="_Toc507865766"/>
+      <w:bookmarkEnd w:id="47"/>
+      <w:bookmarkEnd w:id="48"/>
       <w:bookmarkEnd w:id="49"/>
+    </w:p>
+    <w:p>
+      <w:pPr>
+        <w:pStyle w:val="Heading2"/>
+      </w:pPr>
+      <w:bookmarkStart w:id="50" w:name="_Toc507865767"/>
+      <w:r>
+        <w:t>Sobre a metodologia de pesquisa Pesquisa-ação</w:t>
+      </w:r>
       <w:bookmarkEnd w:id="50"/>
+    </w:p>
+    <w:p/>
+    <w:p>
+      <w:pPr>
+        <w:pStyle w:val="Heading2"/>
+      </w:pPr>
+      <w:bookmarkStart w:id="51" w:name="_Ref309762862"/>
+      <w:bookmarkStart w:id="52" w:name="_Ref309762885"/>
+      <w:bookmarkStart w:id="53" w:name="_Toc507865768"/>
+      <w:r>
+        <w:t xml:space="preserve">Ciclos de condução da </w:t>
+      </w:r>
       <w:bookmarkEnd w:id="51"/>
-    </w:p>
+      <w:bookmarkEnd w:id="52"/>
+      <w:r>
+        <w:t>pesquisa-ação</w:t>
+      </w:r>
+      <w:bookmarkEnd w:id="53"/>
+    </w:p>
+    <w:p/>
     <w:p>
       <w:pPr>
         <w:pStyle w:val="Heading2"/>
       </w:pPr>
-      <w:bookmarkStart w:id="52" w:name="_Toc507865767"/>
-      <w:r>
-        <w:t>Sobre a metodologia de pesquisa Pesquisa-ação</w:t>
-      </w:r>
-      <w:bookmarkEnd w:id="52"/>
+      <w:bookmarkStart w:id="54" w:name="_Toc248507433"/>
+      <w:bookmarkStart w:id="55" w:name="_Ref209189059"/>
+      <w:bookmarkStart w:id="56" w:name="_Toc507865769"/>
+      <w:r>
+        <w:t>Caracterização da condução da pesquisa-ação</w:t>
+      </w:r>
+      <w:bookmarkEnd w:id="54"/>
+      <w:bookmarkEnd w:id="55"/>
+      <w:bookmarkEnd w:id="56"/>
     </w:p>
     <w:p/>
     <w:p>
       <w:pPr>
-        <w:pStyle w:val="Heading2"/>
-      </w:pPr>
-      <w:bookmarkStart w:id="53" w:name="_Ref309762862"/>
-      <w:bookmarkStart w:id="54" w:name="_Ref309762885"/>
-      <w:bookmarkStart w:id="55" w:name="_Toc507865768"/>
-      <w:r>
-        <w:t xml:space="preserve">Ciclos de condução da </w:t>
-      </w:r>
-      <w:bookmarkEnd w:id="53"/>
-      <w:bookmarkEnd w:id="54"/>
-      <w:r>
-        <w:t>pesquisa-ação</w:t>
-      </w:r>
-      <w:bookmarkEnd w:id="55"/>
-    </w:p>
-    <w:p/>
-    <w:p>
-      <w:pPr>
-        <w:pStyle w:val="Heading2"/>
-      </w:pPr>
-      <w:bookmarkStart w:id="56" w:name="_Toc248507433"/>
-      <w:bookmarkStart w:id="57" w:name="_Ref209189059"/>
-      <w:bookmarkStart w:id="58" w:name="_Toc507865769"/>
-      <w:r>
-        <w:t>Caracterização da condução da pesquisa-ação</w:t>
-      </w:r>
-      <w:bookmarkEnd w:id="56"/>
-      <w:bookmarkEnd w:id="57"/>
-      <w:bookmarkEnd w:id="58"/>
-    </w:p>
-    <w:p/>
-    <w:p>
-      <w:pPr>
         <w:pStyle w:val="Heading1"/>
       </w:pPr>
-      <w:bookmarkStart w:id="59" w:name="_Toc507865770"/>
+      <w:bookmarkStart w:id="57" w:name="_Toc507865770"/>
       <w:r>
         <w:t>P</w:t>
       </w:r>
       <w:r>
         <w:t>rocesso proposto</w:t>
       </w:r>
-      <w:bookmarkStart w:id="60" w:name="_Toc303704878"/>
+      <w:bookmarkStart w:id="58" w:name="_Toc303704878"/>
+      <w:bookmarkEnd w:id="44"/>
       <w:bookmarkEnd w:id="45"/>
       <w:bookmarkEnd w:id="46"/>
-      <w:bookmarkEnd w:id="47"/>
+      <w:bookmarkEnd w:id="57"/>
+    </w:p>
+    <w:p>
+      <w:pPr>
+        <w:pStyle w:val="Heading1"/>
+      </w:pPr>
+      <w:bookmarkStart w:id="59" w:name="_Toc507865771"/>
+      <w:bookmarkEnd w:id="58"/>
+      <w:r>
+        <w:t>Execução do 1º ciclo da pesquisa-ação</w:t>
+      </w:r>
       <w:bookmarkEnd w:id="59"/>
     </w:p>
     <w:p>
       <w:pPr>
+        <w:pStyle w:val="Heading2"/>
+      </w:pPr>
+      <w:bookmarkStart w:id="60" w:name="_Toc507865772"/>
+      <w:r>
+        <w:t>Coleta e validação dos dados</w:t>
+      </w:r>
+      <w:bookmarkEnd w:id="60"/>
+    </w:p>
+    <w:p>
+      <w:pPr>
+        <w:pStyle w:val="Heading2"/>
+      </w:pPr>
+      <w:bookmarkStart w:id="61" w:name="_Toc507865773"/>
+      <w:r>
+        <w:t>Análise dos dados e planejamento das ações</w:t>
+      </w:r>
+      <w:bookmarkEnd w:id="61"/>
+    </w:p>
+    <w:p>
+      <w:pPr>
+        <w:pStyle w:val="Heading2"/>
+      </w:pPr>
+      <w:bookmarkStart w:id="62" w:name="_Toc507865774"/>
+      <w:r>
+        <w:t>Implementação</w:t>
+      </w:r>
+      <w:bookmarkEnd w:id="62"/>
+    </w:p>
+    <w:p>
+      <w:pPr>
+        <w:pStyle w:val="Heading2"/>
+      </w:pPr>
+      <w:bookmarkStart w:id="63" w:name="_Toc507865775"/>
+      <w:r>
+        <w:t>Avaliação</w:t>
+      </w:r>
+      <w:bookmarkEnd w:id="63"/>
+    </w:p>
+    <w:p/>
+    <w:p>
+      <w:pPr>
         <w:pStyle w:val="Heading1"/>
       </w:pPr>
-      <w:bookmarkStart w:id="61" w:name="_Toc507865771"/>
-      <w:bookmarkEnd w:id="60"/>
-      <w:r>
-        <w:t>Execução do 1º ciclo da pesquisa-ação</w:t>
-      </w:r>
-      <w:bookmarkEnd w:id="61"/>
-    </w:p>
-    <w:p>
-      <w:pPr>
-        <w:pStyle w:val="Heading2"/>
-      </w:pPr>
-      <w:bookmarkStart w:id="62" w:name="_Toc507865772"/>
-      <w:r>
-        <w:t>Coleta e validação dos dados</w:t>
-      </w:r>
-      <w:bookmarkEnd w:id="62"/>
-    </w:p>
-    <w:p>
-      <w:pPr>
-        <w:pStyle w:val="Heading2"/>
-      </w:pPr>
-      <w:bookmarkStart w:id="63" w:name="_Toc507865773"/>
-      <w:r>
-        <w:t>Análise dos dados e planejamento das ações</w:t>
-      </w:r>
-      <w:bookmarkEnd w:id="63"/>
-    </w:p>
-    <w:p>
-      <w:pPr>
-        <w:pStyle w:val="Heading2"/>
-      </w:pPr>
-      <w:bookmarkStart w:id="64" w:name="_Toc507865774"/>
-      <w:r>
-        <w:t>Implementação</w:t>
-      </w:r>
-      <w:bookmarkEnd w:id="64"/>
-    </w:p>
-    <w:p>
-      <w:pPr>
-        <w:pStyle w:val="Heading2"/>
-      </w:pPr>
-      <w:bookmarkStart w:id="65" w:name="_Toc507865775"/>
-      <w:r>
-        <w:t>Avaliação</w:t>
-      </w:r>
-      <w:bookmarkEnd w:id="65"/>
-    </w:p>
-    <w:p/>
-    <w:p>
-      <w:pPr>
-        <w:pStyle w:val="Heading1"/>
-      </w:pPr>
       <w:r>
         <w:br w:type="page"/>
       </w:r>
-      <w:bookmarkStart w:id="66" w:name="_Toc507865776"/>
+      <w:bookmarkStart w:id="64" w:name="_Toc507865776"/>
       <w:r>
         <w:lastRenderedPageBreak/>
         <w:t xml:space="preserve">Execução do </w:t>
@@ -10360,18 +11220,38 @@
       <w:r>
         <w:t>º ciclo da pesquisa-ação</w:t>
       </w:r>
+      <w:bookmarkEnd w:id="64"/>
+      <w:r>
+        <w:t xml:space="preserve"> </w:t>
+      </w:r>
+    </w:p>
+    <w:p>
+      <w:pPr>
+        <w:pStyle w:val="Heading2"/>
+      </w:pPr>
+      <w:bookmarkStart w:id="65" w:name="_Toc507865777"/>
+      <w:r>
+        <w:t>Coleta e validação dos dados</w:t>
+      </w:r>
+      <w:bookmarkEnd w:id="65"/>
+    </w:p>
+    <w:p>
+      <w:pPr>
+        <w:pStyle w:val="Heading2"/>
+      </w:pPr>
+      <w:bookmarkStart w:id="66" w:name="_Toc507865778"/>
+      <w:r>
+        <w:t>Análise dos dados e planejamento das ações</w:t>
+      </w:r>
       <w:bookmarkEnd w:id="66"/>
-      <w:r>
-        <w:t xml:space="preserve"> </w:t>
-      </w:r>
     </w:p>
     <w:p>
       <w:pPr>
         <w:pStyle w:val="Heading2"/>
       </w:pPr>
-      <w:bookmarkStart w:id="67" w:name="_Toc507865777"/>
-      <w:r>
-        <w:t>Coleta e validação dos dados</w:t>
+      <w:bookmarkStart w:id="67" w:name="_Toc507865779"/>
+      <w:r>
+        <w:t>Implementação</w:t>
       </w:r>
       <w:bookmarkEnd w:id="67"/>
     </w:p>
@@ -10379,31 +11259,11 @@
       <w:pPr>
         <w:pStyle w:val="Heading2"/>
       </w:pPr>
-      <w:bookmarkStart w:id="68" w:name="_Toc507865778"/>
-      <w:r>
-        <w:t>Análise dos dados e planejamento das ações</w:t>
+      <w:bookmarkStart w:id="68" w:name="_Toc507865780"/>
+      <w:r>
+        <w:t>Avaliação</w:t>
       </w:r>
       <w:bookmarkEnd w:id="68"/>
-    </w:p>
-    <w:p>
-      <w:pPr>
-        <w:pStyle w:val="Heading2"/>
-      </w:pPr>
-      <w:bookmarkStart w:id="69" w:name="_Toc507865779"/>
-      <w:r>
-        <w:t>Implementação</w:t>
-      </w:r>
-      <w:bookmarkEnd w:id="69"/>
-    </w:p>
-    <w:p>
-      <w:pPr>
-        <w:pStyle w:val="Heading2"/>
-      </w:pPr>
-      <w:bookmarkStart w:id="70" w:name="_Toc507865780"/>
-      <w:r>
-        <w:t>Avaliação</w:t>
-      </w:r>
-      <w:bookmarkEnd w:id="70"/>
     </w:p>
     <w:p>
       <w:pPr>
@@ -10434,20 +11294,40 @@
       <w:pPr>
         <w:pStyle w:val="Heading1"/>
       </w:pPr>
-      <w:bookmarkStart w:id="71" w:name="_Toc507865781"/>
+      <w:bookmarkStart w:id="69" w:name="_Toc507865781"/>
       <w:r>
         <w:lastRenderedPageBreak/>
         <w:t>Execução do 3º ciclo da pesquisa-ação</w:t>
       </w:r>
+      <w:bookmarkEnd w:id="69"/>
+    </w:p>
+    <w:p>
+      <w:pPr>
+        <w:pStyle w:val="Heading2"/>
+      </w:pPr>
+      <w:bookmarkStart w:id="70" w:name="_Toc507865782"/>
+      <w:r>
+        <w:t>Coleta e validação dos dados</w:t>
+      </w:r>
+      <w:bookmarkEnd w:id="70"/>
+    </w:p>
+    <w:p>
+      <w:pPr>
+        <w:pStyle w:val="Heading2"/>
+      </w:pPr>
+      <w:bookmarkStart w:id="71" w:name="_Toc507865783"/>
+      <w:r>
+        <w:t>Análise dos dados e planejamento das ações</w:t>
+      </w:r>
       <w:bookmarkEnd w:id="71"/>
     </w:p>
     <w:p>
       <w:pPr>
         <w:pStyle w:val="Heading2"/>
       </w:pPr>
-      <w:bookmarkStart w:id="72" w:name="_Toc507865782"/>
-      <w:r>
-        <w:t>Coleta e validação dos dados</w:t>
+      <w:bookmarkStart w:id="72" w:name="_Toc507865784"/>
+      <w:r>
+        <w:t>Implementação</w:t>
       </w:r>
       <w:bookmarkEnd w:id="72"/>
     </w:p>
@@ -10455,31 +11335,11 @@
       <w:pPr>
         <w:pStyle w:val="Heading2"/>
       </w:pPr>
-      <w:bookmarkStart w:id="73" w:name="_Toc507865783"/>
-      <w:r>
-        <w:t>Análise dos dados e planejamento das ações</w:t>
+      <w:bookmarkStart w:id="73" w:name="_Toc507865785"/>
+      <w:r>
+        <w:t>Avaliação</w:t>
       </w:r>
       <w:bookmarkEnd w:id="73"/>
-    </w:p>
-    <w:p>
-      <w:pPr>
-        <w:pStyle w:val="Heading2"/>
-      </w:pPr>
-      <w:bookmarkStart w:id="74" w:name="_Toc507865784"/>
-      <w:r>
-        <w:t>Implementação</w:t>
-      </w:r>
-      <w:bookmarkEnd w:id="74"/>
-    </w:p>
-    <w:p>
-      <w:pPr>
-        <w:pStyle w:val="Heading2"/>
-      </w:pPr>
-      <w:bookmarkStart w:id="75" w:name="_Toc507865785"/>
-      <w:r>
-        <w:t>Avaliação</w:t>
-      </w:r>
-      <w:bookmarkEnd w:id="75"/>
     </w:p>
     <w:p>
       <w:pPr>
@@ -10499,12 +11359,12 @@
       <w:pPr>
         <w:pStyle w:val="Heading1"/>
       </w:pPr>
-      <w:bookmarkStart w:id="76" w:name="_Toc507865786"/>
+      <w:bookmarkStart w:id="74" w:name="_Toc507865786"/>
       <w:r>
         <w:lastRenderedPageBreak/>
         <w:t>Análise dos resultados</w:t>
       </w:r>
-      <w:bookmarkEnd w:id="76"/>
+      <w:bookmarkEnd w:id="74"/>
     </w:p>
     <w:p>
       <w:pPr>
@@ -10535,12 +11395,12 @@
       <w:pPr>
         <w:pStyle w:val="Heading1"/>
       </w:pPr>
-      <w:bookmarkStart w:id="77" w:name="_Toc507865787"/>
+      <w:bookmarkStart w:id="75" w:name="_Toc507865787"/>
       <w:r>
         <w:lastRenderedPageBreak/>
         <w:t>Conclusão e sugestões</w:t>
       </w:r>
-      <w:bookmarkEnd w:id="77"/>
+      <w:bookmarkEnd w:id="75"/>
     </w:p>
     <w:p>
       <w:pPr>
@@ -10661,6 +11521,7 @@
         <w:docPartUnique/>
       </w:docPartObj>
     </w:sdtPr>
+    <w:sdtEndPr/>
     <w:sdtContent>
       <w:p>
         <w:pPr>
@@ -17234,7 +18095,7 @@
 </file>
 
 <file path=customXml/itemProps1.xml><?xml version="1.0" encoding="utf-8"?>
-<ds:datastoreItem xmlns:ds="http://schemas.openxmlformats.org/officeDocument/2006/customXml" ds:itemID="{8E1E3923-B49E-1744-80B9-426288CC6789}">
+<ds:datastoreItem xmlns:ds="http://schemas.openxmlformats.org/officeDocument/2006/customXml" ds:itemID="{C54C064D-3260-9F4F-9ACB-147EAF718128}">
   <ds:schemaRefs>
     <ds:schemaRef ds:uri="http://schemas.openxmlformats.org/officeDocument/2006/bibliography"/>
   </ds:schemaRefs>

</xml_diff>

<commit_message>
item 1.1 apresentacao e contexto do problema.
</commit_message>
<xml_diff>
--- a/exercise1/final-paper/docs/20180402_Dissertacao_MarceloMartins_QUALI_Marco.docx
+++ b/exercise1/final-paper/docs/20180402_Dissertacao_MarceloMartins_QUALI_Marco.docx
@@ -2220,7 +2220,7 @@
           <w:caps/>
         </w:rPr>
       </w:pPr>
-      <w:bookmarkStart w:id="12" w:name="_Toc304451589"/>
+      <w:bookmarkStart w:id="8" w:name="_Toc304451589"/>
       <w:r>
         <w:rPr>
           <w:rStyle w:val="BookTitle"/>
@@ -2238,8 +2238,8 @@
           <w:b/>
         </w:rPr>
       </w:pPr>
-      <w:bookmarkStart w:id="13" w:name="_Toc507865746"/>
-      <w:bookmarkStart w:id="14" w:name="_Toc509766052"/>
+      <w:bookmarkStart w:id="9" w:name="_Toc507865746"/>
+      <w:bookmarkStart w:id="10" w:name="_Toc509766052"/>
       <w:r>
         <w:rPr>
           <w:rStyle w:val="BookTitle"/>
@@ -2248,8 +2248,8 @@
         <w:lastRenderedPageBreak/>
         <w:t>Resumo</w:t>
       </w:r>
-      <w:bookmarkEnd w:id="13"/>
-      <w:bookmarkEnd w:id="14"/>
+      <w:bookmarkEnd w:id="9"/>
+      <w:bookmarkEnd w:id="10"/>
     </w:p>
     <w:p>
       <w:pPr>
@@ -2388,8 +2388,8 @@
           <w:rStyle w:val="BookTitle"/>
         </w:rPr>
       </w:pPr>
-      <w:bookmarkStart w:id="15" w:name="_Toc507865747"/>
-      <w:bookmarkStart w:id="16" w:name="_Toc509766053"/>
+      <w:bookmarkStart w:id="11" w:name="_Toc507865747"/>
+      <w:bookmarkStart w:id="12" w:name="_Toc509766053"/>
       <w:r>
         <w:rPr>
           <w:rStyle w:val="BookTitle"/>
@@ -2397,8 +2397,8 @@
         <w:lastRenderedPageBreak/>
         <w:t>LISTA DE FIGURAS</w:t>
       </w:r>
-      <w:bookmarkEnd w:id="15"/>
-      <w:bookmarkEnd w:id="16"/>
+      <w:bookmarkEnd w:id="11"/>
+      <w:bookmarkEnd w:id="12"/>
     </w:p>
     <w:p>
       <w:pPr>
@@ -2453,8 +2453,8 @@
           <w:noProof/>
         </w:rPr>
       </w:pPr>
-      <w:bookmarkStart w:id="17" w:name="_Toc507865748"/>
-      <w:bookmarkStart w:id="18" w:name="_Toc509766054"/>
+      <w:bookmarkStart w:id="13" w:name="_Toc507865748"/>
+      <w:bookmarkStart w:id="14" w:name="_Toc509766054"/>
       <w:r>
         <w:rPr>
           <w:rStyle w:val="BookTitle"/>
@@ -2462,8 +2462,8 @@
         <w:lastRenderedPageBreak/>
         <w:t>LISTA DE QUADROS</w:t>
       </w:r>
-      <w:bookmarkEnd w:id="17"/>
-      <w:bookmarkEnd w:id="18"/>
+      <w:bookmarkEnd w:id="13"/>
+      <w:bookmarkEnd w:id="14"/>
       <w:r>
         <w:rPr>
           <w:rStyle w:val="BookTitle"/>
@@ -2597,8 +2597,8 @@
           <w:rStyle w:val="BookTitle"/>
         </w:rPr>
       </w:pPr>
-      <w:bookmarkStart w:id="19" w:name="_Toc507865749"/>
-      <w:bookmarkStart w:id="20" w:name="_Toc509766055"/>
+      <w:bookmarkStart w:id="15" w:name="_Toc507865749"/>
+      <w:bookmarkStart w:id="16" w:name="_Toc509766055"/>
       <w:r>
         <w:rPr>
           <w:rStyle w:val="BookTitle"/>
@@ -2606,8 +2606,8 @@
         <w:lastRenderedPageBreak/>
         <w:t>SUMÁRIO</w:t>
       </w:r>
-      <w:bookmarkEnd w:id="19"/>
-      <w:bookmarkEnd w:id="20"/>
+      <w:bookmarkEnd w:id="15"/>
+      <w:bookmarkEnd w:id="16"/>
     </w:p>
     <w:p>
       <w:pPr>
@@ -4033,17 +4033,17 @@
       <w:pPr>
         <w:pStyle w:val="Heading1"/>
       </w:pPr>
-      <w:bookmarkStart w:id="21" w:name="_Ref309840413"/>
-      <w:bookmarkStart w:id="22" w:name="_Ref309840416"/>
-      <w:bookmarkStart w:id="23" w:name="_Toc509766056"/>
+      <w:bookmarkStart w:id="17" w:name="_Ref309840413"/>
+      <w:bookmarkStart w:id="18" w:name="_Ref309840416"/>
+      <w:bookmarkStart w:id="19" w:name="_Toc509766056"/>
       <w:r>
         <w:lastRenderedPageBreak/>
         <w:t>Introdução</w:t>
       </w:r>
-      <w:bookmarkEnd w:id="12"/>
-      <w:bookmarkEnd w:id="21"/>
-      <w:bookmarkEnd w:id="22"/>
-      <w:bookmarkEnd w:id="23"/>
+      <w:bookmarkEnd w:id="8"/>
+      <w:bookmarkEnd w:id="17"/>
+      <w:bookmarkEnd w:id="18"/>
+      <w:bookmarkEnd w:id="19"/>
     </w:p>
     <w:p>
       <w:pPr>
@@ -4721,11 +4721,11 @@
       <w:pPr>
         <w:pStyle w:val="Heading2"/>
       </w:pPr>
-      <w:bookmarkStart w:id="24" w:name="_Toc509766057"/>
+      <w:bookmarkStart w:id="20" w:name="_Toc509766057"/>
       <w:r>
         <w:t>Apresentação e contextualização do problema</w:t>
       </w:r>
-      <w:bookmarkEnd w:id="24"/>
+      <w:bookmarkEnd w:id="20"/>
     </w:p>
     <w:p>
       <w:pPr>
@@ -4735,11 +4735,621 @@
           <w:rFonts w:ascii="Arial" w:hAnsi="Arial" w:cs="Arial"/>
         </w:rPr>
       </w:pPr>
-      <w:bookmarkStart w:id="25" w:name="_GoBack"/>
-      <w:bookmarkEnd w:id="25"/>
-    </w:p>
-    <w:p>
-      <w:pPr>
+      <w:r>
+        <w:rPr>
+          <w:rFonts w:ascii="Arial" w:hAnsi="Arial" w:cs="Arial"/>
+        </w:rPr>
+        <w:t>A oferta de cursos MOOC para ensinar programação aumentou exponencialmente nos últimos 10 anos</w:t>
+      </w:r>
+      <w:r>
+        <w:rPr>
+          <w:rFonts w:ascii="Arial" w:hAnsi="Arial" w:cs="Arial"/>
+        </w:rPr>
+        <w:t xml:space="preserve"> </w:t>
+      </w:r>
+      <w:r>
+        <w:rPr>
+          <w:rFonts w:ascii="Arial" w:hAnsi="Arial" w:cs="Arial"/>
+          <w:highlight w:val="yellow"/>
+        </w:rPr>
+        <w:t>(adicionar referência)</w:t>
+      </w:r>
+      <w:r>
+        <w:rPr>
+          <w:rFonts w:ascii="Arial" w:hAnsi="Arial" w:cs="Arial"/>
+        </w:rPr>
+        <w:t xml:space="preserve">. Há diversos fatores que contribuiram para isto. Entre eles </w:t>
+      </w:r>
+      <w:r>
+        <w:rPr>
+          <w:rFonts w:ascii="Arial" w:hAnsi="Arial" w:cs="Arial"/>
+        </w:rPr>
+        <w:t>a popularizaç</w:t>
+      </w:r>
+      <w:r>
+        <w:rPr>
+          <w:rFonts w:ascii="Arial" w:hAnsi="Arial" w:cs="Arial"/>
+        </w:rPr>
+        <w:t>ão do acesso à</w:t>
+      </w:r>
+      <w:r>
+        <w:rPr>
+          <w:rFonts w:ascii="Arial" w:hAnsi="Arial" w:cs="Arial"/>
+        </w:rPr>
+        <w:t xml:space="preserve"> internet banda larga e</w:t>
+      </w:r>
+      <w:r>
+        <w:rPr>
+          <w:rFonts w:ascii="Arial" w:hAnsi="Arial" w:cs="Arial"/>
+        </w:rPr>
+        <w:t xml:space="preserve"> a crescente demanda por programadores</w:t>
+      </w:r>
+      <w:r>
+        <w:rPr>
+          <w:rFonts w:ascii="Arial" w:hAnsi="Arial" w:cs="Arial"/>
+        </w:rPr>
+        <w:t xml:space="preserve"> ao redor do mundo </w:t>
+      </w:r>
+      <w:r>
+        <w:rPr>
+          <w:rFonts w:ascii="Arial" w:hAnsi="Arial" w:cs="Arial"/>
+          <w:highlight w:val="yellow"/>
+        </w:rPr>
+        <w:t>(adicionar referência)</w:t>
+      </w:r>
+      <w:r>
+        <w:rPr>
+          <w:rFonts w:ascii="Arial" w:hAnsi="Arial" w:cs="Arial"/>
+        </w:rPr>
+        <w:t xml:space="preserve">. As plataformas MOOC mais populares hoje que ensinam programação são Coursera, EDx, Udacity e Codecademy. </w:t>
+      </w:r>
+      <w:r>
+        <w:rPr>
+          <w:rFonts w:ascii="Arial" w:hAnsi="Arial" w:cs="Arial"/>
+        </w:rPr>
+        <w:t xml:space="preserve">Nestas plataformas são disponibilizados aos alunos vídeos, textos e também exercícios para praticar o conteúdo visto. </w:t>
+      </w:r>
+      <w:r>
+        <w:rPr>
+          <w:rFonts w:ascii="Arial" w:hAnsi="Arial" w:cs="Arial"/>
+        </w:rPr>
+        <w:t>Há outras plataformas que</w:t>
+      </w:r>
+      <w:r>
+        <w:rPr>
+          <w:rFonts w:ascii="Arial" w:hAnsi="Arial" w:cs="Arial"/>
+        </w:rPr>
+        <w:t xml:space="preserve"> são um repositório de exercícios. O HackerRank e o URIOnlineJudge, por exemplo, </w:t>
+      </w:r>
+      <w:r>
+        <w:rPr>
+          <w:rFonts w:ascii="Arial" w:hAnsi="Arial" w:cs="Arial"/>
+        </w:rPr>
+        <w:lastRenderedPageBreak/>
+        <w:t>contém milhares de exercícios sobre uma variedade enorme de tópicos</w:t>
+      </w:r>
+      <w:r>
+        <w:rPr>
+          <w:rFonts w:ascii="Arial" w:hAnsi="Arial" w:cs="Arial"/>
+        </w:rPr>
+        <w:t xml:space="preserve"> de computação</w:t>
+      </w:r>
+      <w:r>
+        <w:rPr>
+          <w:rFonts w:ascii="Arial" w:hAnsi="Arial" w:cs="Arial"/>
+        </w:rPr>
+        <w:t xml:space="preserve">. </w:t>
+      </w:r>
+      <w:r>
+        <w:rPr>
+          <w:rFonts w:ascii="Arial" w:hAnsi="Arial" w:cs="Arial"/>
+        </w:rPr>
+        <w:t xml:space="preserve"> </w:t>
+      </w:r>
+    </w:p>
+    <w:p>
+      <w:pPr>
+        <w:ind w:firstLine="576"/>
+        <w:jc w:val="both"/>
+        <w:rPr>
+          <w:rFonts w:ascii="Arial" w:hAnsi="Arial" w:cs="Arial"/>
+        </w:rPr>
+      </w:pPr>
+      <w:r>
+        <w:rPr>
+          <w:rFonts w:ascii="Arial" w:hAnsi="Arial" w:cs="Arial"/>
+        </w:rPr>
+        <w:t xml:space="preserve">O ensino a distância tem vários desafios e um deles é como reter o aluno. A porcentagem de abandono dos cursos online é alto, quando comparado com os cursos presenciais </w:t>
+      </w:r>
+      <w:r>
+        <w:rPr>
+          <w:rFonts w:ascii="Arial" w:hAnsi="Arial" w:cs="Arial"/>
+          <w:highlight w:val="yellow"/>
+        </w:rPr>
+        <w:t>(verificar se isso é verdade)</w:t>
+      </w:r>
+      <w:r>
+        <w:rPr>
+          <w:rFonts w:ascii="Arial" w:hAnsi="Arial" w:cs="Arial"/>
+        </w:rPr>
+        <w:t xml:space="preserve">. Entre os motivos da desistência do curso tem a falta de </w:t>
+      </w:r>
+      <w:r>
+        <w:rPr>
+          <w:rFonts w:ascii="Arial" w:hAnsi="Arial" w:cs="Arial"/>
+          <w:i/>
+        </w:rPr>
+        <w:t>feedback</w:t>
+      </w:r>
+      <w:r>
+        <w:rPr>
+          <w:rFonts w:ascii="Arial" w:hAnsi="Arial" w:cs="Arial"/>
+        </w:rPr>
+        <w:t xml:space="preserve"> </w:t>
+      </w:r>
+      <w:r>
+        <w:rPr>
+          <w:rFonts w:ascii="Arial" w:hAnsi="Arial" w:cs="Arial"/>
+        </w:rPr>
+        <w:t xml:space="preserve">e a demora na correção </w:t>
+      </w:r>
+      <w:r>
+        <w:rPr>
+          <w:rFonts w:ascii="Arial" w:hAnsi="Arial" w:cs="Arial"/>
+          <w:highlight w:val="yellow"/>
+        </w:rPr>
+        <w:t>(acrescentar mais motivos e referências)</w:t>
+      </w:r>
+      <w:r>
+        <w:rPr>
+          <w:rFonts w:ascii="Arial" w:hAnsi="Arial" w:cs="Arial"/>
+        </w:rPr>
+        <w:t>. Os exercícios s</w:t>
+      </w:r>
+      <w:r>
+        <w:rPr>
+          <w:rFonts w:ascii="Arial" w:hAnsi="Arial" w:cs="Arial"/>
+        </w:rPr>
+        <w:t xml:space="preserve">ão uma importante ferramenta no aprendizado do aluno. E </w:t>
+      </w:r>
+      <w:r>
+        <w:rPr>
+          <w:rFonts w:ascii="Arial" w:hAnsi="Arial" w:cs="Arial"/>
+        </w:rPr>
+        <w:t xml:space="preserve">a correção </w:t>
+      </w:r>
+      <w:r>
+        <w:rPr>
+          <w:rFonts w:ascii="Arial" w:hAnsi="Arial" w:cs="Arial"/>
+        </w:rPr>
+        <w:t xml:space="preserve">dos exercícios é uma oportunidade </w:t>
+      </w:r>
+      <w:r>
+        <w:rPr>
+          <w:rFonts w:ascii="Arial" w:hAnsi="Arial" w:cs="Arial"/>
+        </w:rPr>
+        <w:t>para que o aluno saiba a causa</w:t>
+      </w:r>
+      <w:r>
+        <w:rPr>
+          <w:rFonts w:ascii="Arial" w:hAnsi="Arial" w:cs="Arial"/>
+        </w:rPr>
+        <w:t xml:space="preserve"> e </w:t>
+      </w:r>
+      <w:r>
+        <w:rPr>
+          <w:rFonts w:ascii="Arial" w:hAnsi="Arial" w:cs="Arial"/>
+        </w:rPr>
+        <w:t>o motive pelo qual</w:t>
+      </w:r>
+      <w:r>
+        <w:rPr>
+          <w:rFonts w:ascii="Arial" w:hAnsi="Arial" w:cs="Arial"/>
+        </w:rPr>
+        <w:t xml:space="preserve"> errou.</w:t>
+      </w:r>
+    </w:p>
+    <w:p>
+      <w:pPr>
+        <w:ind w:firstLine="576"/>
+        <w:jc w:val="both"/>
+        <w:rPr>
+          <w:rFonts w:ascii="Arial" w:hAnsi="Arial" w:cs="Arial"/>
+        </w:rPr>
+      </w:pPr>
+      <w:r>
+        <w:rPr>
+          <w:rFonts w:ascii="Arial" w:hAnsi="Arial" w:cs="Arial"/>
+          <w:highlight w:val="yellow"/>
+        </w:rPr>
+        <w:t>Segundo XXXX</w:t>
+      </w:r>
+      <w:r>
+        <w:rPr>
+          <w:rFonts w:ascii="Arial" w:hAnsi="Arial" w:cs="Arial"/>
+        </w:rPr>
+        <w:t>, nos cursos de programação MOOC,</w:t>
+      </w:r>
+      <w:r>
+        <w:rPr>
+          <w:rFonts w:ascii="Arial" w:hAnsi="Arial" w:cs="Arial"/>
+        </w:rPr>
+        <w:t xml:space="preserve"> a correção e o </w:t>
+      </w:r>
+      <w:r>
+        <w:rPr>
+          <w:rFonts w:ascii="Arial" w:hAnsi="Arial" w:cs="Arial"/>
+          <w:i/>
+        </w:rPr>
+        <w:t>feedback</w:t>
+      </w:r>
+      <w:r>
+        <w:rPr>
+          <w:rFonts w:ascii="Arial" w:hAnsi="Arial" w:cs="Arial"/>
+        </w:rPr>
+        <w:t xml:space="preserve"> do exercícios são feitos da seguinte maneira</w:t>
+      </w:r>
+      <w:r>
+        <w:rPr>
+          <w:rFonts w:ascii="Arial" w:hAnsi="Arial" w:cs="Arial"/>
+        </w:rPr>
+        <w:t xml:space="preserve">: </w:t>
+      </w:r>
+    </w:p>
+    <w:p>
+      <w:pPr>
+        <w:pStyle w:val="ListParagraph"/>
+        <w:numPr>
+          <w:ilvl w:val="0"/>
+          <w:numId w:val="37"/>
+        </w:numPr>
+      </w:pPr>
+      <w:r>
+        <w:t>Correção automática</w:t>
+      </w:r>
+    </w:p>
+    <w:p>
+      <w:pPr>
+        <w:pStyle w:val="ListParagraph"/>
+        <w:numPr>
+          <w:ilvl w:val="0"/>
+          <w:numId w:val="37"/>
+        </w:numPr>
+      </w:pPr>
+      <w:r>
+        <w:t>Semi-automática</w:t>
+      </w:r>
+    </w:p>
+    <w:p>
+      <w:pPr>
+        <w:pStyle w:val="ListParagraph"/>
+        <w:numPr>
+          <w:ilvl w:val="0"/>
+          <w:numId w:val="37"/>
+        </w:numPr>
+      </w:pPr>
+      <w:r>
+        <w:t>Manual</w:t>
+      </w:r>
+    </w:p>
+    <w:p>
+      <w:pPr>
+        <w:ind w:firstLine="708"/>
+        <w:jc w:val="both"/>
+        <w:rPr>
+          <w:rFonts w:ascii="Arial" w:hAnsi="Arial" w:cs="Arial"/>
+          <w:lang w:val="pt-BR" w:bidi="en-US"/>
+        </w:rPr>
+      </w:pPr>
+      <w:r>
+        <w:rPr>
+          <w:rFonts w:ascii="Arial" w:hAnsi="Arial" w:cs="Arial"/>
+          <w:lang w:val="pt-BR" w:bidi="en-US"/>
+        </w:rPr>
+        <w:t xml:space="preserve">Na correção automática, a nota do aluno é calculada de acordo com a porcentagem de testes que o exercício acertou (é verdade isso?). Neste caso, o </w:t>
+      </w:r>
+      <w:r>
+        <w:rPr>
+          <w:rFonts w:ascii="Arial" w:hAnsi="Arial" w:cs="Arial"/>
+          <w:i/>
+          <w:lang w:val="pt-BR" w:bidi="en-US"/>
+        </w:rPr>
+        <w:t>feedback</w:t>
+      </w:r>
+      <w:r>
+        <w:rPr>
+          <w:rFonts w:ascii="Arial" w:hAnsi="Arial" w:cs="Arial"/>
+          <w:lang w:val="pt-BR" w:bidi="en-US"/>
+        </w:rPr>
+        <w:t xml:space="preserve"> é providenciado a partir de um mapeamento dos testes e possíveis erros associados</w:t>
+      </w:r>
+      <w:r>
+        <w:rPr>
+          <w:rFonts w:ascii="Arial" w:hAnsi="Arial" w:cs="Arial"/>
+          <w:lang w:val="pt-BR" w:bidi="en-US"/>
+        </w:rPr>
+        <w:t xml:space="preserve"> </w:t>
+      </w:r>
+      <w:r>
+        <w:rPr>
+          <w:rFonts w:ascii="Arial" w:hAnsi="Arial" w:cs="Arial"/>
+          <w:highlight w:val="yellow"/>
+          <w:lang w:val="pt-BR" w:bidi="en-US"/>
+        </w:rPr>
+        <w:t>(achar referências....)</w:t>
+      </w:r>
+      <w:r>
+        <w:rPr>
+          <w:rFonts w:ascii="Arial" w:hAnsi="Arial" w:cs="Arial"/>
+          <w:lang w:val="pt-BR" w:bidi="en-US"/>
+        </w:rPr>
+        <w:t xml:space="preserve">. Já na semi-automática, o professor e/ou monitor corrigem os exercícios </w:t>
+      </w:r>
+      <w:r>
+        <w:rPr>
+          <w:rFonts w:ascii="Arial" w:hAnsi="Arial" w:cs="Arial"/>
+          <w:lang w:val="pt-BR" w:bidi="en-US"/>
+        </w:rPr>
+        <w:t xml:space="preserve">individualmente. No momento em que o professor provê um </w:t>
+      </w:r>
+      <w:r>
+        <w:rPr>
+          <w:rFonts w:ascii="Arial" w:hAnsi="Arial" w:cs="Arial"/>
+          <w:i/>
+          <w:lang w:val="pt-BR" w:bidi="en-US"/>
+        </w:rPr>
+        <w:t>feedback</w:t>
+      </w:r>
+      <w:r>
+        <w:rPr>
+          <w:rFonts w:ascii="Arial" w:hAnsi="Arial" w:cs="Arial"/>
+          <w:lang w:val="pt-BR" w:bidi="en-US"/>
+        </w:rPr>
+        <w:t xml:space="preserve"> a um aluno, o sistema já verifica códigos-fontes similares e já envia o mesmo </w:t>
+      </w:r>
+      <w:r>
+        <w:rPr>
+          <w:rFonts w:ascii="Arial" w:hAnsi="Arial" w:cs="Arial"/>
+          <w:i/>
+          <w:lang w:val="pt-BR" w:bidi="en-US"/>
+        </w:rPr>
+        <w:t>feedback</w:t>
+      </w:r>
+      <w:r>
+        <w:rPr>
+          <w:rFonts w:ascii="Arial" w:hAnsi="Arial" w:cs="Arial"/>
+          <w:lang w:val="pt-BR" w:bidi="en-US"/>
+        </w:rPr>
+        <w:t xml:space="preserve"> para outros alunos </w:t>
+      </w:r>
+      <w:r>
+        <w:rPr>
+          <w:rFonts w:ascii="Arial" w:hAnsi="Arial" w:cs="Arial"/>
+          <w:highlight w:val="yellow"/>
+          <w:lang w:val="pt-BR" w:bidi="en-US"/>
+        </w:rPr>
+        <w:t>(adicionar a referência)</w:t>
+      </w:r>
+      <w:r>
+        <w:rPr>
+          <w:rFonts w:ascii="Arial" w:hAnsi="Arial" w:cs="Arial"/>
+          <w:lang w:val="pt-BR" w:bidi="en-US"/>
+        </w:rPr>
+        <w:t xml:space="preserve">. Já na manual, os exercícios são corrigidos e </w:t>
+      </w:r>
+      <w:r>
+        <w:rPr>
+          <w:rFonts w:ascii="Arial" w:hAnsi="Arial" w:cs="Arial"/>
+          <w:i/>
+          <w:lang w:val="pt-BR" w:bidi="en-US"/>
+        </w:rPr>
+        <w:t>feedbacks</w:t>
+      </w:r>
+      <w:r>
+        <w:rPr>
+          <w:rFonts w:ascii="Arial" w:hAnsi="Arial" w:cs="Arial"/>
+          <w:lang w:val="pt-BR" w:bidi="en-US"/>
+        </w:rPr>
+        <w:t xml:space="preserve"> são providenciados individualmente pelo professor e/ou monitor.</w:t>
+      </w:r>
+    </w:p>
+    <w:p>
+      <w:pPr>
+        <w:jc w:val="both"/>
+        <w:rPr>
+          <w:rFonts w:ascii="Arial" w:hAnsi="Arial" w:cs="Arial"/>
+          <w:lang w:val="pt-BR" w:bidi="en-US"/>
+        </w:rPr>
+      </w:pPr>
+      <w:r>
+        <w:rPr>
+          <w:rFonts w:ascii="Arial" w:hAnsi="Arial" w:cs="Arial"/>
+          <w:lang w:val="pt-BR" w:bidi="en-US"/>
+        </w:rPr>
+        <w:lastRenderedPageBreak/>
+        <w:tab/>
+        <w:t xml:space="preserve">Neste contexto, surgiram soluções de correção automática e semi-automática para plataformas MOOC utilizando inteligência artificial. </w:t>
+      </w:r>
+      <w:r>
+        <w:rPr>
+          <w:rFonts w:ascii="Arial" w:hAnsi="Arial" w:cs="Arial"/>
+          <w:lang w:val="pt-BR" w:bidi="en-US"/>
+        </w:rPr>
+        <w:t xml:space="preserve">Segundo um estudo XXXX, as principais soluções de correções de exercícios de programação automático são baseados em clustering, utilizando o algoritmo KNN, por exemplo </w:t>
+      </w:r>
+      <w:r>
+        <w:rPr>
+          <w:rFonts w:ascii="Arial" w:hAnsi="Arial" w:cs="Arial"/>
+          <w:highlight w:val="yellow"/>
+          <w:lang w:val="pt-BR" w:bidi="en-US"/>
+        </w:rPr>
+        <w:t>(adicionar mais exemplos, referências)</w:t>
+      </w:r>
+      <w:r>
+        <w:rPr>
+          <w:rFonts w:ascii="Arial" w:hAnsi="Arial" w:cs="Arial"/>
+          <w:lang w:val="pt-BR" w:bidi="en-US"/>
+        </w:rPr>
+        <w:t xml:space="preserve">. </w:t>
+      </w:r>
+      <w:r>
+        <w:rPr>
+          <w:rFonts w:ascii="Arial" w:hAnsi="Arial" w:cs="Arial"/>
+          <w:lang w:val="pt-BR" w:bidi="en-US"/>
+        </w:rPr>
+        <w:t>Recentemente, surgiram soluções utilizando aprendizagem de máquina profundo, como o sk_p, DeepFix, SynFix entre outros</w:t>
+      </w:r>
+      <w:r>
+        <w:rPr>
+          <w:rFonts w:ascii="Arial" w:hAnsi="Arial" w:cs="Arial"/>
+          <w:lang w:val="pt-BR" w:bidi="en-US"/>
+        </w:rPr>
+        <w:t xml:space="preserve"> para identificar erros de programação</w:t>
+      </w:r>
+      <w:r>
+        <w:rPr>
+          <w:rFonts w:ascii="Arial" w:hAnsi="Arial" w:cs="Arial"/>
+          <w:lang w:val="pt-BR" w:bidi="en-US"/>
+        </w:rPr>
+        <w:t xml:space="preserve"> (WANG, 2017). </w:t>
+      </w:r>
+      <w:r>
+        <w:rPr>
+          <w:rFonts w:ascii="Arial" w:hAnsi="Arial" w:cs="Arial"/>
+          <w:lang w:val="pt-BR" w:bidi="en-US"/>
+        </w:rPr>
+        <w:t>Tanto o SynFix quanto o DeepFix utlizam redes recorrentes</w:t>
+      </w:r>
+      <w:r>
+        <w:rPr>
+          <w:rFonts w:ascii="Arial" w:hAnsi="Arial" w:cs="Arial"/>
+          <w:lang w:val="pt-BR" w:bidi="en-US"/>
+        </w:rPr>
+        <w:t>.</w:t>
+      </w:r>
+      <w:r>
+        <w:rPr>
+          <w:rFonts w:ascii="Arial" w:hAnsi="Arial" w:cs="Arial"/>
+          <w:lang w:val="pt-BR" w:bidi="en-US"/>
+        </w:rPr>
+        <w:t xml:space="preserve"> E ambos utilizam sequência de </w:t>
+      </w:r>
+      <w:r>
+        <w:rPr>
+          <w:rFonts w:ascii="Arial" w:hAnsi="Arial" w:cs="Arial"/>
+          <w:i/>
+          <w:lang w:val="pt-BR" w:bidi="en-US"/>
+        </w:rPr>
+        <w:t>tokens</w:t>
+      </w:r>
+      <w:r>
+        <w:rPr>
+          <w:rFonts w:ascii="Arial" w:hAnsi="Arial" w:cs="Arial"/>
+          <w:lang w:val="pt-BR" w:bidi="en-US"/>
+        </w:rPr>
+        <w:t xml:space="preserve"> como forma de representação da entrada de dados para treinar a rede neural</w:t>
+      </w:r>
+      <w:r>
+        <w:rPr>
+          <w:rFonts w:ascii="Arial" w:hAnsi="Arial" w:cs="Arial"/>
+          <w:lang w:val="pt-BR" w:bidi="en-US"/>
+        </w:rPr>
+        <w:t xml:space="preserve"> </w:t>
+      </w:r>
+      <w:r>
+        <w:rPr>
+          <w:rFonts w:ascii="Arial" w:hAnsi="Arial" w:cs="Arial"/>
+          <w:highlight w:val="yellow"/>
+          <w:lang w:val="pt-BR" w:bidi="en-US"/>
+        </w:rPr>
+        <w:t>(refazer este trecho usando o artigo do WANG)</w:t>
+      </w:r>
+      <w:r>
+        <w:rPr>
+          <w:rFonts w:ascii="Arial" w:hAnsi="Arial" w:cs="Arial"/>
+          <w:lang w:val="pt-BR" w:bidi="en-US"/>
+        </w:rPr>
+        <w:t>.</w:t>
+      </w:r>
+    </w:p>
+    <w:p>
+      <w:pPr>
+        <w:jc w:val="both"/>
+        <w:rPr>
+          <w:rFonts w:ascii="Arial" w:hAnsi="Arial" w:cs="Arial"/>
+          <w:lang w:val="pt-BR" w:bidi="en-US"/>
+        </w:rPr>
+      </w:pPr>
+      <w:r>
+        <w:rPr>
+          <w:rFonts w:ascii="Arial" w:hAnsi="Arial" w:cs="Arial"/>
+          <w:lang w:val="pt-BR" w:bidi="en-US"/>
+        </w:rPr>
+        <w:tab/>
+        <w:t>Segundo Wang (2017), as redes recorrentes mostraram-se promissoras na identificação e correç</w:t>
+      </w:r>
+      <w:r>
+        <w:rPr>
+          <w:rFonts w:ascii="Arial" w:hAnsi="Arial" w:cs="Arial"/>
+          <w:lang w:val="pt-BR" w:bidi="en-US"/>
+        </w:rPr>
+        <w:t xml:space="preserve">ão de erros em códigos-fontes. Porém, a representação dos programas através de uma sequência de </w:t>
+      </w:r>
+      <w:r>
+        <w:rPr>
+          <w:rFonts w:ascii="Arial" w:hAnsi="Arial" w:cs="Arial"/>
+          <w:i/>
+          <w:lang w:val="pt-BR" w:bidi="en-US"/>
+        </w:rPr>
+        <w:t>tokens</w:t>
+      </w:r>
+      <w:r>
+        <w:rPr>
+          <w:rFonts w:ascii="Arial" w:hAnsi="Arial" w:cs="Arial"/>
+          <w:lang w:val="pt-BR" w:bidi="en-US"/>
+        </w:rPr>
+        <w:t xml:space="preserve"> dificulta a aprendizagem </w:t>
+      </w:r>
+      <w:r>
+        <w:rPr>
+          <w:rFonts w:ascii="Arial" w:hAnsi="Arial" w:cs="Arial"/>
+          <w:lang w:val="pt-BR" w:bidi="en-US"/>
+        </w:rPr>
+        <w:t>pela rede neural. Segundo Wang (2017), a diferença na sintaxe de um programa correto e errado é de apenas poucos caracteres, na maioria dos casos. Esta diferença mínima, dificulta a rede neural construir o melhor modelo para diferenciar os programas corretos e programas errados.</w:t>
+      </w:r>
+    </w:p>
+    <w:p>
+      <w:pPr>
+        <w:jc w:val="both"/>
+        <w:rPr>
+          <w:rFonts w:ascii="Arial" w:hAnsi="Arial" w:cs="Arial"/>
+          <w:lang w:val="pt-BR" w:bidi="en-US"/>
+        </w:rPr>
+      </w:pPr>
+      <w:r>
+        <w:rPr>
+          <w:rFonts w:ascii="Arial" w:hAnsi="Arial" w:cs="Arial"/>
+          <w:lang w:val="pt-BR" w:bidi="en-US"/>
+        </w:rPr>
+        <w:tab/>
+        <w:t xml:space="preserve">Wang (2017) propôs uma forma de representar o </w:t>
+      </w:r>
+      <w:bookmarkStart w:id="21" w:name="_GoBack"/>
+      <w:bookmarkEnd w:id="21"/>
+    </w:p>
+    <w:p>
+      <w:pPr>
+        <w:ind w:firstLine="708"/>
+        <w:jc w:val="both"/>
+        <w:rPr>
+          <w:rFonts w:ascii="Arial" w:hAnsi="Arial" w:cs="Arial"/>
+          <w:lang w:val="pt-BR" w:bidi="en-US"/>
+        </w:rPr>
+      </w:pPr>
+    </w:p>
+    <w:p>
+      <w:pPr>
+        <w:ind w:firstLine="360"/>
         <w:jc w:val="both"/>
         <w:rPr>
           <w:rFonts w:ascii="Arial" w:hAnsi="Arial" w:cs="Arial"/>
@@ -4810,14 +5420,14 @@
           <w:szCs w:val="28"/>
         </w:rPr>
       </w:pPr>
-      <w:bookmarkStart w:id="26" w:name="_Toc309760865"/>
-      <w:bookmarkStart w:id="27" w:name="_Toc310245714"/>
-      <w:bookmarkStart w:id="28" w:name="_Toc507865751"/>
-      <w:bookmarkStart w:id="29" w:name="_Toc509766058"/>
-      <w:bookmarkEnd w:id="26"/>
-      <w:bookmarkEnd w:id="27"/>
-      <w:bookmarkEnd w:id="28"/>
-      <w:bookmarkEnd w:id="29"/>
+      <w:bookmarkStart w:id="22" w:name="_Toc309760865"/>
+      <w:bookmarkStart w:id="23" w:name="_Toc310245714"/>
+      <w:bookmarkStart w:id="24" w:name="_Toc507865751"/>
+      <w:bookmarkStart w:id="25" w:name="_Toc509766058"/>
+      <w:bookmarkEnd w:id="22"/>
+      <w:bookmarkEnd w:id="23"/>
+      <w:bookmarkEnd w:id="24"/>
+      <w:bookmarkEnd w:id="25"/>
     </w:p>
     <w:p>
       <w:pPr>
@@ -4827,11 +5437,11 @@
           <w:numId w:val="33"/>
         </w:numPr>
       </w:pPr>
-      <w:bookmarkStart w:id="30" w:name="_Toc509766059"/>
+      <w:bookmarkStart w:id="26" w:name="_Toc509766059"/>
       <w:r>
         <w:t>Objetivo</w:t>
       </w:r>
-      <w:bookmarkEnd w:id="30"/>
+      <w:bookmarkEnd w:id="26"/>
     </w:p>
     <w:p>
       <w:pPr>
@@ -4869,17 +5479,7 @@
           <w:szCs w:val="24"/>
           <w:lang w:val="pt-BR"/>
         </w:rPr>
-        <w:t xml:space="preserve"> de uma base de testes e a nota representa a porcentagem de testes que o exercício passou. </w:t>
-      </w:r>
-      <w:r>
-        <w:rPr>
-          <w:rFonts w:ascii="Arial" w:hAnsi="Arial" w:cs="Arial"/>
-          <w:sz w:val="24"/>
-          <w:szCs w:val="24"/>
-          <w:lang w:val="pt-BR"/>
-        </w:rPr>
-        <w:lastRenderedPageBreak/>
-        <w:t xml:space="preserve">Neste estudo, identificaremos os padrões de erros </w:t>
+        <w:t xml:space="preserve"> de uma base de testes e a nota representa a porcentagem de testes que o exercício passou. Neste estudo, identificaremos os padrões de erros </w:t>
       </w:r>
       <w:r>
         <w:rPr>
@@ -5217,22 +5817,22 @@
           <w:numId w:val="33"/>
         </w:numPr>
       </w:pPr>
-      <w:bookmarkStart w:id="31" w:name="_Toc509766060"/>
+      <w:bookmarkStart w:id="27" w:name="_Toc509766060"/>
       <w:r>
         <w:t>Contribuições</w:t>
       </w:r>
       <w:r>
         <w:t xml:space="preserve"> Esperadas</w:t>
       </w:r>
-      <w:bookmarkEnd w:id="31"/>
-    </w:p>
-    <w:p>
-      <w:pPr>
-        <w:rPr>
-          <w:rFonts w:ascii="Arial" w:hAnsi="Arial" w:cs="Arial"/>
-        </w:rPr>
-      </w:pPr>
-      <w:bookmarkStart w:id="32" w:name="_Toc303704863"/>
+      <w:bookmarkEnd w:id="27"/>
+    </w:p>
+    <w:p>
+      <w:pPr>
+        <w:rPr>
+          <w:rFonts w:ascii="Arial" w:hAnsi="Arial" w:cs="Arial"/>
+        </w:rPr>
+      </w:pPr>
+      <w:bookmarkStart w:id="28" w:name="_Toc303704863"/>
       <w:r>
         <w:t xml:space="preserve"> </w:t>
       </w:r>
@@ -5282,7 +5882,14 @@
         <w:rPr>
           <w:rFonts w:ascii="Arial" w:hAnsi="Arial" w:cs="Arial"/>
         </w:rPr>
-        <w:t>Contribuições secundárias serão o levantamento de padrões de erros</w:t>
+        <w:t xml:space="preserve">Contribuições secundárias serão o levantamento de padrões de </w:t>
+      </w:r>
+      <w:r>
+        <w:rPr>
+          <w:rFonts w:ascii="Arial" w:hAnsi="Arial" w:cs="Arial"/>
+        </w:rPr>
+        <w:lastRenderedPageBreak/>
+        <w:t>erros</w:t>
       </w:r>
       <w:r>
         <w:rPr>
@@ -5347,16 +5954,15 @@
           <w:numId w:val="33"/>
         </w:numPr>
       </w:pPr>
-      <w:bookmarkStart w:id="33" w:name="_Toc509766061"/>
-      <w:r>
-        <w:lastRenderedPageBreak/>
+      <w:bookmarkStart w:id="29" w:name="_Toc509766061"/>
+      <w:r>
         <w:t>M</w:t>
       </w:r>
-      <w:bookmarkEnd w:id="32"/>
+      <w:bookmarkEnd w:id="28"/>
       <w:r>
         <w:t>étodo de trabalho</w:t>
       </w:r>
-      <w:bookmarkEnd w:id="33"/>
+      <w:bookmarkEnd w:id="29"/>
     </w:p>
     <w:p/>
     <w:p>
@@ -5367,19 +5973,19 @@
           <w:numId w:val="33"/>
         </w:numPr>
       </w:pPr>
-      <w:bookmarkStart w:id="34" w:name="_Toc303704864"/>
-      <w:bookmarkStart w:id="35" w:name="_Toc509766062"/>
+      <w:bookmarkStart w:id="30" w:name="_Toc303704864"/>
+      <w:bookmarkStart w:id="31" w:name="_Toc509766062"/>
       <w:r>
         <w:t>Organização</w:t>
       </w:r>
       <w:r>
         <w:t xml:space="preserve"> do trabalho</w:t>
       </w:r>
-      <w:bookmarkEnd w:id="34"/>
-      <w:bookmarkEnd w:id="35"/>
-    </w:p>
-    <w:p>
-      <w:bookmarkStart w:id="36" w:name="_Toc303704874"/>
+      <w:bookmarkEnd w:id="30"/>
+      <w:bookmarkEnd w:id="31"/>
+    </w:p>
+    <w:p>
+      <w:bookmarkStart w:id="32" w:name="_Toc303704874"/>
     </w:p>
     <w:p/>
     <w:p>
@@ -5407,17 +6013,17 @@
           <w:numId w:val="33"/>
         </w:numPr>
       </w:pPr>
-      <w:bookmarkStart w:id="37" w:name="_Ref309840432"/>
-      <w:bookmarkStart w:id="38" w:name="_Ref309840435"/>
-      <w:bookmarkStart w:id="39" w:name="_Toc509766063"/>
-      <w:bookmarkEnd w:id="36"/>
+      <w:bookmarkStart w:id="33" w:name="_Ref309840432"/>
+      <w:bookmarkStart w:id="34" w:name="_Ref309840435"/>
+      <w:bookmarkStart w:id="35" w:name="_Toc509766063"/>
+      <w:bookmarkEnd w:id="32"/>
       <w:r>
         <w:lastRenderedPageBreak/>
         <w:t>Cronograma</w:t>
       </w:r>
-      <w:bookmarkEnd w:id="37"/>
-      <w:bookmarkEnd w:id="38"/>
-      <w:bookmarkEnd w:id="39"/>
+      <w:bookmarkEnd w:id="33"/>
+      <w:bookmarkEnd w:id="34"/>
+      <w:bookmarkEnd w:id="35"/>
     </w:p>
     <w:p>
       <w:pPr>
@@ -5430,14 +6036,14 @@
           <w:lang w:eastAsia="zh-CN" w:bidi="ar-SA"/>
         </w:rPr>
       </w:pPr>
-      <w:bookmarkStart w:id="40" w:name="_Toc509766064"/>
+      <w:bookmarkStart w:id="36" w:name="_Toc509766064"/>
       <w:r>
         <w:t>Fundamentação</w:t>
       </w:r>
       <w:r>
         <w:t xml:space="preserve"> teórica</w:t>
       </w:r>
-      <w:bookmarkEnd w:id="40"/>
+      <w:bookmarkEnd w:id="36"/>
     </w:p>
     <w:p>
       <w:pPr>
@@ -5458,15 +6064,15 @@
           <w:szCs w:val="28"/>
         </w:rPr>
       </w:pPr>
-      <w:bookmarkStart w:id="41" w:name="_Toc309760873"/>
-      <w:bookmarkStart w:id="42" w:name="_Toc310245722"/>
-      <w:bookmarkStart w:id="43" w:name="_Toc507865759"/>
-      <w:bookmarkStart w:id="44" w:name="_Toc509766065"/>
-      <w:bookmarkStart w:id="45" w:name="_Ref309710305"/>
-      <w:bookmarkEnd w:id="41"/>
-      <w:bookmarkEnd w:id="42"/>
-      <w:bookmarkEnd w:id="43"/>
-      <w:bookmarkEnd w:id="44"/>
+      <w:bookmarkStart w:id="37" w:name="_Toc309760873"/>
+      <w:bookmarkStart w:id="38" w:name="_Toc310245722"/>
+      <w:bookmarkStart w:id="39" w:name="_Toc507865759"/>
+      <w:bookmarkStart w:id="40" w:name="_Toc509766065"/>
+      <w:bookmarkStart w:id="41" w:name="_Ref309710305"/>
+      <w:bookmarkEnd w:id="37"/>
+      <w:bookmarkEnd w:id="38"/>
+      <w:bookmarkEnd w:id="39"/>
+      <w:bookmarkEnd w:id="40"/>
     </w:p>
     <w:p>
       <w:pPr>
@@ -5487,14 +6093,14 @@
           <w:szCs w:val="28"/>
         </w:rPr>
       </w:pPr>
-      <w:bookmarkStart w:id="46" w:name="_Toc309760874"/>
-      <w:bookmarkStart w:id="47" w:name="_Toc310245723"/>
-      <w:bookmarkStart w:id="48" w:name="_Toc507865760"/>
-      <w:bookmarkStart w:id="49" w:name="_Toc509766066"/>
-      <w:bookmarkEnd w:id="46"/>
-      <w:bookmarkEnd w:id="47"/>
-      <w:bookmarkEnd w:id="48"/>
-      <w:bookmarkEnd w:id="49"/>
+      <w:bookmarkStart w:id="42" w:name="_Toc309760874"/>
+      <w:bookmarkStart w:id="43" w:name="_Toc310245723"/>
+      <w:bookmarkStart w:id="44" w:name="_Toc507865760"/>
+      <w:bookmarkStart w:id="45" w:name="_Toc509766066"/>
+      <w:bookmarkEnd w:id="42"/>
+      <w:bookmarkEnd w:id="43"/>
+      <w:bookmarkEnd w:id="44"/>
+      <w:bookmarkEnd w:id="45"/>
     </w:p>
     <w:p>
       <w:pPr>
@@ -5504,15 +6110,15 @@
           <w:numId w:val="36"/>
         </w:numPr>
       </w:pPr>
-      <w:bookmarkStart w:id="50" w:name="_Toc509766067"/>
-      <w:bookmarkEnd w:id="45"/>
+      <w:bookmarkStart w:id="46" w:name="_Toc509766067"/>
+      <w:bookmarkEnd w:id="41"/>
       <w:r>
         <w:t>Dificuldades em aprendizagem de programação</w:t>
       </w:r>
-      <w:bookmarkEnd w:id="50"/>
-    </w:p>
-    <w:p>
-      <w:bookmarkStart w:id="51" w:name="_Ref309711203"/>
+      <w:bookmarkEnd w:id="46"/>
+    </w:p>
+    <w:p>
+      <w:bookmarkStart w:id="47" w:name="_Ref309711203"/>
     </w:p>
     <w:p>
       <w:pPr>
@@ -5536,13 +6142,13 @@
           <w:numId w:val="36"/>
         </w:numPr>
       </w:pPr>
-      <w:bookmarkStart w:id="52" w:name="_Toc509766068"/>
-      <w:bookmarkEnd w:id="51"/>
+      <w:bookmarkStart w:id="48" w:name="_Toc509766068"/>
+      <w:bookmarkEnd w:id="47"/>
       <w:r>
         <w:lastRenderedPageBreak/>
         <w:t>Deep Learning e Big Code</w:t>
       </w:r>
-      <w:bookmarkEnd w:id="52"/>
+      <w:bookmarkEnd w:id="48"/>
     </w:p>
     <w:p>
       <w:pPr>
@@ -5552,11 +6158,11 @@
           <w:numId w:val="36"/>
         </w:numPr>
       </w:pPr>
-      <w:bookmarkStart w:id="53" w:name="_Toc509766069"/>
+      <w:bookmarkStart w:id="49" w:name="_Toc509766069"/>
       <w:r>
         <w:t>Redes Neurais Recorrentes</w:t>
       </w:r>
-      <w:bookmarkEnd w:id="53"/>
+      <w:bookmarkEnd w:id="49"/>
     </w:p>
     <w:p>
       <w:pPr>
@@ -5575,14 +6181,14 @@
           <w:numId w:val="36"/>
         </w:numPr>
       </w:pPr>
-      <w:bookmarkStart w:id="54" w:name="_Toc509766070"/>
-      <w:bookmarkStart w:id="55" w:name="_Toc303704876"/>
-      <w:bookmarkStart w:id="56" w:name="_Ref309635548"/>
-      <w:bookmarkStart w:id="57" w:name="_Ref309635569"/>
+      <w:bookmarkStart w:id="50" w:name="_Toc509766070"/>
+      <w:bookmarkStart w:id="51" w:name="_Toc303704876"/>
+      <w:bookmarkStart w:id="52" w:name="_Ref309635548"/>
+      <w:bookmarkStart w:id="53" w:name="_Ref309635569"/>
       <w:r>
         <w:t>Metodologia de pesquisa</w:t>
       </w:r>
-      <w:bookmarkEnd w:id="54"/>
+      <w:bookmarkEnd w:id="50"/>
     </w:p>
     <w:p>
       <w:pPr>
@@ -5603,18 +6209,18 @@
           <w:szCs w:val="28"/>
         </w:rPr>
       </w:pPr>
-      <w:bookmarkStart w:id="58" w:name="_Toc309760884"/>
-      <w:bookmarkStart w:id="59" w:name="_Toc310245733"/>
-      <w:bookmarkStart w:id="60" w:name="_Toc507865766"/>
-      <w:bookmarkStart w:id="61" w:name="_Toc509766071"/>
-      <w:bookmarkEnd w:id="58"/>
-      <w:bookmarkEnd w:id="59"/>
-      <w:bookmarkEnd w:id="60"/>
-      <w:bookmarkEnd w:id="61"/>
-    </w:p>
-    <w:bookmarkEnd w:id="55"/>
-    <w:bookmarkEnd w:id="56"/>
-    <w:bookmarkEnd w:id="57"/>
+      <w:bookmarkStart w:id="54" w:name="_Toc309760884"/>
+      <w:bookmarkStart w:id="55" w:name="_Toc310245733"/>
+      <w:bookmarkStart w:id="56" w:name="_Toc507865766"/>
+      <w:bookmarkStart w:id="57" w:name="_Toc509766071"/>
+      <w:bookmarkEnd w:id="54"/>
+      <w:bookmarkEnd w:id="55"/>
+      <w:bookmarkEnd w:id="56"/>
+      <w:bookmarkEnd w:id="57"/>
+    </w:p>
+    <w:bookmarkEnd w:id="51"/>
+    <w:bookmarkEnd w:id="52"/>
+    <w:bookmarkEnd w:id="53"/>
     <w:p>
       <w:pPr>
         <w:spacing w:line="276" w:lineRule="auto"/>
@@ -5648,12 +6254,12 @@
           <w:numId w:val="36"/>
         </w:numPr>
       </w:pPr>
-      <w:bookmarkStart w:id="62" w:name="_Toc509766072"/>
+      <w:bookmarkStart w:id="58" w:name="_Toc509766072"/>
       <w:r>
         <w:lastRenderedPageBreak/>
         <w:t>Conclusão</w:t>
       </w:r>
-      <w:bookmarkEnd w:id="62"/>
+      <w:bookmarkEnd w:id="58"/>
     </w:p>
     <w:p>
       <w:pPr>
@@ -6687,6 +7293,119 @@
     </w:lvl>
   </w:abstractNum>
   <w:abstractNum w:abstractNumId="7" w15:restartNumberingAfterBreak="0">
+    <w:nsid w:val="2BE80F7D"/>
+    <w:multiLevelType w:val="hybridMultilevel"/>
+    <w:tmpl w:val="CF5EC6B8"/>
+    <w:lvl w:ilvl="0" w:tplc="04090001">
+      <w:start w:val="1"/>
+      <w:numFmt w:val="bullet"/>
+      <w:lvlText w:val=""/>
+      <w:lvlJc w:val="left"/>
+      <w:pPr>
+        <w:ind w:left="1296" w:hanging="360"/>
+      </w:pPr>
+      <w:rPr>
+        <w:rFonts w:ascii="Symbol" w:hAnsi="Symbol" w:hint="default"/>
+      </w:rPr>
+    </w:lvl>
+    <w:lvl w:ilvl="1" w:tplc="04090003" w:tentative="1">
+      <w:start w:val="1"/>
+      <w:numFmt w:val="bullet"/>
+      <w:lvlText w:val="o"/>
+      <w:lvlJc w:val="left"/>
+      <w:pPr>
+        <w:ind w:left="2016" w:hanging="360"/>
+      </w:pPr>
+      <w:rPr>
+        <w:rFonts w:ascii="Courier New" w:hAnsi="Courier New" w:cs="Courier New" w:hint="default"/>
+      </w:rPr>
+    </w:lvl>
+    <w:lvl w:ilvl="2" w:tplc="04090005" w:tentative="1">
+      <w:start w:val="1"/>
+      <w:numFmt w:val="bullet"/>
+      <w:lvlText w:val=""/>
+      <w:lvlJc w:val="left"/>
+      <w:pPr>
+        <w:ind w:left="2736" w:hanging="360"/>
+      </w:pPr>
+      <w:rPr>
+        <w:rFonts w:ascii="Wingdings" w:hAnsi="Wingdings" w:hint="default"/>
+      </w:rPr>
+    </w:lvl>
+    <w:lvl w:ilvl="3" w:tplc="04090001" w:tentative="1">
+      <w:start w:val="1"/>
+      <w:numFmt w:val="bullet"/>
+      <w:lvlText w:val=""/>
+      <w:lvlJc w:val="left"/>
+      <w:pPr>
+        <w:ind w:left="3456" w:hanging="360"/>
+      </w:pPr>
+      <w:rPr>
+        <w:rFonts w:ascii="Symbol" w:hAnsi="Symbol" w:hint="default"/>
+      </w:rPr>
+    </w:lvl>
+    <w:lvl w:ilvl="4" w:tplc="04090003" w:tentative="1">
+      <w:start w:val="1"/>
+      <w:numFmt w:val="bullet"/>
+      <w:lvlText w:val="o"/>
+      <w:lvlJc w:val="left"/>
+      <w:pPr>
+        <w:ind w:left="4176" w:hanging="360"/>
+      </w:pPr>
+      <w:rPr>
+        <w:rFonts w:ascii="Courier New" w:hAnsi="Courier New" w:cs="Courier New" w:hint="default"/>
+      </w:rPr>
+    </w:lvl>
+    <w:lvl w:ilvl="5" w:tplc="04090005" w:tentative="1">
+      <w:start w:val="1"/>
+      <w:numFmt w:val="bullet"/>
+      <w:lvlText w:val=""/>
+      <w:lvlJc w:val="left"/>
+      <w:pPr>
+        <w:ind w:left="4896" w:hanging="360"/>
+      </w:pPr>
+      <w:rPr>
+        <w:rFonts w:ascii="Wingdings" w:hAnsi="Wingdings" w:hint="default"/>
+      </w:rPr>
+    </w:lvl>
+    <w:lvl w:ilvl="6" w:tplc="04090001" w:tentative="1">
+      <w:start w:val="1"/>
+      <w:numFmt w:val="bullet"/>
+      <w:lvlText w:val=""/>
+      <w:lvlJc w:val="left"/>
+      <w:pPr>
+        <w:ind w:left="5616" w:hanging="360"/>
+      </w:pPr>
+      <w:rPr>
+        <w:rFonts w:ascii="Symbol" w:hAnsi="Symbol" w:hint="default"/>
+      </w:rPr>
+    </w:lvl>
+    <w:lvl w:ilvl="7" w:tplc="04090003" w:tentative="1">
+      <w:start w:val="1"/>
+      <w:numFmt w:val="bullet"/>
+      <w:lvlText w:val="o"/>
+      <w:lvlJc w:val="left"/>
+      <w:pPr>
+        <w:ind w:left="6336" w:hanging="360"/>
+      </w:pPr>
+      <w:rPr>
+        <w:rFonts w:ascii="Courier New" w:hAnsi="Courier New" w:cs="Courier New" w:hint="default"/>
+      </w:rPr>
+    </w:lvl>
+    <w:lvl w:ilvl="8" w:tplc="04090005" w:tentative="1">
+      <w:start w:val="1"/>
+      <w:numFmt w:val="bullet"/>
+      <w:lvlText w:val=""/>
+      <w:lvlJc w:val="left"/>
+      <w:pPr>
+        <w:ind w:left="7056" w:hanging="360"/>
+      </w:pPr>
+      <w:rPr>
+        <w:rFonts w:ascii="Wingdings" w:hAnsi="Wingdings" w:hint="default"/>
+      </w:rPr>
+    </w:lvl>
+  </w:abstractNum>
+  <w:abstractNum w:abstractNumId="8" w15:restartNumberingAfterBreak="0">
     <w:nsid w:val="2CC42652"/>
     <w:multiLevelType w:val="hybridMultilevel"/>
     <w:tmpl w:val="BCF81198"/>
@@ -6826,7 +7545,7 @@
       </w:rPr>
     </w:lvl>
   </w:abstractNum>
-  <w:abstractNum w:abstractNumId="8" w15:restartNumberingAfterBreak="0">
+  <w:abstractNum w:abstractNumId="9" w15:restartNumberingAfterBreak="0">
     <w:nsid w:val="30A855E0"/>
     <w:multiLevelType w:val="hybridMultilevel"/>
     <w:tmpl w:val="7C649E80"/>
@@ -6966,7 +7685,7 @@
       </w:rPr>
     </w:lvl>
   </w:abstractNum>
-  <w:abstractNum w:abstractNumId="9" w15:restartNumberingAfterBreak="0">
+  <w:abstractNum w:abstractNumId="10" w15:restartNumberingAfterBreak="0">
     <w:nsid w:val="316F3E6D"/>
     <w:multiLevelType w:val="hybridMultilevel"/>
     <w:tmpl w:val="12F0BE1E"/>
@@ -7055,7 +7774,7 @@
       </w:pPr>
     </w:lvl>
   </w:abstractNum>
-  <w:abstractNum w:abstractNumId="10" w15:restartNumberingAfterBreak="0">
+  <w:abstractNum w:abstractNumId="11" w15:restartNumberingAfterBreak="0">
     <w:nsid w:val="326922AB"/>
     <w:multiLevelType w:val="hybridMultilevel"/>
     <w:tmpl w:val="7BC6C8D0"/>
@@ -7167,7 +7886,7 @@
       </w:rPr>
     </w:lvl>
   </w:abstractNum>
-  <w:abstractNum w:abstractNumId="11" w15:restartNumberingAfterBreak="0">
+  <w:abstractNum w:abstractNumId="12" w15:restartNumberingAfterBreak="0">
     <w:nsid w:val="3B612A9A"/>
     <w:multiLevelType w:val="hybridMultilevel"/>
     <w:tmpl w:val="2A0C748C"/>
@@ -7307,7 +8026,7 @@
       </w:rPr>
     </w:lvl>
   </w:abstractNum>
-  <w:abstractNum w:abstractNumId="12" w15:restartNumberingAfterBreak="0">
+  <w:abstractNum w:abstractNumId="13" w15:restartNumberingAfterBreak="0">
     <w:nsid w:val="437D4B00"/>
     <w:multiLevelType w:val="multilevel"/>
     <w:tmpl w:val="F4A05F0E"/>
@@ -7385,7 +8104,7 @@
       </w:rPr>
     </w:lvl>
   </w:abstractNum>
-  <w:abstractNum w:abstractNumId="13" w15:restartNumberingAfterBreak="0">
+  <w:abstractNum w:abstractNumId="14" w15:restartNumberingAfterBreak="0">
     <w:nsid w:val="43EC0694"/>
     <w:multiLevelType w:val="multilevel"/>
     <w:tmpl w:val="8C6C776A"/>
@@ -7503,7 +8222,7 @@
       </w:rPr>
     </w:lvl>
   </w:abstractNum>
-  <w:abstractNum w:abstractNumId="14" w15:restartNumberingAfterBreak="0">
+  <w:abstractNum w:abstractNumId="15" w15:restartNumberingAfterBreak="0">
     <w:nsid w:val="442036DA"/>
     <w:multiLevelType w:val="hybridMultilevel"/>
     <w:tmpl w:val="F5BE05B6"/>
@@ -7643,7 +8362,7 @@
       </w:rPr>
     </w:lvl>
   </w:abstractNum>
-  <w:abstractNum w:abstractNumId="15" w15:restartNumberingAfterBreak="0">
+  <w:abstractNum w:abstractNumId="16" w15:restartNumberingAfterBreak="0">
     <w:nsid w:val="457A0937"/>
     <w:multiLevelType w:val="hybridMultilevel"/>
     <w:tmpl w:val="9B8A715A"/>
@@ -7732,7 +8451,7 @@
       </w:pPr>
     </w:lvl>
   </w:abstractNum>
-  <w:abstractNum w:abstractNumId="16" w15:restartNumberingAfterBreak="0">
+  <w:abstractNum w:abstractNumId="17" w15:restartNumberingAfterBreak="0">
     <w:nsid w:val="4C870B01"/>
     <w:multiLevelType w:val="hybridMultilevel"/>
     <w:tmpl w:val="4F90DA0A"/>
@@ -7821,7 +8540,7 @@
       </w:pPr>
     </w:lvl>
   </w:abstractNum>
-  <w:abstractNum w:abstractNumId="17" w15:restartNumberingAfterBreak="0">
+  <w:abstractNum w:abstractNumId="18" w15:restartNumberingAfterBreak="0">
     <w:nsid w:val="5067329E"/>
     <w:multiLevelType w:val="hybridMultilevel"/>
     <w:tmpl w:val="07C2DB4A"/>
@@ -7961,7 +8680,7 @@
       </w:rPr>
     </w:lvl>
   </w:abstractNum>
-  <w:abstractNum w:abstractNumId="18" w15:restartNumberingAfterBreak="0">
+  <w:abstractNum w:abstractNumId="19" w15:restartNumberingAfterBreak="0">
     <w:nsid w:val="567D4BE1"/>
     <w:multiLevelType w:val="hybridMultilevel"/>
     <w:tmpl w:val="65B8C13E"/>
@@ -8101,7 +8820,7 @@
       </w:rPr>
     </w:lvl>
   </w:abstractNum>
-  <w:abstractNum w:abstractNumId="19" w15:restartNumberingAfterBreak="0">
+  <w:abstractNum w:abstractNumId="20" w15:restartNumberingAfterBreak="0">
     <w:nsid w:val="5D357B01"/>
     <w:multiLevelType w:val="hybridMultilevel"/>
     <w:tmpl w:val="9846576E"/>
@@ -8190,7 +8909,7 @@
       </w:pPr>
     </w:lvl>
   </w:abstractNum>
-  <w:abstractNum w:abstractNumId="20" w15:restartNumberingAfterBreak="0">
+  <w:abstractNum w:abstractNumId="21" w15:restartNumberingAfterBreak="0">
     <w:nsid w:val="5E8D0906"/>
     <w:multiLevelType w:val="hybridMultilevel"/>
     <w:tmpl w:val="B9AA2F76"/>
@@ -8330,7 +9049,7 @@
       </w:rPr>
     </w:lvl>
   </w:abstractNum>
-  <w:abstractNum w:abstractNumId="21" w15:restartNumberingAfterBreak="0">
+  <w:abstractNum w:abstractNumId="22" w15:restartNumberingAfterBreak="0">
     <w:nsid w:val="5FB01B66"/>
     <w:multiLevelType w:val="multilevel"/>
     <w:tmpl w:val="C14E406A"/>
@@ -8408,7 +9127,7 @@
       </w:rPr>
     </w:lvl>
   </w:abstractNum>
-  <w:abstractNum w:abstractNumId="22" w15:restartNumberingAfterBreak="0">
+  <w:abstractNum w:abstractNumId="23" w15:restartNumberingAfterBreak="0">
     <w:nsid w:val="66144DB3"/>
     <w:multiLevelType w:val="multilevel"/>
     <w:tmpl w:val="04160025"/>
@@ -8503,7 +9222,7 @@
       </w:pPr>
     </w:lvl>
   </w:abstractNum>
-  <w:abstractNum w:abstractNumId="23" w15:restartNumberingAfterBreak="0">
+  <w:abstractNum w:abstractNumId="24" w15:restartNumberingAfterBreak="0">
     <w:nsid w:val="678F1AE4"/>
     <w:multiLevelType w:val="hybridMultilevel"/>
     <w:tmpl w:val="CB900902"/>
@@ -8643,7 +9362,7 @@
       </w:rPr>
     </w:lvl>
   </w:abstractNum>
-  <w:abstractNum w:abstractNumId="24" w15:restartNumberingAfterBreak="0">
+  <w:abstractNum w:abstractNumId="25" w15:restartNumberingAfterBreak="0">
     <w:nsid w:val="6A2427F1"/>
     <w:multiLevelType w:val="hybridMultilevel"/>
     <w:tmpl w:val="20129A36"/>
@@ -8756,7 +9475,7 @@
       </w:rPr>
     </w:lvl>
   </w:abstractNum>
-  <w:abstractNum w:abstractNumId="25" w15:restartNumberingAfterBreak="0">
+  <w:abstractNum w:abstractNumId="26" w15:restartNumberingAfterBreak="0">
     <w:nsid w:val="6B601E72"/>
     <w:multiLevelType w:val="hybridMultilevel"/>
     <w:tmpl w:val="78280080"/>
@@ -8896,7 +9615,7 @@
       </w:rPr>
     </w:lvl>
   </w:abstractNum>
-  <w:abstractNum w:abstractNumId="26" w15:restartNumberingAfterBreak="0">
+  <w:abstractNum w:abstractNumId="27" w15:restartNumberingAfterBreak="0">
     <w:nsid w:val="6BA61DB8"/>
     <w:multiLevelType w:val="multilevel"/>
     <w:tmpl w:val="B574CCD6"/>
@@ -9009,7 +9728,7 @@
       </w:rPr>
     </w:lvl>
   </w:abstractNum>
-  <w:abstractNum w:abstractNumId="27" w15:restartNumberingAfterBreak="0">
+  <w:abstractNum w:abstractNumId="28" w15:restartNumberingAfterBreak="0">
     <w:nsid w:val="6CC3543E"/>
     <w:multiLevelType w:val="hybridMultilevel"/>
     <w:tmpl w:val="0D306AB4"/>
@@ -9149,7 +9868,7 @@
       </w:rPr>
     </w:lvl>
   </w:abstractNum>
-  <w:abstractNum w:abstractNumId="28" w15:restartNumberingAfterBreak="0">
+  <w:abstractNum w:abstractNumId="29" w15:restartNumberingAfterBreak="0">
     <w:nsid w:val="6DC907A3"/>
     <w:multiLevelType w:val="hybridMultilevel"/>
     <w:tmpl w:val="4D5EA6B6"/>
@@ -9289,7 +10008,7 @@
       </w:rPr>
     </w:lvl>
   </w:abstractNum>
-  <w:abstractNum w:abstractNumId="29" w15:restartNumberingAfterBreak="0">
+  <w:abstractNum w:abstractNumId="30" w15:restartNumberingAfterBreak="0">
     <w:nsid w:val="7B8620DE"/>
     <w:multiLevelType w:val="hybridMultilevel"/>
     <w:tmpl w:val="1842E84A"/>
@@ -9378,7 +10097,7 @@
       </w:pPr>
     </w:lvl>
   </w:abstractNum>
-  <w:abstractNum w:abstractNumId="30" w15:restartNumberingAfterBreak="0">
+  <w:abstractNum w:abstractNumId="31" w15:restartNumberingAfterBreak="0">
     <w:nsid w:val="7C76091E"/>
     <w:multiLevelType w:val="hybridMultilevel"/>
     <w:tmpl w:val="B5F61150"/>
@@ -9491,7 +10210,7 @@
       </w:rPr>
     </w:lvl>
   </w:abstractNum>
-  <w:abstractNum w:abstractNumId="31" w15:restartNumberingAfterBreak="0">
+  <w:abstractNum w:abstractNumId="32" w15:restartNumberingAfterBreak="0">
     <w:nsid w:val="7D125FE4"/>
     <w:multiLevelType w:val="multilevel"/>
     <w:tmpl w:val="05B42B2C"/>
@@ -9551,7 +10270,7 @@
       <w:lvlJc w:val="left"/>
     </w:lvl>
   </w:abstractNum>
-  <w:abstractNum w:abstractNumId="32" w15:restartNumberingAfterBreak="0">
+  <w:abstractNum w:abstractNumId="33" w15:restartNumberingAfterBreak="0">
     <w:nsid w:val="7D480526"/>
     <w:multiLevelType w:val="hybridMultilevel"/>
     <w:tmpl w:val="482ADFBC"/>
@@ -9691,7 +10410,7 @@
       </w:rPr>
     </w:lvl>
   </w:abstractNum>
-  <w:abstractNum w:abstractNumId="33" w15:restartNumberingAfterBreak="0">
+  <w:abstractNum w:abstractNumId="34" w15:restartNumberingAfterBreak="0">
     <w:nsid w:val="7EFF57BB"/>
     <w:multiLevelType w:val="hybridMultilevel"/>
     <w:tmpl w:val="1BBC6D8C"/>
@@ -9805,13 +10524,13 @@
     </w:lvl>
   </w:abstractNum>
   <w:num w:numId="1">
-    <w:abstractNumId w:val="22"/>
+    <w:abstractNumId w:val="23"/>
   </w:num>
   <w:num w:numId="2">
     <w:abstractNumId w:val="6"/>
   </w:num>
   <w:num w:numId="3">
-    <w:abstractNumId w:val="10"/>
+    <w:abstractNumId w:val="11"/>
   </w:num>
   <w:num w:numId="4">
     <w:abstractNumId w:val="4"/>
@@ -9877,49 +10596,49 @@
     </w:lvlOverride>
   </w:num>
   <w:num w:numId="7">
-    <w:abstractNumId w:val="15"/>
+    <w:abstractNumId w:val="16"/>
   </w:num>
   <w:num w:numId="8">
     <w:abstractNumId w:val="5"/>
   </w:num>
   <w:num w:numId="9">
-    <w:abstractNumId w:val="24"/>
+    <w:abstractNumId w:val="25"/>
   </w:num>
   <w:num w:numId="10">
-    <w:abstractNumId w:val="9"/>
+    <w:abstractNumId w:val="10"/>
   </w:num>
   <w:num w:numId="11">
-    <w:abstractNumId w:val="16"/>
+    <w:abstractNumId w:val="17"/>
   </w:num>
   <w:num w:numId="12">
-    <w:abstractNumId w:val="12"/>
+    <w:abstractNumId w:val="13"/>
   </w:num>
   <w:num w:numId="13">
+    <w:abstractNumId w:val="34"/>
+  </w:num>
+  <w:num w:numId="14">
+    <w:abstractNumId w:val="22"/>
+  </w:num>
+  <w:num w:numId="15">
+    <w:abstractNumId w:val="32"/>
+  </w:num>
+  <w:num w:numId="16">
+    <w:abstractNumId w:val="31"/>
+  </w:num>
+  <w:num w:numId="17">
+    <w:abstractNumId w:val="21"/>
+  </w:num>
+  <w:num w:numId="18">
     <w:abstractNumId w:val="33"/>
   </w:num>
-  <w:num w:numId="14">
-    <w:abstractNumId w:val="21"/>
-  </w:num>
-  <w:num w:numId="15">
-    <w:abstractNumId w:val="31"/>
-  </w:num>
-  <w:num w:numId="16">
-    <w:abstractNumId w:val="30"/>
-  </w:num>
-  <w:num w:numId="17">
-    <w:abstractNumId w:val="20"/>
-  </w:num>
-  <w:num w:numId="18">
-    <w:abstractNumId w:val="32"/>
-  </w:num>
   <w:num w:numId="19">
-    <w:abstractNumId w:val="18"/>
+    <w:abstractNumId w:val="19"/>
   </w:num>
   <w:num w:numId="20">
-    <w:abstractNumId w:val="27"/>
+    <w:abstractNumId w:val="28"/>
   </w:num>
   <w:num w:numId="21">
-    <w:abstractNumId w:val="11"/>
+    <w:abstractNumId w:val="12"/>
   </w:num>
   <w:num w:numId="22">
     <w:abstractNumId w:val="1"/>
@@ -9928,43 +10647,46 @@
     <w:abstractNumId w:val="3"/>
   </w:num>
   <w:num w:numId="24">
-    <w:abstractNumId w:val="14"/>
+    <w:abstractNumId w:val="15"/>
   </w:num>
   <w:num w:numId="25">
-    <w:abstractNumId w:val="17"/>
+    <w:abstractNumId w:val="18"/>
   </w:num>
   <w:num w:numId="26">
-    <w:abstractNumId w:val="23"/>
+    <w:abstractNumId w:val="24"/>
   </w:num>
   <w:num w:numId="27">
     <w:abstractNumId w:val="0"/>
   </w:num>
   <w:num w:numId="28">
-    <w:abstractNumId w:val="25"/>
+    <w:abstractNumId w:val="26"/>
   </w:num>
   <w:num w:numId="29">
-    <w:abstractNumId w:val="7"/>
+    <w:abstractNumId w:val="8"/>
   </w:num>
   <w:num w:numId="30">
     <w:abstractNumId w:val="2"/>
   </w:num>
   <w:num w:numId="31">
-    <w:abstractNumId w:val="8"/>
+    <w:abstractNumId w:val="9"/>
   </w:num>
   <w:num w:numId="32">
-    <w:abstractNumId w:val="28"/>
+    <w:abstractNumId w:val="29"/>
   </w:num>
   <w:num w:numId="33">
-    <w:abstractNumId w:val="13"/>
+    <w:abstractNumId w:val="14"/>
   </w:num>
   <w:num w:numId="34">
-    <w:abstractNumId w:val="29"/>
+    <w:abstractNumId w:val="30"/>
   </w:num>
   <w:num w:numId="35">
-    <w:abstractNumId w:val="19"/>
+    <w:abstractNumId w:val="20"/>
   </w:num>
   <w:num w:numId="36">
-    <w:abstractNumId w:val="26"/>
+    <w:abstractNumId w:val="27"/>
+  </w:num>
+  <w:num w:numId="37">
+    <w:abstractNumId w:val="7"/>
   </w:num>
   <w:numIdMacAtCleanup w:val="16"/>
 </w:numbering>
@@ -12496,7 +13218,7 @@
 </file>
 
 <file path=customXml/itemProps1.xml><?xml version="1.0" encoding="utf-8"?>
-<ds:datastoreItem xmlns:ds="http://schemas.openxmlformats.org/officeDocument/2006/customXml" ds:itemID="{7C0DEDB7-8CDB-8943-B64E-AEEC912573CF}">
+<ds:datastoreItem xmlns:ds="http://schemas.openxmlformats.org/officeDocument/2006/customXml" ds:itemID="{2C6E1FCF-D8BA-D54F-A474-40ED74C5445D}">
   <ds:schemaRefs>
     <ds:schemaRef ds:uri="http://schemas.openxmlformats.org/officeDocument/2006/bibliography"/>
   </ds:schemaRefs>

</xml_diff>

<commit_message>
criterio de selecao de artigos
</commit_message>
<xml_diff>
--- a/exercise1/final-paper/docs/20180402_Dissertacao_MarceloMartins_QUALI_Marco.docx
+++ b/exercise1/final-paper/docs/20180402_Dissertacao_MarceloMartins_QUALI_Marco.docx
@@ -19414,15 +19414,171 @@
           <w:lang w:val="pt-BR" w:bidi="en-US"/>
         </w:rPr>
       </w:pPr>
-    </w:p>
-    <w:p>
-      <w:pPr>
+      <w:r>
         <w:rPr>
           <w:lang w:val="pt-BR" w:bidi="en-US"/>
         </w:rPr>
-      </w:pPr>
-      <w:bookmarkStart w:id="55" w:name="_GoBack"/>
-      <w:bookmarkEnd w:id="55"/>
+        <w:t xml:space="preserve">Os estudos de </w:t>
+      </w:r>
+      <w:proofErr w:type="spellStart"/>
+      <w:r>
+        <w:rPr>
+          <w:lang w:val="pt-BR" w:bidi="en-US"/>
+        </w:rPr>
+        <w:t>Bhatia</w:t>
+      </w:r>
+      <w:proofErr w:type="spellEnd"/>
+      <w:r>
+        <w:rPr>
+          <w:lang w:val="pt-BR" w:bidi="en-US"/>
+        </w:rPr>
+        <w:t xml:space="preserve"> e Singh (2016); Wang, Singh e </w:t>
+      </w:r>
+      <w:proofErr w:type="spellStart"/>
+      <w:r>
+        <w:rPr>
+          <w:lang w:val="pt-BR" w:bidi="en-US"/>
+        </w:rPr>
+        <w:t>Su</w:t>
+      </w:r>
+      <w:proofErr w:type="spellEnd"/>
+      <w:r>
+        <w:rPr>
+          <w:lang w:val="pt-BR" w:bidi="en-US"/>
+        </w:rPr>
+        <w:t xml:space="preserve"> (2017); Santos et al. (2017); </w:t>
+      </w:r>
+      <w:proofErr w:type="spellStart"/>
+      <w:r>
+        <w:rPr>
+          <w:lang w:val="pt-BR" w:bidi="en-US"/>
+        </w:rPr>
+        <w:t>Denero</w:t>
+      </w:r>
+      <w:proofErr w:type="spellEnd"/>
+      <w:r>
+        <w:rPr>
+          <w:lang w:val="pt-BR" w:bidi="en-US"/>
+        </w:rPr>
+        <w:t xml:space="preserve"> et al. (2017); </w:t>
+      </w:r>
+      <w:proofErr w:type="spellStart"/>
+      <w:r>
+        <w:rPr>
+          <w:lang w:val="pt-BR" w:bidi="en-US"/>
+        </w:rPr>
+        <w:t>Pu</w:t>
+      </w:r>
+      <w:proofErr w:type="spellEnd"/>
+      <w:r>
+        <w:rPr>
+          <w:lang w:val="pt-BR" w:bidi="en-US"/>
+        </w:rPr>
+        <w:t xml:space="preserve"> et al. (2016); </w:t>
+      </w:r>
+      <w:proofErr w:type="spellStart"/>
+      <w:r>
+        <w:rPr>
+          <w:lang w:val="pt-BR" w:bidi="en-US"/>
+        </w:rPr>
+        <w:t>Devlin</w:t>
+      </w:r>
+      <w:proofErr w:type="spellEnd"/>
+      <w:r>
+        <w:rPr>
+          <w:lang w:val="pt-BR" w:bidi="en-US"/>
+        </w:rPr>
+        <w:t xml:space="preserve"> et al. (2017) </w:t>
+      </w:r>
+      <w:r>
+        <w:rPr>
+          <w:lang w:val="pt-BR" w:bidi="en-US"/>
+        </w:rPr>
+        <w:t xml:space="preserve">serviram </w:t>
+      </w:r>
+      <w:r>
+        <w:rPr>
+          <w:lang w:val="pt-BR" w:bidi="en-US"/>
+        </w:rPr>
+        <w:t xml:space="preserve">como referências para construir as palavras-chaves da </w:t>
+      </w:r>
+      <w:proofErr w:type="spellStart"/>
+      <w:r>
+        <w:rPr>
+          <w:lang w:val="pt-BR" w:bidi="en-US"/>
+        </w:rPr>
+        <w:t>string</w:t>
+      </w:r>
+      <w:proofErr w:type="spellEnd"/>
+      <w:r>
+        <w:rPr>
+          <w:lang w:val="pt-BR" w:bidi="en-US"/>
+        </w:rPr>
+        <w:t xml:space="preserve"> de busca.</w:t>
+      </w:r>
+      <w:r>
+        <w:rPr>
+          <w:lang w:val="pt-BR" w:bidi="en-US"/>
+        </w:rPr>
+        <w:t xml:space="preserve"> A</w:t>
+      </w:r>
+      <w:r>
+        <w:rPr>
+          <w:lang w:val="pt-BR" w:bidi="en-US"/>
+        </w:rPr>
+        <w:t>s</w:t>
+      </w:r>
+      <w:r>
+        <w:rPr>
+          <w:lang w:val="pt-BR" w:bidi="en-US"/>
+        </w:rPr>
+        <w:t xml:space="preserve"> figura</w:t>
+      </w:r>
+      <w:r>
+        <w:rPr>
+          <w:lang w:val="pt-BR" w:bidi="en-US"/>
+        </w:rPr>
+        <w:t>s</w:t>
+      </w:r>
+      <w:r>
+        <w:rPr>
+          <w:lang w:val="pt-BR" w:bidi="en-US"/>
+        </w:rPr>
+        <w:t xml:space="preserve"> 2</w:t>
+      </w:r>
+      <w:r>
+        <w:rPr>
+          <w:lang w:val="pt-BR" w:bidi="en-US"/>
+        </w:rPr>
+        <w:t xml:space="preserve"> e 3</w:t>
+      </w:r>
+      <w:r>
+        <w:rPr>
+          <w:lang w:val="pt-BR" w:bidi="en-US"/>
+        </w:rPr>
+        <w:t xml:space="preserve"> contém um esquema para melhor visualizar como foi construído a </w:t>
+      </w:r>
+      <w:proofErr w:type="spellStart"/>
+      <w:r>
+        <w:rPr>
+          <w:lang w:val="pt-BR" w:bidi="en-US"/>
+        </w:rPr>
+        <w:t>string</w:t>
+      </w:r>
+      <w:proofErr w:type="spellEnd"/>
+      <w:r>
+        <w:rPr>
+          <w:lang w:val="pt-BR" w:bidi="en-US"/>
+        </w:rPr>
+        <w:t xml:space="preserve"> de busca a partir das palavras-chaves.</w:t>
+      </w:r>
+    </w:p>
+    <w:p>
+      <w:pPr>
+        <w:rPr>
+          <w:lang w:val="pt-BR" w:bidi="en-US"/>
+        </w:rPr>
+      </w:pPr>
     </w:p>
     <w:p>
       <w:pPr>
@@ -19433,6 +19589,7 @@
           <w:noProof/>
           <w:lang w:val="pt-BR" w:bidi="en-US"/>
         </w:rPr>
+        <w:lastRenderedPageBreak/>
         <w:drawing>
           <wp:inline distT="0" distB="0" distL="0" distR="0" wp14:anchorId="392743A7" wp14:editId="6C9DC830">
             <wp:extent cx="5400040" cy="3559175"/>
@@ -19507,19 +19664,326 @@
     </w:p>
     <w:p>
       <w:pPr>
+        <w:keepNext/>
+        <w:ind w:left="-2160" w:firstLine="708"/>
+      </w:pPr>
+      <w:r>
+        <w:rPr>
+          <w:rFonts w:cs="Arial"/>
+          <w:noProof/>
+          <w:lang w:val="pt-BR" w:bidi="en-US"/>
+        </w:rPr>
+        <w:drawing>
+          <wp:inline distT="0" distB="0" distL="0" distR="0" wp14:anchorId="0F587A19" wp14:editId="2E8E632D">
+            <wp:extent cx="7216968" cy="3251200"/>
+            <wp:effectExtent l="0" t="0" r="0" b="0"/>
+            <wp:docPr id="6" name="Picture 6"/>
+            <wp:cNvGraphicFramePr>
+              <a:graphicFrameLocks xmlns:a="http://schemas.openxmlformats.org/drawingml/2006/main" noChangeAspect="1"/>
+            </wp:cNvGraphicFramePr>
+            <a:graphic xmlns:a="http://schemas.openxmlformats.org/drawingml/2006/main">
+              <a:graphicData uri="http://schemas.openxmlformats.org/drawingml/2006/picture">
+                <pic:pic xmlns:pic="http://schemas.openxmlformats.org/drawingml/2006/picture">
+                  <pic:nvPicPr>
+                    <pic:cNvPr id="6" name="Screen Shot 2018-05-02 at 8.01.53 PM.png"/>
+                    <pic:cNvPicPr/>
+                  </pic:nvPicPr>
+                  <pic:blipFill>
+                    <a:blip r:embed="rId13">
+                      <a:extLst>
+                        <a:ext uri="{28A0092B-C50C-407E-A947-70E740481C1C}">
+                          <a14:useLocalDpi xmlns:a14="http://schemas.microsoft.com/office/drawing/2010/main" val="0"/>
+                        </a:ext>
+                      </a:extLst>
+                    </a:blip>
+                    <a:stretch>
+                      <a:fillRect/>
+                    </a:stretch>
+                  </pic:blipFill>
+                  <pic:spPr>
+                    <a:xfrm>
+                      <a:off x="0" y="0"/>
+                      <a:ext cx="7233571" cy="3258680"/>
+                    </a:xfrm>
+                    <a:prstGeom prst="rect">
+                      <a:avLst/>
+                    </a:prstGeom>
+                  </pic:spPr>
+                </pic:pic>
+              </a:graphicData>
+            </a:graphic>
+          </wp:inline>
+        </w:drawing>
+      </w:r>
+    </w:p>
+    <w:p>
+      <w:pPr>
+        <w:pStyle w:val="Caption"/>
+      </w:pPr>
+      <w:r>
+        <w:t xml:space="preserve">Figura </w:t>
+      </w:r>
+      <w:r>
+        <w:fldChar w:fldCharType="begin"/>
+      </w:r>
+      <w:r>
+        <w:instrText xml:space="preserve"> SEQ Figura \* ARABIC </w:instrText>
+      </w:r>
+      <w:r>
+        <w:fldChar w:fldCharType="separate"/>
+      </w:r>
+      <w:r>
+        <w:rPr>
+          <w:noProof/>
+        </w:rPr>
+        <w:t>3</w:t>
+      </w:r>
+      <w:r>
+        <w:fldChar w:fldCharType="end"/>
+      </w:r>
+      <w:r>
+        <w:t xml:space="preserve"> - Construção da String de Busca</w:t>
+      </w:r>
+    </w:p>
+    <w:p>
+      <w:pPr>
+        <w:rPr>
+          <w:lang w:val="pt-BR" w:bidi="en-US"/>
+        </w:rPr>
+      </w:pPr>
+    </w:p>
+    <w:p>
+      <w:pPr>
+        <w:pStyle w:val="Heading2"/>
+        <w:numPr>
+          <w:ilvl w:val="3"/>
+          <w:numId w:val="36"/>
+        </w:numPr>
+      </w:pPr>
+      <w:r>
+        <w:lastRenderedPageBreak/>
+        <w:t>Critérios de Seleção de Fontes</w:t>
+      </w:r>
+    </w:p>
+    <w:p>
+      <w:pPr>
+        <w:rPr>
+          <w:lang w:val="pt-BR" w:bidi="en-US"/>
+        </w:rPr>
+      </w:pPr>
+    </w:p>
+    <w:p>
+      <w:pPr>
         <w:ind w:firstLine="708"/>
         <w:rPr>
-          <w:rFonts w:cs="Arial"/>
           <w:lang w:val="pt-BR" w:bidi="en-US"/>
         </w:rPr>
       </w:pPr>
-    </w:p>
-    <w:p>
-      <w:pPr>
+      <w:r>
         <w:rPr>
           <w:lang w:val="pt-BR" w:bidi="en-US"/>
         </w:rPr>
-      </w:pPr>
+        <w:t xml:space="preserve">A seleção das fontes seguiu os mesmos critérios de Nunes (2017), no qual as fontes devem estar disponíveis via </w:t>
+      </w:r>
+      <w:r>
+        <w:rPr>
+          <w:i/>
+          <w:lang w:val="pt-BR" w:bidi="en-US"/>
+        </w:rPr>
+        <w:t>web</w:t>
+      </w:r>
+      <w:r>
+        <w:rPr>
+          <w:lang w:val="pt-BR" w:bidi="en-US"/>
+        </w:rPr>
+        <w:t xml:space="preserve">, preferencialmente em bases científicas da área de computação (bibliotecas digitais online, bases eletrônicas indexadas, anais de eventos da área, periódicos, revisões sistemáticas anteriores). </w:t>
+      </w:r>
+    </w:p>
+    <w:p>
+      <w:pPr>
+        <w:ind w:firstLine="360"/>
+        <w:rPr>
+          <w:lang w:val="pt-BR" w:bidi="en-US"/>
+        </w:rPr>
+      </w:pPr>
+      <w:r>
+        <w:rPr>
+          <w:lang w:val="pt-BR" w:bidi="en-US"/>
+        </w:rPr>
+        <w:t xml:space="preserve">As fontes selecionadas para a pesquisa </w:t>
+      </w:r>
+      <w:bookmarkStart w:id="55" w:name="_GoBack"/>
+      <w:bookmarkEnd w:id="55"/>
+      <w:r>
+        <w:rPr>
+          <w:lang w:val="pt-BR" w:bidi="en-US"/>
+        </w:rPr>
+        <w:t>foram:</w:t>
+      </w:r>
+    </w:p>
+    <w:p>
+      <w:pPr>
+        <w:pStyle w:val="ListParagraph"/>
+        <w:numPr>
+          <w:ilvl w:val="0"/>
+          <w:numId w:val="42"/>
+        </w:numPr>
+      </w:pPr>
+      <w:proofErr w:type="spellStart"/>
+      <w:r>
+        <w:t>Scopus</w:t>
+      </w:r>
+      <w:proofErr w:type="spellEnd"/>
+    </w:p>
+    <w:p>
+      <w:pPr>
+        <w:pStyle w:val="ListParagraph"/>
+        <w:numPr>
+          <w:ilvl w:val="0"/>
+          <w:numId w:val="42"/>
+        </w:numPr>
+      </w:pPr>
+      <w:r>
+        <w:t xml:space="preserve">Web </w:t>
+      </w:r>
+      <w:proofErr w:type="spellStart"/>
+      <w:r>
+        <w:t>of</w:t>
+      </w:r>
+      <w:proofErr w:type="spellEnd"/>
+      <w:r>
+        <w:t xml:space="preserve"> Science</w:t>
+      </w:r>
+    </w:p>
+    <w:p>
+      <w:pPr>
+        <w:pStyle w:val="ListParagraph"/>
+        <w:numPr>
+          <w:ilvl w:val="0"/>
+          <w:numId w:val="42"/>
+        </w:numPr>
+      </w:pPr>
+      <w:r>
+        <w:t>DBLP</w:t>
+      </w:r>
+    </w:p>
+    <w:p>
+      <w:pPr>
+        <w:ind w:firstLine="360"/>
+      </w:pPr>
+      <w:r>
+        <w:t xml:space="preserve">De </w:t>
+      </w:r>
+      <w:proofErr w:type="spellStart"/>
+      <w:r>
+        <w:t>acordo</w:t>
+      </w:r>
+      <w:proofErr w:type="spellEnd"/>
+      <w:r>
+        <w:t xml:space="preserve"> com </w:t>
+      </w:r>
+      <w:proofErr w:type="spellStart"/>
+      <w:r>
+        <w:t>Cavaci</w:t>
+      </w:r>
+      <w:r>
+        <w:t>ni</w:t>
+      </w:r>
+      <w:proofErr w:type="spellEnd"/>
+      <w:r>
+        <w:t xml:space="preserve"> (2015), Scopus, Web of Scienc</w:t>
+      </w:r>
+      <w:r>
+        <w:t xml:space="preserve">e e DBLP </w:t>
+      </w:r>
+      <w:proofErr w:type="spellStart"/>
+      <w:r>
+        <w:t>são</w:t>
+      </w:r>
+      <w:proofErr w:type="spellEnd"/>
+      <w:r>
+        <w:t xml:space="preserve"> </w:t>
+      </w:r>
+      <w:proofErr w:type="spellStart"/>
+      <w:r>
+        <w:t>referências</w:t>
+      </w:r>
+      <w:proofErr w:type="spellEnd"/>
+      <w:r>
+        <w:t xml:space="preserve"> </w:t>
+      </w:r>
+      <w:proofErr w:type="spellStart"/>
+      <w:r>
+        <w:t>como</w:t>
+      </w:r>
+      <w:proofErr w:type="spellEnd"/>
+      <w:r>
+        <w:t xml:space="preserve"> </w:t>
+      </w:r>
+      <w:proofErr w:type="spellStart"/>
+      <w:r>
+        <w:t>ferramenta</w:t>
+      </w:r>
+      <w:proofErr w:type="spellEnd"/>
+      <w:r>
+        <w:t xml:space="preserve"> de </w:t>
+      </w:r>
+      <w:proofErr w:type="spellStart"/>
+      <w:r>
+        <w:t>indexação</w:t>
+      </w:r>
+      <w:proofErr w:type="spellEnd"/>
+      <w:r>
+        <w:t xml:space="preserve"> e </w:t>
+      </w:r>
+      <w:proofErr w:type="spellStart"/>
+      <w:r>
+        <w:t>busca</w:t>
+      </w:r>
+      <w:proofErr w:type="spellEnd"/>
+      <w:r>
+        <w:t xml:space="preserve"> de </w:t>
+      </w:r>
+      <w:proofErr w:type="spellStart"/>
+      <w:r>
+        <w:t>artigos</w:t>
+      </w:r>
+      <w:proofErr w:type="spellEnd"/>
+      <w:r>
+        <w:t xml:space="preserve"> </w:t>
+      </w:r>
+      <w:proofErr w:type="spellStart"/>
+      <w:r>
+        <w:t>científicos</w:t>
+      </w:r>
+      <w:proofErr w:type="spellEnd"/>
+      <w:r>
+        <w:t xml:space="preserve"> </w:t>
+      </w:r>
+      <w:proofErr w:type="spellStart"/>
+      <w:r>
+        <w:t>na</w:t>
+      </w:r>
+      <w:proofErr w:type="spellEnd"/>
+      <w:r>
+        <w:t xml:space="preserve"> </w:t>
+      </w:r>
+      <w:proofErr w:type="spellStart"/>
+      <w:r>
+        <w:t>área</w:t>
+      </w:r>
+      <w:proofErr w:type="spellEnd"/>
+      <w:r>
+        <w:t xml:space="preserve"> de </w:t>
+      </w:r>
+      <w:proofErr w:type="spellStart"/>
+      <w:r>
+        <w:t>computação</w:t>
+      </w:r>
+      <w:proofErr w:type="spellEnd"/>
+      <w:r>
+        <w:t xml:space="preserve">. </w:t>
+      </w:r>
     </w:p>
     <w:p>
       <w:pPr>
@@ -19673,7 +20137,6 @@
         </w:numPr>
       </w:pPr>
       <w:r>
-        <w:lastRenderedPageBreak/>
         <w:t>Modelo</w:t>
       </w:r>
     </w:p>
@@ -20759,6 +21222,119 @@
     </w:lvl>
   </w:abstractNum>
   <w:abstractNum w:abstractNumId="5" w15:restartNumberingAfterBreak="0">
+    <w:nsid w:val="1C407478"/>
+    <w:multiLevelType w:val="multilevel"/>
+    <w:tmpl w:val="B574CCD6"/>
+    <w:lvl w:ilvl="0">
+      <w:start w:val="2"/>
+      <w:numFmt w:val="decimal"/>
+      <w:lvlText w:val="%1"/>
+      <w:lvlJc w:val="left"/>
+      <w:pPr>
+        <w:ind w:left="400" w:hanging="400"/>
+      </w:pPr>
+      <w:rPr>
+        <w:rFonts w:hint="default"/>
+      </w:rPr>
+    </w:lvl>
+    <w:lvl w:ilvl="1">
+      <w:start w:val="1"/>
+      <w:numFmt w:val="decimal"/>
+      <w:lvlText w:val="%1.%2"/>
+      <w:lvlJc w:val="left"/>
+      <w:pPr>
+        <w:ind w:left="1080" w:hanging="720"/>
+      </w:pPr>
+      <w:rPr>
+        <w:rFonts w:hint="default"/>
+      </w:rPr>
+    </w:lvl>
+    <w:lvl w:ilvl="2">
+      <w:start w:val="1"/>
+      <w:numFmt w:val="decimal"/>
+      <w:lvlText w:val="%1.%2.%3"/>
+      <w:lvlJc w:val="left"/>
+      <w:pPr>
+        <w:ind w:left="1440" w:hanging="720"/>
+      </w:pPr>
+      <w:rPr>
+        <w:rFonts w:hint="default"/>
+      </w:rPr>
+    </w:lvl>
+    <w:lvl w:ilvl="3">
+      <w:start w:val="1"/>
+      <w:numFmt w:val="decimal"/>
+      <w:lvlText w:val="%1.%2.%3.%4"/>
+      <w:lvlJc w:val="left"/>
+      <w:pPr>
+        <w:ind w:left="2160" w:hanging="1080"/>
+      </w:pPr>
+      <w:rPr>
+        <w:rFonts w:hint="default"/>
+      </w:rPr>
+    </w:lvl>
+    <w:lvl w:ilvl="4">
+      <w:start w:val="1"/>
+      <w:numFmt w:val="decimal"/>
+      <w:lvlText w:val="%1.%2.%3.%4.%5"/>
+      <w:lvlJc w:val="left"/>
+      <w:pPr>
+        <w:ind w:left="2880" w:hanging="1440"/>
+      </w:pPr>
+      <w:rPr>
+        <w:rFonts w:hint="default"/>
+      </w:rPr>
+    </w:lvl>
+    <w:lvl w:ilvl="5">
+      <w:start w:val="1"/>
+      <w:numFmt w:val="decimal"/>
+      <w:lvlText w:val="%1.%2.%3.%4.%5.%6"/>
+      <w:lvlJc w:val="left"/>
+      <w:pPr>
+        <w:ind w:left="3240" w:hanging="1440"/>
+      </w:pPr>
+      <w:rPr>
+        <w:rFonts w:hint="default"/>
+      </w:rPr>
+    </w:lvl>
+    <w:lvl w:ilvl="6">
+      <w:start w:val="1"/>
+      <w:numFmt w:val="decimal"/>
+      <w:lvlText w:val="%1.%2.%3.%4.%5.%6.%7"/>
+      <w:lvlJc w:val="left"/>
+      <w:pPr>
+        <w:ind w:left="3960" w:hanging="1800"/>
+      </w:pPr>
+      <w:rPr>
+        <w:rFonts w:hint="default"/>
+      </w:rPr>
+    </w:lvl>
+    <w:lvl w:ilvl="7">
+      <w:start w:val="1"/>
+      <w:numFmt w:val="decimal"/>
+      <w:lvlText w:val="%1.%2.%3.%4.%5.%6.%7.%8"/>
+      <w:lvlJc w:val="left"/>
+      <w:pPr>
+        <w:ind w:left="4680" w:hanging="2160"/>
+      </w:pPr>
+      <w:rPr>
+        <w:rFonts w:hint="default"/>
+      </w:rPr>
+    </w:lvl>
+    <w:lvl w:ilvl="8">
+      <w:start w:val="1"/>
+      <w:numFmt w:val="decimal"/>
+      <w:lvlText w:val="%1.%2.%3.%4.%5.%6.%7.%8.%9"/>
+      <w:lvlJc w:val="left"/>
+      <w:pPr>
+        <w:ind w:left="5040" w:hanging="2160"/>
+      </w:pPr>
+      <w:rPr>
+        <w:rFonts w:hint="default"/>
+      </w:rPr>
+    </w:lvl>
+  </w:abstractNum>
+  <w:abstractNum w:abstractNumId="6" w15:restartNumberingAfterBreak="0">
     <w:nsid w:val="1C4B2E29"/>
     <w:multiLevelType w:val="hybridMultilevel"/>
     <w:tmpl w:val="E758CC34"/>
@@ -20844,7 +21420,7 @@
       </w:pPr>
     </w:lvl>
   </w:abstractNum>
-  <w:abstractNum w:abstractNumId="6" w15:restartNumberingAfterBreak="0">
+  <w:abstractNum w:abstractNumId="7" w15:restartNumberingAfterBreak="0">
     <w:nsid w:val="257655F7"/>
     <w:multiLevelType w:val="hybridMultilevel"/>
     <w:tmpl w:val="6692653A"/>
@@ -20956,7 +21532,7 @@
       </w:rPr>
     </w:lvl>
   </w:abstractNum>
-  <w:abstractNum w:abstractNumId="7" w15:restartNumberingAfterBreak="0">
+  <w:abstractNum w:abstractNumId="8" w15:restartNumberingAfterBreak="0">
     <w:nsid w:val="2BE80F7D"/>
     <w:multiLevelType w:val="hybridMultilevel"/>
     <w:tmpl w:val="CF5EC6B8"/>
@@ -21069,7 +21645,7 @@
       </w:rPr>
     </w:lvl>
   </w:abstractNum>
-  <w:abstractNum w:abstractNumId="8" w15:restartNumberingAfterBreak="0">
+  <w:abstractNum w:abstractNumId="9" w15:restartNumberingAfterBreak="0">
     <w:nsid w:val="2CC42652"/>
     <w:multiLevelType w:val="hybridMultilevel"/>
     <w:tmpl w:val="BCF81198"/>
@@ -21209,7 +21785,7 @@
       </w:rPr>
     </w:lvl>
   </w:abstractNum>
-  <w:abstractNum w:abstractNumId="9" w15:restartNumberingAfterBreak="0">
+  <w:abstractNum w:abstractNumId="10" w15:restartNumberingAfterBreak="0">
     <w:nsid w:val="2CF458C4"/>
     <w:multiLevelType w:val="multilevel"/>
     <w:tmpl w:val="B574CCD6"/>
@@ -21322,7 +21898,7 @@
       </w:rPr>
     </w:lvl>
   </w:abstractNum>
-  <w:abstractNum w:abstractNumId="10" w15:restartNumberingAfterBreak="0">
+  <w:abstractNum w:abstractNumId="11" w15:restartNumberingAfterBreak="0">
     <w:nsid w:val="30A855E0"/>
     <w:multiLevelType w:val="hybridMultilevel"/>
     <w:tmpl w:val="7C649E80"/>
@@ -21462,7 +22038,7 @@
       </w:rPr>
     </w:lvl>
   </w:abstractNum>
-  <w:abstractNum w:abstractNumId="11" w15:restartNumberingAfterBreak="0">
+  <w:abstractNum w:abstractNumId="12" w15:restartNumberingAfterBreak="0">
     <w:nsid w:val="316F3E6D"/>
     <w:multiLevelType w:val="hybridMultilevel"/>
     <w:tmpl w:val="12F0BE1E"/>
@@ -21551,7 +22127,7 @@
       </w:pPr>
     </w:lvl>
   </w:abstractNum>
-  <w:abstractNum w:abstractNumId="12" w15:restartNumberingAfterBreak="0">
+  <w:abstractNum w:abstractNumId="13" w15:restartNumberingAfterBreak="0">
     <w:nsid w:val="326922AB"/>
     <w:multiLevelType w:val="hybridMultilevel"/>
     <w:tmpl w:val="7BC6C8D0"/>
@@ -21663,7 +22239,7 @@
       </w:rPr>
     </w:lvl>
   </w:abstractNum>
-  <w:abstractNum w:abstractNumId="13" w15:restartNumberingAfterBreak="0">
+  <w:abstractNum w:abstractNumId="14" w15:restartNumberingAfterBreak="0">
     <w:nsid w:val="3B612A9A"/>
     <w:multiLevelType w:val="hybridMultilevel"/>
     <w:tmpl w:val="2A0C748C"/>
@@ -21803,7 +22379,120 @@
       </w:rPr>
     </w:lvl>
   </w:abstractNum>
-  <w:abstractNum w:abstractNumId="14" w15:restartNumberingAfterBreak="0">
+  <w:abstractNum w:abstractNumId="15" w15:restartNumberingAfterBreak="0">
+    <w:nsid w:val="41ED56A8"/>
+    <w:multiLevelType w:val="hybridMultilevel"/>
+    <w:tmpl w:val="59F6C902"/>
+    <w:lvl w:ilvl="0" w:tplc="04090001">
+      <w:start w:val="1"/>
+      <w:numFmt w:val="bullet"/>
+      <w:lvlText w:val=""/>
+      <w:lvlJc w:val="left"/>
+      <w:pPr>
+        <w:ind w:left="720" w:hanging="360"/>
+      </w:pPr>
+      <w:rPr>
+        <w:rFonts w:ascii="Symbol" w:hAnsi="Symbol" w:hint="default"/>
+      </w:rPr>
+    </w:lvl>
+    <w:lvl w:ilvl="1" w:tplc="04090003" w:tentative="1">
+      <w:start w:val="1"/>
+      <w:numFmt w:val="bullet"/>
+      <w:lvlText w:val="o"/>
+      <w:lvlJc w:val="left"/>
+      <w:pPr>
+        <w:ind w:left="1440" w:hanging="360"/>
+      </w:pPr>
+      <w:rPr>
+        <w:rFonts w:ascii="Courier New" w:hAnsi="Courier New" w:cs="Courier New" w:hint="default"/>
+      </w:rPr>
+    </w:lvl>
+    <w:lvl w:ilvl="2" w:tplc="04090005" w:tentative="1">
+      <w:start w:val="1"/>
+      <w:numFmt w:val="bullet"/>
+      <w:lvlText w:val=""/>
+      <w:lvlJc w:val="left"/>
+      <w:pPr>
+        <w:ind w:left="2160" w:hanging="360"/>
+      </w:pPr>
+      <w:rPr>
+        <w:rFonts w:ascii="Wingdings" w:hAnsi="Wingdings" w:hint="default"/>
+      </w:rPr>
+    </w:lvl>
+    <w:lvl w:ilvl="3" w:tplc="04090001" w:tentative="1">
+      <w:start w:val="1"/>
+      <w:numFmt w:val="bullet"/>
+      <w:lvlText w:val=""/>
+      <w:lvlJc w:val="left"/>
+      <w:pPr>
+        <w:ind w:left="2880" w:hanging="360"/>
+      </w:pPr>
+      <w:rPr>
+        <w:rFonts w:ascii="Symbol" w:hAnsi="Symbol" w:hint="default"/>
+      </w:rPr>
+    </w:lvl>
+    <w:lvl w:ilvl="4" w:tplc="04090003" w:tentative="1">
+      <w:start w:val="1"/>
+      <w:numFmt w:val="bullet"/>
+      <w:lvlText w:val="o"/>
+      <w:lvlJc w:val="left"/>
+      <w:pPr>
+        <w:ind w:left="3600" w:hanging="360"/>
+      </w:pPr>
+      <w:rPr>
+        <w:rFonts w:ascii="Courier New" w:hAnsi="Courier New" w:cs="Courier New" w:hint="default"/>
+      </w:rPr>
+    </w:lvl>
+    <w:lvl w:ilvl="5" w:tplc="04090005" w:tentative="1">
+      <w:start w:val="1"/>
+      <w:numFmt w:val="bullet"/>
+      <w:lvlText w:val=""/>
+      <w:lvlJc w:val="left"/>
+      <w:pPr>
+        <w:ind w:left="4320" w:hanging="360"/>
+      </w:pPr>
+      <w:rPr>
+        <w:rFonts w:ascii="Wingdings" w:hAnsi="Wingdings" w:hint="default"/>
+      </w:rPr>
+    </w:lvl>
+    <w:lvl w:ilvl="6" w:tplc="04090001" w:tentative="1">
+      <w:start w:val="1"/>
+      <w:numFmt w:val="bullet"/>
+      <w:lvlText w:val=""/>
+      <w:lvlJc w:val="left"/>
+      <w:pPr>
+        <w:ind w:left="5040" w:hanging="360"/>
+      </w:pPr>
+      <w:rPr>
+        <w:rFonts w:ascii="Symbol" w:hAnsi="Symbol" w:hint="default"/>
+      </w:rPr>
+    </w:lvl>
+    <w:lvl w:ilvl="7" w:tplc="04090003" w:tentative="1">
+      <w:start w:val="1"/>
+      <w:numFmt w:val="bullet"/>
+      <w:lvlText w:val="o"/>
+      <w:lvlJc w:val="left"/>
+      <w:pPr>
+        <w:ind w:left="5760" w:hanging="360"/>
+      </w:pPr>
+      <w:rPr>
+        <w:rFonts w:ascii="Courier New" w:hAnsi="Courier New" w:cs="Courier New" w:hint="default"/>
+      </w:rPr>
+    </w:lvl>
+    <w:lvl w:ilvl="8" w:tplc="04090005" w:tentative="1">
+      <w:start w:val="1"/>
+      <w:numFmt w:val="bullet"/>
+      <w:lvlText w:val=""/>
+      <w:lvlJc w:val="left"/>
+      <w:pPr>
+        <w:ind w:left="6480" w:hanging="360"/>
+      </w:pPr>
+      <w:rPr>
+        <w:rFonts w:ascii="Wingdings" w:hAnsi="Wingdings" w:hint="default"/>
+      </w:rPr>
+    </w:lvl>
+  </w:abstractNum>
+  <w:abstractNum w:abstractNumId="16" w15:restartNumberingAfterBreak="0">
     <w:nsid w:val="437D4B00"/>
     <w:multiLevelType w:val="multilevel"/>
     <w:tmpl w:val="F4A05F0E"/>
@@ -21881,7 +22570,7 @@
       </w:rPr>
     </w:lvl>
   </w:abstractNum>
-  <w:abstractNum w:abstractNumId="15" w15:restartNumberingAfterBreak="0">
+  <w:abstractNum w:abstractNumId="17" w15:restartNumberingAfterBreak="0">
     <w:nsid w:val="43EC0694"/>
     <w:multiLevelType w:val="multilevel"/>
     <w:tmpl w:val="8C6C776A"/>
@@ -21999,7 +22688,7 @@
       </w:rPr>
     </w:lvl>
   </w:abstractNum>
-  <w:abstractNum w:abstractNumId="16" w15:restartNumberingAfterBreak="0">
+  <w:abstractNum w:abstractNumId="18" w15:restartNumberingAfterBreak="0">
     <w:nsid w:val="442036DA"/>
     <w:multiLevelType w:val="hybridMultilevel"/>
     <w:tmpl w:val="F5BE05B6"/>
@@ -22139,7 +22828,7 @@
       </w:rPr>
     </w:lvl>
   </w:abstractNum>
-  <w:abstractNum w:abstractNumId="17" w15:restartNumberingAfterBreak="0">
+  <w:abstractNum w:abstractNumId="19" w15:restartNumberingAfterBreak="0">
     <w:nsid w:val="457A0937"/>
     <w:multiLevelType w:val="hybridMultilevel"/>
     <w:tmpl w:val="9B8A715A"/>
@@ -22228,7 +22917,7 @@
       </w:pPr>
     </w:lvl>
   </w:abstractNum>
-  <w:abstractNum w:abstractNumId="18" w15:restartNumberingAfterBreak="0">
+  <w:abstractNum w:abstractNumId="20" w15:restartNumberingAfterBreak="0">
     <w:nsid w:val="4C870B01"/>
     <w:multiLevelType w:val="hybridMultilevel"/>
     <w:tmpl w:val="4F90DA0A"/>
@@ -22317,7 +23006,7 @@
       </w:pPr>
     </w:lvl>
   </w:abstractNum>
-  <w:abstractNum w:abstractNumId="19" w15:restartNumberingAfterBreak="0">
+  <w:abstractNum w:abstractNumId="21" w15:restartNumberingAfterBreak="0">
     <w:nsid w:val="5067329E"/>
     <w:multiLevelType w:val="hybridMultilevel"/>
     <w:tmpl w:val="07C2DB4A"/>
@@ -22457,7 +23146,7 @@
       </w:rPr>
     </w:lvl>
   </w:abstractNum>
-  <w:abstractNum w:abstractNumId="20" w15:restartNumberingAfterBreak="0">
+  <w:abstractNum w:abstractNumId="22" w15:restartNumberingAfterBreak="0">
     <w:nsid w:val="567D4BE1"/>
     <w:multiLevelType w:val="hybridMultilevel"/>
     <w:tmpl w:val="65B8C13E"/>
@@ -22597,7 +23286,7 @@
       </w:rPr>
     </w:lvl>
   </w:abstractNum>
-  <w:abstractNum w:abstractNumId="21" w15:restartNumberingAfterBreak="0">
+  <w:abstractNum w:abstractNumId="23" w15:restartNumberingAfterBreak="0">
     <w:nsid w:val="56A425D9"/>
     <w:multiLevelType w:val="multilevel"/>
     <w:tmpl w:val="B574CCD6"/>
@@ -22710,7 +23399,7 @@
       </w:rPr>
     </w:lvl>
   </w:abstractNum>
-  <w:abstractNum w:abstractNumId="22" w15:restartNumberingAfterBreak="0">
+  <w:abstractNum w:abstractNumId="24" w15:restartNumberingAfterBreak="0">
     <w:nsid w:val="5D357B01"/>
     <w:multiLevelType w:val="hybridMultilevel"/>
     <w:tmpl w:val="9846576E"/>
@@ -22799,7 +23488,7 @@
       </w:pPr>
     </w:lvl>
   </w:abstractNum>
-  <w:abstractNum w:abstractNumId="23" w15:restartNumberingAfterBreak="0">
+  <w:abstractNum w:abstractNumId="25" w15:restartNumberingAfterBreak="0">
     <w:nsid w:val="5E8D0906"/>
     <w:multiLevelType w:val="hybridMultilevel"/>
     <w:tmpl w:val="B9AA2F76"/>
@@ -22939,7 +23628,7 @@
       </w:rPr>
     </w:lvl>
   </w:abstractNum>
-  <w:abstractNum w:abstractNumId="24" w15:restartNumberingAfterBreak="0">
+  <w:abstractNum w:abstractNumId="26" w15:restartNumberingAfterBreak="0">
     <w:nsid w:val="5FB01B66"/>
     <w:multiLevelType w:val="multilevel"/>
     <w:tmpl w:val="C14E406A"/>
@@ -23017,7 +23706,7 @@
       </w:rPr>
     </w:lvl>
   </w:abstractNum>
-  <w:abstractNum w:abstractNumId="25" w15:restartNumberingAfterBreak="0">
+  <w:abstractNum w:abstractNumId="27" w15:restartNumberingAfterBreak="0">
     <w:nsid w:val="66144DB3"/>
     <w:multiLevelType w:val="multilevel"/>
     <w:tmpl w:val="04160025"/>
@@ -23112,7 +23801,7 @@
       </w:pPr>
     </w:lvl>
   </w:abstractNum>
-  <w:abstractNum w:abstractNumId="26" w15:restartNumberingAfterBreak="0">
+  <w:abstractNum w:abstractNumId="28" w15:restartNumberingAfterBreak="0">
     <w:nsid w:val="678F1AE4"/>
     <w:multiLevelType w:val="hybridMultilevel"/>
     <w:tmpl w:val="CB900902"/>
@@ -23252,7 +23941,7 @@
       </w:rPr>
     </w:lvl>
   </w:abstractNum>
-  <w:abstractNum w:abstractNumId="27" w15:restartNumberingAfterBreak="0">
+  <w:abstractNum w:abstractNumId="29" w15:restartNumberingAfterBreak="0">
     <w:nsid w:val="6A2427F1"/>
     <w:multiLevelType w:val="hybridMultilevel"/>
     <w:tmpl w:val="20129A36"/>
@@ -23365,7 +24054,7 @@
       </w:rPr>
     </w:lvl>
   </w:abstractNum>
-  <w:abstractNum w:abstractNumId="28" w15:restartNumberingAfterBreak="0">
+  <w:abstractNum w:abstractNumId="30" w15:restartNumberingAfterBreak="0">
     <w:nsid w:val="6B601E72"/>
     <w:multiLevelType w:val="hybridMultilevel"/>
     <w:tmpl w:val="78280080"/>
@@ -23505,7 +24194,7 @@
       </w:rPr>
     </w:lvl>
   </w:abstractNum>
-  <w:abstractNum w:abstractNumId="29" w15:restartNumberingAfterBreak="0">
+  <w:abstractNum w:abstractNumId="31" w15:restartNumberingAfterBreak="0">
     <w:nsid w:val="6BA61DB8"/>
     <w:multiLevelType w:val="multilevel"/>
     <w:tmpl w:val="B574CCD6"/>
@@ -23618,7 +24307,7 @@
       </w:rPr>
     </w:lvl>
   </w:abstractNum>
-  <w:abstractNum w:abstractNumId="30" w15:restartNumberingAfterBreak="0">
+  <w:abstractNum w:abstractNumId="32" w15:restartNumberingAfterBreak="0">
     <w:nsid w:val="6CC3543E"/>
     <w:multiLevelType w:val="hybridMultilevel"/>
     <w:tmpl w:val="0D306AB4"/>
@@ -23758,7 +24447,7 @@
       </w:rPr>
     </w:lvl>
   </w:abstractNum>
-  <w:abstractNum w:abstractNumId="31" w15:restartNumberingAfterBreak="0">
+  <w:abstractNum w:abstractNumId="33" w15:restartNumberingAfterBreak="0">
     <w:nsid w:val="6DC907A3"/>
     <w:multiLevelType w:val="hybridMultilevel"/>
     <w:tmpl w:val="4D5EA6B6"/>
@@ -23898,7 +24587,7 @@
       </w:rPr>
     </w:lvl>
   </w:abstractNum>
-  <w:abstractNum w:abstractNumId="32" w15:restartNumberingAfterBreak="0">
+  <w:abstractNum w:abstractNumId="34" w15:restartNumberingAfterBreak="0">
     <w:nsid w:val="7B8620DE"/>
     <w:multiLevelType w:val="hybridMultilevel"/>
     <w:tmpl w:val="1842E84A"/>
@@ -23987,7 +24676,7 @@
       </w:pPr>
     </w:lvl>
   </w:abstractNum>
-  <w:abstractNum w:abstractNumId="33" w15:restartNumberingAfterBreak="0">
+  <w:abstractNum w:abstractNumId="35" w15:restartNumberingAfterBreak="0">
     <w:nsid w:val="7C76091E"/>
     <w:multiLevelType w:val="hybridMultilevel"/>
     <w:tmpl w:val="B5F61150"/>
@@ -24100,7 +24789,7 @@
       </w:rPr>
     </w:lvl>
   </w:abstractNum>
-  <w:abstractNum w:abstractNumId="34" w15:restartNumberingAfterBreak="0">
+  <w:abstractNum w:abstractNumId="36" w15:restartNumberingAfterBreak="0">
     <w:nsid w:val="7D125FE4"/>
     <w:multiLevelType w:val="multilevel"/>
     <w:tmpl w:val="05B42B2C"/>
@@ -24160,7 +24849,7 @@
       <w:lvlJc w:val="left"/>
     </w:lvl>
   </w:abstractNum>
-  <w:abstractNum w:abstractNumId="35" w15:restartNumberingAfterBreak="0">
+  <w:abstractNum w:abstractNumId="37" w15:restartNumberingAfterBreak="0">
     <w:nsid w:val="7D480526"/>
     <w:multiLevelType w:val="hybridMultilevel"/>
     <w:tmpl w:val="482ADFBC"/>
@@ -24300,7 +24989,7 @@
       </w:rPr>
     </w:lvl>
   </w:abstractNum>
-  <w:abstractNum w:abstractNumId="36" w15:restartNumberingAfterBreak="0">
+  <w:abstractNum w:abstractNumId="38" w15:restartNumberingAfterBreak="0">
     <w:nsid w:val="7E573186"/>
     <w:multiLevelType w:val="multilevel"/>
     <w:tmpl w:val="04160025"/>
@@ -24386,7 +25075,7 @@
       </w:pPr>
     </w:lvl>
   </w:abstractNum>
-  <w:abstractNum w:abstractNumId="37" w15:restartNumberingAfterBreak="0">
+  <w:abstractNum w:abstractNumId="39" w15:restartNumberingAfterBreak="0">
     <w:nsid w:val="7EFF57BB"/>
     <w:multiLevelType w:val="hybridMultilevel"/>
     <w:tmpl w:val="1BBC6D8C"/>
@@ -24500,13 +25189,13 @@
     </w:lvl>
   </w:abstractNum>
   <w:num w:numId="1">
-    <w:abstractNumId w:val="25"/>
+    <w:abstractNumId w:val="27"/>
   </w:num>
   <w:num w:numId="2">
-    <w:abstractNumId w:val="6"/>
+    <w:abstractNumId w:val="7"/>
   </w:num>
   <w:num w:numId="3">
-    <w:abstractNumId w:val="12"/>
+    <w:abstractNumId w:val="13"/>
   </w:num>
   <w:num w:numId="4">
     <w:abstractNumId w:val="4"/>
@@ -24572,49 +25261,49 @@
     </w:lvlOverride>
   </w:num>
   <w:num w:numId="7">
-    <w:abstractNumId w:val="17"/>
+    <w:abstractNumId w:val="19"/>
   </w:num>
   <w:num w:numId="8">
-    <w:abstractNumId w:val="5"/>
+    <w:abstractNumId w:val="6"/>
   </w:num>
   <w:num w:numId="9">
-    <w:abstractNumId w:val="27"/>
+    <w:abstractNumId w:val="29"/>
   </w:num>
   <w:num w:numId="10">
-    <w:abstractNumId w:val="11"/>
+    <w:abstractNumId w:val="12"/>
   </w:num>
   <w:num w:numId="11">
-    <w:abstractNumId w:val="18"/>
+    <w:abstractNumId w:val="20"/>
   </w:num>
   <w:num w:numId="12">
-    <w:abstractNumId w:val="14"/>
+    <w:abstractNumId w:val="16"/>
   </w:num>
   <w:num w:numId="13">
+    <w:abstractNumId w:val="39"/>
+  </w:num>
+  <w:num w:numId="14">
+    <w:abstractNumId w:val="26"/>
+  </w:num>
+  <w:num w:numId="15">
+    <w:abstractNumId w:val="36"/>
+  </w:num>
+  <w:num w:numId="16">
+    <w:abstractNumId w:val="35"/>
+  </w:num>
+  <w:num w:numId="17">
+    <w:abstractNumId w:val="25"/>
+  </w:num>
+  <w:num w:numId="18">
     <w:abstractNumId w:val="37"/>
   </w:num>
-  <w:num w:numId="14">
-    <w:abstractNumId w:val="24"/>
-  </w:num>
-  <w:num w:numId="15">
-    <w:abstractNumId w:val="34"/>
-  </w:num>
-  <w:num w:numId="16">
-    <w:abstractNumId w:val="33"/>
-  </w:num>
-  <w:num w:numId="17">
-    <w:abstractNumId w:val="23"/>
-  </w:num>
-  <w:num w:numId="18">
-    <w:abstractNumId w:val="35"/>
-  </w:num>
   <w:num w:numId="19">
-    <w:abstractNumId w:val="20"/>
+    <w:abstractNumId w:val="22"/>
   </w:num>
   <w:num w:numId="20">
-    <w:abstractNumId w:val="30"/>
+    <w:abstractNumId w:val="32"/>
   </w:num>
   <w:num w:numId="21">
-    <w:abstractNumId w:val="13"/>
+    <w:abstractNumId w:val="14"/>
   </w:num>
   <w:num w:numId="22">
     <w:abstractNumId w:val="1"/>
@@ -24623,55 +25312,61 @@
     <w:abstractNumId w:val="3"/>
   </w:num>
   <w:num w:numId="24">
-    <w:abstractNumId w:val="16"/>
+    <w:abstractNumId w:val="18"/>
   </w:num>
   <w:num w:numId="25">
-    <w:abstractNumId w:val="19"/>
+    <w:abstractNumId w:val="21"/>
   </w:num>
   <w:num w:numId="26">
-    <w:abstractNumId w:val="26"/>
+    <w:abstractNumId w:val="28"/>
   </w:num>
   <w:num w:numId="27">
     <w:abstractNumId w:val="0"/>
   </w:num>
   <w:num w:numId="28">
-    <w:abstractNumId w:val="28"/>
+    <w:abstractNumId w:val="30"/>
   </w:num>
   <w:num w:numId="29">
-    <w:abstractNumId w:val="8"/>
+    <w:abstractNumId w:val="9"/>
   </w:num>
   <w:num w:numId="30">
     <w:abstractNumId w:val="2"/>
   </w:num>
   <w:num w:numId="31">
+    <w:abstractNumId w:val="11"/>
+  </w:num>
+  <w:num w:numId="32">
+    <w:abstractNumId w:val="33"/>
+  </w:num>
+  <w:num w:numId="33">
+    <w:abstractNumId w:val="17"/>
+  </w:num>
+  <w:num w:numId="34">
+    <w:abstractNumId w:val="34"/>
+  </w:num>
+  <w:num w:numId="35">
+    <w:abstractNumId w:val="24"/>
+  </w:num>
+  <w:num w:numId="36">
+    <w:abstractNumId w:val="31"/>
+  </w:num>
+  <w:num w:numId="37">
+    <w:abstractNumId w:val="8"/>
+  </w:num>
+  <w:num w:numId="38">
+    <w:abstractNumId w:val="38"/>
+  </w:num>
+  <w:num w:numId="39">
     <w:abstractNumId w:val="10"/>
   </w:num>
-  <w:num w:numId="32">
-    <w:abstractNumId w:val="31"/>
+  <w:num w:numId="40">
+    <w:abstractNumId w:val="23"/>
   </w:num>
-  <w:num w:numId="33">
+  <w:num w:numId="41">
+    <w:abstractNumId w:val="5"/>
+  </w:num>
+  <w:num w:numId="42">
     <w:abstractNumId w:val="15"/>
-  </w:num>
-  <w:num w:numId="34">
-    <w:abstractNumId w:val="32"/>
-  </w:num>
-  <w:num w:numId="35">
-    <w:abstractNumId w:val="22"/>
-  </w:num>
-  <w:num w:numId="36">
-    <w:abstractNumId w:val="29"/>
-  </w:num>
-  <w:num w:numId="37">
-    <w:abstractNumId w:val="7"/>
-  </w:num>
-  <w:num w:numId="38">
-    <w:abstractNumId w:val="36"/>
-  </w:num>
-  <w:num w:numId="39">
-    <w:abstractNumId w:val="9"/>
-  </w:num>
-  <w:num w:numId="40">
-    <w:abstractNumId w:val="21"/>
   </w:num>
   <w:numIdMacAtCleanup w:val="16"/>
 </w:numbering>
@@ -27379,7 +28074,7 @@
 </file>
 
 <file path=customXml/itemProps1.xml><?xml version="1.0" encoding="utf-8"?>
-<ds:datastoreItem xmlns:ds="http://schemas.openxmlformats.org/officeDocument/2006/customXml" ds:itemID="{787A93C9-88C0-2845-8ED5-93AD71230188}">
+<ds:datastoreItem xmlns:ds="http://schemas.openxmlformats.org/officeDocument/2006/customXml" ds:itemID="{48FCC839-E4BF-2E43-AB07-50EC8F4F9044}">
   <ds:schemaRefs>
     <ds:schemaRef ds:uri="http://schemas.openxmlformats.org/officeDocument/2006/bibliography"/>
   </ds:schemaRefs>

</xml_diff>

<commit_message>
criar tabela dos criterios de inclusao e exclusao
</commit_message>
<xml_diff>
--- a/exercise1/final-paper/docs/20180402_Dissertacao_MarceloMartins_QUALI_Marco.docx
+++ b/exercise1/final-paper/docs/20180402_Dissertacao_MarceloMartins_QUALI_Marco.docx
@@ -19488,19 +19488,7 @@
         <w:rPr>
           <w:lang w:val="pt-BR" w:bidi="en-US"/>
         </w:rPr>
-        <w:t xml:space="preserve"> et al. (2017) </w:t>
-      </w:r>
-      <w:r>
-        <w:rPr>
-          <w:lang w:val="pt-BR" w:bidi="en-US"/>
-        </w:rPr>
-        <w:t xml:space="preserve">serviram </w:t>
-      </w:r>
-      <w:r>
-        <w:rPr>
-          <w:lang w:val="pt-BR" w:bidi="en-US"/>
-        </w:rPr>
-        <w:t xml:space="preserve">como referências para construir as palavras-chaves da </w:t>
+        <w:t xml:space="preserve"> et al. (2017) serviram como referências para construir as palavras-chaves da </w:t>
       </w:r>
       <w:proofErr w:type="spellStart"/>
       <w:r>
@@ -19810,15 +19798,7 @@
         <w:rPr>
           <w:lang w:val="pt-BR" w:bidi="en-US"/>
         </w:rPr>
-        <w:t xml:space="preserve">As fontes selecionadas para a pesquisa </w:t>
-      </w:r>
-      <w:bookmarkStart w:id="55" w:name="_GoBack"/>
-      <w:bookmarkEnd w:id="55"/>
-      <w:r>
-        <w:rPr>
-          <w:lang w:val="pt-BR" w:bidi="en-US"/>
-        </w:rPr>
-        <w:t>foram:</w:t>
+        <w:t>As fontes selecionadas para a pesquisa foram:</w:t>
       </w:r>
     </w:p>
     <w:p>
@@ -19984,6 +19964,188 @@
       <w:r>
         <w:t xml:space="preserve">. </w:t>
       </w:r>
+      <w:proofErr w:type="spellStart"/>
+      <w:r>
+        <w:t>Além</w:t>
+      </w:r>
+      <w:proofErr w:type="spellEnd"/>
+      <w:r>
+        <w:t xml:space="preserve"> disso, </w:t>
+      </w:r>
+      <w:proofErr w:type="spellStart"/>
+      <w:r>
+        <w:t>elas</w:t>
+      </w:r>
+      <w:proofErr w:type="spellEnd"/>
+      <w:r>
+        <w:t xml:space="preserve"> </w:t>
+      </w:r>
+      <w:proofErr w:type="spellStart"/>
+      <w:r>
+        <w:t>provêem</w:t>
+      </w:r>
+      <w:proofErr w:type="spellEnd"/>
+      <w:r>
+        <w:t xml:space="preserve"> </w:t>
+      </w:r>
+      <w:proofErr w:type="spellStart"/>
+      <w:r>
+        <w:t>funcionalidades</w:t>
+      </w:r>
+      <w:proofErr w:type="spellEnd"/>
+      <w:r>
+        <w:t xml:space="preserve"> </w:t>
+      </w:r>
+      <w:proofErr w:type="spellStart"/>
+      <w:r>
+        <w:t>adicionais</w:t>
+      </w:r>
+      <w:proofErr w:type="spellEnd"/>
+      <w:r>
+        <w:t xml:space="preserve"> </w:t>
+      </w:r>
+      <w:proofErr w:type="spellStart"/>
+      <w:r>
+        <w:t>como</w:t>
+      </w:r>
+      <w:proofErr w:type="spellEnd"/>
+      <w:r>
+        <w:t xml:space="preserve"> </w:t>
+      </w:r>
+      <w:proofErr w:type="spellStart"/>
+      <w:r>
+        <w:t>quantidade</w:t>
+      </w:r>
+      <w:proofErr w:type="spellEnd"/>
+      <w:r>
+        <w:t xml:space="preserve"> de </w:t>
+      </w:r>
+      <w:proofErr w:type="spellStart"/>
+      <w:r>
+        <w:t>citações</w:t>
+      </w:r>
+      <w:proofErr w:type="spellEnd"/>
+      <w:r>
+        <w:t xml:space="preserve">, </w:t>
+      </w:r>
+      <w:proofErr w:type="spellStart"/>
+      <w:r>
+        <w:t>listagem</w:t>
+      </w:r>
+      <w:proofErr w:type="spellEnd"/>
+      <w:r>
+        <w:t xml:space="preserve"> de </w:t>
+      </w:r>
+      <w:proofErr w:type="spellStart"/>
+      <w:r>
+        <w:t>documentos</w:t>
+      </w:r>
+      <w:proofErr w:type="spellEnd"/>
+      <w:r>
+        <w:t xml:space="preserve"> que </w:t>
+      </w:r>
+      <w:proofErr w:type="spellStart"/>
+      <w:r>
+        <w:t>referenciam</w:t>
+      </w:r>
+      <w:proofErr w:type="spellEnd"/>
+      <w:r>
+        <w:t xml:space="preserve"> o </w:t>
+      </w:r>
+      <w:proofErr w:type="spellStart"/>
+      <w:r>
+        <w:t>artigo</w:t>
+      </w:r>
+      <w:proofErr w:type="spellEnd"/>
+      <w:r>
+        <w:t xml:space="preserve"> e </w:t>
+      </w:r>
+      <w:proofErr w:type="spellStart"/>
+      <w:r>
+        <w:t>acesso</w:t>
+      </w:r>
+      <w:proofErr w:type="spellEnd"/>
+      <w:r>
+        <w:t xml:space="preserve"> </w:t>
+      </w:r>
+      <w:proofErr w:type="spellStart"/>
+      <w:r>
+        <w:t>ao</w:t>
+      </w:r>
+      <w:proofErr w:type="spellEnd"/>
+      <w:r>
+        <w:t xml:space="preserve"> </w:t>
+      </w:r>
+      <w:proofErr w:type="spellStart"/>
+      <w:r>
+        <w:t>texto</w:t>
+      </w:r>
+      <w:proofErr w:type="spellEnd"/>
+      <w:r>
+        <w:t xml:space="preserve"> </w:t>
+      </w:r>
+      <w:proofErr w:type="spellStart"/>
+      <w:r>
+        <w:t>completo</w:t>
+      </w:r>
+      <w:proofErr w:type="spellEnd"/>
+      <w:r>
+        <w:t xml:space="preserve"> </w:t>
+      </w:r>
+      <w:proofErr w:type="spellStart"/>
+      <w:r>
+        <w:t>ou</w:t>
+      </w:r>
+      <w:proofErr w:type="spellEnd"/>
+      <w:r>
+        <w:t xml:space="preserve"> </w:t>
+      </w:r>
+      <w:r>
+        <w:rPr>
+          <w:i/>
+        </w:rPr>
+        <w:t>links</w:t>
+      </w:r>
+      <w:r>
+        <w:t xml:space="preserve"> de </w:t>
+      </w:r>
+      <w:proofErr w:type="spellStart"/>
+      <w:r>
+        <w:t>acesso</w:t>
+      </w:r>
+      <w:proofErr w:type="spellEnd"/>
+      <w:r>
+        <w:t xml:space="preserve"> </w:t>
+      </w:r>
+      <w:proofErr w:type="spellStart"/>
+      <w:r>
+        <w:t>ao</w:t>
+      </w:r>
+      <w:proofErr w:type="spellEnd"/>
+      <w:r>
+        <w:t xml:space="preserve"> </w:t>
+      </w:r>
+      <w:proofErr w:type="spellStart"/>
+      <w:r>
+        <w:t>texto</w:t>
+      </w:r>
+      <w:proofErr w:type="spellEnd"/>
+      <w:r>
+        <w:t xml:space="preserve"> no site </w:t>
+      </w:r>
+      <w:proofErr w:type="spellStart"/>
+      <w:r>
+        <w:t>publicado</w:t>
+      </w:r>
+      <w:proofErr w:type="spellEnd"/>
+      <w:r>
+        <w:t xml:space="preserve">. </w:t>
+      </w:r>
+    </w:p>
+    <w:p>
+      <w:pPr>
+        <w:ind w:firstLine="360"/>
+      </w:pPr>
     </w:p>
     <w:p>
       <w:pPr>
@@ -20000,6 +20162,181 @@
           <w:lang w:val="pt-BR" w:bidi="en-US"/>
         </w:rPr>
       </w:pPr>
+      <w:r>
+        <w:rPr>
+          <w:lang w:val="pt-BR" w:bidi="en-US"/>
+        </w:rPr>
+        <w:t xml:space="preserve">(I) Os documentos devem estar disponíveis na web; </w:t>
+      </w:r>
+    </w:p>
+    <w:p>
+      <w:pPr>
+        <w:rPr>
+          <w:lang w:val="pt-BR" w:bidi="en-US"/>
+        </w:rPr>
+      </w:pPr>
+      <w:r>
+        <w:rPr>
+          <w:lang w:val="pt-BR" w:bidi="en-US"/>
+        </w:rPr>
+        <w:t xml:space="preserve">(I) Publicações feitas a partir de 2012; </w:t>
+      </w:r>
+    </w:p>
+    <w:p>
+      <w:pPr>
+        <w:rPr>
+          <w:lang w:val="pt-BR" w:bidi="en-US"/>
+        </w:rPr>
+      </w:pPr>
+      <w:r>
+        <w:rPr>
+          <w:lang w:val="pt-BR" w:bidi="en-US"/>
+        </w:rPr>
+        <w:t xml:space="preserve">(I) Publicações em Inglês ou Português; </w:t>
+      </w:r>
+    </w:p>
+    <w:p>
+      <w:pPr>
+        <w:rPr>
+          <w:lang w:val="pt-BR" w:bidi="en-US"/>
+        </w:rPr>
+      </w:pPr>
+      <w:r>
+        <w:rPr>
+          <w:lang w:val="pt-BR" w:bidi="en-US"/>
+        </w:rPr>
+        <w:t xml:space="preserve">(I) Estudos que utilizam redes neurais para análise do código fonte; </w:t>
+      </w:r>
+    </w:p>
+    <w:p>
+      <w:pPr>
+        <w:rPr>
+          <w:lang w:val="pt-BR" w:bidi="en-US"/>
+        </w:rPr>
+      </w:pPr>
+    </w:p>
+    <w:p>
+      <w:pPr>
+        <w:rPr>
+          <w:lang w:val="pt-BR" w:bidi="en-US"/>
+        </w:rPr>
+      </w:pPr>
+      <w:r>
+        <w:rPr>
+          <w:lang w:val="pt-BR" w:bidi="en-US"/>
+        </w:rPr>
+        <w:t>(E) Estudos que não utilizam redes neurais;</w:t>
+      </w:r>
+    </w:p>
+    <w:p>
+      <w:pPr>
+        <w:rPr>
+          <w:lang w:val="pt-BR" w:bidi="en-US"/>
+        </w:rPr>
+      </w:pPr>
+      <w:r>
+        <w:rPr>
+          <w:lang w:val="pt-BR" w:bidi="en-US"/>
+        </w:rPr>
+        <w:t xml:space="preserve">(E) Trabalhos que não utilizam o código fonte como entrada de dados para o treino supervisionado; </w:t>
+      </w:r>
+    </w:p>
+    <w:p>
+      <w:pPr>
+        <w:rPr>
+          <w:lang w:val="pt-BR" w:bidi="en-US"/>
+        </w:rPr>
+      </w:pPr>
+      <w:r>
+        <w:rPr>
+          <w:lang w:val="pt-BR" w:bidi="en-US"/>
+        </w:rPr>
+        <w:t>(E) Publicações anteriores a 2012 que não tratam do modelo de rede neural proposto por esta pesquisa (RNN);</w:t>
+      </w:r>
+    </w:p>
+    <w:p>
+      <w:pPr>
+        <w:rPr>
+          <w:lang w:val="pt-BR" w:bidi="en-US"/>
+        </w:rPr>
+      </w:pPr>
+      <w:r>
+        <w:rPr>
+          <w:lang w:val="pt-BR" w:bidi="en-US"/>
+        </w:rPr>
+        <w:t xml:space="preserve">(E) </w:t>
+      </w:r>
+      <w:proofErr w:type="spellStart"/>
+      <w:r>
+        <w:rPr>
+          <w:lang w:val="pt-BR" w:bidi="en-US"/>
+        </w:rPr>
+        <w:t>Pôsteres</w:t>
+      </w:r>
+      <w:proofErr w:type="spellEnd"/>
+      <w:r>
+        <w:rPr>
+          <w:lang w:val="pt-BR" w:bidi="en-US"/>
+        </w:rPr>
+        <w:t xml:space="preserve">, tutoriais, relatórios </w:t>
+      </w:r>
+      <w:proofErr w:type="spellStart"/>
+      <w:r>
+        <w:rPr>
+          <w:lang w:val="pt-BR" w:bidi="en-US"/>
+        </w:rPr>
+        <w:t>técnicos</w:t>
+      </w:r>
+      <w:proofErr w:type="spellEnd"/>
+      <w:r>
+        <w:rPr>
+          <w:lang w:val="pt-BR" w:bidi="en-US"/>
+        </w:rPr>
+        <w:t xml:space="preserve">. Textos que </w:t>
+      </w:r>
+      <w:proofErr w:type="spellStart"/>
+      <w:r>
+        <w:rPr>
+          <w:lang w:val="pt-BR" w:bidi="en-US"/>
+        </w:rPr>
+        <w:t>não</w:t>
+      </w:r>
+      <w:proofErr w:type="spellEnd"/>
+      <w:r>
+        <w:rPr>
+          <w:lang w:val="pt-BR" w:bidi="en-US"/>
+        </w:rPr>
+        <w:t xml:space="preserve"> sejam artigos (curto ou longo), </w:t>
+      </w:r>
+      <w:proofErr w:type="spellStart"/>
+      <w:r>
+        <w:rPr>
+          <w:lang w:val="pt-BR" w:bidi="en-US"/>
+        </w:rPr>
+        <w:t>dissertação</w:t>
+      </w:r>
+      <w:proofErr w:type="spellEnd"/>
+      <w:r>
+        <w:rPr>
+          <w:lang w:val="pt-BR" w:bidi="en-US"/>
+        </w:rPr>
+        <w:t xml:space="preserve"> de mestrado, tese de doutorado e livros;</w:t>
+      </w:r>
+    </w:p>
+    <w:p>
+      <w:pPr>
+        <w:rPr>
+          <w:lang w:val="pt-BR" w:bidi="en-US"/>
+        </w:rPr>
+      </w:pPr>
+      <w:r>
+        <w:rPr>
+          <w:lang w:val="pt-BR" w:bidi="en-US"/>
+        </w:rPr>
+        <w:t>(E) Anais de eventos.</w:t>
+      </w:r>
+      <w:bookmarkStart w:id="55" w:name="_GoBack"/>
+      <w:bookmarkEnd w:id="55"/>
     </w:p>
     <w:p>
       <w:pPr>
@@ -28074,7 +28411,7 @@
 </file>
 
 <file path=customXml/itemProps1.xml><?xml version="1.0" encoding="utf-8"?>
-<ds:datastoreItem xmlns:ds="http://schemas.openxmlformats.org/officeDocument/2006/customXml" ds:itemID="{48FCC839-E4BF-2E43-AB07-50EC8F4F9044}">
+<ds:datastoreItem xmlns:ds="http://schemas.openxmlformats.org/officeDocument/2006/customXml" ds:itemID="{B23C52B5-39C1-924F-82ED-489621CB8042}">
   <ds:schemaRefs>
     <ds:schemaRef ds:uri="http://schemas.openxmlformats.org/officeDocument/2006/bibliography"/>
   </ds:schemaRefs>

</xml_diff>

<commit_message>
criterio de selecao de estudos
</commit_message>
<xml_diff>
--- a/exercise1/final-paper/docs/20180402_Dissertacao_MarceloMartins_QUALI_Marco.docx
+++ b/exercise1/final-paper/docs/20180402_Dissertacao_MarceloMartins_QUALI_Marco.docx
@@ -3014,7 +3014,7 @@
           <w:caps/>
         </w:rPr>
       </w:pPr>
-      <w:bookmarkStart w:id="11" w:name="_Toc304451589"/>
+      <w:bookmarkStart w:id="17" w:name="_Toc304451589"/>
       <w:r>
         <w:rPr>
           <w:rStyle w:val="BookTitle"/>
@@ -3032,8 +3032,8 @@
           <w:b/>
         </w:rPr>
       </w:pPr>
-      <w:bookmarkStart w:id="12" w:name="_Toc507865746"/>
-      <w:bookmarkStart w:id="13" w:name="_Toc512693367"/>
+      <w:bookmarkStart w:id="18" w:name="_Toc507865746"/>
+      <w:bookmarkStart w:id="19" w:name="_Toc512693367"/>
       <w:r>
         <w:rPr>
           <w:rStyle w:val="BookTitle"/>
@@ -3042,8 +3042,8 @@
         <w:lastRenderedPageBreak/>
         <w:t>Resumo</w:t>
       </w:r>
-      <w:bookmarkEnd w:id="12"/>
-      <w:bookmarkEnd w:id="13"/>
+      <w:bookmarkEnd w:id="18"/>
+      <w:bookmarkEnd w:id="19"/>
     </w:p>
     <w:p>
       <w:pPr>
@@ -3350,8 +3350,8 @@
           <w:rStyle w:val="BookTitle"/>
         </w:rPr>
       </w:pPr>
-      <w:bookmarkStart w:id="14" w:name="_Toc507865747"/>
-      <w:bookmarkStart w:id="15" w:name="_Toc512693368"/>
+      <w:bookmarkStart w:id="20" w:name="_Toc507865747"/>
+      <w:bookmarkStart w:id="21" w:name="_Toc512693368"/>
       <w:r>
         <w:rPr>
           <w:rStyle w:val="BookTitle"/>
@@ -3359,8 +3359,8 @@
         <w:lastRenderedPageBreak/>
         <w:t>LISTA DE FIGURAS</w:t>
       </w:r>
-      <w:bookmarkEnd w:id="14"/>
-      <w:bookmarkEnd w:id="15"/>
+      <w:bookmarkEnd w:id="20"/>
+      <w:bookmarkEnd w:id="21"/>
     </w:p>
     <w:p>
       <w:pPr>
@@ -3383,7 +3383,7 @@
       <w:r>
         <w:fldChar w:fldCharType="separate"/>
       </w:r>
-      <w:hyperlink w:anchor="_Toc512953951" w:history="1">
+      <w:hyperlink w:anchor="_Toc513299105" w:history="1">
         <w:r>
           <w:rPr>
             <w:rStyle w:val="Hyperlink"/>
@@ -3410,7 +3410,7 @@
             <w:noProof/>
             <w:webHidden/>
           </w:rPr>
-          <w:instrText xml:space="preserve"> PAGEREF _Toc512953951 \h </w:instrText>
+          <w:instrText xml:space="preserve"> PAGEREF _Toc513299105 \h </w:instrText>
         </w:r>
         <w:r>
           <w:rPr>
@@ -3443,6 +3443,146 @@
     </w:p>
     <w:p>
       <w:pPr>
+        <w:pStyle w:val="TableofFigures"/>
+        <w:tabs>
+          <w:tab w:val="right" w:leader="dot" w:pos="8494"/>
+        </w:tabs>
+        <w:rPr>
+          <w:rFonts w:asciiTheme="minorHAnsi" w:hAnsiTheme="minorHAnsi" w:cstheme="minorBidi"/>
+          <w:noProof/>
+          <w:lang w:val="en-US" w:bidi="ar-SA"/>
+        </w:rPr>
+      </w:pPr>
+      <w:hyperlink w:anchor="_Toc513299106" w:history="1">
+        <w:r>
+          <w:rPr>
+            <w:rStyle w:val="Hyperlink"/>
+            <w:noProof/>
+          </w:rPr>
+          <w:t>Figura 2 - Esquema da construção das palavras-chaves</w:t>
+        </w:r>
+        <w:r>
+          <w:rPr>
+            <w:noProof/>
+            <w:webHidden/>
+          </w:rPr>
+          <w:tab/>
+        </w:r>
+        <w:r>
+          <w:rPr>
+            <w:noProof/>
+            <w:webHidden/>
+          </w:rPr>
+          <w:fldChar w:fldCharType="begin"/>
+        </w:r>
+        <w:r>
+          <w:rPr>
+            <w:noProof/>
+            <w:webHidden/>
+          </w:rPr>
+          <w:instrText xml:space="preserve"> PAGEREF _Toc513299106 \h </w:instrText>
+        </w:r>
+        <w:r>
+          <w:rPr>
+            <w:noProof/>
+            <w:webHidden/>
+          </w:rPr>
+        </w:r>
+        <w:r>
+          <w:rPr>
+            <w:noProof/>
+            <w:webHidden/>
+          </w:rPr>
+          <w:fldChar w:fldCharType="separate"/>
+        </w:r>
+        <w:r>
+          <w:rPr>
+            <w:noProof/>
+            <w:webHidden/>
+          </w:rPr>
+          <w:t>28</w:t>
+        </w:r>
+        <w:r>
+          <w:rPr>
+            <w:noProof/>
+            <w:webHidden/>
+          </w:rPr>
+          <w:fldChar w:fldCharType="end"/>
+        </w:r>
+      </w:hyperlink>
+    </w:p>
+    <w:p>
+      <w:pPr>
+        <w:pStyle w:val="TableofFigures"/>
+        <w:tabs>
+          <w:tab w:val="right" w:leader="dot" w:pos="8494"/>
+        </w:tabs>
+        <w:rPr>
+          <w:rFonts w:asciiTheme="minorHAnsi" w:hAnsiTheme="minorHAnsi" w:cstheme="minorBidi"/>
+          <w:noProof/>
+          <w:lang w:val="en-US" w:bidi="ar-SA"/>
+        </w:rPr>
+      </w:pPr>
+      <w:hyperlink w:anchor="_Toc513299107" w:history="1">
+        <w:r>
+          <w:rPr>
+            <w:rStyle w:val="Hyperlink"/>
+            <w:noProof/>
+          </w:rPr>
+          <w:t>Figura 3 - Construção da String de Busca</w:t>
+        </w:r>
+        <w:r>
+          <w:rPr>
+            <w:noProof/>
+            <w:webHidden/>
+          </w:rPr>
+          <w:tab/>
+        </w:r>
+        <w:r>
+          <w:rPr>
+            <w:noProof/>
+            <w:webHidden/>
+          </w:rPr>
+          <w:fldChar w:fldCharType="begin"/>
+        </w:r>
+        <w:r>
+          <w:rPr>
+            <w:noProof/>
+            <w:webHidden/>
+          </w:rPr>
+          <w:instrText xml:space="preserve"> PAGEREF _Toc513299107 \h </w:instrText>
+        </w:r>
+        <w:r>
+          <w:rPr>
+            <w:noProof/>
+            <w:webHidden/>
+          </w:rPr>
+        </w:r>
+        <w:r>
+          <w:rPr>
+            <w:noProof/>
+            <w:webHidden/>
+          </w:rPr>
+          <w:fldChar w:fldCharType="separate"/>
+        </w:r>
+        <w:r>
+          <w:rPr>
+            <w:noProof/>
+            <w:webHidden/>
+          </w:rPr>
+          <w:t>28</w:t>
+        </w:r>
+        <w:r>
+          <w:rPr>
+            <w:noProof/>
+            <w:webHidden/>
+          </w:rPr>
+          <w:fldChar w:fldCharType="end"/>
+        </w:r>
+      </w:hyperlink>
+    </w:p>
+    <w:p>
+      <w:pPr>
         <w:rPr>
           <w:rFonts w:cs="Arial"/>
         </w:rPr>
@@ -3467,8 +3607,8 @@
           <w:noProof/>
         </w:rPr>
       </w:pPr>
-      <w:bookmarkStart w:id="16" w:name="_Toc507865748"/>
-      <w:bookmarkStart w:id="17" w:name="_Toc512693369"/>
+      <w:bookmarkStart w:id="22" w:name="_Toc507865748"/>
+      <w:bookmarkStart w:id="23" w:name="_Toc512693369"/>
       <w:r>
         <w:rPr>
           <w:rStyle w:val="BookTitle"/>
@@ -3476,8 +3616,8 @@
         <w:lastRenderedPageBreak/>
         <w:t>LISTA DE QUADROS</w:t>
       </w:r>
-      <w:bookmarkEnd w:id="16"/>
-      <w:bookmarkEnd w:id="17"/>
+      <w:bookmarkEnd w:id="22"/>
+      <w:bookmarkEnd w:id="23"/>
       <w:r>
         <w:rPr>
           <w:rStyle w:val="BookTitle"/>
@@ -3574,21 +3714,221 @@
     </w:p>
     <w:p>
       <w:pPr>
+        <w:pStyle w:val="TableofFigures"/>
+        <w:tabs>
+          <w:tab w:val="right" w:leader="dot" w:pos="8494"/>
+        </w:tabs>
+        <w:rPr>
+          <w:rFonts w:asciiTheme="minorHAnsi" w:hAnsiTheme="minorHAnsi" w:cstheme="minorBidi"/>
+          <w:noProof/>
+          <w:lang w:val="en-US" w:bidi="ar-SA"/>
+        </w:rPr>
+      </w:pPr>
+      <w:hyperlink w:anchor="_Toc513299113" w:history="1">
+        <w:r>
+          <w:rPr>
+            <w:rStyle w:val="Hyperlink"/>
+            <w:noProof/>
+          </w:rPr>
+          <w:t>Tabela 1 - Critérios PICOC da Principal questão</w:t>
+        </w:r>
+        <w:r>
+          <w:rPr>
+            <w:noProof/>
+            <w:webHidden/>
+          </w:rPr>
+          <w:tab/>
+        </w:r>
+        <w:r>
+          <w:rPr>
+            <w:noProof/>
+            <w:webHidden/>
+          </w:rPr>
+          <w:fldChar w:fldCharType="begin"/>
+        </w:r>
+        <w:r>
+          <w:rPr>
+            <w:noProof/>
+            <w:webHidden/>
+          </w:rPr>
+          <w:instrText xml:space="preserve"> PAGEREF _Toc513299113 \h </w:instrText>
+        </w:r>
+        <w:r>
+          <w:rPr>
+            <w:noProof/>
+            <w:webHidden/>
+          </w:rPr>
+        </w:r>
+        <w:r>
+          <w:rPr>
+            <w:noProof/>
+            <w:webHidden/>
+          </w:rPr>
+          <w:fldChar w:fldCharType="separate"/>
+        </w:r>
+        <w:r>
+          <w:rPr>
+            <w:noProof/>
+            <w:webHidden/>
+          </w:rPr>
+          <w:t>26</w:t>
+        </w:r>
+        <w:r>
+          <w:rPr>
+            <w:noProof/>
+            <w:webHidden/>
+          </w:rPr>
+          <w:fldChar w:fldCharType="end"/>
+        </w:r>
+      </w:hyperlink>
+    </w:p>
+    <w:p>
+      <w:pPr>
+        <w:pStyle w:val="TableofFigures"/>
+        <w:tabs>
+          <w:tab w:val="right" w:leader="dot" w:pos="8494"/>
+        </w:tabs>
+        <w:rPr>
+          <w:rFonts w:asciiTheme="minorHAnsi" w:hAnsiTheme="minorHAnsi" w:cstheme="minorBidi"/>
+          <w:noProof/>
+          <w:lang w:val="en-US" w:bidi="ar-SA"/>
+        </w:rPr>
+      </w:pPr>
+      <w:hyperlink w:anchor="_Toc513299114" w:history="1">
+        <w:r>
+          <w:rPr>
+            <w:rStyle w:val="Hyperlink"/>
+            <w:noProof/>
+          </w:rPr>
+          <w:t>Tabela 2 - Critérios PICOC da Questão Secundária</w:t>
+        </w:r>
+        <w:r>
+          <w:rPr>
+            <w:noProof/>
+            <w:webHidden/>
+          </w:rPr>
+          <w:tab/>
+        </w:r>
+        <w:r>
+          <w:rPr>
+            <w:noProof/>
+            <w:webHidden/>
+          </w:rPr>
+          <w:fldChar w:fldCharType="begin"/>
+        </w:r>
+        <w:r>
+          <w:rPr>
+            <w:noProof/>
+            <w:webHidden/>
+          </w:rPr>
+          <w:instrText xml:space="preserve"> PAGEREF _Toc513299114 \h </w:instrText>
+        </w:r>
+        <w:r>
+          <w:rPr>
+            <w:noProof/>
+            <w:webHidden/>
+          </w:rPr>
+        </w:r>
+        <w:r>
+          <w:rPr>
+            <w:noProof/>
+            <w:webHidden/>
+          </w:rPr>
+          <w:fldChar w:fldCharType="separate"/>
+        </w:r>
+        <w:r>
+          <w:rPr>
+            <w:noProof/>
+            <w:webHidden/>
+          </w:rPr>
+          <w:t>27</w:t>
+        </w:r>
+        <w:r>
+          <w:rPr>
+            <w:noProof/>
+            <w:webHidden/>
+          </w:rPr>
+          <w:fldChar w:fldCharType="end"/>
+        </w:r>
+      </w:hyperlink>
+    </w:p>
+    <w:p>
+      <w:pPr>
+        <w:pStyle w:val="TableofFigures"/>
+        <w:tabs>
+          <w:tab w:val="right" w:leader="dot" w:pos="8494"/>
+        </w:tabs>
+        <w:rPr>
+          <w:rFonts w:asciiTheme="minorHAnsi" w:hAnsiTheme="minorHAnsi" w:cstheme="minorBidi"/>
+          <w:noProof/>
+          <w:lang w:val="en-US" w:bidi="ar-SA"/>
+        </w:rPr>
+      </w:pPr>
+      <w:hyperlink w:anchor="_Toc513299115" w:history="1">
+        <w:r>
+          <w:rPr>
+            <w:rStyle w:val="Hyperlink"/>
+            <w:noProof/>
+          </w:rPr>
+          <w:t>Tabela 3 - Critérios de inclusão e exclusão de estudos</w:t>
+        </w:r>
+        <w:r>
+          <w:rPr>
+            <w:noProof/>
+            <w:webHidden/>
+          </w:rPr>
+          <w:tab/>
+        </w:r>
+        <w:r>
+          <w:rPr>
+            <w:noProof/>
+            <w:webHidden/>
+          </w:rPr>
+          <w:fldChar w:fldCharType="begin"/>
+        </w:r>
+        <w:r>
+          <w:rPr>
+            <w:noProof/>
+            <w:webHidden/>
+          </w:rPr>
+          <w:instrText xml:space="preserve"> PAGEREF _Toc513299115 \h </w:instrText>
+        </w:r>
+        <w:r>
+          <w:rPr>
+            <w:noProof/>
+            <w:webHidden/>
+          </w:rPr>
+        </w:r>
+        <w:r>
+          <w:rPr>
+            <w:noProof/>
+            <w:webHidden/>
+          </w:rPr>
+          <w:fldChar w:fldCharType="separate"/>
+        </w:r>
+        <w:r>
+          <w:rPr>
+            <w:noProof/>
+            <w:webHidden/>
+          </w:rPr>
+          <w:t>30</w:t>
+        </w:r>
+        <w:r>
+          <w:rPr>
+            <w:noProof/>
+            <w:webHidden/>
+          </w:rPr>
+          <w:fldChar w:fldCharType="end"/>
+        </w:r>
+      </w:hyperlink>
+    </w:p>
+    <w:p>
+      <w:pPr>
         <w:jc w:val="center"/>
         <w:rPr>
           <w:rStyle w:val="BookTitle"/>
         </w:rPr>
       </w:pPr>
-      <w:r>
-        <w:rPr>
-          <w:rStyle w:val="BookTitle"/>
-          <w:b w:val="0"/>
-          <w:bCs/>
-          <w:noProof/>
-          <w:lang w:val="en-US"/>
-        </w:rPr>
-        <w:t>No table of figures entries found.</w:t>
-      </w:r>
       <w:r>
         <w:rPr>
           <w:rStyle w:val="BookTitle"/>
@@ -3822,8 +4162,8 @@
           <w:rStyle w:val="BookTitle"/>
         </w:rPr>
       </w:pPr>
-      <w:bookmarkStart w:id="18" w:name="_Toc507865749"/>
-      <w:bookmarkStart w:id="19" w:name="_Toc512693370"/>
+      <w:bookmarkStart w:id="24" w:name="_Toc507865749"/>
+      <w:bookmarkStart w:id="25" w:name="_Toc512693370"/>
       <w:r>
         <w:rPr>
           <w:rStyle w:val="BookTitle"/>
@@ -3831,8 +4171,8 @@
         <w:lastRenderedPageBreak/>
         <w:t>SUMÁRIO</w:t>
       </w:r>
-      <w:bookmarkEnd w:id="18"/>
-      <w:bookmarkEnd w:id="19"/>
+      <w:bookmarkEnd w:id="24"/>
+      <w:bookmarkEnd w:id="25"/>
     </w:p>
     <w:p>
       <w:pPr>
@@ -5353,17 +5693,17 @@
       <w:pPr>
         <w:pStyle w:val="Heading1"/>
       </w:pPr>
-      <w:bookmarkStart w:id="20" w:name="_Ref309840413"/>
-      <w:bookmarkStart w:id="21" w:name="_Ref309840416"/>
-      <w:bookmarkStart w:id="22" w:name="_Toc512693371"/>
+      <w:bookmarkStart w:id="26" w:name="_Ref309840413"/>
+      <w:bookmarkStart w:id="27" w:name="_Ref309840416"/>
+      <w:bookmarkStart w:id="28" w:name="_Toc512693371"/>
       <w:r>
         <w:lastRenderedPageBreak/>
         <w:t>Introdução</w:t>
       </w:r>
-      <w:bookmarkEnd w:id="11"/>
-      <w:bookmarkEnd w:id="20"/>
-      <w:bookmarkEnd w:id="21"/>
-      <w:bookmarkEnd w:id="22"/>
+      <w:bookmarkEnd w:id="17"/>
+      <w:bookmarkEnd w:id="26"/>
+      <w:bookmarkEnd w:id="27"/>
+      <w:bookmarkEnd w:id="28"/>
     </w:p>
     <w:p>
       <w:pPr>
@@ -12437,11 +12777,11 @@
       <w:pPr>
         <w:pStyle w:val="Heading2"/>
       </w:pPr>
-      <w:bookmarkStart w:id="23" w:name="_Toc512693372"/>
+      <w:bookmarkStart w:id="29" w:name="_Toc512693372"/>
       <w:r>
         <w:t>Apresentação e contextualização do problema</w:t>
       </w:r>
-      <w:bookmarkEnd w:id="23"/>
+      <w:bookmarkEnd w:id="29"/>
     </w:p>
     <w:p>
       <w:pPr>
@@ -15049,16 +15389,16 @@
           <w:szCs w:val="28"/>
         </w:rPr>
       </w:pPr>
-      <w:bookmarkStart w:id="24" w:name="_Toc309760865"/>
-      <w:bookmarkStart w:id="25" w:name="_Toc310245714"/>
-      <w:bookmarkStart w:id="26" w:name="_Toc507865751"/>
-      <w:bookmarkStart w:id="27" w:name="_Toc509766058"/>
-      <w:bookmarkStart w:id="28" w:name="_Toc512693373"/>
-      <w:bookmarkEnd w:id="24"/>
-      <w:bookmarkEnd w:id="25"/>
-      <w:bookmarkEnd w:id="26"/>
-      <w:bookmarkEnd w:id="27"/>
-      <w:bookmarkEnd w:id="28"/>
+      <w:bookmarkStart w:id="30" w:name="_Toc309760865"/>
+      <w:bookmarkStart w:id="31" w:name="_Toc310245714"/>
+      <w:bookmarkStart w:id="32" w:name="_Toc507865751"/>
+      <w:bookmarkStart w:id="33" w:name="_Toc509766058"/>
+      <w:bookmarkStart w:id="34" w:name="_Toc512693373"/>
+      <w:bookmarkEnd w:id="30"/>
+      <w:bookmarkEnd w:id="31"/>
+      <w:bookmarkEnd w:id="32"/>
+      <w:bookmarkEnd w:id="33"/>
+      <w:bookmarkEnd w:id="34"/>
     </w:p>
     <w:p>
       <w:pPr>
@@ -15068,11 +15408,11 @@
           <w:numId w:val="33"/>
         </w:numPr>
       </w:pPr>
-      <w:bookmarkStart w:id="29" w:name="_Toc512693374"/>
+      <w:bookmarkStart w:id="35" w:name="_Toc512693374"/>
       <w:r>
         <w:t>Objetivo</w:t>
       </w:r>
-      <w:bookmarkEnd w:id="29"/>
+      <w:bookmarkEnd w:id="35"/>
     </w:p>
     <w:p>
       <w:pPr>
@@ -15374,22 +15714,22 @@
           <w:numId w:val="33"/>
         </w:numPr>
       </w:pPr>
-      <w:bookmarkStart w:id="30" w:name="_Toc512693375"/>
+      <w:bookmarkStart w:id="36" w:name="_Toc512693375"/>
       <w:r>
         <w:t>Contribuições</w:t>
       </w:r>
       <w:r>
         <w:t xml:space="preserve"> Esperadas</w:t>
       </w:r>
-      <w:bookmarkEnd w:id="30"/>
-    </w:p>
-    <w:p>
-      <w:pPr>
-        <w:rPr>
-          <w:rFonts w:cs="Arial"/>
-        </w:rPr>
-      </w:pPr>
-      <w:bookmarkStart w:id="31" w:name="_Toc303704863"/>
+      <w:bookmarkEnd w:id="36"/>
+    </w:p>
+    <w:p>
+      <w:pPr>
+        <w:rPr>
+          <w:rFonts w:cs="Arial"/>
+        </w:rPr>
+      </w:pPr>
+      <w:bookmarkStart w:id="37" w:name="_Toc303704863"/>
       <w:r>
         <w:t xml:space="preserve"> </w:t>
       </w:r>
@@ -16189,15 +16529,15 @@
           <w:numId w:val="33"/>
         </w:numPr>
       </w:pPr>
-      <w:bookmarkStart w:id="32" w:name="_Toc512693376"/>
+      <w:bookmarkStart w:id="38" w:name="_Toc512693376"/>
       <w:r>
         <w:t>M</w:t>
       </w:r>
-      <w:bookmarkEnd w:id="31"/>
+      <w:bookmarkEnd w:id="37"/>
       <w:r>
         <w:t>étodo de trabalho</w:t>
       </w:r>
-      <w:bookmarkEnd w:id="32"/>
+      <w:bookmarkEnd w:id="38"/>
     </w:p>
     <w:p/>
     <w:p>
@@ -16208,19 +16548,19 @@
           <w:numId w:val="33"/>
         </w:numPr>
       </w:pPr>
-      <w:bookmarkStart w:id="33" w:name="_Toc303704864"/>
-      <w:bookmarkStart w:id="34" w:name="_Toc512693377"/>
+      <w:bookmarkStart w:id="39" w:name="_Toc303704864"/>
+      <w:bookmarkStart w:id="40" w:name="_Toc512693377"/>
       <w:r>
         <w:t>Organização</w:t>
       </w:r>
       <w:r>
         <w:t xml:space="preserve"> do trabalho</w:t>
       </w:r>
-      <w:bookmarkEnd w:id="33"/>
-      <w:bookmarkEnd w:id="34"/>
-    </w:p>
-    <w:p>
-      <w:bookmarkStart w:id="35" w:name="_Toc303704874"/>
+      <w:bookmarkEnd w:id="39"/>
+      <w:bookmarkEnd w:id="40"/>
+    </w:p>
+    <w:p>
+      <w:bookmarkStart w:id="41" w:name="_Toc303704874"/>
     </w:p>
     <w:p/>
     <w:p>
@@ -16248,17 +16588,17 @@
           <w:numId w:val="33"/>
         </w:numPr>
       </w:pPr>
-      <w:bookmarkStart w:id="36" w:name="_Ref309840432"/>
-      <w:bookmarkStart w:id="37" w:name="_Ref309840435"/>
-      <w:bookmarkStart w:id="38" w:name="_Toc512693378"/>
-      <w:bookmarkEnd w:id="35"/>
+      <w:bookmarkStart w:id="42" w:name="_Ref309840432"/>
+      <w:bookmarkStart w:id="43" w:name="_Ref309840435"/>
+      <w:bookmarkStart w:id="44" w:name="_Toc512693378"/>
+      <w:bookmarkEnd w:id="41"/>
       <w:r>
         <w:lastRenderedPageBreak/>
         <w:t>Cronograma</w:t>
       </w:r>
-      <w:bookmarkEnd w:id="36"/>
-      <w:bookmarkEnd w:id="37"/>
-      <w:bookmarkEnd w:id="38"/>
+      <w:bookmarkEnd w:id="42"/>
+      <w:bookmarkEnd w:id="43"/>
+      <w:bookmarkEnd w:id="44"/>
     </w:p>
     <w:p>
       <w:pPr>
@@ -16394,12 +16734,12 @@
           <w:numId w:val="33"/>
         </w:numPr>
       </w:pPr>
-      <w:bookmarkStart w:id="39" w:name="_Toc512693379"/>
+      <w:bookmarkStart w:id="45" w:name="_Toc512693379"/>
       <w:r>
         <w:lastRenderedPageBreak/>
         <w:t>Conceitos e Trabalhos Relacionados</w:t>
       </w:r>
-      <w:bookmarkEnd w:id="39"/>
+      <w:bookmarkEnd w:id="45"/>
     </w:p>
     <w:p>
       <w:pPr>
@@ -16427,17 +16767,17 @@
           <w:szCs w:val="28"/>
         </w:rPr>
       </w:pPr>
-      <w:bookmarkStart w:id="40" w:name="_Toc309760873"/>
-      <w:bookmarkStart w:id="41" w:name="_Toc310245722"/>
-      <w:bookmarkStart w:id="42" w:name="_Toc507865759"/>
-      <w:bookmarkStart w:id="43" w:name="_Toc509766065"/>
-      <w:bookmarkStart w:id="44" w:name="_Toc512693380"/>
-      <w:bookmarkStart w:id="45" w:name="_Ref309710305"/>
-      <w:bookmarkEnd w:id="40"/>
-      <w:bookmarkEnd w:id="41"/>
-      <w:bookmarkEnd w:id="42"/>
-      <w:bookmarkEnd w:id="43"/>
-      <w:bookmarkEnd w:id="44"/>
+      <w:bookmarkStart w:id="46" w:name="_Toc309760873"/>
+      <w:bookmarkStart w:id="47" w:name="_Toc310245722"/>
+      <w:bookmarkStart w:id="48" w:name="_Toc507865759"/>
+      <w:bookmarkStart w:id="49" w:name="_Toc509766065"/>
+      <w:bookmarkStart w:id="50" w:name="_Toc512693380"/>
+      <w:bookmarkStart w:id="51" w:name="_Ref309710305"/>
+      <w:bookmarkEnd w:id="46"/>
+      <w:bookmarkEnd w:id="47"/>
+      <w:bookmarkEnd w:id="48"/>
+      <w:bookmarkEnd w:id="49"/>
+      <w:bookmarkEnd w:id="50"/>
     </w:p>
     <w:p>
       <w:pPr>
@@ -16458,16 +16798,16 @@
           <w:szCs w:val="28"/>
         </w:rPr>
       </w:pPr>
-      <w:bookmarkStart w:id="46" w:name="_Toc309760874"/>
-      <w:bookmarkStart w:id="47" w:name="_Toc310245723"/>
-      <w:bookmarkStart w:id="48" w:name="_Toc507865760"/>
-      <w:bookmarkStart w:id="49" w:name="_Toc509766066"/>
-      <w:bookmarkStart w:id="50" w:name="_Toc512693381"/>
-      <w:bookmarkEnd w:id="46"/>
-      <w:bookmarkEnd w:id="47"/>
-      <w:bookmarkEnd w:id="48"/>
-      <w:bookmarkEnd w:id="49"/>
-      <w:bookmarkEnd w:id="50"/>
+      <w:bookmarkStart w:id="52" w:name="_Toc309760874"/>
+      <w:bookmarkStart w:id="53" w:name="_Toc310245723"/>
+      <w:bookmarkStart w:id="54" w:name="_Toc507865760"/>
+      <w:bookmarkStart w:id="55" w:name="_Toc509766066"/>
+      <w:bookmarkStart w:id="56" w:name="_Toc512693381"/>
+      <w:bookmarkEnd w:id="52"/>
+      <w:bookmarkEnd w:id="53"/>
+      <w:bookmarkEnd w:id="54"/>
+      <w:bookmarkEnd w:id="55"/>
+      <w:bookmarkEnd w:id="56"/>
     </w:p>
     <w:p>
       <w:pPr>
@@ -16477,13 +16817,13 @@
           <w:numId w:val="36"/>
         </w:numPr>
       </w:pPr>
-      <w:bookmarkStart w:id="51" w:name="_Toc512693382"/>
-      <w:bookmarkEnd w:id="45"/>
+      <w:bookmarkStart w:id="57" w:name="_Toc512693382"/>
+      <w:bookmarkEnd w:id="51"/>
       <w:r>
         <w:t>Aprendizagem de Máquina</w:t>
       </w:r>
     </w:p>
-    <w:bookmarkEnd w:id="51"/>
+    <w:bookmarkEnd w:id="57"/>
     <w:p>
       <w:pPr>
         <w:pStyle w:val="Heading2"/>
@@ -16516,7 +16856,7 @@
       </w:pPr>
     </w:p>
     <w:p>
-      <w:bookmarkStart w:id="52" w:name="_Ref309711203"/>
+      <w:bookmarkStart w:id="58" w:name="_Ref309711203"/>
     </w:p>
     <w:p>
       <w:pPr>
@@ -16532,7 +16872,7 @@
         <w:br w:type="page"/>
       </w:r>
     </w:p>
-    <w:bookmarkEnd w:id="52"/>
+    <w:bookmarkEnd w:id="58"/>
     <w:p>
       <w:pPr>
         <w:pStyle w:val="Heading2"/>
@@ -16559,12 +16899,12 @@
           <w:numId w:val="36"/>
         </w:numPr>
       </w:pPr>
-      <w:bookmarkStart w:id="53" w:name="_Toc512693385"/>
+      <w:bookmarkStart w:id="59" w:name="_Toc512693385"/>
       <w:r>
         <w:t>Trabalhos Relacionados</w:t>
       </w:r>
     </w:p>
-    <w:bookmarkEnd w:id="53"/>
+    <w:bookmarkEnd w:id="59"/>
     <w:p>
       <w:pPr>
         <w:rPr>
@@ -17746,7 +18086,19 @@
         <w:rPr>
           <w:rFonts w:cs="Arial"/>
         </w:rPr>
-        <w:t>KITCHENHAM, 2007</w:t>
+        <w:t>KITCHENHAM</w:t>
+      </w:r>
+      <w:r>
+        <w:rPr>
+          <w:rFonts w:cs="Arial"/>
+        </w:rPr>
+        <w:t>; CHARTERS</w:t>
+      </w:r>
+      <w:r>
+        <w:rPr>
+          <w:rFonts w:cs="Arial"/>
+        </w:rPr>
+        <w:t>, 2007</w:t>
       </w:r>
       <w:r>
         <w:rPr>
@@ -17826,7 +18178,7 @@
       <w:pPr>
         <w:pStyle w:val="Caption"/>
       </w:pPr>
-      <w:bookmarkStart w:id="54" w:name="_Toc512953951"/>
+      <w:bookmarkStart w:id="60" w:name="_Toc513299105"/>
       <w:r>
         <w:t xml:space="preserve">Figura </w:t>
       </w:r>
@@ -17863,7 +18215,7 @@
       <w:r>
         <w:t>Processo de revisão sistemática</w:t>
       </w:r>
-      <w:bookmarkEnd w:id="54"/>
+      <w:bookmarkEnd w:id="60"/>
     </w:p>
     <w:p>
       <w:pPr>
@@ -17927,6 +18279,13 @@
           <w:rFonts w:cs="Arial"/>
           <w:lang w:val="pt-BR" w:bidi="en-US"/>
         </w:rPr>
+        <w:t xml:space="preserve"> e Charters</w:t>
+      </w:r>
+      <w:r>
+        <w:rPr>
+          <w:rFonts w:cs="Arial"/>
+          <w:lang w:val="pt-BR" w:bidi="en-US"/>
+        </w:rPr>
         <w:t xml:space="preserve"> (2007), antes de iniciar a revisão sistemática propriamente, é necessário confirmar qual a necessidade de fazer a revisão.  </w:t>
       </w:r>
       <w:r>
@@ -18010,15 +18369,29 @@
           <w:rFonts w:cs="Arial"/>
           <w:lang w:val="pt-BR" w:bidi="en-US"/>
         </w:rPr>
-        <w:t xml:space="preserve"> e um outro guia criado por  </w:t>
-      </w:r>
-      <w:proofErr w:type="spellStart"/>
+        <w:t xml:space="preserve"> e Charters</w:t>
+      </w:r>
       <w:r>
         <w:rPr>
           <w:rFonts w:cs="Arial"/>
           <w:lang w:val="pt-BR" w:bidi="en-US"/>
         </w:rPr>
+        <w:t xml:space="preserve"> e um outro guia </w:t>
+      </w:r>
+      <w:r>
+        <w:rPr>
+          <w:rFonts w:cs="Arial"/>
+          <w:lang w:val="pt-BR" w:bidi="en-US"/>
+        </w:rPr>
         <w:lastRenderedPageBreak/>
+        <w:t xml:space="preserve">criado por  </w:t>
+      </w:r>
+      <w:proofErr w:type="spellStart"/>
+      <w:r>
+        <w:rPr>
+          <w:rFonts w:cs="Arial"/>
+          <w:lang w:val="pt-BR" w:bidi="en-US"/>
+        </w:rPr>
         <w:t>Biolchini</w:t>
       </w:r>
       <w:proofErr w:type="spellEnd"/>
@@ -18091,6 +18464,12 @@
           <w:rFonts w:cs="Arial"/>
         </w:rPr>
         <w:t xml:space="preserve">Um </w:t>
+      </w:r>
+      <w:r>
+        <w:rPr>
+          <w:rFonts w:cs="Arial"/>
+        </w:rPr>
+        <w:t xml:space="preserve">outro </w:t>
       </w:r>
       <w:proofErr w:type="spellStart"/>
       <w:r>
@@ -18672,6 +19051,7 @@
           </w:tcPr>
           <w:p>
             <w:pPr>
+              <w:keepNext/>
               <w:cnfStyle w:val="000000100000" w:firstRow="0" w:lastRow="0" w:firstColumn="0" w:lastColumn="0" w:oddVBand="0" w:evenVBand="0" w:oddHBand="1" w:evenHBand="0" w:firstRowFirstColumn="0" w:firstRowLastColumn="0" w:lastRowFirstColumn="0" w:lastRowLastColumn="0"/>
               <w:rPr>
                 <w:lang w:val="pt-BR" w:bidi="en-US"/>
@@ -18717,10 +19097,40 @@
     </w:tbl>
     <w:p>
       <w:pPr>
-        <w:rPr>
-          <w:lang w:val="pt-BR" w:bidi="en-US"/>
-        </w:rPr>
-      </w:pPr>
+        <w:pStyle w:val="Caption"/>
+      </w:pPr>
+      <w:bookmarkStart w:id="61" w:name="_Toc513299113"/>
+      <w:r>
+        <w:t xml:space="preserve">Tabela </w:t>
+      </w:r>
+      <w:r>
+        <w:fldChar w:fldCharType="begin"/>
+      </w:r>
+      <w:r>
+        <w:instrText xml:space="preserve"> SEQ Tabela \* ARABIC </w:instrText>
+      </w:r>
+      <w:r>
+        <w:fldChar w:fldCharType="separate"/>
+      </w:r>
+      <w:r>
+        <w:rPr>
+          <w:noProof/>
+        </w:rPr>
+        <w:t>1</w:t>
+      </w:r>
+      <w:r>
+        <w:fldChar w:fldCharType="end"/>
+      </w:r>
+      <w:r>
+        <w:t xml:space="preserve"> - Critérios PICOC da Princi</w:t>
+      </w:r>
+      <w:r>
+        <w:rPr>
+          <w:noProof/>
+        </w:rPr>
+        <w:t>pal questão</w:t>
+      </w:r>
+      <w:bookmarkEnd w:id="61"/>
     </w:p>
     <w:p>
       <w:pPr>
@@ -19011,6 +19421,7 @@
         <w:t>:</w:t>
       </w:r>
     </w:p>
+    <w:p/>
     <w:p/>
     <w:p/>
     <w:p/>
@@ -19362,6 +19773,7 @@
           </w:tcPr>
           <w:p>
             <w:pPr>
+              <w:keepNext/>
               <w:cnfStyle w:val="000000100000" w:firstRow="0" w:lastRow="0" w:firstColumn="0" w:lastColumn="0" w:oddVBand="0" w:evenVBand="0" w:oddHBand="1" w:evenHBand="0" w:firstRowFirstColumn="0" w:firstRowLastColumn="0" w:lastRowFirstColumn="0" w:lastRowLastColumn="0"/>
               <w:rPr>
                 <w:lang w:val="pt-BR" w:bidi="en-US"/>
@@ -19391,10 +19803,34 @@
     </w:tbl>
     <w:p>
       <w:pPr>
-        <w:rPr>
-          <w:lang w:val="pt-BR" w:bidi="en-US"/>
-        </w:rPr>
-      </w:pPr>
+        <w:pStyle w:val="Caption"/>
+      </w:pPr>
+      <w:bookmarkStart w:id="62" w:name="_Toc513299114"/>
+      <w:r>
+        <w:t xml:space="preserve">Tabela </w:t>
+      </w:r>
+      <w:r>
+        <w:fldChar w:fldCharType="begin"/>
+      </w:r>
+      <w:r>
+        <w:instrText xml:space="preserve"> SEQ Tabela \* ARABIC </w:instrText>
+      </w:r>
+      <w:r>
+        <w:fldChar w:fldCharType="separate"/>
+      </w:r>
+      <w:r>
+        <w:rPr>
+          <w:noProof/>
+        </w:rPr>
+        <w:t>2</w:t>
+      </w:r>
+      <w:r>
+        <w:fldChar w:fldCharType="end"/>
+      </w:r>
+      <w:r>
+        <w:t xml:space="preserve"> - Critérios PICOC da Questão Secundária</w:t>
+      </w:r>
+      <w:bookmarkEnd w:id="62"/>
     </w:p>
     <w:p>
       <w:pPr>
@@ -19625,6 +20061,7 @@
       <w:pPr>
         <w:pStyle w:val="Caption"/>
       </w:pPr>
+      <w:bookmarkStart w:id="63" w:name="_Toc513299106"/>
       <w:r>
         <w:t xml:space="preserve">Figura </w:t>
       </w:r>
@@ -19649,6 +20086,7 @@
       <w:r>
         <w:t xml:space="preserve"> - Esquema da construção das palavras-chaves</w:t>
       </w:r>
+      <w:bookmarkEnd w:id="63"/>
     </w:p>
     <w:p>
       <w:pPr>
@@ -19708,6 +20146,7 @@
       <w:pPr>
         <w:pStyle w:val="Caption"/>
       </w:pPr>
+      <w:bookmarkStart w:id="64" w:name="_Toc513299107"/>
       <w:r>
         <w:t xml:space="preserve">Figura </w:t>
       </w:r>
@@ -19732,6 +20171,7 @@
       <w:r>
         <w:t xml:space="preserve"> - Construção da String de Busca</w:t>
       </w:r>
+      <w:bookmarkEnd w:id="64"/>
     </w:p>
     <w:p>
       <w:pPr>
@@ -19771,34 +20211,95 @@
         <w:rPr>
           <w:lang w:val="pt-BR" w:bidi="en-US"/>
         </w:rPr>
-        <w:t xml:space="preserve">A seleção das fontes seguiu os mesmos critérios de Nunes (2017), no qual as fontes devem estar disponíveis via </w:t>
-      </w:r>
-      <w:r>
-        <w:rPr>
-          <w:i/>
+        <w:t>Os critérios de seleção das fontes de pesquisa são (STEINMACHER ET AL., 2015):</w:t>
+      </w:r>
+    </w:p>
+    <w:p>
+      <w:pPr>
+        <w:pStyle w:val="ListParagraph"/>
+        <w:numPr>
+          <w:ilvl w:val="0"/>
+          <w:numId w:val="43"/>
+        </w:numPr>
+      </w:pPr>
+      <w:r>
+        <w:t>Bibliotecas digitais disponíveis via web que indexe</w:t>
+      </w:r>
+      <w:r>
+        <w:t>m</w:t>
+      </w:r>
+      <w:r>
+        <w:t xml:space="preserve"> artigos</w:t>
+      </w:r>
+      <w:r>
+        <w:t xml:space="preserve"> em inglês</w:t>
+      </w:r>
+      <w:r>
+        <w:t xml:space="preserve"> da área de inteligência </w:t>
+      </w:r>
+      <w:proofErr w:type="spellStart"/>
+      <w:r>
+        <w:t>articial</w:t>
+      </w:r>
+      <w:proofErr w:type="spellEnd"/>
+      <w:r>
+        <w:t xml:space="preserve"> e/ou educação em ciências da computação;</w:t>
+      </w:r>
+    </w:p>
+    <w:p>
+      <w:pPr>
+        <w:pStyle w:val="ListParagraph"/>
+        <w:numPr>
+          <w:ilvl w:val="0"/>
+          <w:numId w:val="43"/>
+        </w:numPr>
+      </w:pPr>
+      <w:r>
+        <w:t>Tenha suporte a buscas utilizando expressões booleanas;</w:t>
+      </w:r>
+    </w:p>
+    <w:p>
+      <w:pPr>
+        <w:pStyle w:val="ListParagraph"/>
+        <w:numPr>
+          <w:ilvl w:val="0"/>
+          <w:numId w:val="43"/>
+        </w:numPr>
+      </w:pPr>
+      <w:r>
+        <w:t>Conceda acesso ao texto completo ou tenha o endereço para acesso ao texto completo.</w:t>
+      </w:r>
+    </w:p>
+    <w:p>
+      <w:pPr>
+        <w:ind w:firstLine="360"/>
+        <w:rPr>
           <w:lang w:val="pt-BR" w:bidi="en-US"/>
         </w:rPr>
-        <w:t>web</w:t>
-      </w:r>
+      </w:pPr>
       <w:r>
         <w:rPr>
           <w:lang w:val="pt-BR" w:bidi="en-US"/>
         </w:rPr>
-        <w:t xml:space="preserve">, preferencialmente em bases científicas da área de computação (bibliotecas digitais online, bases eletrônicas indexadas, anais de eventos da área, periódicos, revisões sistemáticas anteriores). </w:t>
-      </w:r>
-    </w:p>
-    <w:p>
-      <w:pPr>
-        <w:ind w:firstLine="360"/>
+        <w:t>De acordo com os critérios acima, após consultas nos principais jornais e conferências da área de inteligência artificial e educação em ciências da computação, as seguintes</w:t>
+      </w:r>
+      <w:r>
         <w:rPr>
           <w:lang w:val="pt-BR" w:bidi="en-US"/>
         </w:rPr>
-      </w:pPr>
+        <w:t xml:space="preserve"> fontes</w:t>
+      </w:r>
       <w:r>
         <w:rPr>
           <w:lang w:val="pt-BR" w:bidi="en-US"/>
         </w:rPr>
-        <w:t>As fontes selecionadas para a pesquisa foram:</w:t>
+        <w:t xml:space="preserve"> foram</w:t>
+      </w:r>
+      <w:r>
+        <w:rPr>
+          <w:lang w:val="pt-BR" w:bidi="en-US"/>
+        </w:rPr>
+        <w:t xml:space="preserve"> selecionadas:</w:t>
       </w:r>
     </w:p>
     <w:p>
@@ -19849,297 +20350,26 @@
     </w:p>
     <w:p>
       <w:pPr>
-        <w:ind w:firstLine="360"/>
-      </w:pPr>
-      <w:r>
-        <w:t xml:space="preserve">De </w:t>
-      </w:r>
-      <w:proofErr w:type="spellStart"/>
-      <w:r>
-        <w:t>acordo</w:t>
-      </w:r>
-      <w:proofErr w:type="spellEnd"/>
-      <w:r>
-        <w:t xml:space="preserve"> com </w:t>
-      </w:r>
-      <w:proofErr w:type="spellStart"/>
-      <w:r>
-        <w:t>Cavaci</w:t>
-      </w:r>
-      <w:r>
-        <w:t>ni</w:t>
-      </w:r>
-      <w:proofErr w:type="spellEnd"/>
-      <w:r>
-        <w:t xml:space="preserve"> (2015), Scopus, Web of Scienc</w:t>
-      </w:r>
-      <w:r>
-        <w:t xml:space="preserve">e e DBLP </w:t>
-      </w:r>
-      <w:proofErr w:type="spellStart"/>
-      <w:r>
-        <w:t>são</w:t>
-      </w:r>
-      <w:proofErr w:type="spellEnd"/>
-      <w:r>
-        <w:t xml:space="preserve"> </w:t>
-      </w:r>
-      <w:proofErr w:type="spellStart"/>
-      <w:r>
-        <w:t>referências</w:t>
-      </w:r>
-      <w:proofErr w:type="spellEnd"/>
-      <w:r>
-        <w:t xml:space="preserve"> </w:t>
-      </w:r>
-      <w:proofErr w:type="spellStart"/>
-      <w:r>
-        <w:t>como</w:t>
-      </w:r>
-      <w:proofErr w:type="spellEnd"/>
-      <w:r>
-        <w:t xml:space="preserve"> </w:t>
-      </w:r>
-      <w:proofErr w:type="spellStart"/>
-      <w:r>
-        <w:t>ferramenta</w:t>
-      </w:r>
-      <w:proofErr w:type="spellEnd"/>
-      <w:r>
-        <w:t xml:space="preserve"> de </w:t>
-      </w:r>
-      <w:proofErr w:type="spellStart"/>
-      <w:r>
-        <w:t>indexação</w:t>
-      </w:r>
-      <w:proofErr w:type="spellEnd"/>
-      <w:r>
-        <w:t xml:space="preserve"> e </w:t>
-      </w:r>
-      <w:proofErr w:type="spellStart"/>
-      <w:r>
-        <w:t>busca</w:t>
-      </w:r>
-      <w:proofErr w:type="spellEnd"/>
-      <w:r>
-        <w:t xml:space="preserve"> de </w:t>
-      </w:r>
-      <w:proofErr w:type="spellStart"/>
-      <w:r>
-        <w:t>artigos</w:t>
-      </w:r>
-      <w:proofErr w:type="spellEnd"/>
-      <w:r>
-        <w:t xml:space="preserve"> </w:t>
-      </w:r>
-      <w:proofErr w:type="spellStart"/>
-      <w:r>
-        <w:t>científicos</w:t>
-      </w:r>
-      <w:proofErr w:type="spellEnd"/>
-      <w:r>
-        <w:t xml:space="preserve"> </w:t>
-      </w:r>
-      <w:proofErr w:type="spellStart"/>
-      <w:r>
-        <w:t>na</w:t>
-      </w:r>
-      <w:proofErr w:type="spellEnd"/>
-      <w:r>
-        <w:t xml:space="preserve"> </w:t>
-      </w:r>
-      <w:proofErr w:type="spellStart"/>
-      <w:r>
-        <w:t>área</w:t>
-      </w:r>
-      <w:proofErr w:type="spellEnd"/>
-      <w:r>
-        <w:t xml:space="preserve"> de </w:t>
-      </w:r>
-      <w:proofErr w:type="spellStart"/>
-      <w:r>
-        <w:t>computação</w:t>
-      </w:r>
-      <w:proofErr w:type="spellEnd"/>
-      <w:r>
-        <w:t xml:space="preserve">. </w:t>
-      </w:r>
-      <w:proofErr w:type="spellStart"/>
-      <w:r>
-        <w:t>Além</w:t>
-      </w:r>
-      <w:proofErr w:type="spellEnd"/>
-      <w:r>
-        <w:t xml:space="preserve"> disso, </w:t>
-      </w:r>
-      <w:proofErr w:type="spellStart"/>
-      <w:r>
-        <w:t>elas</w:t>
-      </w:r>
-      <w:proofErr w:type="spellEnd"/>
-      <w:r>
-        <w:t xml:space="preserve"> </w:t>
-      </w:r>
-      <w:proofErr w:type="spellStart"/>
-      <w:r>
-        <w:t>provêem</w:t>
-      </w:r>
-      <w:proofErr w:type="spellEnd"/>
-      <w:r>
-        <w:t xml:space="preserve"> </w:t>
-      </w:r>
-      <w:proofErr w:type="spellStart"/>
-      <w:r>
-        <w:t>funcionalidades</w:t>
-      </w:r>
-      <w:proofErr w:type="spellEnd"/>
-      <w:r>
-        <w:t xml:space="preserve"> </w:t>
-      </w:r>
-      <w:proofErr w:type="spellStart"/>
-      <w:r>
-        <w:t>adicionais</w:t>
-      </w:r>
-      <w:proofErr w:type="spellEnd"/>
-      <w:r>
-        <w:t xml:space="preserve"> </w:t>
-      </w:r>
-      <w:proofErr w:type="spellStart"/>
-      <w:r>
-        <w:t>como</w:t>
-      </w:r>
-      <w:proofErr w:type="spellEnd"/>
-      <w:r>
-        <w:t xml:space="preserve"> </w:t>
-      </w:r>
-      <w:proofErr w:type="spellStart"/>
-      <w:r>
-        <w:t>quantidade</w:t>
-      </w:r>
-      <w:proofErr w:type="spellEnd"/>
-      <w:r>
-        <w:t xml:space="preserve"> de </w:t>
-      </w:r>
-      <w:proofErr w:type="spellStart"/>
-      <w:r>
-        <w:t>citações</w:t>
-      </w:r>
-      <w:proofErr w:type="spellEnd"/>
-      <w:r>
-        <w:t xml:space="preserve">, </w:t>
-      </w:r>
-      <w:proofErr w:type="spellStart"/>
-      <w:r>
-        <w:t>listagem</w:t>
-      </w:r>
-      <w:proofErr w:type="spellEnd"/>
-      <w:r>
-        <w:t xml:space="preserve"> de </w:t>
-      </w:r>
-      <w:proofErr w:type="spellStart"/>
-      <w:r>
-        <w:t>documentos</w:t>
-      </w:r>
-      <w:proofErr w:type="spellEnd"/>
-      <w:r>
-        <w:t xml:space="preserve"> que </w:t>
-      </w:r>
-      <w:proofErr w:type="spellStart"/>
-      <w:r>
-        <w:t>referenciam</w:t>
-      </w:r>
-      <w:proofErr w:type="spellEnd"/>
-      <w:r>
-        <w:t xml:space="preserve"> o </w:t>
-      </w:r>
-      <w:proofErr w:type="spellStart"/>
-      <w:r>
-        <w:t>artigo</w:t>
-      </w:r>
-      <w:proofErr w:type="spellEnd"/>
-      <w:r>
-        <w:t xml:space="preserve"> e </w:t>
-      </w:r>
-      <w:proofErr w:type="spellStart"/>
-      <w:r>
-        <w:t>acesso</w:t>
-      </w:r>
-      <w:proofErr w:type="spellEnd"/>
-      <w:r>
-        <w:t xml:space="preserve"> </w:t>
-      </w:r>
-      <w:proofErr w:type="spellStart"/>
-      <w:r>
-        <w:t>ao</w:t>
-      </w:r>
-      <w:proofErr w:type="spellEnd"/>
-      <w:r>
-        <w:t xml:space="preserve"> </w:t>
-      </w:r>
-      <w:proofErr w:type="spellStart"/>
-      <w:r>
-        <w:t>texto</w:t>
-      </w:r>
-      <w:proofErr w:type="spellEnd"/>
-      <w:r>
-        <w:t xml:space="preserve"> </w:t>
-      </w:r>
-      <w:proofErr w:type="spellStart"/>
-      <w:r>
-        <w:t>completo</w:t>
-      </w:r>
-      <w:proofErr w:type="spellEnd"/>
-      <w:r>
-        <w:t xml:space="preserve"> </w:t>
-      </w:r>
-      <w:proofErr w:type="spellStart"/>
-      <w:r>
-        <w:t>ou</w:t>
-      </w:r>
-      <w:proofErr w:type="spellEnd"/>
-      <w:r>
-        <w:t xml:space="preserve"> </w:t>
-      </w:r>
-      <w:r>
-        <w:rPr>
-          <w:i/>
-        </w:rPr>
-        <w:t>links</w:t>
-      </w:r>
-      <w:r>
-        <w:t xml:space="preserve"> de </w:t>
-      </w:r>
-      <w:proofErr w:type="spellStart"/>
-      <w:r>
-        <w:t>acesso</w:t>
-      </w:r>
-      <w:proofErr w:type="spellEnd"/>
-      <w:r>
-        <w:t xml:space="preserve"> </w:t>
-      </w:r>
-      <w:proofErr w:type="spellStart"/>
-      <w:r>
-        <w:t>ao</w:t>
-      </w:r>
-      <w:proofErr w:type="spellEnd"/>
-      <w:r>
-        <w:t xml:space="preserve"> </w:t>
-      </w:r>
-      <w:proofErr w:type="spellStart"/>
-      <w:r>
-        <w:t>texto</w:t>
-      </w:r>
-      <w:proofErr w:type="spellEnd"/>
-      <w:r>
-        <w:t xml:space="preserve"> no site </w:t>
-      </w:r>
-      <w:proofErr w:type="spellStart"/>
-      <w:r>
-        <w:t>publicado</w:t>
-      </w:r>
-      <w:proofErr w:type="spellEnd"/>
-      <w:r>
-        <w:t xml:space="preserve">. </w:t>
+        <w:pStyle w:val="ListParagraph"/>
+        <w:numPr>
+          <w:ilvl w:val="0"/>
+          <w:numId w:val="42"/>
+        </w:numPr>
+      </w:pPr>
+      <w:r>
+        <w:t>IEEE</w:t>
+      </w:r>
+    </w:p>
+    <w:p>
+      <w:pPr>
+        <w:pStyle w:val="ListParagraph"/>
+        <w:numPr>
+          <w:ilvl w:val="0"/>
+          <w:numId w:val="42"/>
+        </w:numPr>
+      </w:pPr>
+      <w:r>
+        <w:t>ACM</w:t>
       </w:r>
     </w:p>
     <w:p>
@@ -20151,206 +20381,941 @@
       <w:pPr>
         <w:pStyle w:val="Heading2"/>
         <w:numPr>
+          <w:ilvl w:val="3"/>
+          <w:numId w:val="36"/>
+        </w:numPr>
+      </w:pPr>
+      <w:r>
+        <w:t>Critérios de Seleção dos Estudos</w:t>
+      </w:r>
+    </w:p>
+    <w:p>
+      <w:pPr>
+        <w:ind w:firstLine="360"/>
+      </w:pPr>
+      <w:r>
+        <w:t xml:space="preserve">De </w:t>
+      </w:r>
+      <w:proofErr w:type="spellStart"/>
+      <w:r>
+        <w:t>acordo</w:t>
+      </w:r>
+      <w:proofErr w:type="spellEnd"/>
+      <w:r>
+        <w:t xml:space="preserve"> com </w:t>
+      </w:r>
+      <w:proofErr w:type="spellStart"/>
+      <w:r>
+        <w:t>Kitchenham</w:t>
+      </w:r>
+      <w:proofErr w:type="spellEnd"/>
+      <w:r>
+        <w:t xml:space="preserve"> e Charters (2007), </w:t>
+      </w:r>
+      <w:proofErr w:type="spellStart"/>
+      <w:r>
+        <w:t>os</w:t>
+      </w:r>
+      <w:proofErr w:type="spellEnd"/>
+      <w:r>
+        <w:t xml:space="preserve"> </w:t>
+      </w:r>
+      <w:proofErr w:type="spellStart"/>
+      <w:r>
+        <w:t>critérios</w:t>
+      </w:r>
+      <w:proofErr w:type="spellEnd"/>
+      <w:r>
+        <w:t xml:space="preserve"> de </w:t>
+      </w:r>
+      <w:proofErr w:type="spellStart"/>
+      <w:r>
+        <w:t>seleção</w:t>
+      </w:r>
+      <w:proofErr w:type="spellEnd"/>
+      <w:r>
+        <w:t xml:space="preserve"> dos </w:t>
+      </w:r>
+      <w:proofErr w:type="spellStart"/>
+      <w:r>
+        <w:t>estudos</w:t>
+      </w:r>
+      <w:proofErr w:type="spellEnd"/>
+      <w:r>
+        <w:t xml:space="preserve"> </w:t>
+      </w:r>
+      <w:proofErr w:type="spellStart"/>
+      <w:r>
+        <w:t>servem</w:t>
+      </w:r>
+      <w:proofErr w:type="spellEnd"/>
+      <w:r>
+        <w:t xml:space="preserve"> para </w:t>
+      </w:r>
+      <w:proofErr w:type="spellStart"/>
+      <w:r>
+        <w:t>identificar</w:t>
+      </w:r>
+      <w:proofErr w:type="spellEnd"/>
+      <w:r>
+        <w:t xml:space="preserve"> </w:t>
+      </w:r>
+      <w:proofErr w:type="spellStart"/>
+      <w:r>
+        <w:t>os</w:t>
+      </w:r>
+      <w:proofErr w:type="spellEnd"/>
+      <w:r>
+        <w:t xml:space="preserve"> </w:t>
+      </w:r>
+      <w:proofErr w:type="spellStart"/>
+      <w:r>
+        <w:t>estudos</w:t>
+      </w:r>
+      <w:proofErr w:type="spellEnd"/>
+      <w:r>
+        <w:t xml:space="preserve"> </w:t>
+      </w:r>
+      <w:proofErr w:type="spellStart"/>
+      <w:r>
+        <w:t>primários</w:t>
+      </w:r>
+      <w:proofErr w:type="spellEnd"/>
+      <w:r>
+        <w:t xml:space="preserve"> que tem </w:t>
+      </w:r>
+      <w:proofErr w:type="spellStart"/>
+      <w:r>
+        <w:t>uma</w:t>
+      </w:r>
+      <w:proofErr w:type="spellEnd"/>
+      <w:r>
+        <w:t xml:space="preserve"> </w:t>
+      </w:r>
+      <w:proofErr w:type="spellStart"/>
+      <w:r>
+        <w:t>evidência</w:t>
+      </w:r>
+      <w:proofErr w:type="spellEnd"/>
+      <w:r>
+        <w:t xml:space="preserve"> </w:t>
+      </w:r>
+      <w:proofErr w:type="spellStart"/>
+      <w:r>
+        <w:t>direta</w:t>
+      </w:r>
+      <w:proofErr w:type="spellEnd"/>
+      <w:r>
+        <w:t xml:space="preserve"> </w:t>
+      </w:r>
+      <w:proofErr w:type="spellStart"/>
+      <w:r>
+        <w:t>sobre</w:t>
+      </w:r>
+      <w:proofErr w:type="spellEnd"/>
+      <w:r>
+        <w:t xml:space="preserve"> as </w:t>
+      </w:r>
+      <w:proofErr w:type="spellStart"/>
+      <w:r>
+        <w:t>questões</w:t>
+      </w:r>
+      <w:proofErr w:type="spellEnd"/>
+      <w:r>
+        <w:t xml:space="preserve"> da </w:t>
+      </w:r>
+      <w:proofErr w:type="spellStart"/>
+      <w:r>
+        <w:t>revisão</w:t>
+      </w:r>
+      <w:proofErr w:type="spellEnd"/>
+      <w:r>
+        <w:t xml:space="preserve"> </w:t>
+      </w:r>
+      <w:proofErr w:type="spellStart"/>
+      <w:r>
+        <w:t>sistemática</w:t>
+      </w:r>
+      <w:proofErr w:type="spellEnd"/>
+      <w:r>
+        <w:t xml:space="preserve">. </w:t>
+      </w:r>
+      <w:r>
+        <w:t xml:space="preserve">A </w:t>
+      </w:r>
+      <w:proofErr w:type="spellStart"/>
+      <w:r>
+        <w:t>partir</w:t>
+      </w:r>
+      <w:proofErr w:type="spellEnd"/>
+      <w:r>
+        <w:t xml:space="preserve"> do </w:t>
+      </w:r>
+      <w:proofErr w:type="spellStart"/>
+      <w:r>
+        <w:t>estudo</w:t>
+      </w:r>
+      <w:proofErr w:type="spellEnd"/>
+      <w:r>
+        <w:t xml:space="preserve"> de </w:t>
+      </w:r>
+      <w:proofErr w:type="spellStart"/>
+      <w:r>
+        <w:t>Nunes</w:t>
+      </w:r>
+      <w:proofErr w:type="spellEnd"/>
+      <w:r>
+        <w:t xml:space="preserve"> (2017) e </w:t>
+      </w:r>
+      <w:r>
+        <w:t>da</w:t>
+      </w:r>
+      <w:r>
+        <w:t xml:space="preserve"> </w:t>
+      </w:r>
+      <w:proofErr w:type="spellStart"/>
+      <w:r>
+        <w:t>questão</w:t>
+      </w:r>
+      <w:proofErr w:type="spellEnd"/>
+      <w:r>
+        <w:t xml:space="preserve"> de </w:t>
+      </w:r>
+      <w:proofErr w:type="spellStart"/>
+      <w:r>
+        <w:t>pesquisa</w:t>
+      </w:r>
+      <w:proofErr w:type="spellEnd"/>
+      <w:r>
+        <w:t xml:space="preserve">, </w:t>
+      </w:r>
+      <w:proofErr w:type="spellStart"/>
+      <w:r>
+        <w:t>os</w:t>
+      </w:r>
+      <w:proofErr w:type="spellEnd"/>
+      <w:r>
+        <w:t xml:space="preserve"> </w:t>
+      </w:r>
+      <w:proofErr w:type="spellStart"/>
+      <w:r>
+        <w:t>seguinte</w:t>
+      </w:r>
+      <w:r>
+        <w:t>s</w:t>
+      </w:r>
+      <w:proofErr w:type="spellEnd"/>
+      <w:r>
+        <w:t xml:space="preserve"> </w:t>
+      </w:r>
+      <w:proofErr w:type="spellStart"/>
+      <w:r>
+        <w:t>critérios</w:t>
+      </w:r>
+      <w:proofErr w:type="spellEnd"/>
+      <w:r>
+        <w:t xml:space="preserve"> de </w:t>
+      </w:r>
+      <w:proofErr w:type="spellStart"/>
+      <w:r>
+        <w:t>inclusão</w:t>
+      </w:r>
+      <w:proofErr w:type="spellEnd"/>
+      <w:r>
+        <w:t xml:space="preserve"> e </w:t>
+      </w:r>
+      <w:proofErr w:type="spellStart"/>
+      <w:r>
+        <w:t>exclusão</w:t>
+      </w:r>
+      <w:proofErr w:type="spellEnd"/>
+      <w:r>
+        <w:t xml:space="preserve"> </w:t>
+      </w:r>
+      <w:proofErr w:type="spellStart"/>
+      <w:r>
+        <w:t>foram</w:t>
+      </w:r>
+      <w:proofErr w:type="spellEnd"/>
+      <w:r>
+        <w:t xml:space="preserve"> </w:t>
+      </w:r>
+      <w:proofErr w:type="spellStart"/>
+      <w:r>
+        <w:t>definidos</w:t>
+      </w:r>
+      <w:proofErr w:type="spellEnd"/>
+      <w:r>
+        <w:t xml:space="preserve"> </w:t>
+      </w:r>
+      <w:proofErr w:type="spellStart"/>
+      <w:r>
+        <w:t>na</w:t>
+      </w:r>
+      <w:proofErr w:type="spellEnd"/>
+      <w:r>
+        <w:t xml:space="preserve"> </w:t>
+      </w:r>
+      <w:proofErr w:type="spellStart"/>
+      <w:r>
+        <w:t>tabela</w:t>
+      </w:r>
+      <w:proofErr w:type="spellEnd"/>
+      <w:r>
+        <w:t xml:space="preserve"> </w:t>
+      </w:r>
+      <w:proofErr w:type="spellStart"/>
+      <w:r>
+        <w:t>abaixo</w:t>
+      </w:r>
+      <w:proofErr w:type="spellEnd"/>
+      <w:r>
+        <w:t>:</w:t>
+      </w:r>
+    </w:p>
+    <w:tbl>
+      <w:tblPr>
+        <w:tblStyle w:val="GridTable1Light"/>
+        <w:tblW w:w="0" w:type="auto"/>
+        <w:tblLook w:val="04A0" w:firstRow="1" w:lastRow="0" w:firstColumn="1" w:lastColumn="0" w:noHBand="0" w:noVBand="1"/>
+      </w:tblPr>
+      <w:tblGrid>
+        <w:gridCol w:w="4360"/>
+        <w:gridCol w:w="4360"/>
+      </w:tblGrid>
+      <w:tr>
+        <w:trPr>
+          <w:cnfStyle w:val="100000000000" w:firstRow="1" w:lastRow="0" w:firstColumn="0" w:lastColumn="0" w:oddVBand="0" w:evenVBand="0" w:oddHBand="0" w:evenHBand="0" w:firstRowFirstColumn="0" w:firstRowLastColumn="0" w:lastRowFirstColumn="0" w:lastRowLastColumn="0"/>
+        </w:trPr>
+        <w:tc>
+          <w:tcPr>
+            <w:cnfStyle w:val="001000000000" w:firstRow="0" w:lastRow="0" w:firstColumn="1" w:lastColumn="0" w:oddVBand="0" w:evenVBand="0" w:oddHBand="0" w:evenHBand="0" w:firstRowFirstColumn="0" w:firstRowLastColumn="0" w:lastRowFirstColumn="0" w:lastRowLastColumn="0"/>
+            <w:tcW w:w="8720" w:type="dxa"/>
+            <w:gridSpan w:val="2"/>
+            <w:shd w:val="clear" w:color="auto" w:fill="A6A6A6" w:themeFill="background1" w:themeFillShade="A6"/>
+          </w:tcPr>
+          <w:p>
+            <w:pPr>
+              <w:pStyle w:val="Heading2"/>
+              <w:numPr>
+                <w:ilvl w:val="0"/>
+                <w:numId w:val="0"/>
+              </w:numPr>
+              <w:jc w:val="center"/>
+              <w:outlineLvl w:val="1"/>
+            </w:pPr>
+            <w:r>
+              <w:lastRenderedPageBreak/>
+              <w:t>Critérios de Seleção de Estudos</w:t>
+            </w:r>
+          </w:p>
+        </w:tc>
+      </w:tr>
+      <w:tr>
+        <w:tc>
+          <w:tcPr>
+            <w:cnfStyle w:val="001000000000" w:firstRow="0" w:lastRow="0" w:firstColumn="1" w:lastColumn="0" w:oddVBand="0" w:evenVBand="0" w:oddHBand="0" w:evenHBand="0" w:firstRowFirstColumn="0" w:firstRowLastColumn="0" w:lastRowFirstColumn="0" w:lastRowLastColumn="0"/>
+            <w:tcW w:w="4360" w:type="dxa"/>
+            <w:shd w:val="clear" w:color="auto" w:fill="D9D9D9" w:themeFill="background1" w:themeFillShade="D9"/>
+          </w:tcPr>
+          <w:p>
+            <w:pPr>
+              <w:pStyle w:val="Heading2"/>
+              <w:numPr>
+                <w:ilvl w:val="0"/>
+                <w:numId w:val="0"/>
+              </w:numPr>
+              <w:jc w:val="center"/>
+              <w:outlineLvl w:val="1"/>
+            </w:pPr>
+            <w:r>
+              <w:t>Inclusão</w:t>
+            </w:r>
+          </w:p>
+        </w:tc>
+        <w:tc>
+          <w:tcPr>
+            <w:tcW w:w="4360" w:type="dxa"/>
+            <w:shd w:val="clear" w:color="auto" w:fill="D9D9D9" w:themeFill="background1" w:themeFillShade="D9"/>
+          </w:tcPr>
+          <w:p>
+            <w:pPr>
+              <w:pStyle w:val="Heading2"/>
+              <w:numPr>
+                <w:ilvl w:val="0"/>
+                <w:numId w:val="0"/>
+              </w:numPr>
+              <w:jc w:val="center"/>
+              <w:outlineLvl w:val="1"/>
+              <w:cnfStyle w:val="000000000000" w:firstRow="0" w:lastRow="0" w:firstColumn="0" w:lastColumn="0" w:oddVBand="0" w:evenVBand="0" w:oddHBand="0" w:evenHBand="0" w:firstRowFirstColumn="0" w:firstRowLastColumn="0" w:lastRowFirstColumn="0" w:lastRowLastColumn="0"/>
+              <w:rPr>
+                <w:b/>
+              </w:rPr>
+            </w:pPr>
+            <w:r>
+              <w:rPr>
+                <w:b/>
+              </w:rPr>
+              <w:t>Exclusão</w:t>
+            </w:r>
+          </w:p>
+        </w:tc>
+      </w:tr>
+      <w:tr>
+        <w:tc>
+          <w:tcPr>
+            <w:cnfStyle w:val="001000000000" w:firstRow="0" w:lastRow="0" w:firstColumn="1" w:lastColumn="0" w:oddVBand="0" w:evenVBand="0" w:oddHBand="0" w:evenHBand="0" w:firstRowFirstColumn="0" w:firstRowLastColumn="0" w:lastRowFirstColumn="0" w:lastRowLastColumn="0"/>
+            <w:tcW w:w="4360" w:type="dxa"/>
+          </w:tcPr>
+          <w:p>
+            <w:pPr>
+              <w:jc w:val="left"/>
+              <w:rPr>
+                <w:b w:val="0"/>
+              </w:rPr>
+            </w:pPr>
+            <w:r>
+              <w:rPr>
+                <w:b w:val="0"/>
+              </w:rPr>
+              <w:t xml:space="preserve">Os documentos devem </w:t>
+            </w:r>
+            <w:proofErr w:type="spellStart"/>
+            <w:r>
+              <w:rPr>
+                <w:b w:val="0"/>
+              </w:rPr>
+              <w:t>estar</w:t>
+            </w:r>
+            <w:proofErr w:type="spellEnd"/>
+            <w:r>
+              <w:rPr>
+                <w:b w:val="0"/>
+              </w:rPr>
+              <w:t xml:space="preserve"> </w:t>
+            </w:r>
+            <w:proofErr w:type="spellStart"/>
+            <w:r>
+              <w:rPr>
+                <w:b w:val="0"/>
+              </w:rPr>
+              <w:t>disponíveis</w:t>
+            </w:r>
+            <w:proofErr w:type="spellEnd"/>
+            <w:r>
+              <w:rPr>
+                <w:b w:val="0"/>
+              </w:rPr>
+              <w:t xml:space="preserve"> </w:t>
+            </w:r>
+            <w:proofErr w:type="spellStart"/>
+            <w:r>
+              <w:rPr>
+                <w:b w:val="0"/>
+              </w:rPr>
+              <w:t>na</w:t>
+            </w:r>
+            <w:proofErr w:type="spellEnd"/>
+            <w:r>
+              <w:rPr>
+                <w:b w:val="0"/>
+              </w:rPr>
+              <w:t xml:space="preserve"> web;</w:t>
+            </w:r>
+          </w:p>
+        </w:tc>
+        <w:tc>
+          <w:tcPr>
+            <w:tcW w:w="4360" w:type="dxa"/>
+          </w:tcPr>
+          <w:p>
+            <w:pPr>
+              <w:jc w:val="left"/>
+              <w:cnfStyle w:val="000000000000" w:firstRow="0" w:lastRow="0" w:firstColumn="0" w:lastColumn="0" w:oddVBand="0" w:evenVBand="0" w:oddHBand="0" w:evenHBand="0" w:firstRowFirstColumn="0" w:firstRowLastColumn="0" w:lastRowFirstColumn="0" w:lastRowLastColumn="0"/>
+            </w:pPr>
+            <w:r>
+              <w:t>Estudos que não utilizam redes neurais;</w:t>
+            </w:r>
+          </w:p>
+        </w:tc>
+      </w:tr>
+      <w:tr>
+        <w:tc>
+          <w:tcPr>
+            <w:cnfStyle w:val="001000000000" w:firstRow="0" w:lastRow="0" w:firstColumn="1" w:lastColumn="0" w:oddVBand="0" w:evenVBand="0" w:oddHBand="0" w:evenHBand="0" w:firstRowFirstColumn="0" w:firstRowLastColumn="0" w:lastRowFirstColumn="0" w:lastRowLastColumn="0"/>
+            <w:tcW w:w="4360" w:type="dxa"/>
+          </w:tcPr>
+          <w:p>
+            <w:pPr>
+              <w:jc w:val="left"/>
+              <w:rPr>
+                <w:b w:val="0"/>
+              </w:rPr>
+            </w:pPr>
+            <w:r>
+              <w:rPr>
+                <w:b w:val="0"/>
+              </w:rPr>
+              <w:t>Publicações feitas a partir de 2012;</w:t>
+            </w:r>
+          </w:p>
+        </w:tc>
+        <w:tc>
+          <w:tcPr>
+            <w:tcW w:w="4360" w:type="dxa"/>
+          </w:tcPr>
+          <w:p>
+            <w:pPr>
+              <w:jc w:val="left"/>
+              <w:cnfStyle w:val="000000000000" w:firstRow="0" w:lastRow="0" w:firstColumn="0" w:lastColumn="0" w:oddVBand="0" w:evenVBand="0" w:oddHBand="0" w:evenHBand="0" w:firstRowFirstColumn="0" w:firstRowLastColumn="0" w:lastRowFirstColumn="0" w:lastRowLastColumn="0"/>
+            </w:pPr>
+            <w:r>
+              <w:rPr>
+                <w:lang w:val="pt-BR" w:bidi="en-US"/>
+              </w:rPr>
+              <w:t>Trabalhos que não utilizam o código fonte como entrada de dados para o treino supervisionado;</w:t>
+            </w:r>
+          </w:p>
+        </w:tc>
+      </w:tr>
+      <w:tr>
+        <w:tc>
+          <w:tcPr>
+            <w:cnfStyle w:val="001000000000" w:firstRow="0" w:lastRow="0" w:firstColumn="1" w:lastColumn="0" w:oddVBand="0" w:evenVBand="0" w:oddHBand="0" w:evenHBand="0" w:firstRowFirstColumn="0" w:firstRowLastColumn="0" w:lastRowFirstColumn="0" w:lastRowLastColumn="0"/>
+            <w:tcW w:w="4360" w:type="dxa"/>
+          </w:tcPr>
+          <w:p>
+            <w:pPr>
+              <w:jc w:val="left"/>
+              <w:rPr>
+                <w:b w:val="0"/>
+              </w:rPr>
+            </w:pPr>
+            <w:r>
+              <w:rPr>
+                <w:b w:val="0"/>
+              </w:rPr>
+              <w:t>Publicações em Inglês ou Português;</w:t>
+            </w:r>
+          </w:p>
+        </w:tc>
+        <w:tc>
+          <w:tcPr>
+            <w:tcW w:w="4360" w:type="dxa"/>
+          </w:tcPr>
+          <w:p>
+            <w:pPr>
+              <w:jc w:val="left"/>
+              <w:cnfStyle w:val="000000000000" w:firstRow="0" w:lastRow="0" w:firstColumn="0" w:lastColumn="0" w:oddVBand="0" w:evenVBand="0" w:oddHBand="0" w:evenHBand="0" w:firstRowFirstColumn="0" w:firstRowLastColumn="0" w:lastRowFirstColumn="0" w:lastRowLastColumn="0"/>
+              <w:rPr>
+                <w:lang w:val="pt-BR" w:bidi="en-US"/>
+              </w:rPr>
+            </w:pPr>
+            <w:r>
+              <w:rPr>
+                <w:lang w:val="pt-BR" w:bidi="en-US"/>
+              </w:rPr>
+              <w:t>Publicações anteriores a 2012 que não tratam do modelo de rede neural proposto por esta pesquisa (RNN);</w:t>
+            </w:r>
+          </w:p>
+          <w:p>
+            <w:pPr>
+              <w:jc w:val="left"/>
+              <w:cnfStyle w:val="000000000000" w:firstRow="0" w:lastRow="0" w:firstColumn="0" w:lastColumn="0" w:oddVBand="0" w:evenVBand="0" w:oddHBand="0" w:evenHBand="0" w:firstRowFirstColumn="0" w:firstRowLastColumn="0" w:lastRowFirstColumn="0" w:lastRowLastColumn="0"/>
+            </w:pPr>
+          </w:p>
+        </w:tc>
+      </w:tr>
+      <w:tr>
+        <w:tc>
+          <w:tcPr>
+            <w:cnfStyle w:val="001000000000" w:firstRow="0" w:lastRow="0" w:firstColumn="1" w:lastColumn="0" w:oddVBand="0" w:evenVBand="0" w:oddHBand="0" w:evenHBand="0" w:firstRowFirstColumn="0" w:firstRowLastColumn="0" w:lastRowFirstColumn="0" w:lastRowLastColumn="0"/>
+            <w:tcW w:w="4360" w:type="dxa"/>
+          </w:tcPr>
+          <w:p>
+            <w:pPr>
+              <w:jc w:val="left"/>
+              <w:rPr>
+                <w:b w:val="0"/>
+              </w:rPr>
+            </w:pPr>
+            <w:r>
+              <w:rPr>
+                <w:b w:val="0"/>
+              </w:rPr>
+              <w:t>Estudos que utilizam redes neurais para análise do código fonte;</w:t>
+            </w:r>
+          </w:p>
+        </w:tc>
+        <w:tc>
+          <w:tcPr>
+            <w:tcW w:w="4360" w:type="dxa"/>
+          </w:tcPr>
+          <w:p>
+            <w:pPr>
+              <w:jc w:val="left"/>
+              <w:cnfStyle w:val="000000000000" w:firstRow="0" w:lastRow="0" w:firstColumn="0" w:lastColumn="0" w:oddVBand="0" w:evenVBand="0" w:oddHBand="0" w:evenHBand="0" w:firstRowFirstColumn="0" w:firstRowLastColumn="0" w:lastRowFirstColumn="0" w:lastRowLastColumn="0"/>
+              <w:rPr>
+                <w:lang w:val="pt-BR" w:bidi="en-US"/>
+              </w:rPr>
+            </w:pPr>
+            <w:proofErr w:type="spellStart"/>
+            <w:r>
+              <w:rPr>
+                <w:lang w:val="pt-BR" w:bidi="en-US"/>
+              </w:rPr>
+              <w:t>Pôsteres</w:t>
+            </w:r>
+            <w:proofErr w:type="spellEnd"/>
+            <w:r>
+              <w:rPr>
+                <w:lang w:val="pt-BR" w:bidi="en-US"/>
+              </w:rPr>
+              <w:t xml:space="preserve">, tutoriais, relatórios </w:t>
+            </w:r>
+            <w:proofErr w:type="spellStart"/>
+            <w:r>
+              <w:rPr>
+                <w:lang w:val="pt-BR" w:bidi="en-US"/>
+              </w:rPr>
+              <w:t>técnicos</w:t>
+            </w:r>
+            <w:proofErr w:type="spellEnd"/>
+            <w:r>
+              <w:rPr>
+                <w:lang w:val="pt-BR" w:bidi="en-US"/>
+              </w:rPr>
+              <w:t xml:space="preserve">. Textos que </w:t>
+            </w:r>
+            <w:proofErr w:type="spellStart"/>
+            <w:r>
+              <w:rPr>
+                <w:lang w:val="pt-BR" w:bidi="en-US"/>
+              </w:rPr>
+              <w:t>não</w:t>
+            </w:r>
+            <w:proofErr w:type="spellEnd"/>
+            <w:r>
+              <w:rPr>
+                <w:lang w:val="pt-BR" w:bidi="en-US"/>
+              </w:rPr>
+              <w:t xml:space="preserve"> sejam artigos (curto ou longo), </w:t>
+            </w:r>
+            <w:proofErr w:type="spellStart"/>
+            <w:r>
+              <w:rPr>
+                <w:lang w:val="pt-BR" w:bidi="en-US"/>
+              </w:rPr>
+              <w:t>dissertação</w:t>
+            </w:r>
+            <w:proofErr w:type="spellEnd"/>
+            <w:r>
+              <w:rPr>
+                <w:lang w:val="pt-BR" w:bidi="en-US"/>
+              </w:rPr>
+              <w:t xml:space="preserve"> </w:t>
+            </w:r>
+            <w:r>
+              <w:rPr>
+                <w:lang w:val="pt-BR" w:bidi="en-US"/>
+              </w:rPr>
+              <w:t>de mestrado, tese de doutorado,</w:t>
+            </w:r>
+            <w:r>
+              <w:rPr>
+                <w:lang w:val="pt-BR" w:bidi="en-US"/>
+              </w:rPr>
+              <w:t xml:space="preserve"> livros</w:t>
+            </w:r>
+            <w:r>
+              <w:rPr>
+                <w:lang w:val="pt-BR" w:bidi="en-US"/>
+              </w:rPr>
+              <w:t>, anais de eventos</w:t>
+            </w:r>
+            <w:r>
+              <w:rPr>
+                <w:lang w:val="pt-BR" w:bidi="en-US"/>
+              </w:rPr>
+              <w:t>;</w:t>
+            </w:r>
+          </w:p>
+          <w:p>
+            <w:pPr>
+              <w:keepNext/>
+              <w:jc w:val="left"/>
+              <w:cnfStyle w:val="000000000000" w:firstRow="0" w:lastRow="0" w:firstColumn="0" w:lastColumn="0" w:oddVBand="0" w:evenVBand="0" w:oddHBand="0" w:evenHBand="0" w:firstRowFirstColumn="0" w:firstRowLastColumn="0" w:lastRowFirstColumn="0" w:lastRowLastColumn="0"/>
+            </w:pPr>
+          </w:p>
+        </w:tc>
+      </w:tr>
+    </w:tbl>
+    <w:p>
+      <w:pPr>
+        <w:pStyle w:val="Caption"/>
+      </w:pPr>
+      <w:bookmarkStart w:id="65" w:name="_Toc513299115"/>
+      <w:r>
+        <w:t xml:space="preserve">Tabela </w:t>
+      </w:r>
+      <w:r>
+        <w:fldChar w:fldCharType="begin"/>
+      </w:r>
+      <w:r>
+        <w:instrText xml:space="preserve"> SEQ Tabela \* ARABIC </w:instrText>
+      </w:r>
+      <w:r>
+        <w:fldChar w:fldCharType="separate"/>
+      </w:r>
+      <w:r>
+        <w:rPr>
+          <w:noProof/>
+        </w:rPr>
+        <w:t>3</w:t>
+      </w:r>
+      <w:r>
+        <w:fldChar w:fldCharType="end"/>
+      </w:r>
+      <w:r>
+        <w:t xml:space="preserve"> - Critérios de inclusão e ex</w:t>
+      </w:r>
+      <w:r>
+        <w:rPr>
+          <w:noProof/>
+        </w:rPr>
+        <w:t>clusão de estudos</w:t>
+      </w:r>
+      <w:bookmarkEnd w:id="65"/>
+    </w:p>
+    <w:p>
+      <w:pPr>
+        <w:rPr>
+          <w:lang w:val="pt-BR" w:bidi="en-US"/>
+        </w:rPr>
+      </w:pPr>
+    </w:p>
+    <w:p>
+      <w:pPr>
+        <w:ind w:firstLine="360"/>
+      </w:pPr>
+    </w:p>
+    <w:p>
+      <w:pPr>
+        <w:pStyle w:val="Heading2"/>
+        <w:numPr>
+          <w:ilvl w:val="3"/>
+          <w:numId w:val="36"/>
+        </w:numPr>
+      </w:pPr>
+      <w:r>
+        <w:t>Processo</w:t>
+      </w:r>
+      <w:r>
+        <w:t xml:space="preserve"> de Seleç</w:t>
+      </w:r>
+      <w:r>
+        <w:t>ão</w:t>
+      </w:r>
+    </w:p>
+    <w:p>
+      <w:pPr>
+        <w:ind w:firstLine="708"/>
+        <w:rPr>
+          <w:lang w:val="pt-BR" w:bidi="en-US"/>
+        </w:rPr>
+      </w:pPr>
+      <w:r>
+        <w:rPr>
+          <w:lang w:val="pt-BR" w:bidi="en-US"/>
+        </w:rPr>
+        <w:t xml:space="preserve">Para o processo de seleção dos estudos, foram definidas as mesmas etapas descritas no estudo feito por </w:t>
+      </w:r>
+      <w:proofErr w:type="spellStart"/>
+      <w:r>
+        <w:rPr>
+          <w:lang w:val="pt-BR" w:bidi="en-US"/>
+        </w:rPr>
+        <w:t>Steinmacher</w:t>
+      </w:r>
+      <w:proofErr w:type="spellEnd"/>
+      <w:r>
+        <w:rPr>
+          <w:lang w:val="pt-BR" w:bidi="en-US"/>
+        </w:rPr>
+        <w:t xml:space="preserve"> et al. (2015):</w:t>
+      </w:r>
+    </w:p>
+    <w:p>
+      <w:pPr>
+        <w:pStyle w:val="ListParagraph"/>
+        <w:numPr>
           <w:ilvl w:val="0"/>
-          <w:numId w:val="0"/>
+          <w:numId w:val="48"/>
         </w:numPr>
       </w:pPr>
-    </w:p>
-    <w:p>
-      <w:pPr>
-        <w:rPr>
-          <w:lang w:val="pt-BR" w:bidi="en-US"/>
-        </w:rPr>
-      </w:pPr>
-      <w:r>
-        <w:rPr>
-          <w:lang w:val="pt-BR" w:bidi="en-US"/>
-        </w:rPr>
-        <w:t xml:space="preserve">(I) Os documentos devem estar disponíveis na web; </w:t>
-      </w:r>
-    </w:p>
-    <w:p>
-      <w:pPr>
-        <w:rPr>
-          <w:lang w:val="pt-BR" w:bidi="en-US"/>
-        </w:rPr>
-      </w:pPr>
-      <w:r>
-        <w:rPr>
-          <w:lang w:val="pt-BR" w:bidi="en-US"/>
-        </w:rPr>
-        <w:t xml:space="preserve">(I) Publicações feitas a partir de 2012; </w:t>
-      </w:r>
-    </w:p>
-    <w:p>
-      <w:pPr>
-        <w:rPr>
-          <w:lang w:val="pt-BR" w:bidi="en-US"/>
-        </w:rPr>
-      </w:pPr>
-      <w:r>
-        <w:rPr>
-          <w:lang w:val="pt-BR" w:bidi="en-US"/>
-        </w:rPr>
-        <w:t xml:space="preserve">(I) Publicações em Inglês ou Português; </w:t>
-      </w:r>
-    </w:p>
-    <w:p>
-      <w:pPr>
-        <w:rPr>
-          <w:lang w:val="pt-BR" w:bidi="en-US"/>
-        </w:rPr>
-      </w:pPr>
-      <w:r>
-        <w:rPr>
-          <w:lang w:val="pt-BR" w:bidi="en-US"/>
-        </w:rPr>
-        <w:t xml:space="preserve">(I) Estudos que utilizam redes neurais para análise do código fonte; </w:t>
-      </w:r>
-    </w:p>
-    <w:p>
-      <w:pPr>
-        <w:rPr>
-          <w:lang w:val="pt-BR" w:bidi="en-US"/>
-        </w:rPr>
-      </w:pPr>
-    </w:p>
-    <w:p>
-      <w:pPr>
-        <w:rPr>
-          <w:lang w:val="pt-BR" w:bidi="en-US"/>
-        </w:rPr>
-      </w:pPr>
-      <w:r>
-        <w:rPr>
-          <w:lang w:val="pt-BR" w:bidi="en-US"/>
-        </w:rPr>
-        <w:t>(E) Estudos que não utilizam redes neurais;</w:t>
-      </w:r>
-    </w:p>
-    <w:p>
-      <w:pPr>
-        <w:rPr>
-          <w:lang w:val="pt-BR" w:bidi="en-US"/>
-        </w:rPr>
-      </w:pPr>
-      <w:r>
-        <w:rPr>
-          <w:lang w:val="pt-BR" w:bidi="en-US"/>
-        </w:rPr>
-        <w:t xml:space="preserve">(E) Trabalhos que não utilizam o código fonte como entrada de dados para o treino supervisionado; </w:t>
-      </w:r>
-    </w:p>
-    <w:p>
-      <w:pPr>
-        <w:rPr>
-          <w:lang w:val="pt-BR" w:bidi="en-US"/>
-        </w:rPr>
-      </w:pPr>
-      <w:r>
-        <w:rPr>
-          <w:lang w:val="pt-BR" w:bidi="en-US"/>
-        </w:rPr>
-        <w:t>(E) Publicações anteriores a 2012 que não tratam do modelo de rede neural proposto por esta pesquisa (RNN);</w:t>
-      </w:r>
-    </w:p>
-    <w:p>
-      <w:pPr>
-        <w:rPr>
-          <w:lang w:val="pt-BR" w:bidi="en-US"/>
-        </w:rPr>
-      </w:pPr>
-      <w:r>
-        <w:rPr>
-          <w:lang w:val="pt-BR" w:bidi="en-US"/>
-        </w:rPr>
-        <w:t xml:space="preserve">(E) </w:t>
-      </w:r>
-      <w:proofErr w:type="spellStart"/>
-      <w:r>
-        <w:rPr>
-          <w:lang w:val="pt-BR" w:bidi="en-US"/>
-        </w:rPr>
-        <w:t>Pôsteres</w:t>
-      </w:r>
-      <w:proofErr w:type="spellEnd"/>
-      <w:r>
-        <w:rPr>
-          <w:lang w:val="pt-BR" w:bidi="en-US"/>
-        </w:rPr>
-        <w:t xml:space="preserve">, tutoriais, relatórios </w:t>
-      </w:r>
-      <w:proofErr w:type="spellStart"/>
-      <w:r>
-        <w:rPr>
-          <w:lang w:val="pt-BR" w:bidi="en-US"/>
-        </w:rPr>
-        <w:t>técnicos</w:t>
-      </w:r>
-      <w:proofErr w:type="spellEnd"/>
-      <w:r>
-        <w:rPr>
-          <w:lang w:val="pt-BR" w:bidi="en-US"/>
-        </w:rPr>
-        <w:t xml:space="preserve">. Textos que </w:t>
-      </w:r>
-      <w:proofErr w:type="spellStart"/>
-      <w:r>
-        <w:rPr>
-          <w:lang w:val="pt-BR" w:bidi="en-US"/>
-        </w:rPr>
-        <w:t>não</w:t>
-      </w:r>
-      <w:proofErr w:type="spellEnd"/>
-      <w:r>
-        <w:rPr>
-          <w:lang w:val="pt-BR" w:bidi="en-US"/>
-        </w:rPr>
-        <w:t xml:space="preserve"> sejam artigos (curto ou longo), </w:t>
-      </w:r>
-      <w:proofErr w:type="spellStart"/>
-      <w:r>
-        <w:rPr>
-          <w:lang w:val="pt-BR" w:bidi="en-US"/>
-        </w:rPr>
-        <w:t>dissertação</w:t>
-      </w:r>
-      <w:proofErr w:type="spellEnd"/>
-      <w:r>
-        <w:rPr>
-          <w:lang w:val="pt-BR" w:bidi="en-US"/>
-        </w:rPr>
-        <w:t xml:space="preserve"> de mestrado, tese de doutorado e livros;</w:t>
-      </w:r>
-    </w:p>
-    <w:p>
-      <w:pPr>
-        <w:rPr>
-          <w:lang w:val="pt-BR" w:bidi="en-US"/>
-        </w:rPr>
-      </w:pPr>
-      <w:r>
-        <w:rPr>
-          <w:lang w:val="pt-BR" w:bidi="en-US"/>
-        </w:rPr>
-        <w:t>(E) Anais de eventos.</w:t>
-      </w:r>
-      <w:bookmarkStart w:id="55" w:name="_GoBack"/>
-      <w:bookmarkEnd w:id="55"/>
-    </w:p>
-    <w:p>
-      <w:pPr>
-        <w:rPr>
-          <w:lang w:val="pt-BR" w:bidi="en-US"/>
-        </w:rPr>
-      </w:pPr>
-    </w:p>
-    <w:p>
-      <w:pPr>
-        <w:rPr>
-          <w:lang w:val="pt-BR" w:bidi="en-US"/>
-        </w:rPr>
-      </w:pPr>
+      <w:r>
+        <w:t xml:space="preserve">Busca nas fontes selecionadas: A busca é feita nas bibliotecas eletrônicas selecionadas. </w:t>
+      </w:r>
+      <w:r>
+        <w:t>Os artigos e referências são coletados e armazenados para análise.</w:t>
+      </w:r>
+    </w:p>
+    <w:p>
+      <w:pPr>
+        <w:pStyle w:val="ListParagraph"/>
+        <w:numPr>
+          <w:ilvl w:val="0"/>
+          <w:numId w:val="48"/>
+        </w:numPr>
+      </w:pPr>
+      <w:r>
+        <w:t>Análise do título, resumo e palavras-chaves:</w:t>
+      </w:r>
+      <w:r>
+        <w:t xml:space="preserve"> O título, resumo e palavras-chaves s</w:t>
+      </w:r>
+      <w:r>
+        <w:t>ão lidos para verificar quais estudos atendem aos critérios de inclusão e exclusão.</w:t>
+      </w:r>
+    </w:p>
+    <w:p>
+      <w:pPr>
+        <w:pStyle w:val="ListParagraph"/>
+        <w:numPr>
+          <w:ilvl w:val="0"/>
+          <w:numId w:val="48"/>
+        </w:numPr>
+      </w:pPr>
+      <w:proofErr w:type="spellStart"/>
+      <w:r>
+        <w:rPr>
+          <w:i/>
+        </w:rPr>
+        <w:t>Author</w:t>
+      </w:r>
+      <w:proofErr w:type="spellEnd"/>
+      <w:r>
+        <w:rPr>
+          <w:i/>
+        </w:rPr>
+        <w:t xml:space="preserve"> </w:t>
+      </w:r>
+      <w:proofErr w:type="spellStart"/>
+      <w:r>
+        <w:rPr>
+          <w:i/>
+        </w:rPr>
+        <w:t>Snowballing</w:t>
+      </w:r>
+      <w:proofErr w:type="spellEnd"/>
+      <w:r>
+        <w:t>:</w:t>
+      </w:r>
+      <w:r>
+        <w:t xml:space="preserve"> </w:t>
+      </w:r>
+      <w:r>
+        <w:t xml:space="preserve">Estudos encontrados e selecionados </w:t>
+      </w:r>
+      <w:r>
+        <w:t xml:space="preserve">pela busca nas bibliotecas eletrônicas são analisadas em relação aos autores. É feita uma busca por outros artigos publicados pelos mesmos autores. </w:t>
+      </w:r>
+      <w:r>
+        <w:lastRenderedPageBreak/>
+        <w:t xml:space="preserve">Os artigos encontrados são submetidos a mesma análise de título, resumo e palavras-chaves (passo 2). </w:t>
+      </w:r>
+    </w:p>
+    <w:p>
+      <w:pPr>
+        <w:pStyle w:val="ListParagraph"/>
+        <w:numPr>
+          <w:ilvl w:val="0"/>
+          <w:numId w:val="48"/>
+        </w:numPr>
+      </w:pPr>
+      <w:r>
+        <w:t>Análise da introdução e conclusão:</w:t>
+      </w:r>
+      <w:r>
+        <w:t xml:space="preserve"> A primeira e última seção dos estudos são avaliados em relação aos seus objetivos e resultados. Esta análise permite verificar se os artigos responderam a pergunta de pesquisa e se atenderam a todos os critérios de inclusão e exclusão. Quando a leitura da primeira e última seção são inconclusivas, o artigo inteiro é lido para decidir a sua inclusão ou exclusão.</w:t>
+      </w:r>
+    </w:p>
+    <w:p>
+      <w:pPr>
+        <w:pStyle w:val="ListParagraph"/>
+        <w:numPr>
+          <w:ilvl w:val="0"/>
+          <w:numId w:val="48"/>
+        </w:numPr>
+      </w:pPr>
+      <w:proofErr w:type="spellStart"/>
+      <w:r>
+        <w:rPr>
+          <w:i/>
+        </w:rPr>
+        <w:t>Bac</w:t>
+      </w:r>
+      <w:r>
+        <w:rPr>
+          <w:i/>
+        </w:rPr>
+        <w:t>k</w:t>
+      </w:r>
+      <w:r>
+        <w:rPr>
+          <w:i/>
+        </w:rPr>
+        <w:t>ward</w:t>
+      </w:r>
+      <w:proofErr w:type="spellEnd"/>
+      <w:r>
+        <w:rPr>
+          <w:i/>
+        </w:rPr>
+        <w:t xml:space="preserve"> </w:t>
+      </w:r>
+      <w:proofErr w:type="spellStart"/>
+      <w:r>
+        <w:rPr>
+          <w:i/>
+        </w:rPr>
+        <w:t>snowballing</w:t>
+      </w:r>
+      <w:proofErr w:type="spellEnd"/>
+      <w:r>
+        <w:rPr>
+          <w:i/>
+        </w:rPr>
+        <w:t xml:space="preserve"> </w:t>
+      </w:r>
+      <w:proofErr w:type="spellStart"/>
+      <w:r>
+        <w:rPr>
+          <w:i/>
+        </w:rPr>
+        <w:t>sampling</w:t>
+      </w:r>
+      <w:proofErr w:type="spellEnd"/>
+      <w:r>
+        <w:t>:</w:t>
+      </w:r>
+      <w:r>
+        <w:t xml:space="preserve"> Estudos encontrados </w:t>
+      </w:r>
+      <w:bookmarkStart w:id="66" w:name="_GoBack"/>
+      <w:bookmarkEnd w:id="66"/>
+    </w:p>
+    <w:p>
+      <w:pPr>
+        <w:pStyle w:val="ListParagraph"/>
+        <w:numPr>
+          <w:ilvl w:val="0"/>
+          <w:numId w:val="48"/>
+        </w:numPr>
+      </w:pPr>
+      <w:r>
+        <w:t>Leitura completa:</w:t>
+      </w:r>
     </w:p>
     <w:p>
       <w:pPr>
@@ -20423,10 +21388,10 @@
           <w:numId w:val="39"/>
         </w:numPr>
       </w:pPr>
-      <w:bookmarkStart w:id="56" w:name="_Toc512693386"/>
-      <w:bookmarkStart w:id="57" w:name="_Toc303704876"/>
-      <w:bookmarkStart w:id="58" w:name="_Ref309635548"/>
-      <w:bookmarkStart w:id="59" w:name="_Ref309635569"/>
+      <w:bookmarkStart w:id="67" w:name="_Toc512693386"/>
+      <w:bookmarkStart w:id="68" w:name="_Toc303704876"/>
+      <w:bookmarkStart w:id="69" w:name="_Ref309635548"/>
+      <w:bookmarkStart w:id="70" w:name="_Ref309635569"/>
       <w:r>
         <w:t>Modelo</w:t>
       </w:r>
@@ -20440,7 +21405,7 @@
         <w:t>onte</w:t>
       </w:r>
     </w:p>
-    <w:bookmarkEnd w:id="56"/>
+    <w:bookmarkEnd w:id="67"/>
     <w:p>
       <w:pPr>
         <w:pStyle w:val="Heading1"/>
@@ -20474,6 +21439,7 @@
         </w:numPr>
       </w:pPr>
       <w:r>
+        <w:lastRenderedPageBreak/>
         <w:t>Modelo</w:t>
       </w:r>
     </w:p>
@@ -20632,11 +21598,11 @@
           <w:numId w:val="39"/>
         </w:numPr>
       </w:pPr>
-      <w:bookmarkStart w:id="60" w:name="_Toc512693387"/>
+      <w:bookmarkStart w:id="71" w:name="_Toc512693387"/>
       <w:r>
         <w:t>Arquitetura do Sistema para Detecção de Erros</w:t>
       </w:r>
-      <w:bookmarkEnd w:id="60"/>
+      <w:bookmarkEnd w:id="71"/>
     </w:p>
     <w:p>
       <w:pPr>
@@ -20671,20 +21637,20 @@
           <w:szCs w:val="28"/>
         </w:rPr>
       </w:pPr>
-      <w:bookmarkStart w:id="61" w:name="_Toc309760884"/>
-      <w:bookmarkStart w:id="62" w:name="_Toc310245733"/>
-      <w:bookmarkStart w:id="63" w:name="_Toc507865766"/>
-      <w:bookmarkStart w:id="64" w:name="_Toc509766071"/>
-      <w:bookmarkStart w:id="65" w:name="_Toc512693388"/>
-      <w:bookmarkEnd w:id="61"/>
-      <w:bookmarkEnd w:id="62"/>
-      <w:bookmarkEnd w:id="63"/>
-      <w:bookmarkEnd w:id="64"/>
-      <w:bookmarkEnd w:id="65"/>
-    </w:p>
-    <w:bookmarkEnd w:id="57"/>
-    <w:bookmarkEnd w:id="58"/>
-    <w:bookmarkEnd w:id="59"/>
+      <w:bookmarkStart w:id="72" w:name="_Toc309760884"/>
+      <w:bookmarkStart w:id="73" w:name="_Toc310245733"/>
+      <w:bookmarkStart w:id="74" w:name="_Toc507865766"/>
+      <w:bookmarkStart w:id="75" w:name="_Toc509766071"/>
+      <w:bookmarkStart w:id="76" w:name="_Toc512693388"/>
+      <w:bookmarkEnd w:id="72"/>
+      <w:bookmarkEnd w:id="73"/>
+      <w:bookmarkEnd w:id="74"/>
+      <w:bookmarkEnd w:id="75"/>
+      <w:bookmarkEnd w:id="76"/>
+    </w:p>
+    <w:bookmarkEnd w:id="68"/>
+    <w:bookmarkEnd w:id="69"/>
+    <w:bookmarkEnd w:id="70"/>
     <w:p>
       <w:pPr>
         <w:spacing w:line="276" w:lineRule="auto"/>
@@ -20718,12 +21684,12 @@
           <w:numId w:val="39"/>
         </w:numPr>
       </w:pPr>
-      <w:bookmarkStart w:id="66" w:name="_Toc512693389"/>
+      <w:bookmarkStart w:id="77" w:name="_Toc512693389"/>
       <w:r>
         <w:lastRenderedPageBreak/>
         <w:t>Conclusão</w:t>
       </w:r>
-      <w:bookmarkEnd w:id="66"/>
+      <w:bookmarkEnd w:id="77"/>
     </w:p>
     <w:p>
       <w:pPr>
@@ -21166,6 +22132,119 @@
     </w:lvl>
   </w:abstractNum>
   <w:abstractNum w:abstractNumId="2" w15:restartNumberingAfterBreak="0">
+    <w:nsid w:val="0D024246"/>
+    <w:multiLevelType w:val="hybridMultilevel"/>
+    <w:tmpl w:val="8E62BB7C"/>
+    <w:lvl w:ilvl="0" w:tplc="04090001">
+      <w:start w:val="1"/>
+      <w:numFmt w:val="bullet"/>
+      <w:lvlText w:val=""/>
+      <w:lvlJc w:val="left"/>
+      <w:pPr>
+        <w:ind w:left="1428" w:hanging="360"/>
+      </w:pPr>
+      <w:rPr>
+        <w:rFonts w:ascii="Symbol" w:hAnsi="Symbol" w:hint="default"/>
+      </w:rPr>
+    </w:lvl>
+    <w:lvl w:ilvl="1" w:tplc="04090003" w:tentative="1">
+      <w:start w:val="1"/>
+      <w:numFmt w:val="bullet"/>
+      <w:lvlText w:val="o"/>
+      <w:lvlJc w:val="left"/>
+      <w:pPr>
+        <w:ind w:left="2148" w:hanging="360"/>
+      </w:pPr>
+      <w:rPr>
+        <w:rFonts w:ascii="Courier New" w:hAnsi="Courier New" w:cs="Courier New" w:hint="default"/>
+      </w:rPr>
+    </w:lvl>
+    <w:lvl w:ilvl="2" w:tplc="04090005" w:tentative="1">
+      <w:start w:val="1"/>
+      <w:numFmt w:val="bullet"/>
+      <w:lvlText w:val=""/>
+      <w:lvlJc w:val="left"/>
+      <w:pPr>
+        <w:ind w:left="2868" w:hanging="360"/>
+      </w:pPr>
+      <w:rPr>
+        <w:rFonts w:ascii="Wingdings" w:hAnsi="Wingdings" w:hint="default"/>
+      </w:rPr>
+    </w:lvl>
+    <w:lvl w:ilvl="3" w:tplc="04090001" w:tentative="1">
+      <w:start w:val="1"/>
+      <w:numFmt w:val="bullet"/>
+      <w:lvlText w:val=""/>
+      <w:lvlJc w:val="left"/>
+      <w:pPr>
+        <w:ind w:left="3588" w:hanging="360"/>
+      </w:pPr>
+      <w:rPr>
+        <w:rFonts w:ascii="Symbol" w:hAnsi="Symbol" w:hint="default"/>
+      </w:rPr>
+    </w:lvl>
+    <w:lvl w:ilvl="4" w:tplc="04090003" w:tentative="1">
+      <w:start w:val="1"/>
+      <w:numFmt w:val="bullet"/>
+      <w:lvlText w:val="o"/>
+      <w:lvlJc w:val="left"/>
+      <w:pPr>
+        <w:ind w:left="4308" w:hanging="360"/>
+      </w:pPr>
+      <w:rPr>
+        <w:rFonts w:ascii="Courier New" w:hAnsi="Courier New" w:cs="Courier New" w:hint="default"/>
+      </w:rPr>
+    </w:lvl>
+    <w:lvl w:ilvl="5" w:tplc="04090005" w:tentative="1">
+      <w:start w:val="1"/>
+      <w:numFmt w:val="bullet"/>
+      <w:lvlText w:val=""/>
+      <w:lvlJc w:val="left"/>
+      <w:pPr>
+        <w:ind w:left="5028" w:hanging="360"/>
+      </w:pPr>
+      <w:rPr>
+        <w:rFonts w:ascii="Wingdings" w:hAnsi="Wingdings" w:hint="default"/>
+      </w:rPr>
+    </w:lvl>
+    <w:lvl w:ilvl="6" w:tplc="04090001" w:tentative="1">
+      <w:start w:val="1"/>
+      <w:numFmt w:val="bullet"/>
+      <w:lvlText w:val=""/>
+      <w:lvlJc w:val="left"/>
+      <w:pPr>
+        <w:ind w:left="5748" w:hanging="360"/>
+      </w:pPr>
+      <w:rPr>
+        <w:rFonts w:ascii="Symbol" w:hAnsi="Symbol" w:hint="default"/>
+      </w:rPr>
+    </w:lvl>
+    <w:lvl w:ilvl="7" w:tplc="04090003" w:tentative="1">
+      <w:start w:val="1"/>
+      <w:numFmt w:val="bullet"/>
+      <w:lvlText w:val="o"/>
+      <w:lvlJc w:val="left"/>
+      <w:pPr>
+        <w:ind w:left="6468" w:hanging="360"/>
+      </w:pPr>
+      <w:rPr>
+        <w:rFonts w:ascii="Courier New" w:hAnsi="Courier New" w:cs="Courier New" w:hint="default"/>
+      </w:rPr>
+    </w:lvl>
+    <w:lvl w:ilvl="8" w:tplc="04090005" w:tentative="1">
+      <w:start w:val="1"/>
+      <w:numFmt w:val="bullet"/>
+      <w:lvlText w:val=""/>
+      <w:lvlJc w:val="left"/>
+      <w:pPr>
+        <w:ind w:left="7188" w:hanging="360"/>
+      </w:pPr>
+      <w:rPr>
+        <w:rFonts w:ascii="Wingdings" w:hAnsi="Wingdings" w:hint="default"/>
+      </w:rPr>
+    </w:lvl>
+  </w:abstractNum>
+  <w:abstractNum w:abstractNumId="3" w15:restartNumberingAfterBreak="0">
     <w:nsid w:val="10872FB6"/>
     <w:multiLevelType w:val="hybridMultilevel"/>
     <w:tmpl w:val="29F6441E"/>
@@ -21305,7 +22384,7 @@
       </w:rPr>
     </w:lvl>
   </w:abstractNum>
-  <w:abstractNum w:abstractNumId="3" w15:restartNumberingAfterBreak="0">
+  <w:abstractNum w:abstractNumId="4" w15:restartNumberingAfterBreak="0">
     <w:nsid w:val="11AD3CD1"/>
     <w:multiLevelType w:val="hybridMultilevel"/>
     <w:tmpl w:val="99D2ACC0"/>
@@ -21445,7 +22524,7 @@
       </w:rPr>
     </w:lvl>
   </w:abstractNum>
-  <w:abstractNum w:abstractNumId="4" w15:restartNumberingAfterBreak="0">
+  <w:abstractNum w:abstractNumId="5" w15:restartNumberingAfterBreak="0">
     <w:nsid w:val="14227FDA"/>
     <w:multiLevelType w:val="multilevel"/>
     <w:tmpl w:val="3F564E68"/>
@@ -21558,7 +22637,7 @@
       </w:rPr>
     </w:lvl>
   </w:abstractNum>
-  <w:abstractNum w:abstractNumId="5" w15:restartNumberingAfterBreak="0">
+  <w:abstractNum w:abstractNumId="6" w15:restartNumberingAfterBreak="0">
     <w:nsid w:val="1C407478"/>
     <w:multiLevelType w:val="multilevel"/>
     <w:tmpl w:val="B574CCD6"/>
@@ -21671,7 +22750,7 @@
       </w:rPr>
     </w:lvl>
   </w:abstractNum>
-  <w:abstractNum w:abstractNumId="6" w15:restartNumberingAfterBreak="0">
+  <w:abstractNum w:abstractNumId="7" w15:restartNumberingAfterBreak="0">
     <w:nsid w:val="1C4B2E29"/>
     <w:multiLevelType w:val="hybridMultilevel"/>
     <w:tmpl w:val="E758CC34"/>
@@ -21757,7 +22836,120 @@
       </w:pPr>
     </w:lvl>
   </w:abstractNum>
-  <w:abstractNum w:abstractNumId="7" w15:restartNumberingAfterBreak="0">
+  <w:abstractNum w:abstractNumId="8" w15:restartNumberingAfterBreak="0">
+    <w:nsid w:val="23856914"/>
+    <w:multiLevelType w:val="multilevel"/>
+    <w:tmpl w:val="B574CCD6"/>
+    <w:lvl w:ilvl="0">
+      <w:start w:val="2"/>
+      <w:numFmt w:val="decimal"/>
+      <w:lvlText w:val="%1"/>
+      <w:lvlJc w:val="left"/>
+      <w:pPr>
+        <w:ind w:left="400" w:hanging="400"/>
+      </w:pPr>
+      <w:rPr>
+        <w:rFonts w:hint="default"/>
+      </w:rPr>
+    </w:lvl>
+    <w:lvl w:ilvl="1">
+      <w:start w:val="1"/>
+      <w:numFmt w:val="decimal"/>
+      <w:lvlText w:val="%1.%2"/>
+      <w:lvlJc w:val="left"/>
+      <w:pPr>
+        <w:ind w:left="1080" w:hanging="720"/>
+      </w:pPr>
+      <w:rPr>
+        <w:rFonts w:hint="default"/>
+      </w:rPr>
+    </w:lvl>
+    <w:lvl w:ilvl="2">
+      <w:start w:val="1"/>
+      <w:numFmt w:val="decimal"/>
+      <w:lvlText w:val="%1.%2.%3"/>
+      <w:lvlJc w:val="left"/>
+      <w:pPr>
+        <w:ind w:left="1440" w:hanging="720"/>
+      </w:pPr>
+      <w:rPr>
+        <w:rFonts w:hint="default"/>
+      </w:rPr>
+    </w:lvl>
+    <w:lvl w:ilvl="3">
+      <w:start w:val="1"/>
+      <w:numFmt w:val="decimal"/>
+      <w:lvlText w:val="%1.%2.%3.%4"/>
+      <w:lvlJc w:val="left"/>
+      <w:pPr>
+        <w:ind w:left="2160" w:hanging="1080"/>
+      </w:pPr>
+      <w:rPr>
+        <w:rFonts w:hint="default"/>
+      </w:rPr>
+    </w:lvl>
+    <w:lvl w:ilvl="4">
+      <w:start w:val="1"/>
+      <w:numFmt w:val="decimal"/>
+      <w:lvlText w:val="%1.%2.%3.%4.%5"/>
+      <w:lvlJc w:val="left"/>
+      <w:pPr>
+        <w:ind w:left="2880" w:hanging="1440"/>
+      </w:pPr>
+      <w:rPr>
+        <w:rFonts w:hint="default"/>
+      </w:rPr>
+    </w:lvl>
+    <w:lvl w:ilvl="5">
+      <w:start w:val="1"/>
+      <w:numFmt w:val="decimal"/>
+      <w:lvlText w:val="%1.%2.%3.%4.%5.%6"/>
+      <w:lvlJc w:val="left"/>
+      <w:pPr>
+        <w:ind w:left="3240" w:hanging="1440"/>
+      </w:pPr>
+      <w:rPr>
+        <w:rFonts w:hint="default"/>
+      </w:rPr>
+    </w:lvl>
+    <w:lvl w:ilvl="6">
+      <w:start w:val="1"/>
+      <w:numFmt w:val="decimal"/>
+      <w:lvlText w:val="%1.%2.%3.%4.%5.%6.%7"/>
+      <w:lvlJc w:val="left"/>
+      <w:pPr>
+        <w:ind w:left="3960" w:hanging="1800"/>
+      </w:pPr>
+      <w:rPr>
+        <w:rFonts w:hint="default"/>
+      </w:rPr>
+    </w:lvl>
+    <w:lvl w:ilvl="7">
+      <w:start w:val="1"/>
+      <w:numFmt w:val="decimal"/>
+      <w:lvlText w:val="%1.%2.%3.%4.%5.%6.%7.%8"/>
+      <w:lvlJc w:val="left"/>
+      <w:pPr>
+        <w:ind w:left="4680" w:hanging="2160"/>
+      </w:pPr>
+      <w:rPr>
+        <w:rFonts w:hint="default"/>
+      </w:rPr>
+    </w:lvl>
+    <w:lvl w:ilvl="8">
+      <w:start w:val="1"/>
+      <w:numFmt w:val="decimal"/>
+      <w:lvlText w:val="%1.%2.%3.%4.%5.%6.%7.%8.%9"/>
+      <w:lvlJc w:val="left"/>
+      <w:pPr>
+        <w:ind w:left="5040" w:hanging="2160"/>
+      </w:pPr>
+      <w:rPr>
+        <w:rFonts w:hint="default"/>
+      </w:rPr>
+    </w:lvl>
+  </w:abstractNum>
+  <w:abstractNum w:abstractNumId="9" w15:restartNumberingAfterBreak="0">
     <w:nsid w:val="257655F7"/>
     <w:multiLevelType w:val="hybridMultilevel"/>
     <w:tmpl w:val="6692653A"/>
@@ -21869,7 +23061,7 @@
       </w:rPr>
     </w:lvl>
   </w:abstractNum>
-  <w:abstractNum w:abstractNumId="8" w15:restartNumberingAfterBreak="0">
+  <w:abstractNum w:abstractNumId="10" w15:restartNumberingAfterBreak="0">
     <w:nsid w:val="2BE80F7D"/>
     <w:multiLevelType w:val="hybridMultilevel"/>
     <w:tmpl w:val="CF5EC6B8"/>
@@ -21982,7 +23174,7 @@
       </w:rPr>
     </w:lvl>
   </w:abstractNum>
-  <w:abstractNum w:abstractNumId="9" w15:restartNumberingAfterBreak="0">
+  <w:abstractNum w:abstractNumId="11" w15:restartNumberingAfterBreak="0">
     <w:nsid w:val="2CC42652"/>
     <w:multiLevelType w:val="hybridMultilevel"/>
     <w:tmpl w:val="BCF81198"/>
@@ -22122,7 +23314,7 @@
       </w:rPr>
     </w:lvl>
   </w:abstractNum>
-  <w:abstractNum w:abstractNumId="10" w15:restartNumberingAfterBreak="0">
+  <w:abstractNum w:abstractNumId="12" w15:restartNumberingAfterBreak="0">
     <w:nsid w:val="2CF458C4"/>
     <w:multiLevelType w:val="multilevel"/>
     <w:tmpl w:val="B574CCD6"/>
@@ -22235,7 +23427,7 @@
       </w:rPr>
     </w:lvl>
   </w:abstractNum>
-  <w:abstractNum w:abstractNumId="11" w15:restartNumberingAfterBreak="0">
+  <w:abstractNum w:abstractNumId="13" w15:restartNumberingAfterBreak="0">
     <w:nsid w:val="30A855E0"/>
     <w:multiLevelType w:val="hybridMultilevel"/>
     <w:tmpl w:val="7C649E80"/>
@@ -22375,7 +23567,7 @@
       </w:rPr>
     </w:lvl>
   </w:abstractNum>
-  <w:abstractNum w:abstractNumId="12" w15:restartNumberingAfterBreak="0">
+  <w:abstractNum w:abstractNumId="14" w15:restartNumberingAfterBreak="0">
     <w:nsid w:val="316F3E6D"/>
     <w:multiLevelType w:val="hybridMultilevel"/>
     <w:tmpl w:val="12F0BE1E"/>
@@ -22464,7 +23656,7 @@
       </w:pPr>
     </w:lvl>
   </w:abstractNum>
-  <w:abstractNum w:abstractNumId="13" w15:restartNumberingAfterBreak="0">
+  <w:abstractNum w:abstractNumId="15" w15:restartNumberingAfterBreak="0">
     <w:nsid w:val="326922AB"/>
     <w:multiLevelType w:val="hybridMultilevel"/>
     <w:tmpl w:val="7BC6C8D0"/>
@@ -22576,7 +23768,120 @@
       </w:rPr>
     </w:lvl>
   </w:abstractNum>
-  <w:abstractNum w:abstractNumId="14" w15:restartNumberingAfterBreak="0">
+  <w:abstractNum w:abstractNumId="16" w15:restartNumberingAfterBreak="0">
+    <w:nsid w:val="340A28AC"/>
+    <w:multiLevelType w:val="multilevel"/>
+    <w:tmpl w:val="B574CCD6"/>
+    <w:lvl w:ilvl="0">
+      <w:start w:val="2"/>
+      <w:numFmt w:val="decimal"/>
+      <w:lvlText w:val="%1"/>
+      <w:lvlJc w:val="left"/>
+      <w:pPr>
+        <w:ind w:left="400" w:hanging="400"/>
+      </w:pPr>
+      <w:rPr>
+        <w:rFonts w:hint="default"/>
+      </w:rPr>
+    </w:lvl>
+    <w:lvl w:ilvl="1">
+      <w:start w:val="1"/>
+      <w:numFmt w:val="decimal"/>
+      <w:lvlText w:val="%1.%2"/>
+      <w:lvlJc w:val="left"/>
+      <w:pPr>
+        <w:ind w:left="1080" w:hanging="720"/>
+      </w:pPr>
+      <w:rPr>
+        <w:rFonts w:hint="default"/>
+      </w:rPr>
+    </w:lvl>
+    <w:lvl w:ilvl="2">
+      <w:start w:val="1"/>
+      <w:numFmt w:val="decimal"/>
+      <w:lvlText w:val="%1.%2.%3"/>
+      <w:lvlJc w:val="left"/>
+      <w:pPr>
+        <w:ind w:left="1440" w:hanging="720"/>
+      </w:pPr>
+      <w:rPr>
+        <w:rFonts w:hint="default"/>
+      </w:rPr>
+    </w:lvl>
+    <w:lvl w:ilvl="3">
+      <w:start w:val="1"/>
+      <w:numFmt w:val="decimal"/>
+      <w:lvlText w:val="%1.%2.%3.%4"/>
+      <w:lvlJc w:val="left"/>
+      <w:pPr>
+        <w:ind w:left="2160" w:hanging="1080"/>
+      </w:pPr>
+      <w:rPr>
+        <w:rFonts w:hint="default"/>
+      </w:rPr>
+    </w:lvl>
+    <w:lvl w:ilvl="4">
+      <w:start w:val="1"/>
+      <w:numFmt w:val="decimal"/>
+      <w:lvlText w:val="%1.%2.%3.%4.%5"/>
+      <w:lvlJc w:val="left"/>
+      <w:pPr>
+        <w:ind w:left="2880" w:hanging="1440"/>
+      </w:pPr>
+      <w:rPr>
+        <w:rFonts w:hint="default"/>
+      </w:rPr>
+    </w:lvl>
+    <w:lvl w:ilvl="5">
+      <w:start w:val="1"/>
+      <w:numFmt w:val="decimal"/>
+      <w:lvlText w:val="%1.%2.%3.%4.%5.%6"/>
+      <w:lvlJc w:val="left"/>
+      <w:pPr>
+        <w:ind w:left="3240" w:hanging="1440"/>
+      </w:pPr>
+      <w:rPr>
+        <w:rFonts w:hint="default"/>
+      </w:rPr>
+    </w:lvl>
+    <w:lvl w:ilvl="6">
+      <w:start w:val="1"/>
+      <w:numFmt w:val="decimal"/>
+      <w:lvlText w:val="%1.%2.%3.%4.%5.%6.%7"/>
+      <w:lvlJc w:val="left"/>
+      <w:pPr>
+        <w:ind w:left="3960" w:hanging="1800"/>
+      </w:pPr>
+      <w:rPr>
+        <w:rFonts w:hint="default"/>
+      </w:rPr>
+    </w:lvl>
+    <w:lvl w:ilvl="7">
+      <w:start w:val="1"/>
+      <w:numFmt w:val="decimal"/>
+      <w:lvlText w:val="%1.%2.%3.%4.%5.%6.%7.%8"/>
+      <w:lvlJc w:val="left"/>
+      <w:pPr>
+        <w:ind w:left="4680" w:hanging="2160"/>
+      </w:pPr>
+      <w:rPr>
+        <w:rFonts w:hint="default"/>
+      </w:rPr>
+    </w:lvl>
+    <w:lvl w:ilvl="8">
+      <w:start w:val="1"/>
+      <w:numFmt w:val="decimal"/>
+      <w:lvlText w:val="%1.%2.%3.%4.%5.%6.%7.%8.%9"/>
+      <w:lvlJc w:val="left"/>
+      <w:pPr>
+        <w:ind w:left="5040" w:hanging="2160"/>
+      </w:pPr>
+      <w:rPr>
+        <w:rFonts w:hint="default"/>
+      </w:rPr>
+    </w:lvl>
+  </w:abstractNum>
+  <w:abstractNum w:abstractNumId="17" w15:restartNumberingAfterBreak="0">
     <w:nsid w:val="3B612A9A"/>
     <w:multiLevelType w:val="hybridMultilevel"/>
     <w:tmpl w:val="2A0C748C"/>
@@ -22716,7 +24021,7 @@
       </w:rPr>
     </w:lvl>
   </w:abstractNum>
-  <w:abstractNum w:abstractNumId="15" w15:restartNumberingAfterBreak="0">
+  <w:abstractNum w:abstractNumId="18" w15:restartNumberingAfterBreak="0">
     <w:nsid w:val="41ED56A8"/>
     <w:multiLevelType w:val="hybridMultilevel"/>
     <w:tmpl w:val="59F6C902"/>
@@ -22829,7 +24134,7 @@
       </w:rPr>
     </w:lvl>
   </w:abstractNum>
-  <w:abstractNum w:abstractNumId="16" w15:restartNumberingAfterBreak="0">
+  <w:abstractNum w:abstractNumId="19" w15:restartNumberingAfterBreak="0">
     <w:nsid w:val="437D4B00"/>
     <w:multiLevelType w:val="multilevel"/>
     <w:tmpl w:val="F4A05F0E"/>
@@ -22907,7 +24212,7 @@
       </w:rPr>
     </w:lvl>
   </w:abstractNum>
-  <w:abstractNum w:abstractNumId="17" w15:restartNumberingAfterBreak="0">
+  <w:abstractNum w:abstractNumId="20" w15:restartNumberingAfterBreak="0">
     <w:nsid w:val="43EC0694"/>
     <w:multiLevelType w:val="multilevel"/>
     <w:tmpl w:val="8C6C776A"/>
@@ -23025,7 +24330,7 @@
       </w:rPr>
     </w:lvl>
   </w:abstractNum>
-  <w:abstractNum w:abstractNumId="18" w15:restartNumberingAfterBreak="0">
+  <w:abstractNum w:abstractNumId="21" w15:restartNumberingAfterBreak="0">
     <w:nsid w:val="442036DA"/>
     <w:multiLevelType w:val="hybridMultilevel"/>
     <w:tmpl w:val="F5BE05B6"/>
@@ -23165,7 +24470,7 @@
       </w:rPr>
     </w:lvl>
   </w:abstractNum>
-  <w:abstractNum w:abstractNumId="19" w15:restartNumberingAfterBreak="0">
+  <w:abstractNum w:abstractNumId="22" w15:restartNumberingAfterBreak="0">
     <w:nsid w:val="457A0937"/>
     <w:multiLevelType w:val="hybridMultilevel"/>
     <w:tmpl w:val="9B8A715A"/>
@@ -23254,7 +24559,7 @@
       </w:pPr>
     </w:lvl>
   </w:abstractNum>
-  <w:abstractNum w:abstractNumId="20" w15:restartNumberingAfterBreak="0">
+  <w:abstractNum w:abstractNumId="23" w15:restartNumberingAfterBreak="0">
     <w:nsid w:val="4C870B01"/>
     <w:multiLevelType w:val="hybridMultilevel"/>
     <w:tmpl w:val="4F90DA0A"/>
@@ -23343,7 +24648,7 @@
       </w:pPr>
     </w:lvl>
   </w:abstractNum>
-  <w:abstractNum w:abstractNumId="21" w15:restartNumberingAfterBreak="0">
+  <w:abstractNum w:abstractNumId="24" w15:restartNumberingAfterBreak="0">
     <w:nsid w:val="5067329E"/>
     <w:multiLevelType w:val="hybridMultilevel"/>
     <w:tmpl w:val="07C2DB4A"/>
@@ -23483,7 +24788,96 @@
       </w:rPr>
     </w:lvl>
   </w:abstractNum>
-  <w:abstractNum w:abstractNumId="22" w15:restartNumberingAfterBreak="0">
+  <w:abstractNum w:abstractNumId="25" w15:restartNumberingAfterBreak="0">
+    <w:nsid w:val="556B392D"/>
+    <w:multiLevelType w:val="hybridMultilevel"/>
+    <w:tmpl w:val="7898C168"/>
+    <w:lvl w:ilvl="0" w:tplc="00F4E554">
+      <w:start w:val="1"/>
+      <w:numFmt w:val="decimal"/>
+      <w:lvlText w:val="%1."/>
+      <w:lvlJc w:val="left"/>
+      <w:pPr>
+        <w:ind w:left="760" w:hanging="360"/>
+      </w:pPr>
+      <w:rPr>
+        <w:rFonts w:hint="default"/>
+      </w:rPr>
+    </w:lvl>
+    <w:lvl w:ilvl="1" w:tplc="04090019" w:tentative="1">
+      <w:start w:val="1"/>
+      <w:numFmt w:val="lowerLetter"/>
+      <w:lvlText w:val="%2."/>
+      <w:lvlJc w:val="left"/>
+      <w:pPr>
+        <w:ind w:left="1480" w:hanging="360"/>
+      </w:pPr>
+    </w:lvl>
+    <w:lvl w:ilvl="2" w:tplc="0409001B" w:tentative="1">
+      <w:start w:val="1"/>
+      <w:numFmt w:val="lowerRoman"/>
+      <w:lvlText w:val="%3."/>
+      <w:lvlJc w:val="right"/>
+      <w:pPr>
+        <w:ind w:left="2200" w:hanging="180"/>
+      </w:pPr>
+    </w:lvl>
+    <w:lvl w:ilvl="3" w:tplc="0409000F" w:tentative="1">
+      <w:start w:val="1"/>
+      <w:numFmt w:val="decimal"/>
+      <w:lvlText w:val="%4."/>
+      <w:lvlJc w:val="left"/>
+      <w:pPr>
+        <w:ind w:left="2920" w:hanging="360"/>
+      </w:pPr>
+    </w:lvl>
+    <w:lvl w:ilvl="4" w:tplc="04090019" w:tentative="1">
+      <w:start w:val="1"/>
+      <w:numFmt w:val="lowerLetter"/>
+      <w:lvlText w:val="%5."/>
+      <w:lvlJc w:val="left"/>
+      <w:pPr>
+        <w:ind w:left="3640" w:hanging="360"/>
+      </w:pPr>
+    </w:lvl>
+    <w:lvl w:ilvl="5" w:tplc="0409001B" w:tentative="1">
+      <w:start w:val="1"/>
+      <w:numFmt w:val="lowerRoman"/>
+      <w:lvlText w:val="%6."/>
+      <w:lvlJc w:val="right"/>
+      <w:pPr>
+        <w:ind w:left="4360" w:hanging="180"/>
+      </w:pPr>
+    </w:lvl>
+    <w:lvl w:ilvl="6" w:tplc="0409000F" w:tentative="1">
+      <w:start w:val="1"/>
+      <w:numFmt w:val="decimal"/>
+      <w:lvlText w:val="%7."/>
+      <w:lvlJc w:val="left"/>
+      <w:pPr>
+        <w:ind w:left="5080" w:hanging="360"/>
+      </w:pPr>
+    </w:lvl>
+    <w:lvl w:ilvl="7" w:tplc="04090019" w:tentative="1">
+      <w:start w:val="1"/>
+      <w:numFmt w:val="lowerLetter"/>
+      <w:lvlText w:val="%8."/>
+      <w:lvlJc w:val="left"/>
+      <w:pPr>
+        <w:ind w:left="5800" w:hanging="360"/>
+      </w:pPr>
+    </w:lvl>
+    <w:lvl w:ilvl="8" w:tplc="0409001B" w:tentative="1">
+      <w:start w:val="1"/>
+      <w:numFmt w:val="lowerRoman"/>
+      <w:lvlText w:val="%9."/>
+      <w:lvlJc w:val="right"/>
+      <w:pPr>
+        <w:ind w:left="6520" w:hanging="180"/>
+      </w:pPr>
+    </w:lvl>
+  </w:abstractNum>
+  <w:abstractNum w:abstractNumId="26" w15:restartNumberingAfterBreak="0">
     <w:nsid w:val="567D4BE1"/>
     <w:multiLevelType w:val="hybridMultilevel"/>
     <w:tmpl w:val="65B8C13E"/>
@@ -23623,7 +25017,7 @@
       </w:rPr>
     </w:lvl>
   </w:abstractNum>
-  <w:abstractNum w:abstractNumId="23" w15:restartNumberingAfterBreak="0">
+  <w:abstractNum w:abstractNumId="27" w15:restartNumberingAfterBreak="0">
     <w:nsid w:val="56A425D9"/>
     <w:multiLevelType w:val="multilevel"/>
     <w:tmpl w:val="B574CCD6"/>
@@ -23736,7 +25130,7 @@
       </w:rPr>
     </w:lvl>
   </w:abstractNum>
-  <w:abstractNum w:abstractNumId="24" w15:restartNumberingAfterBreak="0">
+  <w:abstractNum w:abstractNumId="28" w15:restartNumberingAfterBreak="0">
     <w:nsid w:val="5D357B01"/>
     <w:multiLevelType w:val="hybridMultilevel"/>
     <w:tmpl w:val="9846576E"/>
@@ -23825,7 +25219,7 @@
       </w:pPr>
     </w:lvl>
   </w:abstractNum>
-  <w:abstractNum w:abstractNumId="25" w15:restartNumberingAfterBreak="0">
+  <w:abstractNum w:abstractNumId="29" w15:restartNumberingAfterBreak="0">
     <w:nsid w:val="5E8D0906"/>
     <w:multiLevelType w:val="hybridMultilevel"/>
     <w:tmpl w:val="B9AA2F76"/>
@@ -23965,7 +25359,7 @@
       </w:rPr>
     </w:lvl>
   </w:abstractNum>
-  <w:abstractNum w:abstractNumId="26" w15:restartNumberingAfterBreak="0">
+  <w:abstractNum w:abstractNumId="30" w15:restartNumberingAfterBreak="0">
     <w:nsid w:val="5FB01B66"/>
     <w:multiLevelType w:val="multilevel"/>
     <w:tmpl w:val="C14E406A"/>
@@ -24043,7 +25437,7 @@
       </w:rPr>
     </w:lvl>
   </w:abstractNum>
-  <w:abstractNum w:abstractNumId="27" w15:restartNumberingAfterBreak="0">
+  <w:abstractNum w:abstractNumId="31" w15:restartNumberingAfterBreak="0">
     <w:nsid w:val="66144DB3"/>
     <w:multiLevelType w:val="multilevel"/>
     <w:tmpl w:val="04160025"/>
@@ -24138,7 +25532,7 @@
       </w:pPr>
     </w:lvl>
   </w:abstractNum>
-  <w:abstractNum w:abstractNumId="28" w15:restartNumberingAfterBreak="0">
+  <w:abstractNum w:abstractNumId="32" w15:restartNumberingAfterBreak="0">
     <w:nsid w:val="678F1AE4"/>
     <w:multiLevelType w:val="hybridMultilevel"/>
     <w:tmpl w:val="CB900902"/>
@@ -24278,7 +25672,7 @@
       </w:rPr>
     </w:lvl>
   </w:abstractNum>
-  <w:abstractNum w:abstractNumId="29" w15:restartNumberingAfterBreak="0">
+  <w:abstractNum w:abstractNumId="33" w15:restartNumberingAfterBreak="0">
     <w:nsid w:val="6A2427F1"/>
     <w:multiLevelType w:val="hybridMultilevel"/>
     <w:tmpl w:val="20129A36"/>
@@ -24391,7 +25785,7 @@
       </w:rPr>
     </w:lvl>
   </w:abstractNum>
-  <w:abstractNum w:abstractNumId="30" w15:restartNumberingAfterBreak="0">
+  <w:abstractNum w:abstractNumId="34" w15:restartNumberingAfterBreak="0">
     <w:nsid w:val="6B601E72"/>
     <w:multiLevelType w:val="hybridMultilevel"/>
     <w:tmpl w:val="78280080"/>
@@ -24531,7 +25925,7 @@
       </w:rPr>
     </w:lvl>
   </w:abstractNum>
-  <w:abstractNum w:abstractNumId="31" w15:restartNumberingAfterBreak="0">
+  <w:abstractNum w:abstractNumId="35" w15:restartNumberingAfterBreak="0">
     <w:nsid w:val="6BA61DB8"/>
     <w:multiLevelType w:val="multilevel"/>
     <w:tmpl w:val="B574CCD6"/>
@@ -24644,7 +26038,7 @@
       </w:rPr>
     </w:lvl>
   </w:abstractNum>
-  <w:abstractNum w:abstractNumId="32" w15:restartNumberingAfterBreak="0">
+  <w:abstractNum w:abstractNumId="36" w15:restartNumberingAfterBreak="0">
     <w:nsid w:val="6CC3543E"/>
     <w:multiLevelType w:val="hybridMultilevel"/>
     <w:tmpl w:val="0D306AB4"/>
@@ -24784,7 +26178,7 @@
       </w:rPr>
     </w:lvl>
   </w:abstractNum>
-  <w:abstractNum w:abstractNumId="33" w15:restartNumberingAfterBreak="0">
+  <w:abstractNum w:abstractNumId="37" w15:restartNumberingAfterBreak="0">
     <w:nsid w:val="6DC907A3"/>
     <w:multiLevelType w:val="hybridMultilevel"/>
     <w:tmpl w:val="4D5EA6B6"/>
@@ -24924,7 +26318,7 @@
       </w:rPr>
     </w:lvl>
   </w:abstractNum>
-  <w:abstractNum w:abstractNumId="34" w15:restartNumberingAfterBreak="0">
+  <w:abstractNum w:abstractNumId="38" w15:restartNumberingAfterBreak="0">
     <w:nsid w:val="7B8620DE"/>
     <w:multiLevelType w:val="hybridMultilevel"/>
     <w:tmpl w:val="1842E84A"/>
@@ -25013,7 +26407,7 @@
       </w:pPr>
     </w:lvl>
   </w:abstractNum>
-  <w:abstractNum w:abstractNumId="35" w15:restartNumberingAfterBreak="0">
+  <w:abstractNum w:abstractNumId="39" w15:restartNumberingAfterBreak="0">
     <w:nsid w:val="7C76091E"/>
     <w:multiLevelType w:val="hybridMultilevel"/>
     <w:tmpl w:val="B5F61150"/>
@@ -25126,7 +26520,7 @@
       </w:rPr>
     </w:lvl>
   </w:abstractNum>
-  <w:abstractNum w:abstractNumId="36" w15:restartNumberingAfterBreak="0">
+  <w:abstractNum w:abstractNumId="40" w15:restartNumberingAfterBreak="0">
     <w:nsid w:val="7D125FE4"/>
     <w:multiLevelType w:val="multilevel"/>
     <w:tmpl w:val="05B42B2C"/>
@@ -25186,7 +26580,7 @@
       <w:lvlJc w:val="left"/>
     </w:lvl>
   </w:abstractNum>
-  <w:abstractNum w:abstractNumId="37" w15:restartNumberingAfterBreak="0">
+  <w:abstractNum w:abstractNumId="41" w15:restartNumberingAfterBreak="0">
     <w:nsid w:val="7D480526"/>
     <w:multiLevelType w:val="hybridMultilevel"/>
     <w:tmpl w:val="482ADFBC"/>
@@ -25326,7 +26720,7 @@
       </w:rPr>
     </w:lvl>
   </w:abstractNum>
-  <w:abstractNum w:abstractNumId="38" w15:restartNumberingAfterBreak="0">
+  <w:abstractNum w:abstractNumId="42" w15:restartNumberingAfterBreak="0">
     <w:nsid w:val="7E573186"/>
     <w:multiLevelType w:val="multilevel"/>
     <w:tmpl w:val="04160025"/>
@@ -25412,7 +26806,7 @@
       </w:pPr>
     </w:lvl>
   </w:abstractNum>
-  <w:abstractNum w:abstractNumId="39" w15:restartNumberingAfterBreak="0">
+  <w:abstractNum w:abstractNumId="43" w15:restartNumberingAfterBreak="0">
     <w:nsid w:val="7EFF57BB"/>
     <w:multiLevelType w:val="hybridMultilevel"/>
     <w:tmpl w:val="1BBC6D8C"/>
@@ -25526,19 +26920,19 @@
     </w:lvl>
   </w:abstractNum>
   <w:num w:numId="1">
-    <w:abstractNumId w:val="27"/>
+    <w:abstractNumId w:val="31"/>
   </w:num>
   <w:num w:numId="2">
-    <w:abstractNumId w:val="7"/>
+    <w:abstractNumId w:val="9"/>
   </w:num>
   <w:num w:numId="3">
-    <w:abstractNumId w:val="13"/>
+    <w:abstractNumId w:val="15"/>
   </w:num>
   <w:num w:numId="4">
-    <w:abstractNumId w:val="4"/>
+    <w:abstractNumId w:val="5"/>
   </w:num>
   <w:num w:numId="5">
-    <w:abstractNumId w:val="4"/>
+    <w:abstractNumId w:val="5"/>
     <w:lvlOverride w:ilvl="0">
       <w:startOverride w:val="1"/>
     </w:lvlOverride>
@@ -25568,7 +26962,7 @@
     </w:lvlOverride>
   </w:num>
   <w:num w:numId="6">
-    <w:abstractNumId w:val="4"/>
+    <w:abstractNumId w:val="5"/>
     <w:lvlOverride w:ilvl="0">
       <w:startOverride w:val="1"/>
     </w:lvlOverride>
@@ -25598,112 +26992,130 @@
     </w:lvlOverride>
   </w:num>
   <w:num w:numId="7">
+    <w:abstractNumId w:val="22"/>
+  </w:num>
+  <w:num w:numId="8">
+    <w:abstractNumId w:val="7"/>
+  </w:num>
+  <w:num w:numId="9">
+    <w:abstractNumId w:val="33"/>
+  </w:num>
+  <w:num w:numId="10">
+    <w:abstractNumId w:val="14"/>
+  </w:num>
+  <w:num w:numId="11">
+    <w:abstractNumId w:val="23"/>
+  </w:num>
+  <w:num w:numId="12">
     <w:abstractNumId w:val="19"/>
   </w:num>
-  <w:num w:numId="8">
-    <w:abstractNumId w:val="6"/>
+  <w:num w:numId="13">
+    <w:abstractNumId w:val="43"/>
   </w:num>
-  <w:num w:numId="9">
+  <w:num w:numId="14">
+    <w:abstractNumId w:val="30"/>
+  </w:num>
+  <w:num w:numId="15">
+    <w:abstractNumId w:val="40"/>
+  </w:num>
+  <w:num w:numId="16">
+    <w:abstractNumId w:val="39"/>
+  </w:num>
+  <w:num w:numId="17">
     <w:abstractNumId w:val="29"/>
   </w:num>
-  <w:num w:numId="10">
-    <w:abstractNumId w:val="12"/>
+  <w:num w:numId="18">
+    <w:abstractNumId w:val="41"/>
   </w:num>
-  <w:num w:numId="11">
-    <w:abstractNumId w:val="20"/>
-  </w:num>
-  <w:num w:numId="12">
-    <w:abstractNumId w:val="16"/>
-  </w:num>
-  <w:num w:numId="13">
-    <w:abstractNumId w:val="39"/>
-  </w:num>
-  <w:num w:numId="14">
+  <w:num w:numId="19">
     <w:abstractNumId w:val="26"/>
   </w:num>
-  <w:num w:numId="15">
+  <w:num w:numId="20">
     <w:abstractNumId w:val="36"/>
   </w:num>
-  <w:num w:numId="16">
-    <w:abstractNumId w:val="35"/>
-  </w:num>
-  <w:num w:numId="17">
-    <w:abstractNumId w:val="25"/>
-  </w:num>
-  <w:num w:numId="18">
-    <w:abstractNumId w:val="37"/>
-  </w:num>
-  <w:num w:numId="19">
-    <w:abstractNumId w:val="22"/>
-  </w:num>
-  <w:num w:numId="20">
-    <w:abstractNumId w:val="32"/>
-  </w:num>
   <w:num w:numId="21">
-    <w:abstractNumId w:val="14"/>
+    <w:abstractNumId w:val="17"/>
   </w:num>
   <w:num w:numId="22">
     <w:abstractNumId w:val="1"/>
   </w:num>
   <w:num w:numId="23">
-    <w:abstractNumId w:val="3"/>
+    <w:abstractNumId w:val="4"/>
   </w:num>
   <w:num w:numId="24">
-    <w:abstractNumId w:val="18"/>
+    <w:abstractNumId w:val="21"/>
   </w:num>
   <w:num w:numId="25">
-    <w:abstractNumId w:val="21"/>
+    <w:abstractNumId w:val="24"/>
   </w:num>
   <w:num w:numId="26">
-    <w:abstractNumId w:val="28"/>
+    <w:abstractNumId w:val="32"/>
   </w:num>
   <w:num w:numId="27">
     <w:abstractNumId w:val="0"/>
   </w:num>
   <w:num w:numId="28">
-    <w:abstractNumId w:val="30"/>
+    <w:abstractNumId w:val="34"/>
   </w:num>
   <w:num w:numId="29">
-    <w:abstractNumId w:val="9"/>
+    <w:abstractNumId w:val="11"/>
   </w:num>
   <w:num w:numId="30">
+    <w:abstractNumId w:val="3"/>
+  </w:num>
+  <w:num w:numId="31">
+    <w:abstractNumId w:val="13"/>
+  </w:num>
+  <w:num w:numId="32">
+    <w:abstractNumId w:val="37"/>
+  </w:num>
+  <w:num w:numId="33">
+    <w:abstractNumId w:val="20"/>
+  </w:num>
+  <w:num w:numId="34">
+    <w:abstractNumId w:val="38"/>
+  </w:num>
+  <w:num w:numId="35">
+    <w:abstractNumId w:val="28"/>
+  </w:num>
+  <w:num w:numId="36">
+    <w:abstractNumId w:val="35"/>
+  </w:num>
+  <w:num w:numId="37">
+    <w:abstractNumId w:val="10"/>
+  </w:num>
+  <w:num w:numId="38">
+    <w:abstractNumId w:val="42"/>
+  </w:num>
+  <w:num w:numId="39">
+    <w:abstractNumId w:val="12"/>
+  </w:num>
+  <w:num w:numId="40">
+    <w:abstractNumId w:val="27"/>
+  </w:num>
+  <w:num w:numId="41">
+    <w:abstractNumId w:val="6"/>
+  </w:num>
+  <w:num w:numId="42">
+    <w:abstractNumId w:val="18"/>
+  </w:num>
+  <w:num w:numId="43">
     <w:abstractNumId w:val="2"/>
   </w:num>
-  <w:num w:numId="31">
-    <w:abstractNumId w:val="11"/>
+  <w:num w:numId="44">
+    <w:abstractNumId w:val="8"/>
   </w:num>
-  <w:num w:numId="32">
-    <w:abstractNumId w:val="33"/>
-  </w:num>
-  <w:num w:numId="33">
-    <w:abstractNumId w:val="17"/>
-  </w:num>
-  <w:num w:numId="34">
-    <w:abstractNumId w:val="34"/>
-  </w:num>
-  <w:num w:numId="35">
-    <w:abstractNumId w:val="24"/>
-  </w:num>
-  <w:num w:numId="36">
+  <w:num w:numId="45">
     <w:abstractNumId w:val="31"/>
   </w:num>
-  <w:num w:numId="37">
-    <w:abstractNumId w:val="8"/>
+  <w:num w:numId="46">
+    <w:abstractNumId w:val="31"/>
   </w:num>
-  <w:num w:numId="38">
-    <w:abstractNumId w:val="38"/>
+  <w:num w:numId="47">
+    <w:abstractNumId w:val="16"/>
   </w:num>
-  <w:num w:numId="39">
-    <w:abstractNumId w:val="10"/>
-  </w:num>
-  <w:num w:numId="40">
-    <w:abstractNumId w:val="23"/>
-  </w:num>
-  <w:num w:numId="41">
-    <w:abstractNumId w:val="5"/>
-  </w:num>
-  <w:num w:numId="42">
-    <w:abstractNumId w:val="15"/>
+  <w:num w:numId="48">
+    <w:abstractNumId w:val="25"/>
   </w:num>
   <w:numIdMacAtCleanup w:val="16"/>
 </w:numbering>
@@ -26214,7 +27626,6 @@
     <w:next w:val="Normal"/>
     <w:link w:val="Heading5Char"/>
     <w:uiPriority w:val="9"/>
-    <w:semiHidden/>
     <w:unhideWhenUsed/>
     <w:qFormat/>
     <w:rsid w:val="001859B1"/>
@@ -26425,7 +27836,6 @@
     <w:basedOn w:val="DefaultParagraphFont"/>
     <w:link w:val="Heading5"/>
     <w:uiPriority w:val="9"/>
-    <w:semiHidden/>
     <w:rsid w:val="001859B1"/>
     <w:rPr>
       <w:rFonts w:ascii="Arial" w:hAnsi="Arial" w:cs="Arial"/>
@@ -27517,6 +28927,394 @@
           <w:right w:val="nil"/>
         </w:tcBorders>
       </w:tcPr>
+    </w:tblStylePr>
+  </w:style>
+  <w:style w:type="table" w:styleId="GridTable7Colorful">
+    <w:name w:val="Grid Table 7 Colorful"/>
+    <w:basedOn w:val="TableNormal"/>
+    <w:uiPriority w:val="52"/>
+    <w:rsid w:val="00094700"/>
+    <w:pPr>
+      <w:spacing w:after="0" w:line="240" w:lineRule="auto"/>
+    </w:pPr>
+    <w:rPr>
+      <w:color w:val="000000" w:themeColor="text1"/>
+    </w:rPr>
+    <w:tblPr>
+      <w:tblStyleRowBandSize w:val="1"/>
+      <w:tblStyleColBandSize w:val="1"/>
+      <w:tblBorders>
+        <w:top w:val="single" w:sz="4" w:space="0" w:color="666666" w:themeColor="text1" w:themeTint="99"/>
+        <w:left w:val="single" w:sz="4" w:space="0" w:color="666666" w:themeColor="text1" w:themeTint="99"/>
+        <w:bottom w:val="single" w:sz="4" w:space="0" w:color="666666" w:themeColor="text1" w:themeTint="99"/>
+        <w:right w:val="single" w:sz="4" w:space="0" w:color="666666" w:themeColor="text1" w:themeTint="99"/>
+        <w:insideH w:val="single" w:sz="4" w:space="0" w:color="666666" w:themeColor="text1" w:themeTint="99"/>
+        <w:insideV w:val="single" w:sz="4" w:space="0" w:color="666666" w:themeColor="text1" w:themeTint="99"/>
+      </w:tblBorders>
+    </w:tblPr>
+    <w:tblStylePr w:type="firstRow">
+      <w:rPr>
+        <w:b/>
+        <w:bCs/>
+      </w:rPr>
+      <w:tblPr/>
+      <w:tcPr>
+        <w:tcBorders>
+          <w:top w:val="nil"/>
+          <w:left w:val="nil"/>
+          <w:right w:val="nil"/>
+          <w:insideH w:val="nil"/>
+          <w:insideV w:val="nil"/>
+        </w:tcBorders>
+        <w:shd w:val="clear" w:color="auto" w:fill="FFFFFF" w:themeFill="background1"/>
+      </w:tcPr>
+    </w:tblStylePr>
+    <w:tblStylePr w:type="lastRow">
+      <w:rPr>
+        <w:b/>
+        <w:bCs/>
+      </w:rPr>
+      <w:tblPr/>
+      <w:tcPr>
+        <w:tcBorders>
+          <w:left w:val="nil"/>
+          <w:bottom w:val="nil"/>
+          <w:right w:val="nil"/>
+          <w:insideH w:val="nil"/>
+          <w:insideV w:val="nil"/>
+        </w:tcBorders>
+        <w:shd w:val="clear" w:color="auto" w:fill="FFFFFF" w:themeFill="background1"/>
+      </w:tcPr>
+    </w:tblStylePr>
+    <w:tblStylePr w:type="firstCol">
+      <w:pPr>
+        <w:jc w:val="right"/>
+      </w:pPr>
+      <w:rPr>
+        <w:i/>
+        <w:iCs/>
+      </w:rPr>
+      <w:tblPr/>
+      <w:tcPr>
+        <w:tcBorders>
+          <w:top w:val="nil"/>
+          <w:left w:val="nil"/>
+          <w:bottom w:val="nil"/>
+          <w:insideH w:val="nil"/>
+          <w:insideV w:val="nil"/>
+        </w:tcBorders>
+        <w:shd w:val="clear" w:color="auto" w:fill="FFFFFF" w:themeFill="background1"/>
+      </w:tcPr>
+    </w:tblStylePr>
+    <w:tblStylePr w:type="lastCol">
+      <w:rPr>
+        <w:i/>
+        <w:iCs/>
+      </w:rPr>
+      <w:tblPr/>
+      <w:tcPr>
+        <w:tcBorders>
+          <w:top w:val="nil"/>
+          <w:bottom w:val="nil"/>
+          <w:right w:val="nil"/>
+          <w:insideH w:val="nil"/>
+          <w:insideV w:val="nil"/>
+        </w:tcBorders>
+        <w:shd w:val="clear" w:color="auto" w:fill="FFFFFF" w:themeFill="background1"/>
+      </w:tcPr>
+    </w:tblStylePr>
+    <w:tblStylePr w:type="band1Vert">
+      <w:tblPr/>
+      <w:tcPr>
+        <w:shd w:val="clear" w:color="auto" w:fill="CCCCCC" w:themeFill="text1" w:themeFillTint="33"/>
+      </w:tcPr>
+    </w:tblStylePr>
+    <w:tblStylePr w:type="band1Horz">
+      <w:tblPr/>
+      <w:tcPr>
+        <w:shd w:val="clear" w:color="auto" w:fill="CCCCCC" w:themeFill="text1" w:themeFillTint="33"/>
+      </w:tcPr>
+    </w:tblStylePr>
+    <w:tblStylePr w:type="neCell">
+      <w:tblPr/>
+      <w:tcPr>
+        <w:tcBorders>
+          <w:bottom w:val="single" w:sz="4" w:space="0" w:color="666666" w:themeColor="text1" w:themeTint="99"/>
+        </w:tcBorders>
+      </w:tcPr>
+    </w:tblStylePr>
+    <w:tblStylePr w:type="nwCell">
+      <w:tblPr/>
+      <w:tcPr>
+        <w:tcBorders>
+          <w:bottom w:val="single" w:sz="4" w:space="0" w:color="666666" w:themeColor="text1" w:themeTint="99"/>
+        </w:tcBorders>
+      </w:tcPr>
+    </w:tblStylePr>
+    <w:tblStylePr w:type="seCell">
+      <w:tblPr/>
+      <w:tcPr>
+        <w:tcBorders>
+          <w:top w:val="single" w:sz="4" w:space="0" w:color="666666" w:themeColor="text1" w:themeTint="99"/>
+        </w:tcBorders>
+      </w:tcPr>
+    </w:tblStylePr>
+    <w:tblStylePr w:type="swCell">
+      <w:tblPr/>
+      <w:tcPr>
+        <w:tcBorders>
+          <w:top w:val="single" w:sz="4" w:space="0" w:color="666666" w:themeColor="text1" w:themeTint="99"/>
+        </w:tcBorders>
+      </w:tcPr>
+    </w:tblStylePr>
+  </w:style>
+  <w:style w:type="table" w:styleId="GridTable6Colorful">
+    <w:name w:val="Grid Table 6 Colorful"/>
+    <w:basedOn w:val="TableNormal"/>
+    <w:uiPriority w:val="51"/>
+    <w:rsid w:val="00094700"/>
+    <w:pPr>
+      <w:spacing w:after="0" w:line="240" w:lineRule="auto"/>
+    </w:pPr>
+    <w:rPr>
+      <w:color w:val="000000" w:themeColor="text1"/>
+    </w:rPr>
+    <w:tblPr>
+      <w:tblStyleRowBandSize w:val="1"/>
+      <w:tblStyleColBandSize w:val="1"/>
+      <w:tblBorders>
+        <w:top w:val="single" w:sz="4" w:space="0" w:color="666666" w:themeColor="text1" w:themeTint="99"/>
+        <w:left w:val="single" w:sz="4" w:space="0" w:color="666666" w:themeColor="text1" w:themeTint="99"/>
+        <w:bottom w:val="single" w:sz="4" w:space="0" w:color="666666" w:themeColor="text1" w:themeTint="99"/>
+        <w:right w:val="single" w:sz="4" w:space="0" w:color="666666" w:themeColor="text1" w:themeTint="99"/>
+        <w:insideH w:val="single" w:sz="4" w:space="0" w:color="666666" w:themeColor="text1" w:themeTint="99"/>
+        <w:insideV w:val="single" w:sz="4" w:space="0" w:color="666666" w:themeColor="text1" w:themeTint="99"/>
+      </w:tblBorders>
+    </w:tblPr>
+    <w:tblStylePr w:type="firstRow">
+      <w:rPr>
+        <w:b/>
+        <w:bCs/>
+      </w:rPr>
+      <w:tblPr/>
+      <w:tcPr>
+        <w:tcBorders>
+          <w:bottom w:val="single" w:sz="12" w:space="0" w:color="666666" w:themeColor="text1" w:themeTint="99"/>
+        </w:tcBorders>
+      </w:tcPr>
+    </w:tblStylePr>
+    <w:tblStylePr w:type="lastRow">
+      <w:rPr>
+        <w:b/>
+        <w:bCs/>
+      </w:rPr>
+      <w:tblPr/>
+      <w:tcPr>
+        <w:tcBorders>
+          <w:top w:val="double" w:sz="4" w:space="0" w:color="666666" w:themeColor="text1" w:themeTint="99"/>
+        </w:tcBorders>
+      </w:tcPr>
+    </w:tblStylePr>
+    <w:tblStylePr w:type="firstCol">
+      <w:rPr>
+        <w:b/>
+        <w:bCs/>
+      </w:rPr>
+    </w:tblStylePr>
+    <w:tblStylePr w:type="lastCol">
+      <w:rPr>
+        <w:b/>
+        <w:bCs/>
+      </w:rPr>
+    </w:tblStylePr>
+    <w:tblStylePr w:type="band1Vert">
+      <w:tblPr/>
+      <w:tcPr>
+        <w:shd w:val="clear" w:color="auto" w:fill="CCCCCC" w:themeFill="text1" w:themeFillTint="33"/>
+      </w:tcPr>
+    </w:tblStylePr>
+    <w:tblStylePr w:type="band1Horz">
+      <w:tblPr/>
+      <w:tcPr>
+        <w:shd w:val="clear" w:color="auto" w:fill="CCCCCC" w:themeFill="text1" w:themeFillTint="33"/>
+      </w:tcPr>
+    </w:tblStylePr>
+  </w:style>
+  <w:style w:type="table" w:styleId="GridTable1Light">
+    <w:name w:val="Grid Table 1 Light"/>
+    <w:basedOn w:val="TableNormal"/>
+    <w:uiPriority w:val="46"/>
+    <w:rsid w:val="00094700"/>
+    <w:pPr>
+      <w:spacing w:after="0" w:line="240" w:lineRule="auto"/>
+    </w:pPr>
+    <w:tblPr>
+      <w:tblStyleRowBandSize w:val="1"/>
+      <w:tblStyleColBandSize w:val="1"/>
+      <w:tblBorders>
+        <w:top w:val="single" w:sz="4" w:space="0" w:color="999999" w:themeColor="text1" w:themeTint="66"/>
+        <w:left w:val="single" w:sz="4" w:space="0" w:color="999999" w:themeColor="text1" w:themeTint="66"/>
+        <w:bottom w:val="single" w:sz="4" w:space="0" w:color="999999" w:themeColor="text1" w:themeTint="66"/>
+        <w:right w:val="single" w:sz="4" w:space="0" w:color="999999" w:themeColor="text1" w:themeTint="66"/>
+        <w:insideH w:val="single" w:sz="4" w:space="0" w:color="999999" w:themeColor="text1" w:themeTint="66"/>
+        <w:insideV w:val="single" w:sz="4" w:space="0" w:color="999999" w:themeColor="text1" w:themeTint="66"/>
+      </w:tblBorders>
+    </w:tblPr>
+    <w:tblStylePr w:type="firstRow">
+      <w:rPr>
+        <w:b/>
+        <w:bCs/>
+      </w:rPr>
+      <w:tblPr/>
+      <w:tcPr>
+        <w:tcBorders>
+          <w:bottom w:val="single" w:sz="12" w:space="0" w:color="666666" w:themeColor="text1" w:themeTint="99"/>
+        </w:tcBorders>
+      </w:tcPr>
+    </w:tblStylePr>
+    <w:tblStylePr w:type="lastRow">
+      <w:rPr>
+        <w:b/>
+        <w:bCs/>
+      </w:rPr>
+      <w:tblPr/>
+      <w:tcPr>
+        <w:tcBorders>
+          <w:top w:val="double" w:sz="2" w:space="0" w:color="666666" w:themeColor="text1" w:themeTint="99"/>
+        </w:tcBorders>
+      </w:tcPr>
+    </w:tblStylePr>
+    <w:tblStylePr w:type="firstCol">
+      <w:rPr>
+        <w:b/>
+        <w:bCs/>
+      </w:rPr>
+    </w:tblStylePr>
+    <w:tblStylePr w:type="lastCol">
+      <w:rPr>
+        <w:b/>
+        <w:bCs/>
+      </w:rPr>
+    </w:tblStylePr>
+  </w:style>
+  <w:style w:type="table" w:styleId="PlainTable1">
+    <w:name w:val="Plain Table 1"/>
+    <w:basedOn w:val="TableNormal"/>
+    <w:uiPriority w:val="41"/>
+    <w:rsid w:val="00094700"/>
+    <w:pPr>
+      <w:spacing w:after="0" w:line="240" w:lineRule="auto"/>
+    </w:pPr>
+    <w:tblPr>
+      <w:tblStyleRowBandSize w:val="1"/>
+      <w:tblStyleColBandSize w:val="1"/>
+      <w:tblBorders>
+        <w:top w:val="single" w:sz="4" w:space="0" w:color="BFBFBF" w:themeColor="background1" w:themeShade="BF"/>
+        <w:left w:val="single" w:sz="4" w:space="0" w:color="BFBFBF" w:themeColor="background1" w:themeShade="BF"/>
+        <w:bottom w:val="single" w:sz="4" w:space="0" w:color="BFBFBF" w:themeColor="background1" w:themeShade="BF"/>
+        <w:right w:val="single" w:sz="4" w:space="0" w:color="BFBFBF" w:themeColor="background1" w:themeShade="BF"/>
+        <w:insideH w:val="single" w:sz="4" w:space="0" w:color="BFBFBF" w:themeColor="background1" w:themeShade="BF"/>
+        <w:insideV w:val="single" w:sz="4" w:space="0" w:color="BFBFBF" w:themeColor="background1" w:themeShade="BF"/>
+      </w:tblBorders>
+    </w:tblPr>
+    <w:tblStylePr w:type="firstRow">
+      <w:rPr>
+        <w:b/>
+        <w:bCs/>
+      </w:rPr>
+    </w:tblStylePr>
+    <w:tblStylePr w:type="lastRow">
+      <w:rPr>
+        <w:b/>
+        <w:bCs/>
+      </w:rPr>
+      <w:tblPr/>
+      <w:tcPr>
+        <w:tcBorders>
+          <w:top w:val="double" w:sz="4" w:space="0" w:color="BFBFBF" w:themeColor="background1" w:themeShade="BF"/>
+        </w:tcBorders>
+      </w:tcPr>
+    </w:tblStylePr>
+    <w:tblStylePr w:type="firstCol">
+      <w:rPr>
+        <w:b/>
+        <w:bCs/>
+      </w:rPr>
+    </w:tblStylePr>
+    <w:tblStylePr w:type="lastCol">
+      <w:rPr>
+        <w:b/>
+        <w:bCs/>
+      </w:rPr>
+    </w:tblStylePr>
+    <w:tblStylePr w:type="band1Vert">
+      <w:tblPr/>
+      <w:tcPr>
+        <w:shd w:val="clear" w:color="auto" w:fill="F2F2F2" w:themeFill="background1" w:themeFillShade="F2"/>
+      </w:tcPr>
+    </w:tblStylePr>
+    <w:tblStylePr w:type="band1Horz">
+      <w:tblPr/>
+      <w:tcPr>
+        <w:shd w:val="clear" w:color="auto" w:fill="F2F2F2" w:themeFill="background1" w:themeFillShade="F2"/>
+      </w:tcPr>
+    </w:tblStylePr>
+  </w:style>
+  <w:style w:type="table" w:styleId="GridTable1Light-Accent4">
+    <w:name w:val="Grid Table 1 Light Accent 4"/>
+    <w:basedOn w:val="TableNormal"/>
+    <w:uiPriority w:val="46"/>
+    <w:rsid w:val="00094700"/>
+    <w:pPr>
+      <w:spacing w:after="0" w:line="240" w:lineRule="auto"/>
+    </w:pPr>
+    <w:tblPr>
+      <w:tblStyleRowBandSize w:val="1"/>
+      <w:tblStyleColBandSize w:val="1"/>
+      <w:tblBorders>
+        <w:top w:val="single" w:sz="4" w:space="0" w:color="CCC0D9" w:themeColor="accent4" w:themeTint="66"/>
+        <w:left w:val="single" w:sz="4" w:space="0" w:color="CCC0D9" w:themeColor="accent4" w:themeTint="66"/>
+        <w:bottom w:val="single" w:sz="4" w:space="0" w:color="CCC0D9" w:themeColor="accent4" w:themeTint="66"/>
+        <w:right w:val="single" w:sz="4" w:space="0" w:color="CCC0D9" w:themeColor="accent4" w:themeTint="66"/>
+        <w:insideH w:val="single" w:sz="4" w:space="0" w:color="CCC0D9" w:themeColor="accent4" w:themeTint="66"/>
+        <w:insideV w:val="single" w:sz="4" w:space="0" w:color="CCC0D9" w:themeColor="accent4" w:themeTint="66"/>
+      </w:tblBorders>
+    </w:tblPr>
+    <w:tblStylePr w:type="firstRow">
+      <w:rPr>
+        <w:b/>
+        <w:bCs/>
+      </w:rPr>
+      <w:tblPr/>
+      <w:tcPr>
+        <w:tcBorders>
+          <w:bottom w:val="single" w:sz="12" w:space="0" w:color="B2A1C7" w:themeColor="accent4" w:themeTint="99"/>
+        </w:tcBorders>
+      </w:tcPr>
+    </w:tblStylePr>
+    <w:tblStylePr w:type="lastRow">
+      <w:rPr>
+        <w:b/>
+        <w:bCs/>
+      </w:rPr>
+      <w:tblPr/>
+      <w:tcPr>
+        <w:tcBorders>
+          <w:top w:val="double" w:sz="2" w:space="0" w:color="B2A1C7" w:themeColor="accent4" w:themeTint="99"/>
+        </w:tcBorders>
+      </w:tcPr>
+    </w:tblStylePr>
+    <w:tblStylePr w:type="firstCol">
+      <w:rPr>
+        <w:b/>
+        <w:bCs/>
+      </w:rPr>
+    </w:tblStylePr>
+    <w:tblStylePr w:type="lastCol">
+      <w:rPr>
+        <w:b/>
+        <w:bCs/>
+      </w:rPr>
     </w:tblStylePr>
   </w:style>
 </w:styles>
@@ -28411,7 +30209,7 @@
 </file>
 
 <file path=customXml/itemProps1.xml><?xml version="1.0" encoding="utf-8"?>
-<ds:datastoreItem xmlns:ds="http://schemas.openxmlformats.org/officeDocument/2006/customXml" ds:itemID="{B23C52B5-39C1-924F-82ED-489621CB8042}">
+<ds:datastoreItem xmlns:ds="http://schemas.openxmlformats.org/officeDocument/2006/customXml" ds:itemID="{D7272C2A-869E-3348-A694-B34558EFEECB}">
   <ds:schemaRefs>
     <ds:schemaRef ds:uri="http://schemas.openxmlformats.org/officeDocument/2006/bibliography"/>
   </ds:schemaRefs>

</xml_diff>

<commit_message>
rever o PICOC, tirar Control, Output, Context
</commit_message>
<xml_diff>
--- a/exercise1/final-paper/docs/20180402_Dissertacao_MarceloMartins_QUALI_Marco.docx
+++ b/exercise1/final-paper/docs/20180402_Dissertacao_MarceloMartins_QUALI_Marco.docx
@@ -18881,97 +18881,13 @@
               <w:rPr>
                 <w:lang w:val="pt-BR" w:bidi="en-US"/>
               </w:rPr>
-              <w:t xml:space="preserve">Uso do estudo de </w:t>
-            </w:r>
-            <w:proofErr w:type="spellStart"/>
-            <w:r>
-              <w:rPr>
-                <w:lang w:val="pt-BR" w:bidi="en-US"/>
-              </w:rPr>
-              <w:t>Bhatia</w:t>
-            </w:r>
-            <w:proofErr w:type="spellEnd"/>
-            <w:r>
-              <w:rPr>
-                <w:lang w:val="pt-BR" w:bidi="en-US"/>
-              </w:rPr>
-              <w:t xml:space="preserve"> e Singh (2016); Wang, Singh e </w:t>
-            </w:r>
-            <w:proofErr w:type="spellStart"/>
-            <w:r>
-              <w:rPr>
-                <w:lang w:val="pt-BR" w:bidi="en-US"/>
-              </w:rPr>
-              <w:t>Su</w:t>
-            </w:r>
-            <w:proofErr w:type="spellEnd"/>
-            <w:r>
-              <w:rPr>
-                <w:lang w:val="pt-BR" w:bidi="en-US"/>
-              </w:rPr>
-              <w:t xml:space="preserve"> (2017); Santos et al. (2017); </w:t>
-            </w:r>
-            <w:proofErr w:type="spellStart"/>
-            <w:r>
-              <w:rPr>
-                <w:lang w:val="pt-BR" w:bidi="en-US"/>
-              </w:rPr>
-              <w:t>Denero</w:t>
-            </w:r>
-            <w:proofErr w:type="spellEnd"/>
-            <w:r>
-              <w:rPr>
-                <w:lang w:val="pt-BR" w:bidi="en-US"/>
-              </w:rPr>
-              <w:t xml:space="preserve"> et al. (2017); </w:t>
-            </w:r>
-            <w:proofErr w:type="spellStart"/>
-            <w:r>
-              <w:rPr>
-                <w:lang w:val="pt-BR" w:bidi="en-US"/>
-              </w:rPr>
-              <w:t>Pu</w:t>
-            </w:r>
-            <w:proofErr w:type="spellEnd"/>
-            <w:r>
-              <w:rPr>
-                <w:lang w:val="pt-BR" w:bidi="en-US"/>
-              </w:rPr>
-              <w:t xml:space="preserve"> et al. (2016); </w:t>
-            </w:r>
-            <w:proofErr w:type="spellStart"/>
-            <w:r>
-              <w:rPr>
-                <w:lang w:val="pt-BR" w:bidi="en-US"/>
-              </w:rPr>
-              <w:t>Devlin</w:t>
-            </w:r>
-            <w:proofErr w:type="spellEnd"/>
-            <w:r>
-              <w:rPr>
-                <w:lang w:val="pt-BR" w:bidi="en-US"/>
-              </w:rPr>
-              <w:t xml:space="preserve"> et al. (2017) </w:t>
+              <w:t>Não se aplica</w:t>
             </w:r>
             <w:r>
               <w:rPr>
                 <w:lang w:val="pt-BR" w:bidi="en-US"/>
               </w:rPr>
-              <w:t xml:space="preserve">como referências para construir as palavras-chaves da </w:t>
-            </w:r>
-            <w:proofErr w:type="spellStart"/>
-            <w:r>
-              <w:rPr>
-                <w:lang w:val="pt-BR" w:bidi="en-US"/>
-              </w:rPr>
-              <w:t>string</w:t>
-            </w:r>
-            <w:proofErr w:type="spellEnd"/>
-            <w:r>
-              <w:rPr>
-                <w:lang w:val="pt-BR" w:bidi="en-US"/>
-              </w:rPr>
-              <w:t xml:space="preserve"> de busca.</w:t>
+              <w:t>.</w:t>
             </w:r>
           </w:p>
         </w:tc>
@@ -19421,6 +19337,7 @@
         <w:t>:</w:t>
       </w:r>
     </w:p>
+    <w:p/>
     <w:p/>
     <w:p/>
     <w:p/>
@@ -19603,91 +19520,13 @@
               <w:rPr>
                 <w:lang w:val="pt-BR" w:bidi="en-US"/>
               </w:rPr>
-              <w:t xml:space="preserve">Uso do estudo de </w:t>
+              <w:t>Não se aplica</w:t>
             </w:r>
-            <w:proofErr w:type="spellStart"/>
             <w:r>
               <w:rPr>
                 <w:lang w:val="pt-BR" w:bidi="en-US"/>
               </w:rPr>
-              <w:t>Bhatia</w:t>
-            </w:r>
-            <w:proofErr w:type="spellEnd"/>
-            <w:r>
-              <w:rPr>
-                <w:lang w:val="pt-BR" w:bidi="en-US"/>
-              </w:rPr>
-              <w:t xml:space="preserve"> e Singh (2016); Wang, Singh e </w:t>
-            </w:r>
-            <w:proofErr w:type="spellStart"/>
-            <w:r>
-              <w:rPr>
-                <w:lang w:val="pt-BR" w:bidi="en-US"/>
-              </w:rPr>
-              <w:t>Su</w:t>
-            </w:r>
-            <w:proofErr w:type="spellEnd"/>
-            <w:r>
-              <w:rPr>
-                <w:lang w:val="pt-BR" w:bidi="en-US"/>
-              </w:rPr>
-              <w:t xml:space="preserve"> (2017); Santos et al. (2017); </w:t>
-            </w:r>
-            <w:proofErr w:type="spellStart"/>
-            <w:r>
-              <w:rPr>
-                <w:lang w:val="pt-BR" w:bidi="en-US"/>
-              </w:rPr>
-              <w:t>Denero</w:t>
-            </w:r>
-            <w:proofErr w:type="spellEnd"/>
-            <w:r>
-              <w:rPr>
-                <w:lang w:val="pt-BR" w:bidi="en-US"/>
-              </w:rPr>
-              <w:t xml:space="preserve"> et al. (2017); </w:t>
-            </w:r>
-            <w:proofErr w:type="spellStart"/>
-            <w:r>
-              <w:rPr>
-                <w:lang w:val="pt-BR" w:bidi="en-US"/>
-              </w:rPr>
-              <w:t>Pu</w:t>
-            </w:r>
-            <w:proofErr w:type="spellEnd"/>
-            <w:r>
-              <w:rPr>
-                <w:lang w:val="pt-BR" w:bidi="en-US"/>
-              </w:rPr>
-              <w:t xml:space="preserve"> et al. (2016); </w:t>
-            </w:r>
-            <w:proofErr w:type="spellStart"/>
-            <w:r>
-              <w:rPr>
-                <w:lang w:val="pt-BR" w:bidi="en-US"/>
-              </w:rPr>
-              <w:t>Devlin</w:t>
-            </w:r>
-            <w:proofErr w:type="spellEnd"/>
-            <w:r>
-              <w:rPr>
-                <w:lang w:val="pt-BR" w:bidi="en-US"/>
-              </w:rPr>
-              <w:t xml:space="preserve"> et al. (2017) como referências para construir as palavras-chaves da </w:t>
-            </w:r>
-            <w:proofErr w:type="spellStart"/>
-            <w:r>
-              <w:rPr>
-                <w:lang w:val="pt-BR" w:bidi="en-US"/>
-              </w:rPr>
-              <w:t>string</w:t>
-            </w:r>
-            <w:proofErr w:type="spellEnd"/>
-            <w:r>
-              <w:rPr>
-                <w:lang w:val="pt-BR" w:bidi="en-US"/>
-              </w:rPr>
-              <w:t xml:space="preserve"> de busca.</w:t>
+              <w:t>.</w:t>
             </w:r>
           </w:p>
         </w:tc>
@@ -19841,7 +19680,12 @@
         </w:numPr>
       </w:pPr>
       <w:r>
-        <w:t>Palavras-chaves e Sinônimos</w:t>
+        <w:t>Palavras-c</w:t>
+      </w:r>
+      <w:bookmarkStart w:id="63" w:name="_GoBack"/>
+      <w:bookmarkEnd w:id="63"/>
+      <w:r>
+        <w:t>haves e Sinônimos</w:t>
       </w:r>
     </w:p>
     <w:p>
@@ -20061,7 +19905,7 @@
       <w:pPr>
         <w:pStyle w:val="Caption"/>
       </w:pPr>
-      <w:bookmarkStart w:id="63" w:name="_Toc513299106"/>
+      <w:bookmarkStart w:id="64" w:name="_Toc513299106"/>
       <w:r>
         <w:t xml:space="preserve">Figura </w:t>
       </w:r>
@@ -20086,7 +19930,7 @@
       <w:r>
         <w:t xml:space="preserve"> - Esquema da construção das palavras-chaves</w:t>
       </w:r>
-      <w:bookmarkEnd w:id="63"/>
+      <w:bookmarkEnd w:id="64"/>
     </w:p>
     <w:p>
       <w:pPr>
@@ -20146,7 +19990,7 @@
       <w:pPr>
         <w:pStyle w:val="Caption"/>
       </w:pPr>
-      <w:bookmarkStart w:id="64" w:name="_Toc513299107"/>
+      <w:bookmarkStart w:id="65" w:name="_Toc513299107"/>
       <w:r>
         <w:t xml:space="preserve">Figura </w:t>
       </w:r>
@@ -20171,7 +20015,7 @@
       <w:r>
         <w:t xml:space="preserve"> - Construção da String de Busca</w:t>
       </w:r>
-      <w:bookmarkEnd w:id="64"/>
+      <w:bookmarkEnd w:id="65"/>
     </w:p>
     <w:p>
       <w:pPr>
@@ -21013,31 +20857,7 @@
               <w:rPr>
                 <w:lang w:val="pt-BR" w:bidi="en-US"/>
               </w:rPr>
-              <w:t xml:space="preserve"> </w:t>
-            </w:r>
-            <w:r>
-              <w:rPr>
-                <w:lang w:val="pt-BR" w:bidi="en-US"/>
-              </w:rPr>
-              <w:t>de mestrado, tese de doutorado,</w:t>
-            </w:r>
-            <w:r>
-              <w:rPr>
-                <w:lang w:val="pt-BR" w:bidi="en-US"/>
-              </w:rPr>
-              <w:t xml:space="preserve"> livros</w:t>
-            </w:r>
-            <w:r>
-              <w:rPr>
-                <w:lang w:val="pt-BR" w:bidi="en-US"/>
-              </w:rPr>
-              <w:t>, anais de eventos</w:t>
-            </w:r>
-            <w:r>
-              <w:rPr>
-                <w:lang w:val="pt-BR" w:bidi="en-US"/>
-              </w:rPr>
-              <w:t>;</w:t>
+              <w:t xml:space="preserve"> de mestrado, tese de doutorado, livros, anais de eventos;</w:t>
             </w:r>
           </w:p>
           <w:p>
@@ -21054,7 +20874,7 @@
       <w:pPr>
         <w:pStyle w:val="Caption"/>
       </w:pPr>
-      <w:bookmarkStart w:id="65" w:name="_Toc513299115"/>
+      <w:bookmarkStart w:id="66" w:name="_Toc513299115"/>
       <w:r>
         <w:t xml:space="preserve">Tabela </w:t>
       </w:r>
@@ -21085,7 +20905,7 @@
         </w:rPr>
         <w:t>clusão de estudos</w:t>
       </w:r>
-      <w:bookmarkEnd w:id="65"/>
+      <w:bookmarkEnd w:id="66"/>
     </w:p>
     <w:p>
       <w:pPr>
@@ -21302,8 +21122,95 @@
       <w:r>
         <w:t xml:space="preserve"> Estudos encontrados </w:t>
       </w:r>
-      <w:bookmarkStart w:id="66" w:name="_GoBack"/>
-      <w:bookmarkEnd w:id="66"/>
+      <w:r>
+        <w:t xml:space="preserve">na busca nas fontes selecionadas e pelo </w:t>
+      </w:r>
+      <w:proofErr w:type="spellStart"/>
+      <w:r>
+        <w:rPr>
+          <w:i/>
+        </w:rPr>
+        <w:t>author</w:t>
+      </w:r>
+      <w:proofErr w:type="spellEnd"/>
+      <w:r>
+        <w:rPr>
+          <w:i/>
+        </w:rPr>
+        <w:t xml:space="preserve"> </w:t>
+      </w:r>
+      <w:proofErr w:type="spellStart"/>
+      <w:r>
+        <w:rPr>
+          <w:i/>
+        </w:rPr>
+        <w:t>snowballing</w:t>
+      </w:r>
+      <w:proofErr w:type="spellEnd"/>
+      <w:r>
+        <w:t xml:space="preserve"> são analisados em relação a suas referências. As referências são avaliadas a partir do mesmo processo dos artigos encontrados nas bibliotecas digitais e encontrados através do </w:t>
+      </w:r>
+      <w:proofErr w:type="spellStart"/>
+      <w:r>
+        <w:rPr>
+          <w:i/>
+        </w:rPr>
+        <w:t>author</w:t>
+      </w:r>
+      <w:proofErr w:type="spellEnd"/>
+      <w:r>
+        <w:rPr>
+          <w:i/>
+        </w:rPr>
+        <w:t xml:space="preserve"> </w:t>
+      </w:r>
+      <w:proofErr w:type="spellStart"/>
+      <w:r>
+        <w:rPr>
+          <w:i/>
+        </w:rPr>
+        <w:t>snowballing</w:t>
+      </w:r>
+      <w:proofErr w:type="spellEnd"/>
+      <w:r>
+        <w:t xml:space="preserve">: São analisados os títulos, resumos e palavras-chaves, seguida da análise da introdução e conclusão. É feito apenas 1 nível do </w:t>
+      </w:r>
+      <w:proofErr w:type="spellStart"/>
+      <w:r>
+        <w:rPr>
+          <w:i/>
+        </w:rPr>
+        <w:t>snowballing</w:t>
+      </w:r>
+      <w:proofErr w:type="spellEnd"/>
+      <w:r>
+        <w:t xml:space="preserve"> para referências. Quer dizer, não são levados em consideração as referências dos artigos que foram encontrados através do </w:t>
+      </w:r>
+      <w:proofErr w:type="spellStart"/>
+      <w:r>
+        <w:rPr>
+          <w:i/>
+        </w:rPr>
+        <w:t>backward</w:t>
+      </w:r>
+      <w:proofErr w:type="spellEnd"/>
+      <w:r>
+        <w:rPr>
+          <w:i/>
+        </w:rPr>
+        <w:t xml:space="preserve"> </w:t>
+      </w:r>
+      <w:proofErr w:type="spellStart"/>
+      <w:r>
+        <w:rPr>
+          <w:i/>
+        </w:rPr>
+        <w:t>snowballing</w:t>
+      </w:r>
+      <w:proofErr w:type="spellEnd"/>
+      <w:r>
+        <w:t>.</w:t>
+      </w:r>
     </w:p>
     <w:p>
       <w:pPr>
@@ -21316,6 +21223,21 @@
       <w:r>
         <w:t>Leitura completa:</w:t>
       </w:r>
+      <w:r>
+        <w:t xml:space="preserve"> Finalmente,</w:t>
+      </w:r>
+      <w:r>
+        <w:t xml:space="preserve"> após </w:t>
+      </w:r>
+      <w:r>
+        <w:t xml:space="preserve">a análise da introdução e conclusão, </w:t>
+      </w:r>
+      <w:r>
+        <w:t xml:space="preserve">é feito uma leitura completa do artigo selecionado </w:t>
+      </w:r>
+      <w:r>
+        <w:t>para decidir a sua inclusão ou exclusão.</w:t>
+      </w:r>
     </w:p>
     <w:p>
       <w:pPr>
@@ -21439,7 +21361,6 @@
         </w:numPr>
       </w:pPr>
       <w:r>
-        <w:lastRenderedPageBreak/>
         <w:t>Modelo</w:t>
       </w:r>
     </w:p>
@@ -21810,7 +21731,6 @@
         <w:docPartUnique/>
       </w:docPartObj>
     </w:sdtPr>
-    <w:sdtEndPr/>
     <w:sdtContent>
       <w:p>
         <w:pPr>
@@ -30209,7 +30129,7 @@
 </file>
 
 <file path=customXml/itemProps1.xml><?xml version="1.0" encoding="utf-8"?>
-<ds:datastoreItem xmlns:ds="http://schemas.openxmlformats.org/officeDocument/2006/customXml" ds:itemID="{D7272C2A-869E-3348-A694-B34558EFEECB}">
+<ds:datastoreItem xmlns:ds="http://schemas.openxmlformats.org/officeDocument/2006/customXml" ds:itemID="{AC54C5E8-E875-F24F-827D-BEDC9FD7CCD0}">
   <ds:schemaRefs>
     <ds:schemaRef ds:uri="http://schemas.openxmlformats.org/officeDocument/2006/bibliography"/>
   </ds:schemaRefs>

</xml_diff>

<commit_message>
fazer as tabelas, listar artigos
</commit_message>
<xml_diff>
--- a/exercise1/final-paper/docs/20180402_Dissertacao_MarceloMartins_QUALI_Marco.docx
+++ b/exercise1/final-paper/docs/20180402_Dissertacao_MarceloMartins_QUALI_Marco.docx
@@ -3014,7 +3014,7 @@
           <w:caps/>
         </w:rPr>
       </w:pPr>
-      <w:bookmarkStart w:id="17" w:name="_Toc304451589"/>
+      <w:bookmarkStart w:id="11" w:name="_Toc304451589"/>
       <w:r>
         <w:rPr>
           <w:rStyle w:val="BookTitle"/>
@@ -3032,8 +3032,8 @@
           <w:b/>
         </w:rPr>
       </w:pPr>
-      <w:bookmarkStart w:id="18" w:name="_Toc507865746"/>
-      <w:bookmarkStart w:id="19" w:name="_Toc512693367"/>
+      <w:bookmarkStart w:id="12" w:name="_Toc507865746"/>
+      <w:bookmarkStart w:id="13" w:name="_Toc512693367"/>
       <w:r>
         <w:rPr>
           <w:rStyle w:val="BookTitle"/>
@@ -3042,8 +3042,8 @@
         <w:lastRenderedPageBreak/>
         <w:t>Resumo</w:t>
       </w:r>
-      <w:bookmarkEnd w:id="18"/>
-      <w:bookmarkEnd w:id="19"/>
+      <w:bookmarkEnd w:id="12"/>
+      <w:bookmarkEnd w:id="13"/>
     </w:p>
     <w:p>
       <w:pPr>
@@ -3350,8 +3350,8 @@
           <w:rStyle w:val="BookTitle"/>
         </w:rPr>
       </w:pPr>
-      <w:bookmarkStart w:id="20" w:name="_Toc507865747"/>
-      <w:bookmarkStart w:id="21" w:name="_Toc512693368"/>
+      <w:bookmarkStart w:id="14" w:name="_Toc507865747"/>
+      <w:bookmarkStart w:id="15" w:name="_Toc512693368"/>
       <w:r>
         <w:rPr>
           <w:rStyle w:val="BookTitle"/>
@@ -3359,8 +3359,8 @@
         <w:lastRenderedPageBreak/>
         <w:t>LISTA DE FIGURAS</w:t>
       </w:r>
-      <w:bookmarkEnd w:id="20"/>
-      <w:bookmarkEnd w:id="21"/>
+      <w:bookmarkEnd w:id="14"/>
+      <w:bookmarkEnd w:id="15"/>
     </w:p>
     <w:p>
       <w:pPr>
@@ -3607,8 +3607,8 @@
           <w:noProof/>
         </w:rPr>
       </w:pPr>
-      <w:bookmarkStart w:id="22" w:name="_Toc507865748"/>
-      <w:bookmarkStart w:id="23" w:name="_Toc512693369"/>
+      <w:bookmarkStart w:id="16" w:name="_Toc507865748"/>
+      <w:bookmarkStart w:id="17" w:name="_Toc512693369"/>
       <w:r>
         <w:rPr>
           <w:rStyle w:val="BookTitle"/>
@@ -3616,8 +3616,8 @@
         <w:lastRenderedPageBreak/>
         <w:t>LISTA DE QUADROS</w:t>
       </w:r>
-      <w:bookmarkEnd w:id="22"/>
-      <w:bookmarkEnd w:id="23"/>
+      <w:bookmarkEnd w:id="16"/>
+      <w:bookmarkEnd w:id="17"/>
       <w:r>
         <w:rPr>
           <w:rStyle w:val="BookTitle"/>
@@ -4162,8 +4162,8 @@
           <w:rStyle w:val="BookTitle"/>
         </w:rPr>
       </w:pPr>
-      <w:bookmarkStart w:id="24" w:name="_Toc507865749"/>
-      <w:bookmarkStart w:id="25" w:name="_Toc512693370"/>
+      <w:bookmarkStart w:id="18" w:name="_Toc507865749"/>
+      <w:bookmarkStart w:id="19" w:name="_Toc512693370"/>
       <w:r>
         <w:rPr>
           <w:rStyle w:val="BookTitle"/>
@@ -4171,8 +4171,8 @@
         <w:lastRenderedPageBreak/>
         <w:t>SUMÁRIO</w:t>
       </w:r>
-      <w:bookmarkEnd w:id="24"/>
-      <w:bookmarkEnd w:id="25"/>
+      <w:bookmarkEnd w:id="18"/>
+      <w:bookmarkEnd w:id="19"/>
     </w:p>
     <w:p>
       <w:pPr>
@@ -5693,17 +5693,17 @@
       <w:pPr>
         <w:pStyle w:val="Heading1"/>
       </w:pPr>
-      <w:bookmarkStart w:id="26" w:name="_Ref309840413"/>
-      <w:bookmarkStart w:id="27" w:name="_Ref309840416"/>
-      <w:bookmarkStart w:id="28" w:name="_Toc512693371"/>
+      <w:bookmarkStart w:id="20" w:name="_Ref309840413"/>
+      <w:bookmarkStart w:id="21" w:name="_Ref309840416"/>
+      <w:bookmarkStart w:id="22" w:name="_Toc512693371"/>
       <w:r>
         <w:lastRenderedPageBreak/>
         <w:t>Introdução</w:t>
       </w:r>
-      <w:bookmarkEnd w:id="17"/>
-      <w:bookmarkEnd w:id="26"/>
-      <w:bookmarkEnd w:id="27"/>
-      <w:bookmarkEnd w:id="28"/>
+      <w:bookmarkEnd w:id="11"/>
+      <w:bookmarkEnd w:id="20"/>
+      <w:bookmarkEnd w:id="21"/>
+      <w:bookmarkEnd w:id="22"/>
     </w:p>
     <w:p>
       <w:pPr>
@@ -12777,11 +12777,11 @@
       <w:pPr>
         <w:pStyle w:val="Heading2"/>
       </w:pPr>
-      <w:bookmarkStart w:id="29" w:name="_Toc512693372"/>
+      <w:bookmarkStart w:id="23" w:name="_Toc512693372"/>
       <w:r>
         <w:t>Apresentação e contextualização do problema</w:t>
       </w:r>
-      <w:bookmarkEnd w:id="29"/>
+      <w:bookmarkEnd w:id="23"/>
     </w:p>
     <w:p>
       <w:pPr>
@@ -15389,16 +15389,16 @@
           <w:szCs w:val="28"/>
         </w:rPr>
       </w:pPr>
-      <w:bookmarkStart w:id="30" w:name="_Toc309760865"/>
-      <w:bookmarkStart w:id="31" w:name="_Toc310245714"/>
-      <w:bookmarkStart w:id="32" w:name="_Toc507865751"/>
-      <w:bookmarkStart w:id="33" w:name="_Toc509766058"/>
-      <w:bookmarkStart w:id="34" w:name="_Toc512693373"/>
-      <w:bookmarkEnd w:id="30"/>
-      <w:bookmarkEnd w:id="31"/>
-      <w:bookmarkEnd w:id="32"/>
-      <w:bookmarkEnd w:id="33"/>
-      <w:bookmarkEnd w:id="34"/>
+      <w:bookmarkStart w:id="24" w:name="_Toc309760865"/>
+      <w:bookmarkStart w:id="25" w:name="_Toc310245714"/>
+      <w:bookmarkStart w:id="26" w:name="_Toc507865751"/>
+      <w:bookmarkStart w:id="27" w:name="_Toc509766058"/>
+      <w:bookmarkStart w:id="28" w:name="_Toc512693373"/>
+      <w:bookmarkEnd w:id="24"/>
+      <w:bookmarkEnd w:id="25"/>
+      <w:bookmarkEnd w:id="26"/>
+      <w:bookmarkEnd w:id="27"/>
+      <w:bookmarkEnd w:id="28"/>
     </w:p>
     <w:p>
       <w:pPr>
@@ -15408,11 +15408,11 @@
           <w:numId w:val="33"/>
         </w:numPr>
       </w:pPr>
-      <w:bookmarkStart w:id="35" w:name="_Toc512693374"/>
+      <w:bookmarkStart w:id="29" w:name="_Toc512693374"/>
       <w:r>
         <w:t>Objetivo</w:t>
       </w:r>
-      <w:bookmarkEnd w:id="35"/>
+      <w:bookmarkEnd w:id="29"/>
     </w:p>
     <w:p>
       <w:pPr>
@@ -15714,22 +15714,22 @@
           <w:numId w:val="33"/>
         </w:numPr>
       </w:pPr>
-      <w:bookmarkStart w:id="36" w:name="_Toc512693375"/>
+      <w:bookmarkStart w:id="30" w:name="_Toc512693375"/>
       <w:r>
         <w:t>Contribuições</w:t>
       </w:r>
       <w:r>
         <w:t xml:space="preserve"> Esperadas</w:t>
       </w:r>
-      <w:bookmarkEnd w:id="36"/>
-    </w:p>
-    <w:p>
-      <w:pPr>
-        <w:rPr>
-          <w:rFonts w:cs="Arial"/>
-        </w:rPr>
-      </w:pPr>
-      <w:bookmarkStart w:id="37" w:name="_Toc303704863"/>
+      <w:bookmarkEnd w:id="30"/>
+    </w:p>
+    <w:p>
+      <w:pPr>
+        <w:rPr>
+          <w:rFonts w:cs="Arial"/>
+        </w:rPr>
+      </w:pPr>
+      <w:bookmarkStart w:id="31" w:name="_Toc303704863"/>
       <w:r>
         <w:t xml:space="preserve"> </w:t>
       </w:r>
@@ -16529,15 +16529,15 @@
           <w:numId w:val="33"/>
         </w:numPr>
       </w:pPr>
-      <w:bookmarkStart w:id="38" w:name="_Toc512693376"/>
+      <w:bookmarkStart w:id="32" w:name="_Toc512693376"/>
       <w:r>
         <w:t>M</w:t>
       </w:r>
-      <w:bookmarkEnd w:id="37"/>
+      <w:bookmarkEnd w:id="31"/>
       <w:r>
         <w:t>étodo de trabalho</w:t>
       </w:r>
-      <w:bookmarkEnd w:id="38"/>
+      <w:bookmarkEnd w:id="32"/>
     </w:p>
     <w:p/>
     <w:p>
@@ -16548,19 +16548,19 @@
           <w:numId w:val="33"/>
         </w:numPr>
       </w:pPr>
-      <w:bookmarkStart w:id="39" w:name="_Toc303704864"/>
-      <w:bookmarkStart w:id="40" w:name="_Toc512693377"/>
+      <w:bookmarkStart w:id="33" w:name="_Toc303704864"/>
+      <w:bookmarkStart w:id="34" w:name="_Toc512693377"/>
       <w:r>
         <w:t>Organização</w:t>
       </w:r>
       <w:r>
         <w:t xml:space="preserve"> do trabalho</w:t>
       </w:r>
-      <w:bookmarkEnd w:id="39"/>
-      <w:bookmarkEnd w:id="40"/>
-    </w:p>
-    <w:p>
-      <w:bookmarkStart w:id="41" w:name="_Toc303704874"/>
+      <w:bookmarkEnd w:id="33"/>
+      <w:bookmarkEnd w:id="34"/>
+    </w:p>
+    <w:p>
+      <w:bookmarkStart w:id="35" w:name="_Toc303704874"/>
     </w:p>
     <w:p/>
     <w:p>
@@ -16588,17 +16588,17 @@
           <w:numId w:val="33"/>
         </w:numPr>
       </w:pPr>
-      <w:bookmarkStart w:id="42" w:name="_Ref309840432"/>
-      <w:bookmarkStart w:id="43" w:name="_Ref309840435"/>
-      <w:bookmarkStart w:id="44" w:name="_Toc512693378"/>
-      <w:bookmarkEnd w:id="41"/>
+      <w:bookmarkStart w:id="36" w:name="_Ref309840432"/>
+      <w:bookmarkStart w:id="37" w:name="_Ref309840435"/>
+      <w:bookmarkStart w:id="38" w:name="_Toc512693378"/>
+      <w:bookmarkEnd w:id="35"/>
       <w:r>
         <w:lastRenderedPageBreak/>
         <w:t>Cronograma</w:t>
       </w:r>
-      <w:bookmarkEnd w:id="42"/>
-      <w:bookmarkEnd w:id="43"/>
-      <w:bookmarkEnd w:id="44"/>
+      <w:bookmarkEnd w:id="36"/>
+      <w:bookmarkEnd w:id="37"/>
+      <w:bookmarkEnd w:id="38"/>
     </w:p>
     <w:p>
       <w:pPr>
@@ -16734,12 +16734,12 @@
           <w:numId w:val="33"/>
         </w:numPr>
       </w:pPr>
-      <w:bookmarkStart w:id="45" w:name="_Toc512693379"/>
+      <w:bookmarkStart w:id="39" w:name="_Toc512693379"/>
       <w:r>
         <w:lastRenderedPageBreak/>
         <w:t>Conceitos e Trabalhos Relacionados</w:t>
       </w:r>
-      <w:bookmarkEnd w:id="45"/>
+      <w:bookmarkEnd w:id="39"/>
     </w:p>
     <w:p>
       <w:pPr>
@@ -16767,17 +16767,17 @@
           <w:szCs w:val="28"/>
         </w:rPr>
       </w:pPr>
-      <w:bookmarkStart w:id="46" w:name="_Toc309760873"/>
-      <w:bookmarkStart w:id="47" w:name="_Toc310245722"/>
-      <w:bookmarkStart w:id="48" w:name="_Toc507865759"/>
-      <w:bookmarkStart w:id="49" w:name="_Toc509766065"/>
-      <w:bookmarkStart w:id="50" w:name="_Toc512693380"/>
-      <w:bookmarkStart w:id="51" w:name="_Ref309710305"/>
-      <w:bookmarkEnd w:id="46"/>
-      <w:bookmarkEnd w:id="47"/>
-      <w:bookmarkEnd w:id="48"/>
-      <w:bookmarkEnd w:id="49"/>
-      <w:bookmarkEnd w:id="50"/>
+      <w:bookmarkStart w:id="40" w:name="_Toc309760873"/>
+      <w:bookmarkStart w:id="41" w:name="_Toc310245722"/>
+      <w:bookmarkStart w:id="42" w:name="_Toc507865759"/>
+      <w:bookmarkStart w:id="43" w:name="_Toc509766065"/>
+      <w:bookmarkStart w:id="44" w:name="_Toc512693380"/>
+      <w:bookmarkStart w:id="45" w:name="_Ref309710305"/>
+      <w:bookmarkEnd w:id="40"/>
+      <w:bookmarkEnd w:id="41"/>
+      <w:bookmarkEnd w:id="42"/>
+      <w:bookmarkEnd w:id="43"/>
+      <w:bookmarkEnd w:id="44"/>
     </w:p>
     <w:p>
       <w:pPr>
@@ -16798,16 +16798,16 @@
           <w:szCs w:val="28"/>
         </w:rPr>
       </w:pPr>
-      <w:bookmarkStart w:id="52" w:name="_Toc309760874"/>
-      <w:bookmarkStart w:id="53" w:name="_Toc310245723"/>
-      <w:bookmarkStart w:id="54" w:name="_Toc507865760"/>
-      <w:bookmarkStart w:id="55" w:name="_Toc509766066"/>
-      <w:bookmarkStart w:id="56" w:name="_Toc512693381"/>
-      <w:bookmarkEnd w:id="52"/>
-      <w:bookmarkEnd w:id="53"/>
-      <w:bookmarkEnd w:id="54"/>
-      <w:bookmarkEnd w:id="55"/>
-      <w:bookmarkEnd w:id="56"/>
+      <w:bookmarkStart w:id="46" w:name="_Toc309760874"/>
+      <w:bookmarkStart w:id="47" w:name="_Toc310245723"/>
+      <w:bookmarkStart w:id="48" w:name="_Toc507865760"/>
+      <w:bookmarkStart w:id="49" w:name="_Toc509766066"/>
+      <w:bookmarkStart w:id="50" w:name="_Toc512693381"/>
+      <w:bookmarkEnd w:id="46"/>
+      <w:bookmarkEnd w:id="47"/>
+      <w:bookmarkEnd w:id="48"/>
+      <w:bookmarkEnd w:id="49"/>
+      <w:bookmarkEnd w:id="50"/>
     </w:p>
     <w:p>
       <w:pPr>
@@ -16817,13 +16817,13 @@
           <w:numId w:val="36"/>
         </w:numPr>
       </w:pPr>
-      <w:bookmarkStart w:id="57" w:name="_Toc512693382"/>
-      <w:bookmarkEnd w:id="51"/>
+      <w:bookmarkStart w:id="51" w:name="_Toc512693382"/>
+      <w:bookmarkEnd w:id="45"/>
       <w:r>
         <w:t>Aprendizagem de Máquina</w:t>
       </w:r>
     </w:p>
-    <w:bookmarkEnd w:id="57"/>
+    <w:bookmarkEnd w:id="51"/>
     <w:p>
       <w:pPr>
         <w:pStyle w:val="Heading2"/>
@@ -16856,7 +16856,7 @@
       </w:pPr>
     </w:p>
     <w:p>
-      <w:bookmarkStart w:id="58" w:name="_Ref309711203"/>
+      <w:bookmarkStart w:id="52" w:name="_Ref309711203"/>
     </w:p>
     <w:p>
       <w:pPr>
@@ -16872,7 +16872,7 @@
         <w:br w:type="page"/>
       </w:r>
     </w:p>
-    <w:bookmarkEnd w:id="58"/>
+    <w:bookmarkEnd w:id="52"/>
     <w:p>
       <w:pPr>
         <w:pStyle w:val="Heading2"/>
@@ -16899,12 +16899,12 @@
           <w:numId w:val="36"/>
         </w:numPr>
       </w:pPr>
-      <w:bookmarkStart w:id="59" w:name="_Toc512693385"/>
+      <w:bookmarkStart w:id="53" w:name="_Toc512693385"/>
       <w:r>
         <w:t>Trabalhos Relacionados</w:t>
       </w:r>
     </w:p>
-    <w:bookmarkEnd w:id="59"/>
+    <w:bookmarkEnd w:id="53"/>
     <w:p>
       <w:pPr>
         <w:rPr>
@@ -18178,7 +18178,7 @@
       <w:pPr>
         <w:pStyle w:val="Caption"/>
       </w:pPr>
-      <w:bookmarkStart w:id="60" w:name="_Toc513299105"/>
+      <w:bookmarkStart w:id="54" w:name="_Toc513299105"/>
       <w:r>
         <w:t xml:space="preserve">Figura </w:t>
       </w:r>
@@ -18215,7 +18215,7 @@
       <w:r>
         <w:t>Processo de revisão sistemática</w:t>
       </w:r>
-      <w:bookmarkEnd w:id="60"/>
+      <w:bookmarkEnd w:id="54"/>
     </w:p>
     <w:p>
       <w:pPr>
@@ -19015,7 +19015,7 @@
       <w:pPr>
         <w:pStyle w:val="Caption"/>
       </w:pPr>
-      <w:bookmarkStart w:id="61" w:name="_Toc513299113"/>
+      <w:bookmarkStart w:id="55" w:name="_Toc513299113"/>
       <w:r>
         <w:t xml:space="preserve">Tabela </w:t>
       </w:r>
@@ -19046,7 +19046,7 @@
         </w:rPr>
         <w:t>pal questão</w:t>
       </w:r>
-      <w:bookmarkEnd w:id="61"/>
+      <w:bookmarkEnd w:id="55"/>
     </w:p>
     <w:p>
       <w:pPr>
@@ -19644,7 +19644,7 @@
       <w:pPr>
         <w:pStyle w:val="Caption"/>
       </w:pPr>
-      <w:bookmarkStart w:id="62" w:name="_Toc513299114"/>
+      <w:bookmarkStart w:id="56" w:name="_Toc513299114"/>
       <w:r>
         <w:t xml:space="preserve">Tabela </w:t>
       </w:r>
@@ -19669,7 +19669,7 @@
       <w:r>
         <w:t xml:space="preserve"> - Critérios PICOC da Questão Secundária</w:t>
       </w:r>
-      <w:bookmarkEnd w:id="62"/>
+      <w:bookmarkEnd w:id="56"/>
     </w:p>
     <w:p>
       <w:pPr>
@@ -19680,12 +19680,7 @@
         </w:numPr>
       </w:pPr>
       <w:r>
-        <w:t>Palavras-c</w:t>
-      </w:r>
-      <w:bookmarkStart w:id="63" w:name="_GoBack"/>
-      <w:bookmarkEnd w:id="63"/>
-      <w:r>
-        <w:t>haves e Sinônimos</w:t>
+        <w:t>Palavras-chaves e Sinônimos</w:t>
       </w:r>
     </w:p>
     <w:p>
@@ -19905,7 +19900,7 @@
       <w:pPr>
         <w:pStyle w:val="Caption"/>
       </w:pPr>
-      <w:bookmarkStart w:id="64" w:name="_Toc513299106"/>
+      <w:bookmarkStart w:id="57" w:name="_Toc513299106"/>
       <w:r>
         <w:t xml:space="preserve">Figura </w:t>
       </w:r>
@@ -19930,7 +19925,7 @@
       <w:r>
         <w:t xml:space="preserve"> - Esquema da construção das palavras-chaves</w:t>
       </w:r>
-      <w:bookmarkEnd w:id="64"/>
+      <w:bookmarkEnd w:id="57"/>
     </w:p>
     <w:p>
       <w:pPr>
@@ -19990,7 +19985,7 @@
       <w:pPr>
         <w:pStyle w:val="Caption"/>
       </w:pPr>
-      <w:bookmarkStart w:id="65" w:name="_Toc513299107"/>
+      <w:bookmarkStart w:id="58" w:name="_Toc513299107"/>
       <w:r>
         <w:t xml:space="preserve">Figura </w:t>
       </w:r>
@@ -20015,7 +20010,7 @@
       <w:r>
         <w:t xml:space="preserve"> - Construção da String de Busca</w:t>
       </w:r>
-      <w:bookmarkEnd w:id="65"/>
+      <w:bookmarkEnd w:id="58"/>
     </w:p>
     <w:p>
       <w:pPr>
@@ -20125,25 +20120,47 @@
         <w:rPr>
           <w:lang w:val="pt-BR" w:bidi="en-US"/>
         </w:rPr>
-        <w:t>De acordo com os critérios acima, após consultas nos principais jornais e conferências da área de inteligência artificial e educação em ciências da computação, as seguintes</w:t>
+        <w:t>D</w:t>
       </w:r>
       <w:r>
         <w:rPr>
           <w:lang w:val="pt-BR" w:bidi="en-US"/>
         </w:rPr>
-        <w:t xml:space="preserve"> fontes</w:t>
-      </w:r>
+        <w:t xml:space="preserve">e acordo com os critérios acima e seguindo a sugestão de </w:t>
+      </w:r>
+      <w:proofErr w:type="spellStart"/>
       <w:r>
         <w:rPr>
           <w:lang w:val="pt-BR" w:bidi="en-US"/>
         </w:rPr>
-        <w:t xml:space="preserve"> foram</w:t>
-      </w:r>
+        <w:t>Kitchenham</w:t>
+      </w:r>
+      <w:proofErr w:type="spellEnd"/>
       <w:r>
         <w:rPr>
           <w:lang w:val="pt-BR" w:bidi="en-US"/>
         </w:rPr>
-        <w:t xml:space="preserve"> selecionadas:</w:t>
+        <w:t xml:space="preserve"> e </w:t>
+      </w:r>
+      <w:proofErr w:type="spellStart"/>
+      <w:r>
+        <w:rPr>
+          <w:lang w:val="pt-BR" w:bidi="en-US"/>
+        </w:rPr>
+        <w:t>Brereton</w:t>
+      </w:r>
+      <w:proofErr w:type="spellEnd"/>
+      <w:r>
+        <w:rPr>
+          <w:lang w:val="pt-BR" w:bidi="en-US"/>
+        </w:rPr>
+        <w:t xml:space="preserve"> (2013), as seguintes fontes foram selecionadas</w:t>
+      </w:r>
+      <w:r>
+        <w:rPr>
+          <w:lang w:val="pt-BR" w:bidi="en-US"/>
+        </w:rPr>
+        <w:t>:</w:t>
       </w:r>
     </w:p>
     <w:p>
@@ -20178,18 +20195,6 @@
       <w:proofErr w:type="spellEnd"/>
       <w:r>
         <w:t xml:space="preserve"> Science</w:t>
-      </w:r>
-    </w:p>
-    <w:p>
-      <w:pPr>
-        <w:pStyle w:val="ListParagraph"/>
-        <w:numPr>
-          <w:ilvl w:val="0"/>
-          <w:numId w:val="42"/>
-        </w:numPr>
-      </w:pPr>
-      <w:r>
-        <w:t>DBLP</w:t>
       </w:r>
     </w:p>
     <w:p>
@@ -20618,11 +20623,47 @@
                 <w:b w:val="0"/>
               </w:rPr>
             </w:pPr>
+            <w:proofErr w:type="spellStart"/>
             <w:r>
               <w:rPr>
                 <w:b w:val="0"/>
               </w:rPr>
-              <w:t xml:space="preserve">Os documentos devem </w:t>
+              <w:t>Os</w:t>
+            </w:r>
+            <w:proofErr w:type="spellEnd"/>
+            <w:r>
+              <w:rPr>
+                <w:b w:val="0"/>
+              </w:rPr>
+              <w:t xml:space="preserve"> </w:t>
+            </w:r>
+            <w:proofErr w:type="spellStart"/>
+            <w:r>
+              <w:rPr>
+                <w:b w:val="0"/>
+              </w:rPr>
+              <w:t>documentos</w:t>
+            </w:r>
+            <w:proofErr w:type="spellEnd"/>
+            <w:r>
+              <w:rPr>
+                <w:b w:val="0"/>
+              </w:rPr>
+              <w:t xml:space="preserve"> </w:t>
+            </w:r>
+            <w:proofErr w:type="spellStart"/>
+            <w:r>
+              <w:rPr>
+                <w:b w:val="0"/>
+              </w:rPr>
+              <w:t>devem</w:t>
+            </w:r>
+            <w:proofErr w:type="spellEnd"/>
+            <w:r>
+              <w:rPr>
+                <w:b w:val="0"/>
+              </w:rPr>
+              <w:t xml:space="preserve"> </w:t>
             </w:r>
             <w:proofErr w:type="spellStart"/>
             <w:r>
@@ -20874,7 +20915,7 @@
       <w:pPr>
         <w:pStyle w:val="Caption"/>
       </w:pPr>
-      <w:bookmarkStart w:id="66" w:name="_Toc513299115"/>
+      <w:bookmarkStart w:id="59" w:name="_Toc513299115"/>
       <w:r>
         <w:t xml:space="preserve">Tabela </w:t>
       </w:r>
@@ -20905,7 +20946,7 @@
         </w:rPr>
         <w:t>clusão de estudos</w:t>
       </w:r>
-      <w:bookmarkEnd w:id="66"/>
+      <w:bookmarkEnd w:id="59"/>
     </w:p>
     <w:p>
       <w:pPr>
@@ -20928,13 +20969,7 @@
         </w:numPr>
       </w:pPr>
       <w:r>
-        <w:t>Processo</w:t>
-      </w:r>
-      <w:r>
-        <w:t xml:space="preserve"> de Seleç</w:t>
-      </w:r>
-      <w:r>
-        <w:t>ão</w:t>
+        <w:t>Processo de Seleção</w:t>
       </w:r>
     </w:p>
     <w:p>
@@ -21248,10 +21283,81 @@
     </w:p>
     <w:p>
       <w:pPr>
+        <w:pStyle w:val="Heading2"/>
+        <w:numPr>
+          <w:ilvl w:val="2"/>
+          <w:numId w:val="36"/>
+        </w:numPr>
+      </w:pPr>
+      <w:r>
+        <w:t>Condução da Revisão Sistemática</w:t>
+      </w:r>
+    </w:p>
+    <w:p>
+      <w:pPr>
         <w:rPr>
           <w:lang w:val="pt-BR" w:bidi="en-US"/>
         </w:rPr>
       </w:pPr>
+    </w:p>
+    <w:p>
+      <w:pPr>
+        <w:ind w:firstLine="708"/>
+        <w:rPr>
+          <w:lang w:val="pt-BR" w:bidi="en-US"/>
+        </w:rPr>
+      </w:pPr>
+      <w:r>
+        <w:rPr>
+          <w:lang w:val="pt-BR" w:bidi="en-US"/>
+        </w:rPr>
+        <w:t xml:space="preserve">A partir da </w:t>
+      </w:r>
+      <w:proofErr w:type="spellStart"/>
+      <w:r>
+        <w:rPr>
+          <w:lang w:val="pt-BR" w:bidi="en-US"/>
+        </w:rPr>
+        <w:t>string</w:t>
+      </w:r>
+      <w:proofErr w:type="spellEnd"/>
+      <w:r>
+        <w:rPr>
+          <w:lang w:val="pt-BR" w:bidi="en-US"/>
+        </w:rPr>
+        <w:t xml:space="preserve"> de busca definida na seção </w:t>
+      </w:r>
+      <w:hyperlink w:anchor="Palavras-chaves e Sinônimos" w:history="1">
+        <w:r>
+          <w:rPr>
+            <w:rStyle w:val="Hyperlink"/>
+            <w:lang w:val="pt-BR" w:bidi="en-US"/>
+          </w:rPr>
+          <w:t>Palavras-chaves e Sinônimos</w:t>
+        </w:r>
+      </w:hyperlink>
+      <w:r>
+        <w:rPr>
+          <w:lang w:val="pt-BR" w:bidi="en-US"/>
+        </w:rPr>
+        <w:t xml:space="preserve">, os documentos foram coletados a partir das buscas feitas nas bibliotecas eletrônicas. Somente para a base SCOPUS, </w:t>
+      </w:r>
+      <w:r>
+        <w:rPr>
+          <w:lang w:val="pt-BR" w:bidi="en-US"/>
+        </w:rPr>
+        <w:t>205 estudos foram coletados para o processo de seleção.</w:t>
+      </w:r>
+    </w:p>
+    <w:p>
+      <w:pPr>
+        <w:ind w:firstLine="708"/>
+        <w:rPr>
+          <w:lang w:val="pt-BR" w:bidi="en-US"/>
+        </w:rPr>
+      </w:pPr>
+      <w:bookmarkStart w:id="60" w:name="_GoBack"/>
+      <w:bookmarkEnd w:id="60"/>
     </w:p>
     <w:p>
       <w:pPr>
@@ -21310,10 +21416,10 @@
           <w:numId w:val="39"/>
         </w:numPr>
       </w:pPr>
-      <w:bookmarkStart w:id="67" w:name="_Toc512693386"/>
-      <w:bookmarkStart w:id="68" w:name="_Toc303704876"/>
-      <w:bookmarkStart w:id="69" w:name="_Ref309635548"/>
-      <w:bookmarkStart w:id="70" w:name="_Ref309635569"/>
+      <w:bookmarkStart w:id="61" w:name="_Toc512693386"/>
+      <w:bookmarkStart w:id="62" w:name="_Toc303704876"/>
+      <w:bookmarkStart w:id="63" w:name="_Ref309635548"/>
+      <w:bookmarkStart w:id="64" w:name="_Ref309635569"/>
       <w:r>
         <w:t>Modelo</w:t>
       </w:r>
@@ -21327,7 +21433,7 @@
         <w:t>onte</w:t>
       </w:r>
     </w:p>
-    <w:bookmarkEnd w:id="67"/>
+    <w:bookmarkEnd w:id="61"/>
     <w:p>
       <w:pPr>
         <w:pStyle w:val="Heading1"/>
@@ -21519,11 +21625,11 @@
           <w:numId w:val="39"/>
         </w:numPr>
       </w:pPr>
-      <w:bookmarkStart w:id="71" w:name="_Toc512693387"/>
+      <w:bookmarkStart w:id="65" w:name="_Toc512693387"/>
       <w:r>
         <w:t>Arquitetura do Sistema para Detecção de Erros</w:t>
       </w:r>
-      <w:bookmarkEnd w:id="71"/>
+      <w:bookmarkEnd w:id="65"/>
     </w:p>
     <w:p>
       <w:pPr>
@@ -21558,20 +21664,20 @@
           <w:szCs w:val="28"/>
         </w:rPr>
       </w:pPr>
-      <w:bookmarkStart w:id="72" w:name="_Toc309760884"/>
-      <w:bookmarkStart w:id="73" w:name="_Toc310245733"/>
-      <w:bookmarkStart w:id="74" w:name="_Toc507865766"/>
-      <w:bookmarkStart w:id="75" w:name="_Toc509766071"/>
-      <w:bookmarkStart w:id="76" w:name="_Toc512693388"/>
-      <w:bookmarkEnd w:id="72"/>
-      <w:bookmarkEnd w:id="73"/>
-      <w:bookmarkEnd w:id="74"/>
-      <w:bookmarkEnd w:id="75"/>
-      <w:bookmarkEnd w:id="76"/>
-    </w:p>
-    <w:bookmarkEnd w:id="68"/>
-    <w:bookmarkEnd w:id="69"/>
-    <w:bookmarkEnd w:id="70"/>
+      <w:bookmarkStart w:id="66" w:name="_Toc309760884"/>
+      <w:bookmarkStart w:id="67" w:name="_Toc310245733"/>
+      <w:bookmarkStart w:id="68" w:name="_Toc507865766"/>
+      <w:bookmarkStart w:id="69" w:name="_Toc509766071"/>
+      <w:bookmarkStart w:id="70" w:name="_Toc512693388"/>
+      <w:bookmarkEnd w:id="66"/>
+      <w:bookmarkEnd w:id="67"/>
+      <w:bookmarkEnd w:id="68"/>
+      <w:bookmarkEnd w:id="69"/>
+      <w:bookmarkEnd w:id="70"/>
+    </w:p>
+    <w:bookmarkEnd w:id="62"/>
+    <w:bookmarkEnd w:id="63"/>
+    <w:bookmarkEnd w:id="64"/>
     <w:p>
       <w:pPr>
         <w:spacing w:line="276" w:lineRule="auto"/>
@@ -21605,12 +21711,12 @@
           <w:numId w:val="39"/>
         </w:numPr>
       </w:pPr>
-      <w:bookmarkStart w:id="77" w:name="_Toc512693389"/>
+      <w:bookmarkStart w:id="71" w:name="_Toc512693389"/>
       <w:r>
         <w:lastRenderedPageBreak/>
         <w:t>Conclusão</w:t>
       </w:r>
-      <w:bookmarkEnd w:id="77"/>
+      <w:bookmarkEnd w:id="71"/>
     </w:p>
     <w:p>
       <w:pPr>
@@ -21731,6 +21837,7 @@
         <w:docPartUnique/>
       </w:docPartObj>
     </w:sdtPr>
+    <w:sdtEndPr/>
     <w:sdtContent>
       <w:p>
         <w:pPr>
@@ -25593,6 +25700,119 @@
     </w:lvl>
   </w:abstractNum>
   <w:abstractNum w:abstractNumId="33" w15:restartNumberingAfterBreak="0">
+    <w:nsid w:val="68607232"/>
+    <w:multiLevelType w:val="multilevel"/>
+    <w:tmpl w:val="B574CCD6"/>
+    <w:lvl w:ilvl="0">
+      <w:start w:val="2"/>
+      <w:numFmt w:val="decimal"/>
+      <w:lvlText w:val="%1"/>
+      <w:lvlJc w:val="left"/>
+      <w:pPr>
+        <w:ind w:left="400" w:hanging="400"/>
+      </w:pPr>
+      <w:rPr>
+        <w:rFonts w:hint="default"/>
+      </w:rPr>
+    </w:lvl>
+    <w:lvl w:ilvl="1">
+      <w:start w:val="1"/>
+      <w:numFmt w:val="decimal"/>
+      <w:lvlText w:val="%1.%2"/>
+      <w:lvlJc w:val="left"/>
+      <w:pPr>
+        <w:ind w:left="1080" w:hanging="720"/>
+      </w:pPr>
+      <w:rPr>
+        <w:rFonts w:hint="default"/>
+      </w:rPr>
+    </w:lvl>
+    <w:lvl w:ilvl="2">
+      <w:start w:val="1"/>
+      <w:numFmt w:val="decimal"/>
+      <w:lvlText w:val="%1.%2.%3"/>
+      <w:lvlJc w:val="left"/>
+      <w:pPr>
+        <w:ind w:left="1440" w:hanging="720"/>
+      </w:pPr>
+      <w:rPr>
+        <w:rFonts w:hint="default"/>
+      </w:rPr>
+    </w:lvl>
+    <w:lvl w:ilvl="3">
+      <w:start w:val="1"/>
+      <w:numFmt w:val="decimal"/>
+      <w:lvlText w:val="%1.%2.%3.%4"/>
+      <w:lvlJc w:val="left"/>
+      <w:pPr>
+        <w:ind w:left="2160" w:hanging="1080"/>
+      </w:pPr>
+      <w:rPr>
+        <w:rFonts w:hint="default"/>
+      </w:rPr>
+    </w:lvl>
+    <w:lvl w:ilvl="4">
+      <w:start w:val="1"/>
+      <w:numFmt w:val="decimal"/>
+      <w:lvlText w:val="%1.%2.%3.%4.%5"/>
+      <w:lvlJc w:val="left"/>
+      <w:pPr>
+        <w:ind w:left="2880" w:hanging="1440"/>
+      </w:pPr>
+      <w:rPr>
+        <w:rFonts w:hint="default"/>
+      </w:rPr>
+    </w:lvl>
+    <w:lvl w:ilvl="5">
+      <w:start w:val="1"/>
+      <w:numFmt w:val="decimal"/>
+      <w:lvlText w:val="%1.%2.%3.%4.%5.%6"/>
+      <w:lvlJc w:val="left"/>
+      <w:pPr>
+        <w:ind w:left="3240" w:hanging="1440"/>
+      </w:pPr>
+      <w:rPr>
+        <w:rFonts w:hint="default"/>
+      </w:rPr>
+    </w:lvl>
+    <w:lvl w:ilvl="6">
+      <w:start w:val="1"/>
+      <w:numFmt w:val="decimal"/>
+      <w:lvlText w:val="%1.%2.%3.%4.%5.%6.%7"/>
+      <w:lvlJc w:val="left"/>
+      <w:pPr>
+        <w:ind w:left="3960" w:hanging="1800"/>
+      </w:pPr>
+      <w:rPr>
+        <w:rFonts w:hint="default"/>
+      </w:rPr>
+    </w:lvl>
+    <w:lvl w:ilvl="7">
+      <w:start w:val="1"/>
+      <w:numFmt w:val="decimal"/>
+      <w:lvlText w:val="%1.%2.%3.%4.%5.%6.%7.%8"/>
+      <w:lvlJc w:val="left"/>
+      <w:pPr>
+        <w:ind w:left="4680" w:hanging="2160"/>
+      </w:pPr>
+      <w:rPr>
+        <w:rFonts w:hint="default"/>
+      </w:rPr>
+    </w:lvl>
+    <w:lvl w:ilvl="8">
+      <w:start w:val="1"/>
+      <w:numFmt w:val="decimal"/>
+      <w:lvlText w:val="%1.%2.%3.%4.%5.%6.%7.%8.%9"/>
+      <w:lvlJc w:val="left"/>
+      <w:pPr>
+        <w:ind w:left="5040" w:hanging="2160"/>
+      </w:pPr>
+      <w:rPr>
+        <w:rFonts w:hint="default"/>
+      </w:rPr>
+    </w:lvl>
+  </w:abstractNum>
+  <w:abstractNum w:abstractNumId="34" w15:restartNumberingAfterBreak="0">
     <w:nsid w:val="6A2427F1"/>
     <w:multiLevelType w:val="hybridMultilevel"/>
     <w:tmpl w:val="20129A36"/>
@@ -25705,7 +25925,7 @@
       </w:rPr>
     </w:lvl>
   </w:abstractNum>
-  <w:abstractNum w:abstractNumId="34" w15:restartNumberingAfterBreak="0">
+  <w:abstractNum w:abstractNumId="35" w15:restartNumberingAfterBreak="0">
     <w:nsid w:val="6B601E72"/>
     <w:multiLevelType w:val="hybridMultilevel"/>
     <w:tmpl w:val="78280080"/>
@@ -25845,7 +26065,7 @@
       </w:rPr>
     </w:lvl>
   </w:abstractNum>
-  <w:abstractNum w:abstractNumId="35" w15:restartNumberingAfterBreak="0">
+  <w:abstractNum w:abstractNumId="36" w15:restartNumberingAfterBreak="0">
     <w:nsid w:val="6BA61DB8"/>
     <w:multiLevelType w:val="multilevel"/>
     <w:tmpl w:val="B574CCD6"/>
@@ -25958,7 +26178,7 @@
       </w:rPr>
     </w:lvl>
   </w:abstractNum>
-  <w:abstractNum w:abstractNumId="36" w15:restartNumberingAfterBreak="0">
+  <w:abstractNum w:abstractNumId="37" w15:restartNumberingAfterBreak="0">
     <w:nsid w:val="6CC3543E"/>
     <w:multiLevelType w:val="hybridMultilevel"/>
     <w:tmpl w:val="0D306AB4"/>
@@ -26098,7 +26318,7 @@
       </w:rPr>
     </w:lvl>
   </w:abstractNum>
-  <w:abstractNum w:abstractNumId="37" w15:restartNumberingAfterBreak="0">
+  <w:abstractNum w:abstractNumId="38" w15:restartNumberingAfterBreak="0">
     <w:nsid w:val="6DC907A3"/>
     <w:multiLevelType w:val="hybridMultilevel"/>
     <w:tmpl w:val="4D5EA6B6"/>
@@ -26238,7 +26458,7 @@
       </w:rPr>
     </w:lvl>
   </w:abstractNum>
-  <w:abstractNum w:abstractNumId="38" w15:restartNumberingAfterBreak="0">
+  <w:abstractNum w:abstractNumId="39" w15:restartNumberingAfterBreak="0">
     <w:nsid w:val="7B8620DE"/>
     <w:multiLevelType w:val="hybridMultilevel"/>
     <w:tmpl w:val="1842E84A"/>
@@ -26327,7 +26547,7 @@
       </w:pPr>
     </w:lvl>
   </w:abstractNum>
-  <w:abstractNum w:abstractNumId="39" w15:restartNumberingAfterBreak="0">
+  <w:abstractNum w:abstractNumId="40" w15:restartNumberingAfterBreak="0">
     <w:nsid w:val="7C76091E"/>
     <w:multiLevelType w:val="hybridMultilevel"/>
     <w:tmpl w:val="B5F61150"/>
@@ -26440,7 +26660,7 @@
       </w:rPr>
     </w:lvl>
   </w:abstractNum>
-  <w:abstractNum w:abstractNumId="40" w15:restartNumberingAfterBreak="0">
+  <w:abstractNum w:abstractNumId="41" w15:restartNumberingAfterBreak="0">
     <w:nsid w:val="7D125FE4"/>
     <w:multiLevelType w:val="multilevel"/>
     <w:tmpl w:val="05B42B2C"/>
@@ -26500,7 +26720,7 @@
       <w:lvlJc w:val="left"/>
     </w:lvl>
   </w:abstractNum>
-  <w:abstractNum w:abstractNumId="41" w15:restartNumberingAfterBreak="0">
+  <w:abstractNum w:abstractNumId="42" w15:restartNumberingAfterBreak="0">
     <w:nsid w:val="7D480526"/>
     <w:multiLevelType w:val="hybridMultilevel"/>
     <w:tmpl w:val="482ADFBC"/>
@@ -26640,7 +26860,7 @@
       </w:rPr>
     </w:lvl>
   </w:abstractNum>
-  <w:abstractNum w:abstractNumId="42" w15:restartNumberingAfterBreak="0">
+  <w:abstractNum w:abstractNumId="43" w15:restartNumberingAfterBreak="0">
     <w:nsid w:val="7E573186"/>
     <w:multiLevelType w:val="multilevel"/>
     <w:tmpl w:val="04160025"/>
@@ -26726,7 +26946,7 @@
       </w:pPr>
     </w:lvl>
   </w:abstractNum>
-  <w:abstractNum w:abstractNumId="43" w15:restartNumberingAfterBreak="0">
+  <w:abstractNum w:abstractNumId="44" w15:restartNumberingAfterBreak="0">
     <w:nsid w:val="7EFF57BB"/>
     <w:multiLevelType w:val="hybridMultilevel"/>
     <w:tmpl w:val="1BBC6D8C"/>
@@ -26918,7 +27138,7 @@
     <w:abstractNumId w:val="7"/>
   </w:num>
   <w:num w:numId="9">
-    <w:abstractNumId w:val="33"/>
+    <w:abstractNumId w:val="34"/>
   </w:num>
   <w:num w:numId="10">
     <w:abstractNumId w:val="14"/>
@@ -26930,28 +27150,28 @@
     <w:abstractNumId w:val="19"/>
   </w:num>
   <w:num w:numId="13">
-    <w:abstractNumId w:val="43"/>
+    <w:abstractNumId w:val="44"/>
   </w:num>
   <w:num w:numId="14">
     <w:abstractNumId w:val="30"/>
   </w:num>
   <w:num w:numId="15">
-    <w:abstractNumId w:val="40"/>
+    <w:abstractNumId w:val="41"/>
   </w:num>
   <w:num w:numId="16">
-    <w:abstractNumId w:val="39"/>
+    <w:abstractNumId w:val="40"/>
   </w:num>
   <w:num w:numId="17">
     <w:abstractNumId w:val="29"/>
   </w:num>
   <w:num w:numId="18">
-    <w:abstractNumId w:val="41"/>
+    <w:abstractNumId w:val="42"/>
   </w:num>
   <w:num w:numId="19">
     <w:abstractNumId w:val="26"/>
   </w:num>
   <w:num w:numId="20">
-    <w:abstractNumId w:val="36"/>
+    <w:abstractNumId w:val="37"/>
   </w:num>
   <w:num w:numId="21">
     <w:abstractNumId w:val="17"/>
@@ -26975,7 +27195,7 @@
     <w:abstractNumId w:val="0"/>
   </w:num>
   <w:num w:numId="28">
-    <w:abstractNumId w:val="34"/>
+    <w:abstractNumId w:val="35"/>
   </w:num>
   <w:num w:numId="29">
     <w:abstractNumId w:val="11"/>
@@ -26987,25 +27207,25 @@
     <w:abstractNumId w:val="13"/>
   </w:num>
   <w:num w:numId="32">
-    <w:abstractNumId w:val="37"/>
+    <w:abstractNumId w:val="38"/>
   </w:num>
   <w:num w:numId="33">
     <w:abstractNumId w:val="20"/>
   </w:num>
   <w:num w:numId="34">
-    <w:abstractNumId w:val="38"/>
+    <w:abstractNumId w:val="39"/>
   </w:num>
   <w:num w:numId="35">
     <w:abstractNumId w:val="28"/>
   </w:num>
   <w:num w:numId="36">
-    <w:abstractNumId w:val="35"/>
+    <w:abstractNumId w:val="36"/>
   </w:num>
   <w:num w:numId="37">
     <w:abstractNumId w:val="10"/>
   </w:num>
   <w:num w:numId="38">
-    <w:abstractNumId w:val="42"/>
+    <w:abstractNumId w:val="43"/>
   </w:num>
   <w:num w:numId="39">
     <w:abstractNumId w:val="12"/>
@@ -27036,6 +27256,9 @@
   </w:num>
   <w:num w:numId="48">
     <w:abstractNumId w:val="25"/>
+  </w:num>
+  <w:num w:numId="49">
+    <w:abstractNumId w:val="33"/>
   </w:num>
   <w:numIdMacAtCleanup w:val="16"/>
 </w:numbering>
@@ -29237,6 +29460,16 @@
       </w:rPr>
     </w:tblStylePr>
   </w:style>
+  <w:style w:type="character" w:styleId="UnresolvedMention">
+    <w:name w:val="Unresolved Mention"/>
+    <w:basedOn w:val="DefaultParagraphFont"/>
+    <w:uiPriority w:val="99"/>
+    <w:rsid w:val="00F21C81"/>
+    <w:rPr>
+      <w:color w:val="808080"/>
+      <w:shd w:val="clear" w:color="auto" w:fill="E6E6E6"/>
+    </w:rPr>
+  </w:style>
 </w:styles>
 </file>
 
@@ -30129,7 +30362,7 @@
 </file>
 
 <file path=customXml/itemProps1.xml><?xml version="1.0" encoding="utf-8"?>
-<ds:datastoreItem xmlns:ds="http://schemas.openxmlformats.org/officeDocument/2006/customXml" ds:itemID="{AC54C5E8-E875-F24F-827D-BEDC9FD7CCD0}">
+<ds:datastoreItem xmlns:ds="http://schemas.openxmlformats.org/officeDocument/2006/customXml" ds:itemID="{1969A760-68F5-6B40-B39E-CB23821944E8}">
   <ds:schemaRefs>
     <ds:schemaRef ds:uri="http://schemas.openxmlformats.org/officeDocument/2006/bibliography"/>
   </ds:schemaRefs>

</xml_diff>

<commit_message>
falta definir a extracao e a sintese
</commit_message>
<xml_diff>
--- a/exercise1/final-paper/docs/20180402_Dissertacao_MarceloMartins_QUALI_Marco.docx
+++ b/exercise1/final-paper/docs/20180402_Dissertacao_MarceloMartins_QUALI_Marco.docx
@@ -3809,7 +3809,21 @@
             <w:rStyle w:val="Hyperlink"/>
             <w:noProof/>
           </w:rPr>
-          <w:t>Palavras-chaves e Sinônimos</w:t>
+          <w:t>Palavras-chaves e Sinôni</w:t>
+        </w:r>
+        <w:r>
+          <w:rPr>
+            <w:rStyle w:val="Hyperlink"/>
+            <w:noProof/>
+          </w:rPr>
+          <w:t>m</w:t>
+        </w:r>
+        <w:r>
+          <w:rPr>
+            <w:rStyle w:val="Hyperlink"/>
+            <w:noProof/>
+          </w:rPr>
+          <w:t>os</w:t>
         </w:r>
         <w:r>
           <w:rPr>
@@ -6385,13 +6399,7 @@
         <w:t xml:space="preserve"> </w:t>
       </w:r>
       <w:r>
-        <w:t>c</w:t>
-      </w:r>
-      <w:r>
-        <w:t>om base neste protocolo providenciado pelo StArt</w:t>
-      </w:r>
-      <w:r>
-        <w:t>.</w:t>
+        <w:t>com base neste protocolo providenciado pelo StArt.</w:t>
       </w:r>
     </w:p>
     <w:p>
@@ -8150,8 +8158,6 @@
         </w:rPr>
         <w:t>Colocar uma figura</w:t>
       </w:r>
-      <w:bookmarkStart w:id="88" w:name="_GoBack"/>
-      <w:bookmarkEnd w:id="88"/>
     </w:p>
     <w:p>
       <w:pPr>
@@ -8161,11 +8167,11 @@
           <w:numId w:val="36"/>
         </w:numPr>
       </w:pPr>
-      <w:bookmarkStart w:id="89" w:name="_Toc513572789"/>
+      <w:bookmarkStart w:id="88" w:name="_Toc513572789"/>
       <w:r>
         <w:t>Condução da Revisão Sistemática</w:t>
       </w:r>
-      <w:bookmarkEnd w:id="89"/>
+      <w:bookmarkEnd w:id="88"/>
     </w:p>
     <w:p>
       <w:pPr>
@@ -8190,14 +8196,32 @@
         <w:t>s</w:t>
       </w:r>
       <w:r>
-        <w:t xml:space="preserve"> na seção </w:t>
+        <w:t xml:space="preserve"> na seção</w:t>
+      </w:r>
+      <w:r>
+        <w:t xml:space="preserve"> 2.3.1.3</w:t>
+      </w:r>
+      <w:r>
+        <w:t xml:space="preserve"> </w:t>
       </w:r>
       <w:hyperlink w:anchor="Palavras-chaves e Sinônimos" w:history="1">
         <w:r>
           <w:rPr>
             <w:rStyle w:val="Hyperlink"/>
           </w:rPr>
-          <w:t>Palavras-chaves e Sinônimos</w:t>
+          <w:t>Pala</w:t>
+        </w:r>
+        <w:r>
+          <w:rPr>
+            <w:rStyle w:val="Hyperlink"/>
+          </w:rPr>
+          <w:t>v</w:t>
+        </w:r>
+        <w:r>
+          <w:rPr>
+            <w:rStyle w:val="Hyperlink"/>
+          </w:rPr>
+          <w:t>ras-chaves e Sinônimos</w:t>
         </w:r>
       </w:hyperlink>
       <w:r>
@@ -8263,7 +8287,7 @@
       <w:pPr>
         <w:pStyle w:val="Caption"/>
       </w:pPr>
-      <w:bookmarkStart w:id="90" w:name="_Toc513572493"/>
+      <w:bookmarkStart w:id="89" w:name="_Toc513572493"/>
       <w:r>
         <w:t xml:space="preserve">Figura </w:t>
       </w:r>
@@ -8291,32 +8315,141 @@
       <w:r>
         <w:t xml:space="preserve"> - Seleção preliminar dos artigos</w:t>
       </w:r>
+      <w:bookmarkEnd w:id="89"/>
+    </w:p>
+    <w:p>
+      <w:r>
+        <w:lastRenderedPageBreak/>
+        <w:tab/>
+      </w:r>
+      <w:r>
+        <w:t xml:space="preserve">A figura 4 mostra o resultado da seleção preliminar dos artigos. Os artigos foram inicialmente selecionados com base no título, palavras-chaves e resumo. </w:t>
+      </w:r>
+      <w:r>
+        <w:t xml:space="preserve">As análises dos artigos seguiram a seguinte ordem: Scopus, Web Of Science, IEEE, ACM. Scopus contribuiu com 31 artigos nesta seleção preliminar, Web Of Science 4, IEEE 1 e ACM não teve artigo selecionado. </w:t>
+      </w:r>
+    </w:p>
+    <w:p>
+      <w:pPr>
+        <w:ind w:firstLine="708"/>
+      </w:pPr>
+      <w:r>
+        <w:t>O fato da Scopus ter sido a primeira a ser analisada e o fato dela indexar os principais jornais e conferências da IEEE e ACM explica a quantidade de artigos selecionados. Porém, a Scopus tem um atraso na indexação dos artigos em relação a IEEE e ACM. Neste caso, foi possível encontrar um artigo de uma conferência da IEEE que não havia sido indexada ainda pela Scopus.</w:t>
+      </w:r>
+      <w:r>
+        <w:t xml:space="preserve"> </w:t>
+      </w:r>
+    </w:p>
+    <w:p>
+      <w:pPr>
+        <w:ind w:firstLine="708"/>
+      </w:pPr>
+      <w:r>
+        <w:t xml:space="preserve">Outro ponto interessante, é a diferença na quantidade de artigos entre a Scopus e a Web </w:t>
+      </w:r>
+      <w:r>
+        <w:t>Of Science. Ambas são indexadora</w:t>
+      </w:r>
+      <w:r>
+        <w:t>s de artigos com ampla cobertura de jornais, revistas e conferências. Analisando os resultados, notou-se que a Scopus contém mais jornais</w:t>
+      </w:r>
+      <w:r>
+        <w:t>, revistas</w:t>
+      </w:r>
+      <w:r>
+        <w:t xml:space="preserve"> e conferências na área de aprendizagem de máquina. </w:t>
+      </w:r>
+      <w:r>
+        <w:t>E</w:t>
+      </w:r>
+      <w:r>
+        <w:t>,</w:t>
+      </w:r>
+      <w:r>
+        <w:t xml:space="preserve"> muitas</w:t>
+      </w:r>
+      <w:r>
+        <w:t xml:space="preserve"> delas,</w:t>
+      </w:r>
+      <w:r>
+        <w:t xml:space="preserve"> são áreas especializadas da inteligência artificial, como diagnósticos médicos, processamento de imagens, reconhecimento de voz, por exemplo.</w:t>
+      </w:r>
+    </w:p>
+    <w:p>
+      <w:pPr>
+        <w:ind w:firstLine="708"/>
+      </w:pPr>
+      <w:r>
+        <w:t xml:space="preserve">O </w:t>
+      </w:r>
+      <w:hyperlink w:anchor="Apêndice A: Resultados das buscas nas bibliotecas eletrônicas" w:history="1">
+        <w:r>
+          <w:rPr>
+            <w:rStyle w:val="Hyperlink"/>
+          </w:rPr>
+          <w:t>Apêndice A: Resultados das buscas nas bibliotecas eletrônicas</w:t>
+        </w:r>
+      </w:hyperlink>
+      <w:r>
+        <w:t xml:space="preserve"> contém os resultados das buscas e a avaliação de cada artigo segundo os critérios definidos na seção 2.3.1.5 </w:t>
+      </w:r>
+      <w:hyperlink w:anchor="Critérios de Seleção de Estudos" w:history="1">
+        <w:r>
+          <w:rPr>
+            <w:rStyle w:val="Hyperlink"/>
+          </w:rPr>
+          <w:t>Critérios de Seleção de Estudos</w:t>
+        </w:r>
+      </w:hyperlink>
+      <w:r>
+        <w:t>.</w:t>
+      </w:r>
+    </w:p>
+    <w:p/>
+    <w:p/>
+    <w:p/>
+    <w:p>
+      <w:pPr>
+        <w:pStyle w:val="Heading2"/>
+        <w:numPr>
+          <w:ilvl w:val="3"/>
+          <w:numId w:val="36"/>
+        </w:numPr>
+      </w:pPr>
+      <w:r>
+        <w:lastRenderedPageBreak/>
+        <w:t>Extração Dos Dados (</w:t>
+      </w:r>
+      <w:r>
+        <w:rPr>
+          <w:highlight w:val="yellow"/>
+        </w:rPr>
+        <w:t>Modificar após ler todos os artigos</w:t>
+      </w:r>
+      <w:r>
+        <w:t>)</w:t>
+      </w:r>
+    </w:p>
+    <w:p>
+      <w:pPr>
+        <w:ind w:left="708"/>
+      </w:pPr>
+      <w:bookmarkStart w:id="90" w:name="_GoBack"/>
       <w:bookmarkEnd w:id="90"/>
     </w:p>
+    <w:p/>
     <w:p>
-      <w:r>
-        <w:lastRenderedPageBreak/>
-        <w:tab/>
-      </w:r>
-      <w:r>
-        <w:t xml:space="preserve">A figura 4 mostra o resultado da seleção preliminar dos artigos. Os artigos foram inicialmente selecionados com base no título, palavras-chaves e resumo. </w:t>
-      </w:r>
-      <w:r>
-        <w:t xml:space="preserve">As análises dos artigos seguiram a seguinte ordem: Scopus, Web Of Science, IEEE, ACM. Scopus contribuiu com 31 artigos nesta seleção preliminar, Web Of Science 4, IEEE 1 e ACM não teve artigo selecionado. </w:t>
+      <w:pPr>
+        <w:pStyle w:val="Heading2"/>
+        <w:numPr>
+          <w:ilvl w:val="3"/>
+          <w:numId w:val="36"/>
+        </w:numPr>
+      </w:pPr>
+      <w:r>
+        <w:t>Síntese</w:t>
       </w:r>
     </w:p>
-    <w:p>
-      <w:pPr>
-        <w:ind w:firstLine="708"/>
-      </w:pPr>
-      <w:r>
-        <w:t>O fato da Scopus ter sido a primeira a ser analisada e o fato dela indexar os principais jornais e conferências da IEEE e ACM explica a quantidade de artigos selecionados. Porém, a Scopus tem um atraso na indexação dos artigos em relação a IEEE e ACM. Neste caso, foi possível encontrar um artigo de uma conferência da IEEE que não havia sido indexada ainda pela Scopus.</w:t>
-      </w:r>
-      <w:r>
-        <w:t xml:space="preserve"> </w:t>
-      </w:r>
-    </w:p>
-    <w:p/>
     <w:p/>
     <w:p/>
     <w:p/>
@@ -8457,7 +8590,6 @@
         </w:rPr>
       </w:pPr>
       <w:r>
-        <w:lastRenderedPageBreak/>
         <w:br w:type="page"/>
       </w:r>
     </w:p>
@@ -8499,7 +8631,13 @@
         <w:ind w:firstLine="432"/>
       </w:pPr>
       <w:r>
-        <w:t>Os resultados foram coletados entre o dia 21 de abril e 07 de maio de 2018. As buscas foram feitas nas bases da Scopus, Web Of Science, IEEE e ACM. Optou-se por não incluir o endereço do artigo</w:t>
+        <w:t xml:space="preserve">Os </w:t>
+      </w:r>
+      <w:r>
+        <w:t>artigos</w:t>
+      </w:r>
+      <w:r>
+        <w:t xml:space="preserve"> foram coletados entre o dia 21 de abril e 07 de maio de 2018. As buscas foram feitas nas bases da Scopus, Web Of Science, IEEE e ACM. Optou-se por não incluir o endereço do artigo</w:t>
       </w:r>
       <w:r>
         <w:t xml:space="preserve"> (url)</w:t>
@@ -8511,7 +8649,22 @@
         <w:t xml:space="preserve"> uma</w:t>
       </w:r>
       <w:r>
-        <w:t xml:space="preserve"> boa parte dos artigos. </w:t>
+        <w:t xml:space="preserve"> boa parte dos artigos</w:t>
+      </w:r>
+      <w:r>
+        <w:t xml:space="preserve"> (</w:t>
+      </w:r>
+      <w:r>
+        <w:rPr>
+          <w:highlight w:val="yellow"/>
+        </w:rPr>
+        <w:t>refazer a busca para verificar este problema</w:t>
+      </w:r>
+      <w:r>
+        <w:t>)</w:t>
+      </w:r>
+      <w:r>
+        <w:t xml:space="preserve">. </w:t>
       </w:r>
     </w:p>
     <w:p>
@@ -8519,7 +8672,19 @@
         <w:ind w:firstLine="432"/>
       </w:pPr>
       <w:r>
-        <w:t>As tabelas abaixo contém os resultados de busca e o status da fase da seleção preliminar. Nesta fase, foram analisados os títulos, palavras-chaves e resumos do</w:t>
+        <w:t>As tabelas abaixo contém o</w:t>
+      </w:r>
+      <w:r>
+        <w:t xml:space="preserve">s </w:t>
+      </w:r>
+      <w:r>
+        <w:t>resultados de busca e a avaliação</w:t>
+      </w:r>
+      <w:r>
+        <w:t xml:space="preserve"> da fase de</w:t>
+      </w:r>
+      <w:r>
+        <w:t xml:space="preserve"> seleção preliminar. Nesta fase, foram analisados os títulos, palavras-chaves e resumos do</w:t>
       </w:r>
       <w:r>
         <w:t>s</w:t>
@@ -8537,14 +8702,44 @@
         <w:t>status/selection</w:t>
       </w:r>
       <w:r>
-        <w:t xml:space="preserve"> contém o estado final do artigo, se ele foi aceito ou rejeitado. Este estado obedece aos critérios e regras definidas na seção </w:t>
-      </w:r>
-      <w:hyperlink w:anchor="Critérios de Seleção dos Estudos" w:history="1">
+        <w:t xml:space="preserve"> co</w:t>
+      </w:r>
+      <w:r>
+        <w:t>ntém o resultado da avaliação</w:t>
+      </w:r>
+      <w:r>
+        <w:t xml:space="preserve"> do artigo, se ele foi </w:t>
+      </w:r>
+      <w:r>
+        <w:t>aceito ou rejeitado. Este resultado</w:t>
+      </w:r>
+      <w:r>
+        <w:t xml:space="preserve"> obedece aos critérios e regras definidas na seção</w:t>
+      </w:r>
+      <w:r>
+        <w:t xml:space="preserve"> 2.3.1.5</w:t>
+      </w:r>
+      <w:r>
+        <w:t xml:space="preserve"> </w:t>
+      </w:r>
+      <w:hyperlink w:anchor="Critérios de Seleção de Estudos" w:history="1">
         <w:r>
           <w:rPr>
             <w:rStyle w:val="Hyperlink"/>
           </w:rPr>
-          <w:t>Critérios de Seleção dos Estudos</w:t>
+          <w:t>Critérios de Seleçã</w:t>
+        </w:r>
+        <w:r>
+          <w:rPr>
+            <w:rStyle w:val="Hyperlink"/>
+          </w:rPr>
+          <w:t>o</w:t>
+        </w:r>
+        <w:r>
+          <w:rPr>
+            <w:rStyle w:val="Hyperlink"/>
+          </w:rPr>
+          <w:t xml:space="preserve"> de Estudos</w:t>
         </w:r>
       </w:hyperlink>
       <w:r>
@@ -8621,11 +8816,11 @@
         <w:t xml:space="preserve"> TITLE-ABS-KEY(</w:t>
       </w:r>
       <w:r>
-        <w:t xml:space="preserve">( "neural network"  OR  "recurrent neural networks"  OR  "rnn"  OR  "long short-term memory"  OR  "lstm"  OR  "convolutional neural network"  OR  "cnn"  OR  "deep learning" )  AND  ( "automated grading"  OR  "automatic grading"  OR  "program repair"  OR  "code </w:t>
+        <w:t xml:space="preserve">( "neural network"  OR  "recurrent neural networks"  OR  "rnn"  OR  "long short-term memory"  OR  "lstm"  OR  "convolutional neural network"  OR  "cnn"  OR  "deep learning" )  AND  ( </w:t>
       </w:r>
       <w:r>
         <w:lastRenderedPageBreak/>
-        <w:t>repair"  OR  "corrector"  OR  "fault localization"  OR  "programming errors"  OR  "word embedding"  OR  "feature extraction"  OR  "representation learning"  OR  "syntax"  OR  "token"  OR  "trace" )  AND  ( "programming education"  OR  "computer science education"  OR  "massive open online course"  OR  "mooc"  OR  "introductory programming"  OR  "student"  OR  "big code"  OR  "open source"  OR  "source code"  OR  "program analysis" )</w:t>
+        <w:t>"automated grading"  OR  "automatic grading"  OR  "program repair"  OR  "code repair"  OR  "corrector"  OR  "fault localization"  OR  "programming errors"  OR  "word embedding"  OR  "feature extraction"  OR  "representation learning"  OR  "syntax"  OR  "token"  OR  "trace" )  AND  ( "programming education"  OR  "computer science education"  OR  "massive open online course"  OR  "mooc"  OR  "introductory programming"  OR  "student"  OR  "big code"  OR  "open source"  OR  "source code"  OR  "program analysis" )</w:t>
       </w:r>
       <w:r>
         <w:t>)</w:t>
@@ -10103,7 +10298,16 @@
                 <w:szCs w:val="20"/>
                 <w:lang w:val="en-US" w:bidi="ar-SA"/>
               </w:rPr>
-              <w:t>A memory-Augmented neural model for automated grading</w:t>
+              <w:t xml:space="preserve">A memory-Augmented neural model </w:t>
+            </w:r>
+            <w:r>
+              <w:rPr>
+                <w:sz w:val="20"/>
+                <w:szCs w:val="20"/>
+                <w:lang w:val="en-US" w:bidi="ar-SA"/>
+              </w:rPr>
+              <w:lastRenderedPageBreak/>
+              <w:t>for automated grading</w:t>
             </w:r>
           </w:p>
         </w:tc>
@@ -10129,7 +10333,17 @@
                 <w:szCs w:val="20"/>
                 <w:lang w:val="en-US" w:bidi="ar-SA"/>
               </w:rPr>
-              <w:t>Zhao, S. and Zhang, Y. and Xiong, X. and Botelho, A. and Heffernan, N.</w:t>
+              <w:lastRenderedPageBreak/>
+              <w:t xml:space="preserve">Zhao, S. and Zhang, Y. </w:t>
+            </w:r>
+            <w:r>
+              <w:rPr>
+                <w:sz w:val="20"/>
+                <w:szCs w:val="20"/>
+                <w:lang w:val="en-US" w:bidi="ar-SA"/>
+              </w:rPr>
+              <w:lastRenderedPageBreak/>
+              <w:t>and Xiong, X. and Botelho, A. and Heffernan, N.</w:t>
             </w:r>
           </w:p>
         </w:tc>
@@ -10155,6 +10369,7 @@
                 <w:szCs w:val="20"/>
                 <w:lang w:val="en-US" w:bidi="ar-SA"/>
               </w:rPr>
+              <w:lastRenderedPageBreak/>
               <w:t>2017</w:t>
             </w:r>
           </w:p>
@@ -10241,16 +10456,7 @@
                 <w:szCs w:val="20"/>
                 <w:lang w:val="en-US" w:bidi="ar-SA"/>
               </w:rPr>
-              <w:t xml:space="preserve">SibStCNN and TBCNN + kNN-TED: </w:t>
-            </w:r>
-            <w:r>
-              <w:rPr>
-                <w:sz w:val="20"/>
-                <w:szCs w:val="20"/>
-                <w:lang w:val="en-US" w:bidi="ar-SA"/>
-              </w:rPr>
-              <w:lastRenderedPageBreak/>
-              <w:t>New models over tree structures for source code classification</w:t>
+              <w:t>SibStCNN and TBCNN + kNN-TED: New models over tree structures for source code classification</w:t>
             </w:r>
           </w:p>
         </w:tc>
@@ -10276,17 +10482,7 @@
                 <w:szCs w:val="20"/>
                 <w:lang w:val="en-US" w:bidi="ar-SA"/>
               </w:rPr>
-              <w:lastRenderedPageBreak/>
-              <w:t xml:space="preserve">Phan, A.V. and Nguyen, </w:t>
-            </w:r>
-            <w:r>
-              <w:rPr>
-                <w:sz w:val="20"/>
-                <w:szCs w:val="20"/>
-                <w:lang w:val="en-US" w:bidi="ar-SA"/>
-              </w:rPr>
-              <w:lastRenderedPageBreak/>
-              <w:t>M.L. and Bui, L.T.</w:t>
+              <w:t>Phan, A.V. and Nguyen, M.L. and Bui, L.T.</w:t>
             </w:r>
           </w:p>
         </w:tc>
@@ -10312,7 +10508,6 @@
                 <w:szCs w:val="20"/>
                 <w:lang w:val="en-US" w:bidi="ar-SA"/>
               </w:rPr>
-              <w:lastRenderedPageBreak/>
               <w:t>2017</w:t>
             </w:r>
           </w:p>
@@ -12710,6 +12905,7 @@
                 <w:szCs w:val="20"/>
                 <w:lang w:val="en-US" w:bidi="ar-SA"/>
               </w:rPr>
+              <w:lastRenderedPageBreak/>
               <w:t>S40</w:t>
             </w:r>
           </w:p>
@@ -12847,7 +13043,6 @@
                 <w:szCs w:val="20"/>
                 <w:lang w:val="en-US" w:bidi="ar-SA"/>
               </w:rPr>
-              <w:lastRenderedPageBreak/>
               <w:t>S41</w:t>
             </w:r>
           </w:p>
@@ -14937,7 +15132,16 @@
                 <w:szCs w:val="20"/>
                 <w:lang w:val="en-US" w:bidi="ar-SA"/>
               </w:rPr>
-              <w:t>Mammogram classification schemes by using convolutional neural networks</w:t>
+              <w:t xml:space="preserve">Mammogram classification schemes by using convolutional neural </w:t>
+            </w:r>
+            <w:r>
+              <w:rPr>
+                <w:sz w:val="20"/>
+                <w:szCs w:val="20"/>
+                <w:lang w:val="en-US" w:bidi="ar-SA"/>
+              </w:rPr>
+              <w:lastRenderedPageBreak/>
+              <w:t>networks</w:t>
             </w:r>
           </w:p>
         </w:tc>
@@ -14963,7 +15167,17 @@
                 <w:szCs w:val="20"/>
                 <w:lang w:val="en-US" w:bidi="ar-SA"/>
               </w:rPr>
-              <w:t>Soriano, D. and Aguilar, C. and Ramirez-Morales, I. and Tusa, E. and Rivas, W. and Pinta, M.</w:t>
+              <w:lastRenderedPageBreak/>
+              <w:t xml:space="preserve">Soriano, D. and Aguilar, C. and Ramirez-Morales, I. </w:t>
+            </w:r>
+            <w:r>
+              <w:rPr>
+                <w:sz w:val="20"/>
+                <w:szCs w:val="20"/>
+                <w:lang w:val="en-US" w:bidi="ar-SA"/>
+              </w:rPr>
+              <w:lastRenderedPageBreak/>
+              <w:t>and Tusa, E. and Rivas, W. and Pinta, M.</w:t>
             </w:r>
           </w:p>
         </w:tc>
@@ -14989,6 +15203,7 @@
                 <w:szCs w:val="20"/>
                 <w:lang w:val="en-US" w:bidi="ar-SA"/>
               </w:rPr>
+              <w:lastRenderedPageBreak/>
               <w:t>2018</w:t>
             </w:r>
           </w:p>
@@ -15074,16 +15289,7 @@
                 <w:szCs w:val="20"/>
                 <w:lang w:val="en-US" w:bidi="ar-SA"/>
               </w:rPr>
-              <w:t xml:space="preserve">An overview of automatic speaker </w:t>
-            </w:r>
-            <w:r>
-              <w:rPr>
-                <w:sz w:val="20"/>
-                <w:szCs w:val="20"/>
-                <w:lang w:val="en-US" w:bidi="ar-SA"/>
-              </w:rPr>
-              <w:lastRenderedPageBreak/>
-              <w:t>verification system</w:t>
+              <w:t>An overview of automatic speaker verification system</w:t>
             </w:r>
           </w:p>
         </w:tc>
@@ -15109,7 +15315,6 @@
                 <w:szCs w:val="20"/>
                 <w:lang w:val="en-US" w:bidi="ar-SA"/>
               </w:rPr>
-              <w:lastRenderedPageBreak/>
               <w:t>Naika, R.</w:t>
             </w:r>
           </w:p>
@@ -17147,7 +17352,16 @@
                 <w:szCs w:val="20"/>
                 <w:lang w:val="en-US" w:bidi="ar-SA"/>
               </w:rPr>
-              <w:t>Detection of breast cancer from histopathology image and classifying benign and malignant state using fuzzy logic</w:t>
+              <w:t xml:space="preserve">Detection of breast cancer from histopathology image and classifying </w:t>
+            </w:r>
+            <w:r>
+              <w:rPr>
+                <w:sz w:val="20"/>
+                <w:szCs w:val="20"/>
+                <w:lang w:val="en-US" w:bidi="ar-SA"/>
+              </w:rPr>
+              <w:lastRenderedPageBreak/>
+              <w:t>benign and malignant state using fuzzy logic</w:t>
             </w:r>
           </w:p>
         </w:tc>
@@ -17173,6 +17387,7 @@
                 <w:szCs w:val="20"/>
                 <w:lang w:val="en-US" w:bidi="ar-SA"/>
               </w:rPr>
+              <w:lastRenderedPageBreak/>
               <w:t>Johra, F.-T. and Shuvo, M.M.H.</w:t>
             </w:r>
           </w:p>
@@ -17284,16 +17499,7 @@
                 <w:szCs w:val="20"/>
                 <w:lang w:val="en-US" w:bidi="ar-SA"/>
               </w:rPr>
-              <w:t xml:space="preserve">Heterogeneous Features Integration </w:t>
-            </w:r>
-            <w:r>
-              <w:rPr>
-                <w:sz w:val="20"/>
-                <w:szCs w:val="20"/>
-                <w:lang w:val="en-US" w:bidi="ar-SA"/>
-              </w:rPr>
-              <w:lastRenderedPageBreak/>
-              <w:t>in Deep Knowledge Tracing</w:t>
+              <w:t>Heterogeneous Features Integration in Deep Knowledge Tracing</w:t>
             </w:r>
           </w:p>
         </w:tc>
@@ -17319,17 +17525,7 @@
                 <w:szCs w:val="20"/>
                 <w:lang w:val="en-US" w:bidi="ar-SA"/>
               </w:rPr>
-              <w:lastRenderedPageBreak/>
-              <w:t xml:space="preserve">Cheung, L.P. and Yang, </w:t>
-            </w:r>
-            <w:r>
-              <w:rPr>
-                <w:sz w:val="20"/>
-                <w:szCs w:val="20"/>
-                <w:lang w:val="en-US" w:bidi="ar-SA"/>
-              </w:rPr>
-              <w:lastRenderedPageBreak/>
-              <w:t>H.</w:t>
+              <w:t>Cheung, L.P. and Yang, H.</w:t>
             </w:r>
           </w:p>
         </w:tc>
@@ -17355,7 +17551,6 @@
                 <w:szCs w:val="20"/>
                 <w:lang w:val="en-US" w:bidi="ar-SA"/>
               </w:rPr>
-              <w:lastRenderedPageBreak/>
               <w:t>2017</w:t>
             </w:r>
           </w:p>
@@ -19504,7 +19699,16 @@
                 <w:szCs w:val="20"/>
                 <w:lang w:val="en-US" w:bidi="ar-SA"/>
               </w:rPr>
-              <w:t>Spectrum sensing in satellite cognitive radios: Blind signal detection technique</w:t>
+              <w:t xml:space="preserve">Spectrum sensing in satellite </w:t>
+            </w:r>
+            <w:r>
+              <w:rPr>
+                <w:sz w:val="20"/>
+                <w:szCs w:val="20"/>
+                <w:lang w:val="en-US" w:bidi="ar-SA"/>
+              </w:rPr>
+              <w:lastRenderedPageBreak/>
+              <w:t>cognitive radios: Blind signal detection technique</w:t>
             </w:r>
           </w:p>
         </w:tc>
@@ -19530,7 +19734,17 @@
                 <w:szCs w:val="20"/>
                 <w:lang w:val="en-US" w:bidi="ar-SA"/>
               </w:rPr>
-              <w:t>Khan, B.M. and Mustaqim, M. and Khawaja, B.A. and Shabeehulhusnain, S.</w:t>
+              <w:lastRenderedPageBreak/>
+              <w:t xml:space="preserve">Khan, B.M. and Mustaqim, </w:t>
+            </w:r>
+            <w:r>
+              <w:rPr>
+                <w:sz w:val="20"/>
+                <w:szCs w:val="20"/>
+                <w:lang w:val="en-US" w:bidi="ar-SA"/>
+              </w:rPr>
+              <w:lastRenderedPageBreak/>
+              <w:t>M. and Khawaja, B.A. and Shabeehulhusnain, S.</w:t>
             </w:r>
           </w:p>
         </w:tc>
@@ -19556,6 +19770,7 @@
                 <w:szCs w:val="20"/>
                 <w:lang w:val="en-US" w:bidi="ar-SA"/>
               </w:rPr>
+              <w:lastRenderedPageBreak/>
               <w:t>2016</w:t>
             </w:r>
           </w:p>
@@ -19642,16 +19857,7 @@
                 <w:szCs w:val="20"/>
                 <w:lang w:val="en-US" w:bidi="ar-SA"/>
               </w:rPr>
-              <w:t xml:space="preserve">Performance comparison of texture </w:t>
-            </w:r>
-            <w:r>
-              <w:rPr>
-                <w:sz w:val="20"/>
-                <w:szCs w:val="20"/>
-                <w:lang w:val="en-US" w:bidi="ar-SA"/>
-              </w:rPr>
-              <w:lastRenderedPageBreak/>
-              <w:t>feature analysis methods using PNN classifier for segmentation and classification of brain CT images</w:t>
+              <w:t>Performance comparison of texture feature analysis methods using PNN classifier for segmentation and classification of brain CT images</w:t>
             </w:r>
           </w:p>
         </w:tc>
@@ -19677,17 +19883,7 @@
                 <w:szCs w:val="20"/>
                 <w:lang w:val="en-US" w:bidi="ar-SA"/>
               </w:rPr>
-              <w:lastRenderedPageBreak/>
-              <w:t xml:space="preserve">Padma, A. and Giridharan, </w:t>
-            </w:r>
-            <w:r>
-              <w:rPr>
-                <w:sz w:val="20"/>
-                <w:szCs w:val="20"/>
-                <w:lang w:val="en-US" w:bidi="ar-SA"/>
-              </w:rPr>
-              <w:lastRenderedPageBreak/>
-              <w:t>N.</w:t>
+              <w:t>Padma, A. and Giridharan, N.</w:t>
             </w:r>
           </w:p>
         </w:tc>
@@ -19713,7 +19909,6 @@
                 <w:szCs w:val="20"/>
                 <w:lang w:val="en-US" w:bidi="ar-SA"/>
               </w:rPr>
-              <w:lastRenderedPageBreak/>
               <w:t>2016</w:t>
             </w:r>
           </w:p>
@@ -21742,7 +21937,16 @@
                 <w:szCs w:val="20"/>
                 <w:lang w:val="en-US" w:bidi="ar-SA"/>
               </w:rPr>
-              <w:t>Enculturating seamless language learning through artifact creation and social interaction process</w:t>
+              <w:t xml:space="preserve">Enculturating seamless language learning through artifact creation and </w:t>
+            </w:r>
+            <w:r>
+              <w:rPr>
+                <w:sz w:val="20"/>
+                <w:szCs w:val="20"/>
+                <w:lang w:val="en-US" w:bidi="ar-SA"/>
+              </w:rPr>
+              <w:lastRenderedPageBreak/>
+              <w:t>social interaction process</w:t>
             </w:r>
           </w:p>
         </w:tc>
@@ -21768,7 +21972,17 @@
                 <w:szCs w:val="20"/>
                 <w:lang w:val="en-US" w:bidi="ar-SA"/>
               </w:rPr>
-              <w:t>Wong, L.-H. and Chai, C.S. and Aw, G.P. and King, R.B.</w:t>
+              <w:lastRenderedPageBreak/>
+              <w:t xml:space="preserve">Wong, L.-H. and Chai, C.S. and Aw, G.P. and </w:t>
+            </w:r>
+            <w:r>
+              <w:rPr>
+                <w:sz w:val="20"/>
+                <w:szCs w:val="20"/>
+                <w:lang w:val="en-US" w:bidi="ar-SA"/>
+              </w:rPr>
+              <w:lastRenderedPageBreak/>
+              <w:t>King, R.B.</w:t>
             </w:r>
           </w:p>
         </w:tc>
@@ -21794,6 +22008,7 @@
                 <w:szCs w:val="20"/>
                 <w:lang w:val="en-US" w:bidi="ar-SA"/>
               </w:rPr>
+              <w:lastRenderedPageBreak/>
               <w:t>2015</w:t>
             </w:r>
           </w:p>
@@ -21880,16 +22095,7 @@
                 <w:szCs w:val="20"/>
                 <w:lang w:val="en-US" w:bidi="ar-SA"/>
               </w:rPr>
-              <w:t xml:space="preserve">Automated diagnosis of Age-related Macular Degeneration using </w:t>
-            </w:r>
-            <w:r>
-              <w:rPr>
-                <w:sz w:val="20"/>
-                <w:szCs w:val="20"/>
-                <w:lang w:val="en-US" w:bidi="ar-SA"/>
-              </w:rPr>
-              <w:lastRenderedPageBreak/>
-              <w:t>greyscale features from digital fundus images</w:t>
+              <w:t>Automated diagnosis of Age-related Macular Degeneration using greyscale features from digital fundus images</w:t>
             </w:r>
           </w:p>
         </w:tc>
@@ -21915,17 +22121,7 @@
                 <w:szCs w:val="20"/>
                 <w:lang w:val="en-US" w:bidi="ar-SA"/>
               </w:rPr>
-              <w:lastRenderedPageBreak/>
-              <w:t xml:space="preserve">Mookiah, M.R.K. and Acharya, U.R. and Koh, </w:t>
-            </w:r>
-            <w:r>
-              <w:rPr>
-                <w:sz w:val="20"/>
-                <w:szCs w:val="20"/>
-                <w:lang w:val="en-US" w:bidi="ar-SA"/>
-              </w:rPr>
-              <w:lastRenderedPageBreak/>
-              <w:t>J.E.W. and Chandran, V. and Chua, C.K. and Tan, J.H. and Lim, C.M. and Ng, E.Y.K. and Noronha, K. and Tong, L. and Laude, A.</w:t>
+              <w:t>Mookiah, M.R.K. and Acharya, U.R. and Koh, J.E.W. and Chandran, V. and Chua, C.K. and Tan, J.H. and Lim, C.M. and Ng, E.Y.K. and Noronha, K. and Tong, L. and Laude, A.</w:t>
             </w:r>
           </w:p>
         </w:tc>
@@ -21951,7 +22147,6 @@
                 <w:szCs w:val="20"/>
                 <w:lang w:val="en-US" w:bidi="ar-SA"/>
               </w:rPr>
-              <w:lastRenderedPageBreak/>
               <w:t>2014</w:t>
             </w:r>
           </w:p>
@@ -24074,6 +24269,7 @@
                 <w:szCs w:val="20"/>
                 <w:lang w:val="en-US" w:bidi="ar-SA"/>
               </w:rPr>
+              <w:lastRenderedPageBreak/>
               <w:t>S143</w:t>
             </w:r>
           </w:p>
@@ -24126,16 +24322,7 @@
                 <w:szCs w:val="20"/>
                 <w:lang w:val="en-US" w:bidi="ar-SA"/>
               </w:rPr>
-              <w:t xml:space="preserve">do Prado, H.A. and Ferneda, E. and Guadagnin, R. and dos </w:t>
-            </w:r>
-            <w:r>
-              <w:rPr>
-                <w:sz w:val="20"/>
-                <w:szCs w:val="20"/>
-                <w:lang w:val="en-US" w:bidi="ar-SA"/>
-              </w:rPr>
-              <w:lastRenderedPageBreak/>
-              <w:t>Santos, G.M.F.</w:t>
+              <w:t>do Prado, H.A. and Ferneda, E. and Guadagnin, R. and dos Santos, G.M.F.</w:t>
             </w:r>
           </w:p>
         </w:tc>
@@ -24161,7 +24348,6 @@
                 <w:szCs w:val="20"/>
                 <w:lang w:val="en-US" w:bidi="ar-SA"/>
               </w:rPr>
-              <w:lastRenderedPageBreak/>
               <w:t>2012</w:t>
             </w:r>
           </w:p>
@@ -26722,7 +26908,16 @@
                 <w:szCs w:val="20"/>
                 <w:lang w:val="en-US" w:bidi="ar-SA"/>
               </w:rPr>
-              <w:t>On capturing malware dynamics in mobile power-law networks</w:t>
+              <w:t xml:space="preserve">On capturing malware dynamics in </w:t>
+            </w:r>
+            <w:r>
+              <w:rPr>
+                <w:sz w:val="20"/>
+                <w:szCs w:val="20"/>
+                <w:lang w:val="en-US" w:bidi="ar-SA"/>
+              </w:rPr>
+              <w:lastRenderedPageBreak/>
+              <w:t>mobile power-law networks</w:t>
             </w:r>
           </w:p>
         </w:tc>
@@ -26748,6 +26943,7 @@
                 <w:szCs w:val="20"/>
                 <w:lang w:val="en-US" w:bidi="ar-SA"/>
               </w:rPr>
+              <w:lastRenderedPageBreak/>
               <w:t>Bose, A. and Shin, K.G.</w:t>
             </w:r>
           </w:p>
@@ -26860,16 +27056,7 @@
                 <w:szCs w:val="20"/>
                 <w:lang w:val="en-US" w:bidi="ar-SA"/>
               </w:rPr>
-              <w:t xml:space="preserve">Conditional information and </w:t>
-            </w:r>
-            <w:r>
-              <w:rPr>
-                <w:sz w:val="20"/>
-                <w:szCs w:val="20"/>
-                <w:lang w:val="en-US" w:bidi="ar-SA"/>
-              </w:rPr>
-              <w:lastRenderedPageBreak/>
-              <w:t>information loss for flexible feature extraction</w:t>
+              <w:t>Conditional information and information loss for flexible feature extraction</w:t>
             </w:r>
           </w:p>
         </w:tc>
@@ -26895,7 +27082,6 @@
                 <w:szCs w:val="20"/>
                 <w:lang w:val="en-US" w:bidi="ar-SA"/>
               </w:rPr>
-              <w:lastRenderedPageBreak/>
               <w:t>Kamimura, R.</w:t>
             </w:r>
           </w:p>
@@ -29456,6 +29642,7 @@
                 <w:szCs w:val="20"/>
                 <w:lang w:val="en-US" w:bidi="ar-SA"/>
               </w:rPr>
+              <w:lastRenderedPageBreak/>
               <w:t>S196</w:t>
             </w:r>
           </w:p>
@@ -29482,16 +29669,7 @@
                 <w:szCs w:val="20"/>
                 <w:lang w:val="en-US" w:bidi="ar-SA"/>
               </w:rPr>
-              <w:t xml:space="preserve">Applying deep learning based automatic bug triager to industrial </w:t>
-            </w:r>
-            <w:r>
-              <w:rPr>
-                <w:sz w:val="20"/>
-                <w:szCs w:val="20"/>
-                <w:lang w:val="en-US" w:bidi="ar-SA"/>
-              </w:rPr>
-              <w:lastRenderedPageBreak/>
-              <w:t>projects</w:t>
+              <w:t>Applying deep learning based automatic bug triager to industrial projects</w:t>
             </w:r>
           </w:p>
         </w:tc>
@@ -29517,17 +29695,7 @@
                 <w:szCs w:val="20"/>
                 <w:lang w:val="en-US" w:bidi="ar-SA"/>
               </w:rPr>
-              <w:lastRenderedPageBreak/>
-              <w:t xml:space="preserve">Lee, S.-R. and Heo, M.-J. and Lee, C.-G. and Kim, </w:t>
-            </w:r>
-            <w:r>
-              <w:rPr>
-                <w:sz w:val="20"/>
-                <w:szCs w:val="20"/>
-                <w:lang w:val="en-US" w:bidi="ar-SA"/>
-              </w:rPr>
-              <w:lastRenderedPageBreak/>
-              <w:t>M. and Jeong, G.</w:t>
+              <w:t>Lee, S.-R. and Heo, M.-J. and Lee, C.-G. and Kim, M. and Jeong, G.</w:t>
             </w:r>
           </w:p>
         </w:tc>
@@ -29553,7 +29721,6 @@
                 <w:szCs w:val="20"/>
                 <w:lang w:val="en-US" w:bidi="ar-SA"/>
               </w:rPr>
-              <w:lastRenderedPageBreak/>
               <w:t>2017</w:t>
             </w:r>
           </w:p>
@@ -32115,7 +32282,16 @@
                 <w:szCs w:val="20"/>
                 <w:lang w:val="en-US" w:bidi="ar-SA"/>
               </w:rPr>
-              <w:t>Real-time binaural sound source localization using sparse coding and SOM</w:t>
+              <w:t xml:space="preserve">Real-time binaural sound source localization using sparse coding and </w:t>
+            </w:r>
+            <w:r>
+              <w:rPr>
+                <w:sz w:val="20"/>
+                <w:szCs w:val="20"/>
+                <w:lang w:val="en-US" w:bidi="ar-SA"/>
+              </w:rPr>
+              <w:lastRenderedPageBreak/>
+              <w:t>SOM</w:t>
             </w:r>
           </w:p>
         </w:tc>
@@ -32141,6 +32317,7 @@
                 <w:szCs w:val="20"/>
                 <w:lang w:val="en-US" w:bidi="ar-SA"/>
               </w:rPr>
+              <w:lastRenderedPageBreak/>
               <w:t>Hwang, D.-H. and Choi, J.-S.</w:t>
             </w:r>
           </w:p>
@@ -32226,7 +32403,6 @@
                 <w:szCs w:val="20"/>
                 <w:lang w:val="en-US" w:bidi="ar-SA"/>
               </w:rPr>
-              <w:lastRenderedPageBreak/>
               <w:t>S227</w:t>
             </w:r>
           </w:p>
@@ -34342,7 +34518,16 @@
                 <w:szCs w:val="20"/>
                 <w:lang w:val="en-US" w:bidi="ar-SA"/>
               </w:rPr>
-              <w:t>Garris, Michael D. and Blue, James L. and Candela, Gerald T. and Dimmick, Darrin L. and Geist, Jon C. and Grother, Patrick J. and Janet, Stanley A. and Wilson, Charles L.</w:t>
+              <w:t xml:space="preserve">Garris, Michael D. and Blue, James L. and Candela, Gerald T. and Dimmick, Darrin L. and Geist, Jon C. and Grother, Patrick J. and Janet, Stanley A. and Wilson, </w:t>
+            </w:r>
+            <w:r>
+              <w:rPr>
+                <w:sz w:val="20"/>
+                <w:szCs w:val="20"/>
+                <w:lang w:val="en-US" w:bidi="ar-SA"/>
+              </w:rPr>
+              <w:lastRenderedPageBreak/>
+              <w:t>Charles L.</w:t>
             </w:r>
           </w:p>
         </w:tc>
@@ -34368,6 +34553,7 @@
                 <w:szCs w:val="20"/>
                 <w:lang w:val="en-US" w:bidi="ar-SA"/>
               </w:rPr>
+              <w:lastRenderedPageBreak/>
               <w:t>1995</w:t>
             </w:r>
           </w:p>
@@ -34427,7 +34613,6 @@
                 <w:szCs w:val="20"/>
                 <w:lang w:val="en-US" w:bidi="ar-SA"/>
               </w:rPr>
-              <w:lastRenderedPageBreak/>
               <w:t>S243</w:t>
             </w:r>
           </w:p>
@@ -46338,7 +46523,7 @@
     </w:lvl>
   </w:abstractNum>
   <w:abstractNum w:abstractNumId="8" w15:restartNumberingAfterBreak="0">
-    <w:nsid w:val="23856914"/>
+    <w:nsid w:val="1C762101"/>
     <w:multiLevelType w:val="multilevel"/>
     <w:tmpl w:val="B574CCD6"/>
     <w:lvl w:ilvl="0">
@@ -46451,6 +46636,119 @@
     </w:lvl>
   </w:abstractNum>
   <w:abstractNum w:abstractNumId="9" w15:restartNumberingAfterBreak="0">
+    <w:nsid w:val="23856914"/>
+    <w:multiLevelType w:val="multilevel"/>
+    <w:tmpl w:val="B574CCD6"/>
+    <w:lvl w:ilvl="0">
+      <w:start w:val="2"/>
+      <w:numFmt w:val="decimal"/>
+      <w:lvlText w:val="%1"/>
+      <w:lvlJc w:val="left"/>
+      <w:pPr>
+        <w:ind w:left="400" w:hanging="400"/>
+      </w:pPr>
+      <w:rPr>
+        <w:rFonts w:hint="default"/>
+      </w:rPr>
+    </w:lvl>
+    <w:lvl w:ilvl="1">
+      <w:start w:val="1"/>
+      <w:numFmt w:val="decimal"/>
+      <w:lvlText w:val="%1.%2"/>
+      <w:lvlJc w:val="left"/>
+      <w:pPr>
+        <w:ind w:left="1080" w:hanging="720"/>
+      </w:pPr>
+      <w:rPr>
+        <w:rFonts w:hint="default"/>
+      </w:rPr>
+    </w:lvl>
+    <w:lvl w:ilvl="2">
+      <w:start w:val="1"/>
+      <w:numFmt w:val="decimal"/>
+      <w:lvlText w:val="%1.%2.%3"/>
+      <w:lvlJc w:val="left"/>
+      <w:pPr>
+        <w:ind w:left="1440" w:hanging="720"/>
+      </w:pPr>
+      <w:rPr>
+        <w:rFonts w:hint="default"/>
+      </w:rPr>
+    </w:lvl>
+    <w:lvl w:ilvl="3">
+      <w:start w:val="1"/>
+      <w:numFmt w:val="decimal"/>
+      <w:lvlText w:val="%1.%2.%3.%4"/>
+      <w:lvlJc w:val="left"/>
+      <w:pPr>
+        <w:ind w:left="2160" w:hanging="1080"/>
+      </w:pPr>
+      <w:rPr>
+        <w:rFonts w:hint="default"/>
+      </w:rPr>
+    </w:lvl>
+    <w:lvl w:ilvl="4">
+      <w:start w:val="1"/>
+      <w:numFmt w:val="decimal"/>
+      <w:lvlText w:val="%1.%2.%3.%4.%5"/>
+      <w:lvlJc w:val="left"/>
+      <w:pPr>
+        <w:ind w:left="2880" w:hanging="1440"/>
+      </w:pPr>
+      <w:rPr>
+        <w:rFonts w:hint="default"/>
+      </w:rPr>
+    </w:lvl>
+    <w:lvl w:ilvl="5">
+      <w:start w:val="1"/>
+      <w:numFmt w:val="decimal"/>
+      <w:lvlText w:val="%1.%2.%3.%4.%5.%6"/>
+      <w:lvlJc w:val="left"/>
+      <w:pPr>
+        <w:ind w:left="3240" w:hanging="1440"/>
+      </w:pPr>
+      <w:rPr>
+        <w:rFonts w:hint="default"/>
+      </w:rPr>
+    </w:lvl>
+    <w:lvl w:ilvl="6">
+      <w:start w:val="1"/>
+      <w:numFmt w:val="decimal"/>
+      <w:lvlText w:val="%1.%2.%3.%4.%5.%6.%7"/>
+      <w:lvlJc w:val="left"/>
+      <w:pPr>
+        <w:ind w:left="3960" w:hanging="1800"/>
+      </w:pPr>
+      <w:rPr>
+        <w:rFonts w:hint="default"/>
+      </w:rPr>
+    </w:lvl>
+    <w:lvl w:ilvl="7">
+      <w:start w:val="1"/>
+      <w:numFmt w:val="decimal"/>
+      <w:lvlText w:val="%1.%2.%3.%4.%5.%6.%7.%8"/>
+      <w:lvlJc w:val="left"/>
+      <w:pPr>
+        <w:ind w:left="4680" w:hanging="2160"/>
+      </w:pPr>
+      <w:rPr>
+        <w:rFonts w:hint="default"/>
+      </w:rPr>
+    </w:lvl>
+    <w:lvl w:ilvl="8">
+      <w:start w:val="1"/>
+      <w:numFmt w:val="decimal"/>
+      <w:lvlText w:val="%1.%2.%3.%4.%5.%6.%7.%8.%9"/>
+      <w:lvlJc w:val="left"/>
+      <w:pPr>
+        <w:ind w:left="5040" w:hanging="2160"/>
+      </w:pPr>
+      <w:rPr>
+        <w:rFonts w:hint="default"/>
+      </w:rPr>
+    </w:lvl>
+  </w:abstractNum>
+  <w:abstractNum w:abstractNumId="10" w15:restartNumberingAfterBreak="0">
     <w:nsid w:val="257655F7"/>
     <w:multiLevelType w:val="hybridMultilevel"/>
     <w:tmpl w:val="6692653A"/>
@@ -46562,7 +46860,7 @@
       </w:rPr>
     </w:lvl>
   </w:abstractNum>
-  <w:abstractNum w:abstractNumId="10" w15:restartNumberingAfterBreak="0">
+  <w:abstractNum w:abstractNumId="11" w15:restartNumberingAfterBreak="0">
     <w:nsid w:val="2BE80F7D"/>
     <w:multiLevelType w:val="hybridMultilevel"/>
     <w:tmpl w:val="CF5EC6B8"/>
@@ -46675,7 +46973,7 @@
       </w:rPr>
     </w:lvl>
   </w:abstractNum>
-  <w:abstractNum w:abstractNumId="11" w15:restartNumberingAfterBreak="0">
+  <w:abstractNum w:abstractNumId="12" w15:restartNumberingAfterBreak="0">
     <w:nsid w:val="2CC42652"/>
     <w:multiLevelType w:val="hybridMultilevel"/>
     <w:tmpl w:val="BCF81198"/>
@@ -46815,7 +47113,7 @@
       </w:rPr>
     </w:lvl>
   </w:abstractNum>
-  <w:abstractNum w:abstractNumId="12" w15:restartNumberingAfterBreak="0">
+  <w:abstractNum w:abstractNumId="13" w15:restartNumberingAfterBreak="0">
     <w:nsid w:val="2CF458C4"/>
     <w:multiLevelType w:val="multilevel"/>
     <w:tmpl w:val="B574CCD6"/>
@@ -46928,7 +47226,7 @@
       </w:rPr>
     </w:lvl>
   </w:abstractNum>
-  <w:abstractNum w:abstractNumId="13" w15:restartNumberingAfterBreak="0">
+  <w:abstractNum w:abstractNumId="14" w15:restartNumberingAfterBreak="0">
     <w:nsid w:val="30A855E0"/>
     <w:multiLevelType w:val="hybridMultilevel"/>
     <w:tmpl w:val="7C649E80"/>
@@ -47068,7 +47366,7 @@
       </w:rPr>
     </w:lvl>
   </w:abstractNum>
-  <w:abstractNum w:abstractNumId="14" w15:restartNumberingAfterBreak="0">
+  <w:abstractNum w:abstractNumId="15" w15:restartNumberingAfterBreak="0">
     <w:nsid w:val="316F3E6D"/>
     <w:multiLevelType w:val="hybridMultilevel"/>
     <w:tmpl w:val="12F0BE1E"/>
@@ -47157,7 +47455,7 @@
       </w:pPr>
     </w:lvl>
   </w:abstractNum>
-  <w:abstractNum w:abstractNumId="15" w15:restartNumberingAfterBreak="0">
+  <w:abstractNum w:abstractNumId="16" w15:restartNumberingAfterBreak="0">
     <w:nsid w:val="326922AB"/>
     <w:multiLevelType w:val="hybridMultilevel"/>
     <w:tmpl w:val="7BC6C8D0"/>
@@ -47269,7 +47567,7 @@
       </w:rPr>
     </w:lvl>
   </w:abstractNum>
-  <w:abstractNum w:abstractNumId="16" w15:restartNumberingAfterBreak="0">
+  <w:abstractNum w:abstractNumId="17" w15:restartNumberingAfterBreak="0">
     <w:nsid w:val="340A28AC"/>
     <w:multiLevelType w:val="multilevel"/>
     <w:tmpl w:val="B574CCD6"/>
@@ -47382,7 +47680,7 @@
       </w:rPr>
     </w:lvl>
   </w:abstractNum>
-  <w:abstractNum w:abstractNumId="17" w15:restartNumberingAfterBreak="0">
+  <w:abstractNum w:abstractNumId="18" w15:restartNumberingAfterBreak="0">
     <w:nsid w:val="3B612A9A"/>
     <w:multiLevelType w:val="hybridMultilevel"/>
     <w:tmpl w:val="2A0C748C"/>
@@ -47522,7 +47820,7 @@
       </w:rPr>
     </w:lvl>
   </w:abstractNum>
-  <w:abstractNum w:abstractNumId="18" w15:restartNumberingAfterBreak="0">
+  <w:abstractNum w:abstractNumId="19" w15:restartNumberingAfterBreak="0">
     <w:nsid w:val="41ED56A8"/>
     <w:multiLevelType w:val="hybridMultilevel"/>
     <w:tmpl w:val="59F6C902"/>
@@ -47635,7 +47933,7 @@
       </w:rPr>
     </w:lvl>
   </w:abstractNum>
-  <w:abstractNum w:abstractNumId="19" w15:restartNumberingAfterBreak="0">
+  <w:abstractNum w:abstractNumId="20" w15:restartNumberingAfterBreak="0">
     <w:nsid w:val="437D4B00"/>
     <w:multiLevelType w:val="multilevel"/>
     <w:tmpl w:val="F4A05F0E"/>
@@ -47713,7 +48011,7 @@
       </w:rPr>
     </w:lvl>
   </w:abstractNum>
-  <w:abstractNum w:abstractNumId="20" w15:restartNumberingAfterBreak="0">
+  <w:abstractNum w:abstractNumId="21" w15:restartNumberingAfterBreak="0">
     <w:nsid w:val="43EC0694"/>
     <w:multiLevelType w:val="multilevel"/>
     <w:tmpl w:val="8C6C776A"/>
@@ -47831,7 +48129,7 @@
       </w:rPr>
     </w:lvl>
   </w:abstractNum>
-  <w:abstractNum w:abstractNumId="21" w15:restartNumberingAfterBreak="0">
+  <w:abstractNum w:abstractNumId="22" w15:restartNumberingAfterBreak="0">
     <w:nsid w:val="442036DA"/>
     <w:multiLevelType w:val="hybridMultilevel"/>
     <w:tmpl w:val="F5BE05B6"/>
@@ -47971,7 +48269,7 @@
       </w:rPr>
     </w:lvl>
   </w:abstractNum>
-  <w:abstractNum w:abstractNumId="22" w15:restartNumberingAfterBreak="0">
+  <w:abstractNum w:abstractNumId="23" w15:restartNumberingAfterBreak="0">
     <w:nsid w:val="457A0937"/>
     <w:multiLevelType w:val="hybridMultilevel"/>
     <w:tmpl w:val="9B8A715A"/>
@@ -48060,7 +48358,7 @@
       </w:pPr>
     </w:lvl>
   </w:abstractNum>
-  <w:abstractNum w:abstractNumId="23" w15:restartNumberingAfterBreak="0">
+  <w:abstractNum w:abstractNumId="24" w15:restartNumberingAfterBreak="0">
     <w:nsid w:val="4C870B01"/>
     <w:multiLevelType w:val="hybridMultilevel"/>
     <w:tmpl w:val="4F90DA0A"/>
@@ -48149,7 +48447,7 @@
       </w:pPr>
     </w:lvl>
   </w:abstractNum>
-  <w:abstractNum w:abstractNumId="24" w15:restartNumberingAfterBreak="0">
+  <w:abstractNum w:abstractNumId="25" w15:restartNumberingAfterBreak="0">
     <w:nsid w:val="5067329E"/>
     <w:multiLevelType w:val="hybridMultilevel"/>
     <w:tmpl w:val="07C2DB4A"/>
@@ -48289,7 +48587,7 @@
       </w:rPr>
     </w:lvl>
   </w:abstractNum>
-  <w:abstractNum w:abstractNumId="25" w15:restartNumberingAfterBreak="0">
+  <w:abstractNum w:abstractNumId="26" w15:restartNumberingAfterBreak="0">
     <w:nsid w:val="556B392D"/>
     <w:multiLevelType w:val="hybridMultilevel"/>
     <w:tmpl w:val="7898C168"/>
@@ -48378,7 +48676,7 @@
       </w:pPr>
     </w:lvl>
   </w:abstractNum>
-  <w:abstractNum w:abstractNumId="26" w15:restartNumberingAfterBreak="0">
+  <w:abstractNum w:abstractNumId="27" w15:restartNumberingAfterBreak="0">
     <w:nsid w:val="567D4BE1"/>
     <w:multiLevelType w:val="hybridMultilevel"/>
     <w:tmpl w:val="65B8C13E"/>
@@ -48518,7 +48816,7 @@
       </w:rPr>
     </w:lvl>
   </w:abstractNum>
-  <w:abstractNum w:abstractNumId="27" w15:restartNumberingAfterBreak="0">
+  <w:abstractNum w:abstractNumId="28" w15:restartNumberingAfterBreak="0">
     <w:nsid w:val="56A425D9"/>
     <w:multiLevelType w:val="multilevel"/>
     <w:tmpl w:val="B574CCD6"/>
@@ -48631,7 +48929,7 @@
       </w:rPr>
     </w:lvl>
   </w:abstractNum>
-  <w:abstractNum w:abstractNumId="28" w15:restartNumberingAfterBreak="0">
+  <w:abstractNum w:abstractNumId="29" w15:restartNumberingAfterBreak="0">
     <w:nsid w:val="5D357B01"/>
     <w:multiLevelType w:val="hybridMultilevel"/>
     <w:tmpl w:val="9846576E"/>
@@ -48720,7 +49018,7 @@
       </w:pPr>
     </w:lvl>
   </w:abstractNum>
-  <w:abstractNum w:abstractNumId="29" w15:restartNumberingAfterBreak="0">
+  <w:abstractNum w:abstractNumId="30" w15:restartNumberingAfterBreak="0">
     <w:nsid w:val="5E8D0906"/>
     <w:multiLevelType w:val="hybridMultilevel"/>
     <w:tmpl w:val="B9AA2F76"/>
@@ -48860,7 +49158,7 @@
       </w:rPr>
     </w:lvl>
   </w:abstractNum>
-  <w:abstractNum w:abstractNumId="30" w15:restartNumberingAfterBreak="0">
+  <w:abstractNum w:abstractNumId="31" w15:restartNumberingAfterBreak="0">
     <w:nsid w:val="5FB01B66"/>
     <w:multiLevelType w:val="multilevel"/>
     <w:tmpl w:val="C14E406A"/>
@@ -48938,7 +49236,7 @@
       </w:rPr>
     </w:lvl>
   </w:abstractNum>
-  <w:abstractNum w:abstractNumId="31" w15:restartNumberingAfterBreak="0">
+  <w:abstractNum w:abstractNumId="32" w15:restartNumberingAfterBreak="0">
     <w:nsid w:val="66144DB3"/>
     <w:multiLevelType w:val="multilevel"/>
     <w:tmpl w:val="04160025"/>
@@ -49033,7 +49331,7 @@
       </w:pPr>
     </w:lvl>
   </w:abstractNum>
-  <w:abstractNum w:abstractNumId="32" w15:restartNumberingAfterBreak="0">
+  <w:abstractNum w:abstractNumId="33" w15:restartNumberingAfterBreak="0">
     <w:nsid w:val="678F1AE4"/>
     <w:multiLevelType w:val="hybridMultilevel"/>
     <w:tmpl w:val="CB900902"/>
@@ -49173,7 +49471,7 @@
       </w:rPr>
     </w:lvl>
   </w:abstractNum>
-  <w:abstractNum w:abstractNumId="33" w15:restartNumberingAfterBreak="0">
+  <w:abstractNum w:abstractNumId="34" w15:restartNumberingAfterBreak="0">
     <w:nsid w:val="68607232"/>
     <w:multiLevelType w:val="multilevel"/>
     <w:tmpl w:val="B574CCD6"/>
@@ -49286,7 +49584,7 @@
       </w:rPr>
     </w:lvl>
   </w:abstractNum>
-  <w:abstractNum w:abstractNumId="34" w15:restartNumberingAfterBreak="0">
+  <w:abstractNum w:abstractNumId="35" w15:restartNumberingAfterBreak="0">
     <w:nsid w:val="6A2427F1"/>
     <w:multiLevelType w:val="hybridMultilevel"/>
     <w:tmpl w:val="20129A36"/>
@@ -49399,7 +49697,7 @@
       </w:rPr>
     </w:lvl>
   </w:abstractNum>
-  <w:abstractNum w:abstractNumId="35" w15:restartNumberingAfterBreak="0">
+  <w:abstractNum w:abstractNumId="36" w15:restartNumberingAfterBreak="0">
     <w:nsid w:val="6B601E72"/>
     <w:multiLevelType w:val="hybridMultilevel"/>
     <w:tmpl w:val="78280080"/>
@@ -49539,7 +49837,7 @@
       </w:rPr>
     </w:lvl>
   </w:abstractNum>
-  <w:abstractNum w:abstractNumId="36" w15:restartNumberingAfterBreak="0">
+  <w:abstractNum w:abstractNumId="37" w15:restartNumberingAfterBreak="0">
     <w:nsid w:val="6BA61DB8"/>
     <w:multiLevelType w:val="multilevel"/>
     <w:tmpl w:val="B574CCD6"/>
@@ -49652,7 +49950,7 @@
       </w:rPr>
     </w:lvl>
   </w:abstractNum>
-  <w:abstractNum w:abstractNumId="37" w15:restartNumberingAfterBreak="0">
+  <w:abstractNum w:abstractNumId="38" w15:restartNumberingAfterBreak="0">
     <w:nsid w:val="6CC3543E"/>
     <w:multiLevelType w:val="hybridMultilevel"/>
     <w:tmpl w:val="0D306AB4"/>
@@ -49792,7 +50090,7 @@
       </w:rPr>
     </w:lvl>
   </w:abstractNum>
-  <w:abstractNum w:abstractNumId="38" w15:restartNumberingAfterBreak="0">
+  <w:abstractNum w:abstractNumId="39" w15:restartNumberingAfterBreak="0">
     <w:nsid w:val="6DC907A3"/>
     <w:multiLevelType w:val="hybridMultilevel"/>
     <w:tmpl w:val="4D5EA6B6"/>
@@ -49932,7 +50230,7 @@
       </w:rPr>
     </w:lvl>
   </w:abstractNum>
-  <w:abstractNum w:abstractNumId="39" w15:restartNumberingAfterBreak="0">
+  <w:abstractNum w:abstractNumId="40" w15:restartNumberingAfterBreak="0">
     <w:nsid w:val="7B8620DE"/>
     <w:multiLevelType w:val="hybridMultilevel"/>
     <w:tmpl w:val="1842E84A"/>
@@ -50021,7 +50319,7 @@
       </w:pPr>
     </w:lvl>
   </w:abstractNum>
-  <w:abstractNum w:abstractNumId="40" w15:restartNumberingAfterBreak="0">
+  <w:abstractNum w:abstractNumId="41" w15:restartNumberingAfterBreak="0">
     <w:nsid w:val="7C76091E"/>
     <w:multiLevelType w:val="hybridMultilevel"/>
     <w:tmpl w:val="B5F61150"/>
@@ -50134,7 +50432,7 @@
       </w:rPr>
     </w:lvl>
   </w:abstractNum>
-  <w:abstractNum w:abstractNumId="41" w15:restartNumberingAfterBreak="0">
+  <w:abstractNum w:abstractNumId="42" w15:restartNumberingAfterBreak="0">
     <w:nsid w:val="7D125FE4"/>
     <w:multiLevelType w:val="multilevel"/>
     <w:tmpl w:val="05B42B2C"/>
@@ -50194,7 +50492,7 @@
       <w:lvlJc w:val="left"/>
     </w:lvl>
   </w:abstractNum>
-  <w:abstractNum w:abstractNumId="42" w15:restartNumberingAfterBreak="0">
+  <w:abstractNum w:abstractNumId="43" w15:restartNumberingAfterBreak="0">
     <w:nsid w:val="7D480526"/>
     <w:multiLevelType w:val="hybridMultilevel"/>
     <w:tmpl w:val="482ADFBC"/>
@@ -50334,7 +50632,7 @@
       </w:rPr>
     </w:lvl>
   </w:abstractNum>
-  <w:abstractNum w:abstractNumId="43" w15:restartNumberingAfterBreak="0">
+  <w:abstractNum w:abstractNumId="44" w15:restartNumberingAfterBreak="0">
     <w:nsid w:val="7E573186"/>
     <w:multiLevelType w:val="multilevel"/>
     <w:tmpl w:val="04160025"/>
@@ -50420,7 +50718,7 @@
       </w:pPr>
     </w:lvl>
   </w:abstractNum>
-  <w:abstractNum w:abstractNumId="44" w15:restartNumberingAfterBreak="0">
+  <w:abstractNum w:abstractNumId="45" w15:restartNumberingAfterBreak="0">
     <w:nsid w:val="7EFF57BB"/>
     <w:multiLevelType w:val="hybridMultilevel"/>
     <w:tmpl w:val="1BBC6D8C"/>
@@ -50534,13 +50832,13 @@
     </w:lvl>
   </w:abstractNum>
   <w:num w:numId="1">
-    <w:abstractNumId w:val="31"/>
+    <w:abstractNumId w:val="32"/>
   </w:num>
   <w:num w:numId="2">
-    <w:abstractNumId w:val="9"/>
+    <w:abstractNumId w:val="10"/>
   </w:num>
   <w:num w:numId="3">
-    <w:abstractNumId w:val="15"/>
+    <w:abstractNumId w:val="16"/>
   </w:num>
   <w:num w:numId="4">
     <w:abstractNumId w:val="5"/>
@@ -50606,49 +50904,49 @@
     </w:lvlOverride>
   </w:num>
   <w:num w:numId="7">
-    <w:abstractNumId w:val="22"/>
+    <w:abstractNumId w:val="23"/>
   </w:num>
   <w:num w:numId="8">
     <w:abstractNumId w:val="7"/>
   </w:num>
   <w:num w:numId="9">
-    <w:abstractNumId w:val="34"/>
+    <w:abstractNumId w:val="35"/>
   </w:num>
   <w:num w:numId="10">
-    <w:abstractNumId w:val="14"/>
+    <w:abstractNumId w:val="15"/>
   </w:num>
   <w:num w:numId="11">
-    <w:abstractNumId w:val="23"/>
+    <w:abstractNumId w:val="24"/>
   </w:num>
   <w:num w:numId="12">
-    <w:abstractNumId w:val="19"/>
+    <w:abstractNumId w:val="20"/>
   </w:num>
   <w:num w:numId="13">
-    <w:abstractNumId w:val="44"/>
+    <w:abstractNumId w:val="45"/>
   </w:num>
   <w:num w:numId="14">
+    <w:abstractNumId w:val="31"/>
+  </w:num>
+  <w:num w:numId="15">
+    <w:abstractNumId w:val="42"/>
+  </w:num>
+  <w:num w:numId="16">
+    <w:abstractNumId w:val="41"/>
+  </w:num>
+  <w:num w:numId="17">
     <w:abstractNumId w:val="30"/>
   </w:num>
-  <w:num w:numId="15">
-    <w:abstractNumId w:val="41"/>
-  </w:num>
-  <w:num w:numId="16">
-    <w:abstractNumId w:val="40"/>
-  </w:num>
-  <w:num w:numId="17">
-    <w:abstractNumId w:val="29"/>
-  </w:num>
   <w:num w:numId="18">
-    <w:abstractNumId w:val="42"/>
+    <w:abstractNumId w:val="43"/>
   </w:num>
   <w:num w:numId="19">
-    <w:abstractNumId w:val="26"/>
+    <w:abstractNumId w:val="27"/>
   </w:num>
   <w:num w:numId="20">
-    <w:abstractNumId w:val="37"/>
+    <w:abstractNumId w:val="38"/>
   </w:num>
   <w:num w:numId="21">
-    <w:abstractNumId w:val="17"/>
+    <w:abstractNumId w:val="18"/>
   </w:num>
   <w:num w:numId="22">
     <w:abstractNumId w:val="1"/>
@@ -50657,82 +50955,85 @@
     <w:abstractNumId w:val="4"/>
   </w:num>
   <w:num w:numId="24">
-    <w:abstractNumId w:val="21"/>
+    <w:abstractNumId w:val="22"/>
   </w:num>
   <w:num w:numId="25">
-    <w:abstractNumId w:val="24"/>
+    <w:abstractNumId w:val="25"/>
   </w:num>
   <w:num w:numId="26">
-    <w:abstractNumId w:val="32"/>
+    <w:abstractNumId w:val="33"/>
   </w:num>
   <w:num w:numId="27">
     <w:abstractNumId w:val="0"/>
   </w:num>
   <w:num w:numId="28">
-    <w:abstractNumId w:val="35"/>
+    <w:abstractNumId w:val="36"/>
   </w:num>
   <w:num w:numId="29">
-    <w:abstractNumId w:val="11"/>
+    <w:abstractNumId w:val="12"/>
   </w:num>
   <w:num w:numId="30">
     <w:abstractNumId w:val="3"/>
   </w:num>
   <w:num w:numId="31">
+    <w:abstractNumId w:val="14"/>
+  </w:num>
+  <w:num w:numId="32">
+    <w:abstractNumId w:val="39"/>
+  </w:num>
+  <w:num w:numId="33">
+    <w:abstractNumId w:val="21"/>
+  </w:num>
+  <w:num w:numId="34">
+    <w:abstractNumId w:val="40"/>
+  </w:num>
+  <w:num w:numId="35">
+    <w:abstractNumId w:val="29"/>
+  </w:num>
+  <w:num w:numId="36">
+    <w:abstractNumId w:val="37"/>
+  </w:num>
+  <w:num w:numId="37">
+    <w:abstractNumId w:val="11"/>
+  </w:num>
+  <w:num w:numId="38">
+    <w:abstractNumId w:val="44"/>
+  </w:num>
+  <w:num w:numId="39">
     <w:abstractNumId w:val="13"/>
   </w:num>
-  <w:num w:numId="32">
-    <w:abstractNumId w:val="38"/>
-  </w:num>
-  <w:num w:numId="33">
-    <w:abstractNumId w:val="20"/>
-  </w:num>
-  <w:num w:numId="34">
-    <w:abstractNumId w:val="39"/>
-  </w:num>
-  <w:num w:numId="35">
+  <w:num w:numId="40">
     <w:abstractNumId w:val="28"/>
-  </w:num>
-  <w:num w:numId="36">
-    <w:abstractNumId w:val="36"/>
-  </w:num>
-  <w:num w:numId="37">
-    <w:abstractNumId w:val="10"/>
-  </w:num>
-  <w:num w:numId="38">
-    <w:abstractNumId w:val="43"/>
-  </w:num>
-  <w:num w:numId="39">
-    <w:abstractNumId w:val="12"/>
-  </w:num>
-  <w:num w:numId="40">
-    <w:abstractNumId w:val="27"/>
   </w:num>
   <w:num w:numId="41">
     <w:abstractNumId w:val="6"/>
   </w:num>
   <w:num w:numId="42">
-    <w:abstractNumId w:val="18"/>
+    <w:abstractNumId w:val="19"/>
   </w:num>
   <w:num w:numId="43">
     <w:abstractNumId w:val="2"/>
   </w:num>
   <w:num w:numId="44">
-    <w:abstractNumId w:val="8"/>
+    <w:abstractNumId w:val="9"/>
   </w:num>
   <w:num w:numId="45">
-    <w:abstractNumId w:val="31"/>
+    <w:abstractNumId w:val="32"/>
   </w:num>
   <w:num w:numId="46">
-    <w:abstractNumId w:val="31"/>
+    <w:abstractNumId w:val="32"/>
   </w:num>
   <w:num w:numId="47">
-    <w:abstractNumId w:val="16"/>
+    <w:abstractNumId w:val="17"/>
   </w:num>
   <w:num w:numId="48">
-    <w:abstractNumId w:val="25"/>
+    <w:abstractNumId w:val="26"/>
   </w:num>
   <w:num w:numId="49">
-    <w:abstractNumId w:val="33"/>
+    <w:abstractNumId w:val="34"/>
+  </w:num>
+  <w:num w:numId="50">
+    <w:abstractNumId w:val="8"/>
   </w:num>
   <w:numIdMacAtCleanup w:val="16"/>
 </w:numbering>
@@ -54006,7 +54307,7 @@
 </file>
 
 <file path=customXml/itemProps1.xml><?xml version="1.0" encoding="utf-8"?>
-<ds:datastoreItem xmlns:ds="http://schemas.openxmlformats.org/officeDocument/2006/customXml" ds:itemID="{D8AD1F6F-194E-4A4E-8E88-039043ED185A}">
+<ds:datastoreItem xmlns:ds="http://schemas.openxmlformats.org/officeDocument/2006/customXml" ds:itemID="{6C501FA2-4E30-944C-A97B-5F5278C6E93A}">
   <ds:schemaRefs>
     <ds:schemaRef ds:uri="http://schemas.openxmlformats.org/officeDocument/2006/bibliography"/>
   </ds:schemaRefs>

</xml_diff>